<commit_message>
Created the System Vision document.
</commit_message>
<xml_diff>
--- a/Comp229-TeamAssign/Documents/ProjectDocumentation.docx
+++ b/Comp229-TeamAssign/Documents/ProjectDocumentation.docx
@@ -4,18 +4,20 @@
   <w:body>
     <w:sdt>
       <w:sdtPr>
+        <w:rPr>
+          <w:rFonts w:asciiTheme="majorHAnsi" w:eastAsiaTheme="majorEastAsia" w:hAnsiTheme="majorHAnsi" w:cstheme="majorBidi"/>
+          <w:color w:val="2E74B5" w:themeColor="accent1" w:themeShade="BF"/>
+          <w:sz w:val="32"/>
+          <w:szCs w:val="32"/>
+          <w:lang w:eastAsia="en-US"/>
+        </w:rPr>
         <w:id w:val="-1775692571"/>
         <w:docPartObj>
           <w:docPartGallery w:val="Cover Pages"/>
           <w:docPartUnique/>
         </w:docPartObj>
       </w:sdtPr>
-      <w:sdtEndPr>
-        <w:rPr>
-          <w:rFonts w:eastAsiaTheme="minorHAnsi"/>
-          <w:lang w:eastAsia="en-US"/>
-        </w:rPr>
-      </w:sdtEndPr>
+      <w:sdtEndPr/>
       <w:sdtContent>
         <w:p>
           <w:pPr>
@@ -145,16 +147,16 @@
                                     </w:rPr>
                                     <w:alias w:val="Data"/>
                                     <w:tag w:val=""/>
-                                    <w:id w:val="-650599894"/>
-                                    <w:showingPlcHdr/>
+                                    <w:id w:val="2006863430"/>
                                     <w:dataBinding w:prefixMappings="xmlns:ns0='http://schemas.microsoft.com/office/2006/coverPageProps' " w:xpath="/ns0:CoverPageProperties[1]/ns0:PublishDate[1]" w:storeItemID="{55AF091B-3C7A-41E3-B477-F2FDAA23CFDA}"/>
-                                    <w:date>
+                                    <w:date w:fullDate="2017-12-12T00:00:00Z">
                                       <w:dateFormat w:val="d/M/yyyy"/>
                                       <w:lid w:val="pt-BR"/>
                                       <w:storeMappedDataAs w:val="dateTime"/>
                                       <w:calendar w:val="gregorian"/>
                                     </w:date>
                                   </w:sdtPr>
+                                  <w:sdtEndPr/>
                                   <w:sdtContent>
                                     <w:p>
                                       <w:pPr>
@@ -171,9 +173,8 @@
                                           <w:color w:val="FFFFFF" w:themeColor="background1"/>
                                           <w:sz w:val="28"/>
                                           <w:szCs w:val="28"/>
-                                          <w:lang w:val="pt-BR"/>
                                         </w:rPr>
-                                        <w:t>[Data]</w:t>
+                                        <w:t>12/12/2017</w:t>
                                       </w:r>
                                     </w:p>
                                   </w:sdtContent>
@@ -3459,16 +3460,16 @@
                               </w:rPr>
                               <w:alias w:val="Data"/>
                               <w:tag w:val=""/>
-                              <w:id w:val="-650599894"/>
-                              <w:showingPlcHdr/>
+                              <w:id w:val="2006863430"/>
                               <w:dataBinding w:prefixMappings="xmlns:ns0='http://schemas.microsoft.com/office/2006/coverPageProps' " w:xpath="/ns0:CoverPageProperties[1]/ns0:PublishDate[1]" w:storeItemID="{55AF091B-3C7A-41E3-B477-F2FDAA23CFDA}"/>
-                              <w:date>
+                              <w:date w:fullDate="2017-12-12T00:00:00Z">
                                 <w:dateFormat w:val="d/M/yyyy"/>
                                 <w:lid w:val="pt-BR"/>
                                 <w:storeMappedDataAs w:val="dateTime"/>
                                 <w:calendar w:val="gregorian"/>
                               </w:date>
                             </w:sdtPr>
+                            <w:sdtEndPr/>
                             <w:sdtContent>
                               <w:p>
                                 <w:pPr>
@@ -3485,9 +3486,8 @@
                                     <w:color w:val="FFFFFF" w:themeColor="background1"/>
                                     <w:sz w:val="28"/>
                                     <w:szCs w:val="28"/>
-                                    <w:lang w:val="pt-BR"/>
                                   </w:rPr>
-                                  <w:t>[Data]</w:t>
+                                  <w:t>12/12/2017</w:t>
                                 </w:r>
                               </w:p>
                             </w:sdtContent>
@@ -3691,12 +3691,12 @@
                                     </w:rPr>
                                     <w:alias w:val="Título"/>
                                     <w:tag w:val=""/>
-                                    <w:id w:val="-705018352"/>
+                                    <w:id w:val="464865957"/>
                                     <w:dataBinding w:prefixMappings="xmlns:ns0='http://purl.org/dc/elements/1.1/' xmlns:ns1='http://schemas.openxmlformats.org/package/2006/metadata/core-properties' " w:xpath="/ns1:coreProperties[1]/ns0:title[1]" w:storeItemID="{6C3C8BC8-F283-45AE-878A-BAB7291924A1}"/>
                                     <w:text/>
                                   </w:sdtPr>
+                                  <w:sdtEndPr/>
                                   <w:sdtContent>
-                                    <w:proofErr w:type="gramStart"/>
                                     <w:r>
                                       <w:rPr>
                                         <w:rFonts w:asciiTheme="majorHAnsi" w:eastAsiaTheme="majorEastAsia" w:hAnsiTheme="majorHAnsi" w:cstheme="majorBidi"/>
@@ -3704,44 +3704,7 @@
                                         <w:sz w:val="72"/>
                                         <w:szCs w:val="72"/>
                                       </w:rPr>
-                                      <w:t>title</w:t>
-                                    </w:r>
-                                    <w:proofErr w:type="gramEnd"/>
-                                  </w:sdtContent>
-                                </w:sdt>
-                              </w:p>
-                              <w:p>
-                                <w:pPr>
-                                  <w:spacing w:before="120"/>
-                                  <w:rPr>
-                                    <w:color w:val="404040" w:themeColor="text1" w:themeTint="BF"/>
-                                    <w:sz w:val="36"/>
-                                    <w:szCs w:val="36"/>
-                                  </w:rPr>
-                                </w:pPr>
-                                <w:sdt>
-                                  <w:sdtPr>
-                                    <w:rPr>
-                                      <w:color w:val="404040" w:themeColor="text1" w:themeTint="BF"/>
-                                      <w:sz w:val="36"/>
-                                      <w:szCs w:val="36"/>
-                                    </w:rPr>
-                                    <w:alias w:val="Subtítulo"/>
-                                    <w:tag w:val=""/>
-                                    <w:id w:val="-1148361611"/>
-                                    <w:showingPlcHdr/>
-                                    <w:dataBinding w:prefixMappings="xmlns:ns0='http://purl.org/dc/elements/1.1/' xmlns:ns1='http://schemas.openxmlformats.org/package/2006/metadata/core-properties' " w:xpath="/ns1:coreProperties[1]/ns0:subject[1]" w:storeItemID="{6C3C8BC8-F283-45AE-878A-BAB7291924A1}"/>
-                                    <w:text/>
-                                  </w:sdtPr>
-                                  <w:sdtContent>
-                                    <w:r>
-                                      <w:rPr>
-                                        <w:color w:val="404040" w:themeColor="text1" w:themeTint="BF"/>
-                                        <w:sz w:val="36"/>
-                                        <w:szCs w:val="36"/>
-                                        <w:lang w:val="pt-BR"/>
-                                      </w:rPr>
-                                      <w:t>[Subtítulo do documento]</w:t>
+                                      <w:t>Undercover Books</w:t>
                                     </w:r>
                                   </w:sdtContent>
                                 </w:sdt>
@@ -3794,12 +3757,12 @@
                               </w:rPr>
                               <w:alias w:val="Título"/>
                               <w:tag w:val=""/>
-                              <w:id w:val="-705018352"/>
+                              <w:id w:val="464865957"/>
                               <w:dataBinding w:prefixMappings="xmlns:ns0='http://purl.org/dc/elements/1.1/' xmlns:ns1='http://schemas.openxmlformats.org/package/2006/metadata/core-properties' " w:xpath="/ns1:coreProperties[1]/ns0:title[1]" w:storeItemID="{6C3C8BC8-F283-45AE-878A-BAB7291924A1}"/>
                               <w:text/>
                             </w:sdtPr>
+                            <w:sdtEndPr/>
                             <w:sdtContent>
-                              <w:proofErr w:type="gramStart"/>
                               <w:r>
                                 <w:rPr>
                                   <w:rFonts w:asciiTheme="majorHAnsi" w:eastAsiaTheme="majorEastAsia" w:hAnsiTheme="majorHAnsi" w:cstheme="majorBidi"/>
@@ -3807,44 +3770,7 @@
                                   <w:sz w:val="72"/>
                                   <w:szCs w:val="72"/>
                                 </w:rPr>
-                                <w:t>title</w:t>
-                              </w:r>
-                              <w:proofErr w:type="gramEnd"/>
-                            </w:sdtContent>
-                          </w:sdt>
-                        </w:p>
-                        <w:p>
-                          <w:pPr>
-                            <w:spacing w:before="120"/>
-                            <w:rPr>
-                              <w:color w:val="404040" w:themeColor="text1" w:themeTint="BF"/>
-                              <w:sz w:val="36"/>
-                              <w:szCs w:val="36"/>
-                            </w:rPr>
-                          </w:pPr>
-                          <w:sdt>
-                            <w:sdtPr>
-                              <w:rPr>
-                                <w:color w:val="404040" w:themeColor="text1" w:themeTint="BF"/>
-                                <w:sz w:val="36"/>
-                                <w:szCs w:val="36"/>
-                              </w:rPr>
-                              <w:alias w:val="Subtítulo"/>
-                              <w:tag w:val=""/>
-                              <w:id w:val="-1148361611"/>
-                              <w:showingPlcHdr/>
-                              <w:dataBinding w:prefixMappings="xmlns:ns0='http://purl.org/dc/elements/1.1/' xmlns:ns1='http://schemas.openxmlformats.org/package/2006/metadata/core-properties' " w:xpath="/ns1:coreProperties[1]/ns0:subject[1]" w:storeItemID="{6C3C8BC8-F283-45AE-878A-BAB7291924A1}"/>
-                              <w:text/>
-                            </w:sdtPr>
-                            <w:sdtContent>
-                              <w:r>
-                                <w:rPr>
-                                  <w:color w:val="404040" w:themeColor="text1" w:themeTint="BF"/>
-                                  <w:sz w:val="36"/>
-                                  <w:szCs w:val="36"/>
-                                  <w:lang w:val="pt-BR"/>
-                                </w:rPr>
-                                <w:t>[Subtítulo do documento]</w:t>
+                                <w:t>Undercover Books</w:t>
                               </w:r>
                             </w:sdtContent>
                           </w:sdt>
@@ -3860,13 +3786,15 @@
         </w:p>
         <w:p>
           <w:pPr>
-            <w:rPr>
-              <w:u w:val="single"/>
-            </w:rPr>
+            <w:pStyle w:val="Ttulo1"/>
           </w:pPr>
+          <w:bookmarkStart w:id="0" w:name="_Toc500863208"/>
+          <w:bookmarkStart w:id="1" w:name="_Toc500863372"/>
+          <w:bookmarkStart w:id="2" w:name="_Toc500867627"/>
           <w:r>
             <w:rPr>
               <w:noProof/>
+              <w:lang w:eastAsia="en-CA"/>
             </w:rPr>
             <mc:AlternateContent>
               <mc:Choice Requires="wps">
@@ -3938,10 +3866,11 @@
                                     </w:rPr>
                                     <w:alias w:val="Autor"/>
                                     <w:tag w:val=""/>
-                                    <w:id w:val="-2041584766"/>
+                                    <w:id w:val="1030621623"/>
                                     <w:dataBinding w:prefixMappings="xmlns:ns0='http://purl.org/dc/elements/1.1/' xmlns:ns1='http://schemas.openxmlformats.org/package/2006/metadata/core-properties' " w:xpath="/ns1:coreProperties[1]/ns0:creator[1]" w:storeItemID="{6C3C8BC8-F283-45AE-878A-BAB7291924A1}"/>
                                     <w:text/>
                                   </w:sdtPr>
+                                  <w:sdtEndPr/>
                                   <w:sdtContent>
                                     <w:r>
                                       <w:rPr>
@@ -3981,7 +3910,7 @@
                                     <w:szCs w:val="26"/>
                                     <w:lang w:val="pt-BR"/>
                                   </w:rPr>
-                                  <w:t xml:space="preserve">300000000 – </w:t>
+                                  <w:t>300</w:t>
                                 </w:r>
                                 <w:r>
                                   <w:rPr>
@@ -3990,35 +3919,35 @@
                                     <w:szCs w:val="26"/>
                                     <w:lang w:val="pt-BR"/>
                                   </w:rPr>
-                                  <w:t>Bruno</w:t>
+                                  <w:t>890179</w:t>
                                 </w:r>
-                                <w:sdt>
-                                  <w:sdtPr>
-                                    <w:rPr>
-                                      <w:caps/>
-                                      <w:color w:val="595959" w:themeColor="text1" w:themeTint="A6"/>
-                                      <w:sz w:val="20"/>
-                                      <w:szCs w:val="20"/>
-                                    </w:rPr>
-                                    <w:alias w:val="Empresa"/>
-                                    <w:tag w:val=""/>
-                                    <w:id w:val="1558814826"/>
-                                    <w:showingPlcHdr/>
-                                    <w:dataBinding w:prefixMappings="xmlns:ns0='http://schemas.openxmlformats.org/officeDocument/2006/extended-properties' " w:xpath="/ns0:Properties[1]/ns0:Company[1]" w:storeItemID="{6668398D-A668-4E3E-A5EB-62B293D839F1}"/>
-                                    <w:text/>
-                                  </w:sdtPr>
-                                  <w:sdtContent>
-                                    <w:r>
-                                      <w:rPr>
-                                        <w:caps/>
-                                        <w:color w:val="595959" w:themeColor="text1" w:themeTint="A6"/>
-                                        <w:sz w:val="20"/>
-                                        <w:szCs w:val="20"/>
-                                      </w:rPr>
-                                      <w:t xml:space="preserve">     </w:t>
-                                    </w:r>
-                                  </w:sdtContent>
-                                </w:sdt>
+                                <w:r>
+                                  <w:rPr>
+                                    <w:color w:val="5B9BD5" w:themeColor="accent1"/>
+                                    <w:sz w:val="26"/>
+                                    <w:szCs w:val="26"/>
+                                    <w:lang w:val="pt-BR"/>
+                                  </w:rPr>
+                                  <w:t xml:space="preserve"> –</w:t>
+                                </w:r>
+                                <w:r>
+                                  <w:rPr>
+                                    <w:color w:val="5B9BD5" w:themeColor="accent1"/>
+                                    <w:sz w:val="26"/>
+                                    <w:szCs w:val="26"/>
+                                    <w:lang w:val="pt-BR"/>
+                                  </w:rPr>
+                                  <w:t xml:space="preserve"> Bruno dos Santos </w:t>
+                                </w:r>
+                                <w:r>
+                                  <w:rPr>
+                                    <w:color w:val="5B9BD5" w:themeColor="accent1"/>
+                                    <w:sz w:val="26"/>
+                                    <w:szCs w:val="26"/>
+                                    <w:lang w:val="pt-BR"/>
+                                  </w:rPr>
+                                  <w:t>Demore</w:t>
+                                </w:r>
                               </w:p>
                             </w:txbxContent>
                           </wps:txbx>
@@ -4065,10 +3994,11 @@
                               </w:rPr>
                               <w:alias w:val="Autor"/>
                               <w:tag w:val=""/>
-                              <w:id w:val="-2041584766"/>
+                              <w:id w:val="1030621623"/>
                               <w:dataBinding w:prefixMappings="xmlns:ns0='http://purl.org/dc/elements/1.1/' xmlns:ns1='http://schemas.openxmlformats.org/package/2006/metadata/core-properties' " w:xpath="/ns1:coreProperties[1]/ns0:creator[1]" w:storeItemID="{6C3C8BC8-F283-45AE-878A-BAB7291924A1}"/>
                               <w:text/>
                             </w:sdtPr>
+                            <w:sdtEndPr/>
                             <w:sdtContent>
                               <w:r>
                                 <w:rPr>
@@ -4108,7 +4038,7 @@
                               <w:szCs w:val="26"/>
                               <w:lang w:val="pt-BR"/>
                             </w:rPr>
-                            <w:t xml:space="preserve">300000000 – </w:t>
+                            <w:t>300</w:t>
                           </w:r>
                           <w:r>
                             <w:rPr>
@@ -4117,35 +4047,35 @@
                               <w:szCs w:val="26"/>
                               <w:lang w:val="pt-BR"/>
                             </w:rPr>
-                            <w:t>Bruno</w:t>
+                            <w:t>890179</w:t>
                           </w:r>
-                          <w:sdt>
-                            <w:sdtPr>
-                              <w:rPr>
-                                <w:caps/>
-                                <w:color w:val="595959" w:themeColor="text1" w:themeTint="A6"/>
-                                <w:sz w:val="20"/>
-                                <w:szCs w:val="20"/>
-                              </w:rPr>
-                              <w:alias w:val="Empresa"/>
-                              <w:tag w:val=""/>
-                              <w:id w:val="1558814826"/>
-                              <w:showingPlcHdr/>
-                              <w:dataBinding w:prefixMappings="xmlns:ns0='http://schemas.openxmlformats.org/officeDocument/2006/extended-properties' " w:xpath="/ns0:Properties[1]/ns0:Company[1]" w:storeItemID="{6668398D-A668-4E3E-A5EB-62B293D839F1}"/>
-                              <w:text/>
-                            </w:sdtPr>
-                            <w:sdtContent>
-                              <w:r>
-                                <w:rPr>
-                                  <w:caps/>
-                                  <w:color w:val="595959" w:themeColor="text1" w:themeTint="A6"/>
-                                  <w:sz w:val="20"/>
-                                  <w:szCs w:val="20"/>
-                                </w:rPr>
-                                <w:t xml:space="preserve">     </w:t>
-                              </w:r>
-                            </w:sdtContent>
-                          </w:sdt>
+                          <w:r>
+                            <w:rPr>
+                              <w:color w:val="5B9BD5" w:themeColor="accent1"/>
+                              <w:sz w:val="26"/>
+                              <w:szCs w:val="26"/>
+                              <w:lang w:val="pt-BR"/>
+                            </w:rPr>
+                            <w:t xml:space="preserve"> –</w:t>
+                          </w:r>
+                          <w:r>
+                            <w:rPr>
+                              <w:color w:val="5B9BD5" w:themeColor="accent1"/>
+                              <w:sz w:val="26"/>
+                              <w:szCs w:val="26"/>
+                              <w:lang w:val="pt-BR"/>
+                            </w:rPr>
+                            <w:t xml:space="preserve"> Bruno dos Santos </w:t>
+                          </w:r>
+                          <w:r>
+                            <w:rPr>
+                              <w:color w:val="5B9BD5" w:themeColor="accent1"/>
+                              <w:sz w:val="26"/>
+                              <w:szCs w:val="26"/>
+                              <w:lang w:val="pt-BR"/>
+                            </w:rPr>
+                            <w:t>Demore</w:t>
+                          </w:r>
                         </w:p>
                       </w:txbxContent>
                     </v:textbox>
@@ -4161,9 +4091,1106 @@
         </w:p>
       </w:sdtContent>
     </w:sdt>
+    <w:bookmarkEnd w:id="2" w:displacedByCustomXml="prev"/>
+    <w:bookmarkEnd w:id="1" w:displacedByCustomXml="prev"/>
+    <w:bookmarkEnd w:id="0" w:displacedByCustomXml="prev"/>
+    <w:sdt>
+      <w:sdtPr>
+        <w:rPr>
+          <w:rFonts w:asciiTheme="minorHAnsi" w:eastAsiaTheme="minorHAnsi" w:hAnsiTheme="minorHAnsi" w:cstheme="minorBidi"/>
+          <w:color w:val="auto"/>
+          <w:sz w:val="22"/>
+          <w:szCs w:val="22"/>
+          <w:lang w:eastAsia="en-US"/>
+        </w:rPr>
+        <w:id w:val="-2089453142"/>
+        <w:docPartObj>
+          <w:docPartGallery w:val="Table of Contents"/>
+          <w:docPartUnique/>
+        </w:docPartObj>
+      </w:sdtPr>
+      <w:sdtEndPr>
+        <w:rPr>
+          <w:b/>
+          <w:bCs/>
+        </w:rPr>
+      </w:sdtEndPr>
+      <w:sdtContent>
+        <w:p>
+          <w:pPr>
+            <w:pStyle w:val="CabealhodoSumrio"/>
+          </w:pPr>
+          <w:r>
+            <w:t>Table of Contents</w:t>
+          </w:r>
+        </w:p>
+        <w:p>
+          <w:pPr>
+            <w:pStyle w:val="Sumrio1"/>
+            <w:tabs>
+              <w:tab w:val="right" w:leader="dot" w:pos="8828"/>
+            </w:tabs>
+            <w:rPr>
+              <w:rFonts w:eastAsiaTheme="minorEastAsia"/>
+              <w:noProof/>
+              <w:lang w:eastAsia="en-CA"/>
+            </w:rPr>
+          </w:pPr>
+          <w:r>
+            <w:fldChar w:fldCharType="begin"/>
+          </w:r>
+          <w:r>
+            <w:instrText xml:space="preserve"> TOC \o "1-3" \h \z \u </w:instrText>
+          </w:r>
+          <w:r>
+            <w:fldChar w:fldCharType="separate"/>
+          </w:r>
+          <w:hyperlink w:anchor="_Toc500867628" w:history="1">
+            <w:r>
+              <w:rPr>
+                <w:rStyle w:val="Hyperlink"/>
+                <w:noProof/>
+              </w:rPr>
+              <w:t>Vision Document</w:t>
+            </w:r>
+            <w:r>
+              <w:rPr>
+                <w:noProof/>
+                <w:webHidden/>
+              </w:rPr>
+              <w:tab/>
+            </w:r>
+            <w:r>
+              <w:rPr>
+                <w:noProof/>
+                <w:webHidden/>
+              </w:rPr>
+              <w:fldChar w:fldCharType="begin"/>
+            </w:r>
+            <w:r>
+              <w:rPr>
+                <w:noProof/>
+                <w:webHidden/>
+              </w:rPr>
+              <w:instrText xml:space="preserve"> PAGEREF _Toc500867628 \h </w:instrText>
+            </w:r>
+            <w:r>
+              <w:rPr>
+                <w:noProof/>
+                <w:webHidden/>
+              </w:rPr>
+            </w:r>
+            <w:r>
+              <w:rPr>
+                <w:noProof/>
+                <w:webHidden/>
+              </w:rPr>
+              <w:fldChar w:fldCharType="separate"/>
+            </w:r>
+            <w:r>
+              <w:rPr>
+                <w:noProof/>
+                <w:webHidden/>
+              </w:rPr>
+              <w:t>2</w:t>
+            </w:r>
+            <w:r>
+              <w:rPr>
+                <w:noProof/>
+                <w:webHidden/>
+              </w:rPr>
+              <w:fldChar w:fldCharType="end"/>
+            </w:r>
+          </w:hyperlink>
+        </w:p>
+        <w:p>
+          <w:pPr>
+            <w:pStyle w:val="Sumrio2"/>
+            <w:tabs>
+              <w:tab w:val="right" w:leader="dot" w:pos="8828"/>
+            </w:tabs>
+            <w:rPr>
+              <w:rFonts w:eastAsiaTheme="minorEastAsia"/>
+              <w:noProof/>
+              <w:lang w:eastAsia="en-CA"/>
+            </w:rPr>
+          </w:pPr>
+          <w:hyperlink w:anchor="_Toc500867629" w:history="1">
+            <w:r>
+              <w:rPr>
+                <w:rStyle w:val="Hyperlink"/>
+                <w:noProof/>
+              </w:rPr>
+              <w:t>Problem Description</w:t>
+            </w:r>
+            <w:r>
+              <w:rPr>
+                <w:noProof/>
+                <w:webHidden/>
+              </w:rPr>
+              <w:tab/>
+            </w:r>
+            <w:r>
+              <w:rPr>
+                <w:noProof/>
+                <w:webHidden/>
+              </w:rPr>
+              <w:fldChar w:fldCharType="begin"/>
+            </w:r>
+            <w:r>
+              <w:rPr>
+                <w:noProof/>
+                <w:webHidden/>
+              </w:rPr>
+              <w:instrText xml:space="preserve"> PAGEREF _Toc500867629 \h </w:instrText>
+            </w:r>
+            <w:r>
+              <w:rPr>
+                <w:noProof/>
+                <w:webHidden/>
+              </w:rPr>
+            </w:r>
+            <w:r>
+              <w:rPr>
+                <w:noProof/>
+                <w:webHidden/>
+              </w:rPr>
+              <w:fldChar w:fldCharType="separate"/>
+            </w:r>
+            <w:r>
+              <w:rPr>
+                <w:noProof/>
+                <w:webHidden/>
+              </w:rPr>
+              <w:t>2</w:t>
+            </w:r>
+            <w:r>
+              <w:rPr>
+                <w:noProof/>
+                <w:webHidden/>
+              </w:rPr>
+              <w:fldChar w:fldCharType="end"/>
+            </w:r>
+          </w:hyperlink>
+        </w:p>
+        <w:p>
+          <w:pPr>
+            <w:pStyle w:val="Sumrio2"/>
+            <w:tabs>
+              <w:tab w:val="right" w:leader="dot" w:pos="8828"/>
+            </w:tabs>
+            <w:rPr>
+              <w:rFonts w:eastAsiaTheme="minorEastAsia"/>
+              <w:noProof/>
+              <w:lang w:eastAsia="en-CA"/>
+            </w:rPr>
+          </w:pPr>
+          <w:hyperlink w:anchor="_Toc500867630" w:history="1">
+            <w:r>
+              <w:rPr>
+                <w:rStyle w:val="Hyperlink"/>
+                <w:noProof/>
+              </w:rPr>
+              <w:t>System Capabilities</w:t>
+            </w:r>
+            <w:r>
+              <w:rPr>
+                <w:noProof/>
+                <w:webHidden/>
+              </w:rPr>
+              <w:tab/>
+            </w:r>
+            <w:r>
+              <w:rPr>
+                <w:noProof/>
+                <w:webHidden/>
+              </w:rPr>
+              <w:fldChar w:fldCharType="begin"/>
+            </w:r>
+            <w:r>
+              <w:rPr>
+                <w:noProof/>
+                <w:webHidden/>
+              </w:rPr>
+              <w:instrText xml:space="preserve"> PAGEREF _Toc500867630 \h </w:instrText>
+            </w:r>
+            <w:r>
+              <w:rPr>
+                <w:noProof/>
+                <w:webHidden/>
+              </w:rPr>
+            </w:r>
+            <w:r>
+              <w:rPr>
+                <w:noProof/>
+                <w:webHidden/>
+              </w:rPr>
+              <w:fldChar w:fldCharType="separate"/>
+            </w:r>
+            <w:r>
+              <w:rPr>
+                <w:noProof/>
+                <w:webHidden/>
+              </w:rPr>
+              <w:t>2</w:t>
+            </w:r>
+            <w:r>
+              <w:rPr>
+                <w:noProof/>
+                <w:webHidden/>
+              </w:rPr>
+              <w:fldChar w:fldCharType="end"/>
+            </w:r>
+          </w:hyperlink>
+        </w:p>
+        <w:p>
+          <w:pPr>
+            <w:pStyle w:val="Sumrio2"/>
+            <w:tabs>
+              <w:tab w:val="right" w:leader="dot" w:pos="8828"/>
+            </w:tabs>
+            <w:rPr>
+              <w:rFonts w:eastAsiaTheme="minorEastAsia"/>
+              <w:noProof/>
+              <w:lang w:eastAsia="en-CA"/>
+            </w:rPr>
+          </w:pPr>
+          <w:hyperlink w:anchor="_Toc500867631" w:history="1">
+            <w:r>
+              <w:rPr>
+                <w:rStyle w:val="Hyperlink"/>
+                <w:noProof/>
+              </w:rPr>
+              <w:t>Business Benefits</w:t>
+            </w:r>
+            <w:r>
+              <w:rPr>
+                <w:noProof/>
+                <w:webHidden/>
+              </w:rPr>
+              <w:tab/>
+            </w:r>
+            <w:r>
+              <w:rPr>
+                <w:noProof/>
+                <w:webHidden/>
+              </w:rPr>
+              <w:fldChar w:fldCharType="begin"/>
+            </w:r>
+            <w:r>
+              <w:rPr>
+                <w:noProof/>
+                <w:webHidden/>
+              </w:rPr>
+              <w:instrText xml:space="preserve"> PAGEREF _Toc500867631 \h </w:instrText>
+            </w:r>
+            <w:r>
+              <w:rPr>
+                <w:noProof/>
+                <w:webHidden/>
+              </w:rPr>
+            </w:r>
+            <w:r>
+              <w:rPr>
+                <w:noProof/>
+                <w:webHidden/>
+              </w:rPr>
+              <w:fldChar w:fldCharType="separate"/>
+            </w:r>
+            <w:r>
+              <w:rPr>
+                <w:noProof/>
+                <w:webHidden/>
+              </w:rPr>
+              <w:t>2</w:t>
+            </w:r>
+            <w:r>
+              <w:rPr>
+                <w:noProof/>
+                <w:webHidden/>
+              </w:rPr>
+              <w:fldChar w:fldCharType="end"/>
+            </w:r>
+          </w:hyperlink>
+        </w:p>
+        <w:p>
+          <w:pPr>
+            <w:rPr>
+              <w:b/>
+              <w:bCs/>
+            </w:rPr>
+          </w:pPr>
+          <w:r>
+            <w:rPr>
+              <w:b/>
+              <w:bCs/>
+            </w:rPr>
+            <w:fldChar w:fldCharType="end"/>
+          </w:r>
+        </w:p>
+      </w:sdtContent>
+    </w:sdt>
+    <w:p>
+      <w:pPr>
+        <w:rPr>
+          <w:b/>
+          <w:bCs/>
+        </w:rPr>
+      </w:pPr>
+    </w:p>
+    <w:p>
+      <w:pPr>
+        <w:rPr>
+          <w:b/>
+          <w:bCs/>
+        </w:rPr>
+      </w:pPr>
+    </w:p>
+    <w:p>
+      <w:pPr>
+        <w:rPr>
+          <w:b/>
+          <w:bCs/>
+        </w:rPr>
+      </w:pPr>
+    </w:p>
+    <w:p>
+      <w:pPr>
+        <w:rPr>
+          <w:b/>
+          <w:bCs/>
+        </w:rPr>
+      </w:pPr>
+    </w:p>
+    <w:p>
+      <w:pPr>
+        <w:rPr>
+          <w:b/>
+          <w:bCs/>
+        </w:rPr>
+      </w:pPr>
+    </w:p>
+    <w:p>
+      <w:pPr>
+        <w:rPr>
+          <w:b/>
+          <w:bCs/>
+        </w:rPr>
+      </w:pPr>
+    </w:p>
+    <w:p>
+      <w:pPr>
+        <w:rPr>
+          <w:b/>
+          <w:bCs/>
+        </w:rPr>
+      </w:pPr>
+    </w:p>
+    <w:p>
+      <w:pPr>
+        <w:rPr>
+          <w:b/>
+          <w:bCs/>
+        </w:rPr>
+      </w:pPr>
+    </w:p>
+    <w:p>
+      <w:pPr>
+        <w:rPr>
+          <w:b/>
+          <w:bCs/>
+        </w:rPr>
+      </w:pPr>
+    </w:p>
+    <w:p>
+      <w:pPr>
+        <w:rPr>
+          <w:b/>
+          <w:bCs/>
+        </w:rPr>
+      </w:pPr>
+    </w:p>
+    <w:p>
+      <w:pPr>
+        <w:rPr>
+          <w:b/>
+          <w:bCs/>
+        </w:rPr>
+      </w:pPr>
+    </w:p>
+    <w:p>
+      <w:pPr>
+        <w:rPr>
+          <w:b/>
+          <w:bCs/>
+        </w:rPr>
+      </w:pPr>
+    </w:p>
+    <w:p>
+      <w:pPr>
+        <w:rPr>
+          <w:b/>
+          <w:bCs/>
+        </w:rPr>
+      </w:pPr>
+    </w:p>
+    <w:p>
+      <w:pPr>
+        <w:rPr>
+          <w:b/>
+          <w:bCs/>
+        </w:rPr>
+      </w:pPr>
+    </w:p>
+    <w:p>
+      <w:pPr>
+        <w:rPr>
+          <w:b/>
+          <w:bCs/>
+        </w:rPr>
+      </w:pPr>
+    </w:p>
+    <w:p>
+      <w:pPr>
+        <w:rPr>
+          <w:b/>
+          <w:bCs/>
+        </w:rPr>
+      </w:pPr>
+    </w:p>
+    <w:p>
+      <w:pPr>
+        <w:rPr>
+          <w:b/>
+          <w:bCs/>
+        </w:rPr>
+      </w:pPr>
+    </w:p>
+    <w:p>
+      <w:pPr>
+        <w:rPr>
+          <w:b/>
+          <w:bCs/>
+        </w:rPr>
+      </w:pPr>
+    </w:p>
+    <w:p>
+      <w:pPr>
+        <w:rPr>
+          <w:b/>
+          <w:bCs/>
+        </w:rPr>
+      </w:pPr>
+    </w:p>
+    <w:p>
+      <w:pPr>
+        <w:rPr>
+          <w:b/>
+          <w:bCs/>
+        </w:rPr>
+      </w:pPr>
+    </w:p>
+    <w:p>
+      <w:pPr>
+        <w:rPr>
+          <w:b/>
+          <w:bCs/>
+        </w:rPr>
+      </w:pPr>
+    </w:p>
+    <w:p>
+      <w:pPr>
+        <w:rPr>
+          <w:b/>
+          <w:bCs/>
+        </w:rPr>
+      </w:pPr>
+    </w:p>
+    <w:p>
+      <w:pPr>
+        <w:rPr>
+          <w:b/>
+          <w:bCs/>
+        </w:rPr>
+      </w:pPr>
+    </w:p>
+    <w:p>
+      <w:pPr>
+        <w:pStyle w:val="Ttulo1"/>
+      </w:pPr>
+      <w:bookmarkStart w:id="3" w:name="_Toc500867628"/>
+      <w:r>
+        <w:lastRenderedPageBreak/>
+        <w:t>Vision Document</w:t>
+      </w:r>
+      <w:bookmarkEnd w:id="3"/>
+    </w:p>
+    <w:p/>
+    <w:p>
+      <w:pPr>
+        <w:pStyle w:val="Ttulo2"/>
+      </w:pPr>
+      <w:bookmarkStart w:id="4" w:name="_Toc500867629"/>
+      <w:r>
+        <w:t>Problem Description</w:t>
+      </w:r>
+      <w:bookmarkEnd w:id="4"/>
+    </w:p>
+    <w:p>
+      <w:pPr>
+        <w:jc w:val="both"/>
+      </w:pPr>
+      <w:r>
+        <w:t>Most libraries do</w:t>
+      </w:r>
+      <w:r>
+        <w:t xml:space="preserve"> not</w:t>
+      </w:r>
+      <w:r>
+        <w:t xml:space="preserve"> have </w:t>
+      </w:r>
+      <w:r>
+        <w:t>web</w:t>
+      </w:r>
+      <w:r>
+        <w:t xml:space="preserve"> applications to support their system and let people access the library remotely to subscribe them, to reserve the book, to pay the late fee, </w:t>
+      </w:r>
+      <w:r>
+        <w:t xml:space="preserve">or </w:t>
+      </w:r>
+      <w:r>
+        <w:t xml:space="preserve">to pick the book up. Problems such as people lining </w:t>
+      </w:r>
+      <w:bookmarkStart w:id="5" w:name="_GoBack"/>
+      <w:bookmarkEnd w:id="5"/>
+      <w:r>
+        <w:t xml:space="preserve">inside the library either for drop off or pick up a book, or for search if a book is available, or to pay the fees for late drop off, can be seen in the library. </w:t>
+      </w:r>
+      <w:r>
+        <w:t>In addition</w:t>
+      </w:r>
+      <w:r>
+        <w:t>, customers can take more than 30 minutes looking for a book. Although the client has a system that covers all these areas, they lack in number of employees and computers available for customers, as well to improve and</w:t>
+      </w:r>
+      <w:r>
+        <w:t xml:space="preserve"> maintain the system operating.</w:t>
+      </w:r>
+    </w:p>
+    <w:p>
+      <w:pPr>
+        <w:pStyle w:val="Ttulo2"/>
+      </w:pPr>
+    </w:p>
+    <w:p>
+      <w:pPr>
+        <w:pStyle w:val="Ttulo2"/>
+      </w:pPr>
+      <w:bookmarkStart w:id="6" w:name="_Toc500867630"/>
+      <w:r>
+        <w:t>System Capabilities</w:t>
+      </w:r>
+      <w:bookmarkEnd w:id="6"/>
+    </w:p>
+    <w:p>
+      <w:pPr>
+        <w:shd w:val="clear" w:color="auto" w:fill="FFFFFF"/>
+        <w:spacing w:after="0" w:line="240" w:lineRule="auto"/>
+        <w:jc w:val="both"/>
+      </w:pPr>
+      <w:r>
+        <w:t>The system will enable library clients to:</w:t>
+      </w:r>
+    </w:p>
+    <w:p>
+      <w:pPr>
+        <w:numPr>
+          <w:ilvl w:val="0"/>
+          <w:numId w:val="1"/>
+        </w:numPr>
+        <w:shd w:val="clear" w:color="auto" w:fill="FFFFFF"/>
+        <w:spacing w:after="0" w:line="240" w:lineRule="auto"/>
+        <w:ind w:left="945"/>
+        <w:jc w:val="both"/>
+        <w:textAlignment w:val="baseline"/>
+      </w:pPr>
+      <w:r>
+        <w:t xml:space="preserve"> </w:t>
+      </w:r>
+      <w:r>
+        <w:t>L</w:t>
+      </w:r>
+      <w:r>
+        <w:t>ogin to and log out from the system</w:t>
+      </w:r>
+      <w:r>
+        <w:t>.</w:t>
+      </w:r>
+    </w:p>
+    <w:p>
+      <w:pPr>
+        <w:numPr>
+          <w:ilvl w:val="0"/>
+          <w:numId w:val="1"/>
+        </w:numPr>
+        <w:shd w:val="clear" w:color="auto" w:fill="FFFFFF"/>
+        <w:spacing w:after="0" w:line="240" w:lineRule="auto"/>
+        <w:ind w:left="945"/>
+        <w:jc w:val="both"/>
+        <w:textAlignment w:val="baseline"/>
+      </w:pPr>
+      <w:r>
+        <w:t xml:space="preserve"> </w:t>
+      </w:r>
+      <w:r>
+        <w:t>B</w:t>
+      </w:r>
+      <w:r>
+        <w:t>rowse the catalog of books using search conditions</w:t>
+      </w:r>
+      <w:r>
+        <w:t>.</w:t>
+      </w:r>
+    </w:p>
+    <w:p>
+      <w:pPr>
+        <w:numPr>
+          <w:ilvl w:val="0"/>
+          <w:numId w:val="1"/>
+        </w:numPr>
+        <w:shd w:val="clear" w:color="auto" w:fill="FFFFFF"/>
+        <w:spacing w:after="0" w:line="240" w:lineRule="auto"/>
+        <w:ind w:left="945"/>
+        <w:jc w:val="both"/>
+        <w:textAlignment w:val="baseline"/>
+      </w:pPr>
+      <w:r>
+        <w:t xml:space="preserve"> </w:t>
+      </w:r>
+      <w:r>
+        <w:t>O</w:t>
+      </w:r>
+      <w:r>
+        <w:t>rder a book to borrow.</w:t>
+      </w:r>
+    </w:p>
+    <w:p>
+      <w:pPr>
+        <w:numPr>
+          <w:ilvl w:val="0"/>
+          <w:numId w:val="1"/>
+        </w:numPr>
+        <w:shd w:val="clear" w:color="auto" w:fill="FFFFFF"/>
+        <w:spacing w:after="0" w:line="240" w:lineRule="auto"/>
+        <w:ind w:left="945"/>
+        <w:jc w:val="both"/>
+        <w:textAlignment w:val="baseline"/>
+      </w:pPr>
+      <w:r>
+        <w:t xml:space="preserve"> </w:t>
+      </w:r>
+      <w:r>
+        <w:t>G</w:t>
+      </w:r>
+      <w:r>
+        <w:t>et a notice when a book is accessible</w:t>
+      </w:r>
+      <w:r>
+        <w:t>.</w:t>
+      </w:r>
+    </w:p>
+    <w:p>
+      <w:pPr>
+        <w:numPr>
+          <w:ilvl w:val="0"/>
+          <w:numId w:val="1"/>
+        </w:numPr>
+        <w:shd w:val="clear" w:color="auto" w:fill="FFFFFF"/>
+        <w:spacing w:after="0" w:line="240" w:lineRule="auto"/>
+        <w:ind w:left="945"/>
+        <w:jc w:val="both"/>
+        <w:textAlignment w:val="baseline"/>
+      </w:pPr>
+      <w:r>
+        <w:t xml:space="preserve"> </w:t>
+      </w:r>
+      <w:r>
+        <w:t>G</w:t>
+      </w:r>
+      <w:r>
+        <w:t xml:space="preserve">et a notice when a book </w:t>
+      </w:r>
+      <w:proofErr w:type="gramStart"/>
+      <w:r>
+        <w:t>may be picked up</w:t>
+      </w:r>
+      <w:proofErr w:type="gramEnd"/>
+      <w:r>
+        <w:t>.</w:t>
+      </w:r>
+    </w:p>
+    <w:p>
+      <w:pPr>
+        <w:numPr>
+          <w:ilvl w:val="0"/>
+          <w:numId w:val="1"/>
+        </w:numPr>
+        <w:shd w:val="clear" w:color="auto" w:fill="FFFFFF"/>
+        <w:spacing w:after="0" w:line="240" w:lineRule="auto"/>
+        <w:ind w:left="945"/>
+        <w:jc w:val="both"/>
+        <w:textAlignment w:val="baseline"/>
+      </w:pPr>
+      <w:r>
+        <w:t xml:space="preserve"> </w:t>
+      </w:r>
+      <w:r>
+        <w:t>G</w:t>
+      </w:r>
+      <w:r>
+        <w:t xml:space="preserve">et a notice </w:t>
+      </w:r>
+      <w:r>
+        <w:t xml:space="preserve">when borrow time </w:t>
+      </w:r>
+      <w:r>
+        <w:t>is close to exceed</w:t>
+      </w:r>
+      <w:r>
+        <w:t xml:space="preserve"> and is exceeded</w:t>
+      </w:r>
+      <w:r>
+        <w:t>.  </w:t>
+      </w:r>
+    </w:p>
+    <w:p>
+      <w:pPr>
+        <w:numPr>
+          <w:ilvl w:val="0"/>
+          <w:numId w:val="1"/>
+        </w:numPr>
+        <w:shd w:val="clear" w:color="auto" w:fill="FFFFFF"/>
+        <w:spacing w:after="0" w:line="240" w:lineRule="auto"/>
+        <w:ind w:left="945"/>
+        <w:jc w:val="both"/>
+        <w:textAlignment w:val="baseline"/>
+      </w:pPr>
+      <w:r>
+        <w:t xml:space="preserve"> </w:t>
+      </w:r>
+      <w:r>
+        <w:t>T</w:t>
+      </w:r>
+      <w:r>
+        <w:t>race order status and number of days to return a book to the library</w:t>
+      </w:r>
+      <w:r>
+        <w:t>.</w:t>
+      </w:r>
+    </w:p>
+    <w:p>
+      <w:pPr>
+        <w:numPr>
+          <w:ilvl w:val="0"/>
+          <w:numId w:val="1"/>
+        </w:numPr>
+        <w:shd w:val="clear" w:color="auto" w:fill="FFFFFF"/>
+        <w:spacing w:after="0" w:line="240" w:lineRule="auto"/>
+        <w:ind w:left="945"/>
+        <w:jc w:val="both"/>
+        <w:textAlignment w:val="baseline"/>
+      </w:pPr>
+      <w:r>
+        <w:t xml:space="preserve"> </w:t>
+      </w:r>
+      <w:r>
+        <w:t>M</w:t>
+      </w:r>
+      <w:r>
+        <w:t xml:space="preserve">anage </w:t>
+      </w:r>
+      <w:r>
+        <w:t>customer</w:t>
+      </w:r>
+      <w:r>
+        <w:t xml:space="preserve"> account data</w:t>
+      </w:r>
+      <w:r>
+        <w:t>.</w:t>
+      </w:r>
+    </w:p>
+    <w:p>
+      <w:pPr>
+        <w:shd w:val="clear" w:color="auto" w:fill="FFFFFF"/>
+        <w:spacing w:after="0" w:line="240" w:lineRule="auto"/>
+        <w:jc w:val="both"/>
+        <w:textAlignment w:val="baseline"/>
+      </w:pPr>
+    </w:p>
+    <w:p>
+      <w:pPr>
+        <w:shd w:val="clear" w:color="auto" w:fill="FFFFFF"/>
+        <w:spacing w:after="0" w:line="240" w:lineRule="auto"/>
+        <w:jc w:val="both"/>
+      </w:pPr>
+      <w:r>
+        <w:t>The system will enable library staff (administrator) to:</w:t>
+      </w:r>
+    </w:p>
+    <w:p>
+      <w:pPr>
+        <w:numPr>
+          <w:ilvl w:val="0"/>
+          <w:numId w:val="2"/>
+        </w:numPr>
+        <w:shd w:val="clear" w:color="auto" w:fill="FFFFFF"/>
+        <w:spacing w:after="0" w:line="240" w:lineRule="auto"/>
+        <w:ind w:left="945"/>
+        <w:jc w:val="both"/>
+        <w:textAlignment w:val="baseline"/>
+      </w:pPr>
+      <w:r>
+        <w:t xml:space="preserve"> </w:t>
+      </w:r>
+      <w:r>
+        <w:t>L</w:t>
+      </w:r>
+      <w:r>
+        <w:t>ogin to and log out from the system</w:t>
+      </w:r>
+      <w:r>
+        <w:t>.</w:t>
+      </w:r>
+    </w:p>
+    <w:p>
+      <w:pPr>
+        <w:numPr>
+          <w:ilvl w:val="0"/>
+          <w:numId w:val="2"/>
+        </w:numPr>
+        <w:shd w:val="clear" w:color="auto" w:fill="FFFFFF"/>
+        <w:spacing w:after="0" w:line="240" w:lineRule="auto"/>
+        <w:ind w:left="945"/>
+        <w:jc w:val="both"/>
+        <w:textAlignment w:val="baseline"/>
+      </w:pPr>
+      <w:r>
+        <w:t xml:space="preserve"> </w:t>
+      </w:r>
+      <w:r>
+        <w:t>M</w:t>
+      </w:r>
+      <w:r>
+        <w:t>anage the catalog of books</w:t>
+      </w:r>
+      <w:r>
+        <w:t>.</w:t>
+      </w:r>
+    </w:p>
+    <w:p>
+      <w:pPr>
+        <w:numPr>
+          <w:ilvl w:val="0"/>
+          <w:numId w:val="2"/>
+        </w:numPr>
+        <w:shd w:val="clear" w:color="auto" w:fill="FFFFFF"/>
+        <w:spacing w:after="0" w:line="240" w:lineRule="auto"/>
+        <w:ind w:left="945"/>
+        <w:jc w:val="both"/>
+        <w:textAlignment w:val="baseline"/>
+      </w:pPr>
+      <w:r>
+        <w:t xml:space="preserve"> </w:t>
+      </w:r>
+      <w:r>
+        <w:t>M</w:t>
+      </w:r>
+      <w:r>
+        <w:t>anage books flow - serving books orders, pickups and returns</w:t>
+      </w:r>
+      <w:r>
+        <w:t>.</w:t>
+      </w:r>
+    </w:p>
+    <w:p>
+      <w:pPr>
+        <w:numPr>
+          <w:ilvl w:val="0"/>
+          <w:numId w:val="2"/>
+        </w:numPr>
+        <w:shd w:val="clear" w:color="auto" w:fill="FFFFFF"/>
+        <w:spacing w:after="0" w:line="240" w:lineRule="auto"/>
+        <w:ind w:left="945"/>
+        <w:jc w:val="both"/>
+        <w:textAlignment w:val="baseline"/>
+      </w:pPr>
+      <w:r>
+        <w:t xml:space="preserve"> </w:t>
+      </w:r>
+      <w:r>
+        <w:t>T</w:t>
+      </w:r>
+      <w:r>
+        <w:t>race delays</w:t>
+      </w:r>
+      <w:r>
+        <w:t>.</w:t>
+      </w:r>
+    </w:p>
+    <w:p>
+      <w:pPr>
+        <w:numPr>
+          <w:ilvl w:val="0"/>
+          <w:numId w:val="2"/>
+        </w:numPr>
+        <w:shd w:val="clear" w:color="auto" w:fill="FFFFFF"/>
+        <w:spacing w:after="0" w:line="240" w:lineRule="auto"/>
+        <w:ind w:left="945"/>
+        <w:jc w:val="both"/>
+        <w:textAlignment w:val="baseline"/>
+      </w:pPr>
+      <w:r>
+        <w:t xml:space="preserve"> </w:t>
+      </w:r>
+      <w:r>
+        <w:t>M</w:t>
+      </w:r>
+      <w:r>
+        <w:t>anage cash penalties - client has a possibility to pay online using PayPal</w:t>
+      </w:r>
+    </w:p>
+    <w:p>
+      <w:pPr>
+        <w:numPr>
+          <w:ilvl w:val="0"/>
+          <w:numId w:val="2"/>
+        </w:numPr>
+        <w:shd w:val="clear" w:color="auto" w:fill="FFFFFF"/>
+        <w:spacing w:after="0" w:line="240" w:lineRule="auto"/>
+        <w:ind w:left="945"/>
+        <w:jc w:val="both"/>
+        <w:textAlignment w:val="baseline"/>
+      </w:pPr>
+      <w:r>
+        <w:t xml:space="preserve"> </w:t>
+      </w:r>
+      <w:r>
+        <w:t>M</w:t>
+      </w:r>
+      <w:r>
+        <w:t>anage system settings</w:t>
+      </w:r>
+      <w:r>
+        <w:t>.</w:t>
+      </w:r>
+    </w:p>
+    <w:p>
+      <w:pPr>
+        <w:shd w:val="clear" w:color="auto" w:fill="FFFFFF"/>
+        <w:spacing w:after="0" w:line="240" w:lineRule="auto"/>
+        <w:jc w:val="both"/>
+        <w:textAlignment w:val="baseline"/>
+      </w:pPr>
+    </w:p>
+    <w:p>
+      <w:pPr>
+        <w:shd w:val="clear" w:color="auto" w:fill="FFFFFF"/>
+        <w:spacing w:after="0" w:line="240" w:lineRule="auto"/>
+        <w:ind w:left="945"/>
+        <w:jc w:val="both"/>
+        <w:textAlignment w:val="baseline"/>
+      </w:pPr>
+    </w:p>
+    <w:p>
+      <w:pPr>
+        <w:pStyle w:val="Ttulo2"/>
+      </w:pPr>
+      <w:bookmarkStart w:id="7" w:name="_Toc500867631"/>
+      <w:r>
+        <w:t>Business Benefits</w:t>
+      </w:r>
+      <w:bookmarkEnd w:id="7"/>
+    </w:p>
+    <w:p>
+      <w:pPr>
+        <w:shd w:val="clear" w:color="auto" w:fill="FFFFFF"/>
+        <w:spacing w:after="0" w:line="240" w:lineRule="auto"/>
+        <w:jc w:val="both"/>
+      </w:pPr>
+      <w:r>
+        <w:t xml:space="preserve">The purpose of the </w:t>
+      </w:r>
+      <w:r>
+        <w:t>application</w:t>
+      </w:r>
+      <w:r>
+        <w:t xml:space="preserve"> is contribute the library staffs to manager the book and the users of the store, as well as easier way for users access their account. </w:t>
+      </w:r>
+      <w:r>
+        <w:t xml:space="preserve">It also </w:t>
+      </w:r>
+      <w:proofErr w:type="gramStart"/>
+      <w:r>
+        <w:t xml:space="preserve">can </w:t>
+      </w:r>
+      <w:r>
+        <w:t>be used</w:t>
+      </w:r>
+      <w:proofErr w:type="gramEnd"/>
+      <w:r>
+        <w:t xml:space="preserve"> to </w:t>
+      </w:r>
+      <w:r>
+        <w:t xml:space="preserve">check </w:t>
+      </w:r>
+      <w:r>
+        <w:t xml:space="preserve">if the book is rented, </w:t>
+      </w:r>
+      <w:r>
+        <w:t xml:space="preserve">to catalog </w:t>
+      </w:r>
+      <w:r>
+        <w:t xml:space="preserve">new books, </w:t>
+      </w:r>
+      <w:r>
+        <w:t xml:space="preserve">to have a stored </w:t>
+      </w:r>
+      <w:r>
+        <w:t>user</w:t>
+      </w:r>
+      <w:r>
+        <w:t>’</w:t>
+      </w:r>
+      <w:r>
+        <w:t xml:space="preserve">s database, </w:t>
+      </w:r>
+      <w:r>
+        <w:t xml:space="preserve">and to remind the </w:t>
+      </w:r>
+      <w:r>
+        <w:t>renter</w:t>
+      </w:r>
+      <w:r>
+        <w:t xml:space="preserve"> about </w:t>
+      </w:r>
+      <w:r>
+        <w:t xml:space="preserve">the book </w:t>
+      </w:r>
+      <w:r>
+        <w:t xml:space="preserve">drop </w:t>
+      </w:r>
+      <w:r>
+        <w:t>off</w:t>
+      </w:r>
+      <w:r>
+        <w:t xml:space="preserve"> date</w:t>
+      </w:r>
+      <w:r>
+        <w:t>.</w:t>
+      </w:r>
+    </w:p>
     <w:sectPr>
-      <w:headerReference w:type="default" r:id="rId6"/>
-      <w:footerReference w:type="default" r:id="rId7"/>
+      <w:headerReference w:type="default" r:id="rId8"/>
+      <w:footerReference w:type="default" r:id="rId9"/>
       <w:pgSz w:w="12240" w:h="15840"/>
       <w:pgMar w:top="1417" w:right="1701" w:bottom="1417" w:left="1701" w:header="708" w:footer="708" w:gutter="0"/>
       <w:pgNumType w:start="0"/>
@@ -4395,6 +5422,7 @@
     <w:r>
       <w:rPr>
         <w:noProof/>
+        <w:lang w:eastAsia="en-CA"/>
       </w:rPr>
       <mc:AlternateContent>
         <mc:Choice Requires="wps">
@@ -4470,6 +5498,7 @@
                             <w:dataBinding w:prefixMappings="xmlns:ns0='http://purl.org/dc/elements/1.1/' xmlns:ns1='http://schemas.openxmlformats.org/package/2006/metadata/core-properties' " w:xpath="/ns1:coreProperties[1]/ns0:title[1]" w:storeItemID="{6C3C8BC8-F283-45AE-878A-BAB7291924A1}"/>
                             <w:text/>
                           </w:sdtPr>
+                          <w:sdtEndPr/>
                           <w:sdtContent>
                             <w:p>
                               <w:pPr>
@@ -4485,7 +5514,7 @@
                                   <w:caps/>
                                   <w:color w:val="FFFFFF" w:themeColor="background1"/>
                                 </w:rPr>
-                                <w:t>title</w:t>
+                                <w:t>Undercover Books</w:t>
                               </w:r>
                             </w:p>
                           </w:sdtContent>
@@ -4527,6 +5556,7 @@
                       <w:dataBinding w:prefixMappings="xmlns:ns0='http://purl.org/dc/elements/1.1/' xmlns:ns1='http://schemas.openxmlformats.org/package/2006/metadata/core-properties' " w:xpath="/ns1:coreProperties[1]/ns0:title[1]" w:storeItemID="{6C3C8BC8-F283-45AE-878A-BAB7291924A1}"/>
                       <w:text/>
                     </w:sdtPr>
+                    <w:sdtEndPr/>
                     <w:sdtContent>
                       <w:p>
                         <w:pPr>
@@ -4542,7 +5572,7 @@
                             <w:caps/>
                             <w:color w:val="FFFFFF" w:themeColor="background1"/>
                           </w:rPr>
-                          <w:t>title</w:t>
+                          <w:t>Undercover Books</w:t>
                         </w:r>
                       </w:p>
                     </w:sdtContent>
@@ -4557,6 +5587,315 @@
     </w:r>
   </w:p>
 </w:hdr>
+</file>
+
+<file path=word/numbering.xml><?xml version="1.0" encoding="utf-8"?>
+<w:numbering xmlns:wpc="http://schemas.microsoft.com/office/word/2010/wordprocessingCanvas" xmlns:mc="http://schemas.openxmlformats.org/markup-compatibility/2006" xmlns:o="urn:schemas-microsoft-com:office:office" xmlns:r="http://schemas.openxmlformats.org/officeDocument/2006/relationships" xmlns:m="http://schemas.openxmlformats.org/officeDocument/2006/math" xmlns:v="urn:schemas-microsoft-com:vml" xmlns:wp14="http://schemas.microsoft.com/office/word/2010/wordprocessingDrawing" xmlns:wp="http://schemas.openxmlformats.org/drawingml/2006/wordprocessingDrawing" xmlns:w10="urn:schemas-microsoft-com:office:word" xmlns:w="http://schemas.openxmlformats.org/wordprocessingml/2006/main" xmlns:w14="http://schemas.microsoft.com/office/word/2010/wordml" xmlns:w15="http://schemas.microsoft.com/office/word/2012/wordml" xmlns:wpg="http://schemas.microsoft.com/office/word/2010/wordprocessingGroup" xmlns:wpi="http://schemas.microsoft.com/office/word/2010/wordprocessingInk" xmlns:wne="http://schemas.microsoft.com/office/word/2006/wordml" xmlns:wps="http://schemas.microsoft.com/office/word/2010/wordprocessingShape" mc:Ignorable="w14 w15 wp14">
+  <w:abstractNum w:abstractNumId="0" w15:restartNumberingAfterBreak="0">
+    <w:nsid w:val="31AB34A7"/>
+    <w:multiLevelType w:val="multilevel"/>
+    <w:tmpl w:val="6124008C"/>
+    <w:lvl w:ilvl="0">
+      <w:start w:val="1"/>
+      <w:numFmt w:val="bullet"/>
+      <w:lvlText w:val=""/>
+      <w:lvlJc w:val="left"/>
+      <w:pPr>
+        <w:tabs>
+          <w:tab w:val="num" w:pos="720"/>
+        </w:tabs>
+        <w:ind w:left="720" w:hanging="360"/>
+      </w:pPr>
+      <w:rPr>
+        <w:rFonts w:ascii="Symbol" w:hAnsi="Symbol" w:hint="default"/>
+        <w:sz w:val="20"/>
+      </w:rPr>
+    </w:lvl>
+    <w:lvl w:ilvl="1" w:tentative="1">
+      <w:start w:val="1"/>
+      <w:numFmt w:val="bullet"/>
+      <w:lvlText w:val=""/>
+      <w:lvlJc w:val="left"/>
+      <w:pPr>
+        <w:tabs>
+          <w:tab w:val="num" w:pos="1440"/>
+        </w:tabs>
+        <w:ind w:left="1440" w:hanging="360"/>
+      </w:pPr>
+      <w:rPr>
+        <w:rFonts w:ascii="Symbol" w:hAnsi="Symbol" w:hint="default"/>
+        <w:sz w:val="20"/>
+      </w:rPr>
+    </w:lvl>
+    <w:lvl w:ilvl="2" w:tentative="1">
+      <w:start w:val="1"/>
+      <w:numFmt w:val="bullet"/>
+      <w:lvlText w:val=""/>
+      <w:lvlJc w:val="left"/>
+      <w:pPr>
+        <w:tabs>
+          <w:tab w:val="num" w:pos="2160"/>
+        </w:tabs>
+        <w:ind w:left="2160" w:hanging="360"/>
+      </w:pPr>
+      <w:rPr>
+        <w:rFonts w:ascii="Symbol" w:hAnsi="Symbol" w:hint="default"/>
+        <w:sz w:val="20"/>
+      </w:rPr>
+    </w:lvl>
+    <w:lvl w:ilvl="3" w:tentative="1">
+      <w:start w:val="1"/>
+      <w:numFmt w:val="bullet"/>
+      <w:lvlText w:val=""/>
+      <w:lvlJc w:val="left"/>
+      <w:pPr>
+        <w:tabs>
+          <w:tab w:val="num" w:pos="2880"/>
+        </w:tabs>
+        <w:ind w:left="2880" w:hanging="360"/>
+      </w:pPr>
+      <w:rPr>
+        <w:rFonts w:ascii="Symbol" w:hAnsi="Symbol" w:hint="default"/>
+        <w:sz w:val="20"/>
+      </w:rPr>
+    </w:lvl>
+    <w:lvl w:ilvl="4" w:tentative="1">
+      <w:start w:val="1"/>
+      <w:numFmt w:val="bullet"/>
+      <w:lvlText w:val=""/>
+      <w:lvlJc w:val="left"/>
+      <w:pPr>
+        <w:tabs>
+          <w:tab w:val="num" w:pos="3600"/>
+        </w:tabs>
+        <w:ind w:left="3600" w:hanging="360"/>
+      </w:pPr>
+      <w:rPr>
+        <w:rFonts w:ascii="Symbol" w:hAnsi="Symbol" w:hint="default"/>
+        <w:sz w:val="20"/>
+      </w:rPr>
+    </w:lvl>
+    <w:lvl w:ilvl="5" w:tentative="1">
+      <w:start w:val="1"/>
+      <w:numFmt w:val="bullet"/>
+      <w:lvlText w:val=""/>
+      <w:lvlJc w:val="left"/>
+      <w:pPr>
+        <w:tabs>
+          <w:tab w:val="num" w:pos="4320"/>
+        </w:tabs>
+        <w:ind w:left="4320" w:hanging="360"/>
+      </w:pPr>
+      <w:rPr>
+        <w:rFonts w:ascii="Symbol" w:hAnsi="Symbol" w:hint="default"/>
+        <w:sz w:val="20"/>
+      </w:rPr>
+    </w:lvl>
+    <w:lvl w:ilvl="6" w:tentative="1">
+      <w:start w:val="1"/>
+      <w:numFmt w:val="bullet"/>
+      <w:lvlText w:val=""/>
+      <w:lvlJc w:val="left"/>
+      <w:pPr>
+        <w:tabs>
+          <w:tab w:val="num" w:pos="5040"/>
+        </w:tabs>
+        <w:ind w:left="5040" w:hanging="360"/>
+      </w:pPr>
+      <w:rPr>
+        <w:rFonts w:ascii="Symbol" w:hAnsi="Symbol" w:hint="default"/>
+        <w:sz w:val="20"/>
+      </w:rPr>
+    </w:lvl>
+    <w:lvl w:ilvl="7" w:tentative="1">
+      <w:start w:val="1"/>
+      <w:numFmt w:val="bullet"/>
+      <w:lvlText w:val=""/>
+      <w:lvlJc w:val="left"/>
+      <w:pPr>
+        <w:tabs>
+          <w:tab w:val="num" w:pos="5760"/>
+        </w:tabs>
+        <w:ind w:left="5760" w:hanging="360"/>
+      </w:pPr>
+      <w:rPr>
+        <w:rFonts w:ascii="Symbol" w:hAnsi="Symbol" w:hint="default"/>
+        <w:sz w:val="20"/>
+      </w:rPr>
+    </w:lvl>
+    <w:lvl w:ilvl="8" w:tentative="1">
+      <w:start w:val="1"/>
+      <w:numFmt w:val="bullet"/>
+      <w:lvlText w:val=""/>
+      <w:lvlJc w:val="left"/>
+      <w:pPr>
+        <w:tabs>
+          <w:tab w:val="num" w:pos="6480"/>
+        </w:tabs>
+        <w:ind w:left="6480" w:hanging="360"/>
+      </w:pPr>
+      <w:rPr>
+        <w:rFonts w:ascii="Symbol" w:hAnsi="Symbol" w:hint="default"/>
+        <w:sz w:val="20"/>
+      </w:rPr>
+    </w:lvl>
+  </w:abstractNum>
+  <w:abstractNum w:abstractNumId="1" w15:restartNumberingAfterBreak="0">
+    <w:nsid w:val="6CA8400B"/>
+    <w:multiLevelType w:val="multilevel"/>
+    <w:tmpl w:val="36D4AE16"/>
+    <w:lvl w:ilvl="0">
+      <w:start w:val="1"/>
+      <w:numFmt w:val="bullet"/>
+      <w:lvlText w:val=""/>
+      <w:lvlJc w:val="left"/>
+      <w:pPr>
+        <w:tabs>
+          <w:tab w:val="num" w:pos="720"/>
+        </w:tabs>
+        <w:ind w:left="720" w:hanging="360"/>
+      </w:pPr>
+      <w:rPr>
+        <w:rFonts w:ascii="Symbol" w:hAnsi="Symbol" w:hint="default"/>
+        <w:sz w:val="20"/>
+      </w:rPr>
+    </w:lvl>
+    <w:lvl w:ilvl="1" w:tentative="1">
+      <w:start w:val="1"/>
+      <w:numFmt w:val="bullet"/>
+      <w:lvlText w:val=""/>
+      <w:lvlJc w:val="left"/>
+      <w:pPr>
+        <w:tabs>
+          <w:tab w:val="num" w:pos="1440"/>
+        </w:tabs>
+        <w:ind w:left="1440" w:hanging="360"/>
+      </w:pPr>
+      <w:rPr>
+        <w:rFonts w:ascii="Symbol" w:hAnsi="Symbol" w:hint="default"/>
+        <w:sz w:val="20"/>
+      </w:rPr>
+    </w:lvl>
+    <w:lvl w:ilvl="2" w:tentative="1">
+      <w:start w:val="1"/>
+      <w:numFmt w:val="bullet"/>
+      <w:lvlText w:val=""/>
+      <w:lvlJc w:val="left"/>
+      <w:pPr>
+        <w:tabs>
+          <w:tab w:val="num" w:pos="2160"/>
+        </w:tabs>
+        <w:ind w:left="2160" w:hanging="360"/>
+      </w:pPr>
+      <w:rPr>
+        <w:rFonts w:ascii="Symbol" w:hAnsi="Symbol" w:hint="default"/>
+        <w:sz w:val="20"/>
+      </w:rPr>
+    </w:lvl>
+    <w:lvl w:ilvl="3" w:tentative="1">
+      <w:start w:val="1"/>
+      <w:numFmt w:val="bullet"/>
+      <w:lvlText w:val=""/>
+      <w:lvlJc w:val="left"/>
+      <w:pPr>
+        <w:tabs>
+          <w:tab w:val="num" w:pos="2880"/>
+        </w:tabs>
+        <w:ind w:left="2880" w:hanging="360"/>
+      </w:pPr>
+      <w:rPr>
+        <w:rFonts w:ascii="Symbol" w:hAnsi="Symbol" w:hint="default"/>
+        <w:sz w:val="20"/>
+      </w:rPr>
+    </w:lvl>
+    <w:lvl w:ilvl="4" w:tentative="1">
+      <w:start w:val="1"/>
+      <w:numFmt w:val="bullet"/>
+      <w:lvlText w:val=""/>
+      <w:lvlJc w:val="left"/>
+      <w:pPr>
+        <w:tabs>
+          <w:tab w:val="num" w:pos="3600"/>
+        </w:tabs>
+        <w:ind w:left="3600" w:hanging="360"/>
+      </w:pPr>
+      <w:rPr>
+        <w:rFonts w:ascii="Symbol" w:hAnsi="Symbol" w:hint="default"/>
+        <w:sz w:val="20"/>
+      </w:rPr>
+    </w:lvl>
+    <w:lvl w:ilvl="5" w:tentative="1">
+      <w:start w:val="1"/>
+      <w:numFmt w:val="bullet"/>
+      <w:lvlText w:val=""/>
+      <w:lvlJc w:val="left"/>
+      <w:pPr>
+        <w:tabs>
+          <w:tab w:val="num" w:pos="4320"/>
+        </w:tabs>
+        <w:ind w:left="4320" w:hanging="360"/>
+      </w:pPr>
+      <w:rPr>
+        <w:rFonts w:ascii="Symbol" w:hAnsi="Symbol" w:hint="default"/>
+        <w:sz w:val="20"/>
+      </w:rPr>
+    </w:lvl>
+    <w:lvl w:ilvl="6" w:tentative="1">
+      <w:start w:val="1"/>
+      <w:numFmt w:val="bullet"/>
+      <w:lvlText w:val=""/>
+      <w:lvlJc w:val="left"/>
+      <w:pPr>
+        <w:tabs>
+          <w:tab w:val="num" w:pos="5040"/>
+        </w:tabs>
+        <w:ind w:left="5040" w:hanging="360"/>
+      </w:pPr>
+      <w:rPr>
+        <w:rFonts w:ascii="Symbol" w:hAnsi="Symbol" w:hint="default"/>
+        <w:sz w:val="20"/>
+      </w:rPr>
+    </w:lvl>
+    <w:lvl w:ilvl="7" w:tentative="1">
+      <w:start w:val="1"/>
+      <w:numFmt w:val="bullet"/>
+      <w:lvlText w:val=""/>
+      <w:lvlJc w:val="left"/>
+      <w:pPr>
+        <w:tabs>
+          <w:tab w:val="num" w:pos="5760"/>
+        </w:tabs>
+        <w:ind w:left="5760" w:hanging="360"/>
+      </w:pPr>
+      <w:rPr>
+        <w:rFonts w:ascii="Symbol" w:hAnsi="Symbol" w:hint="default"/>
+        <w:sz w:val="20"/>
+      </w:rPr>
+    </w:lvl>
+    <w:lvl w:ilvl="8" w:tentative="1">
+      <w:start w:val="1"/>
+      <w:numFmt w:val="bullet"/>
+      <w:lvlText w:val=""/>
+      <w:lvlJc w:val="left"/>
+      <w:pPr>
+        <w:tabs>
+          <w:tab w:val="num" w:pos="6480"/>
+        </w:tabs>
+        <w:ind w:left="6480" w:hanging="360"/>
+      </w:pPr>
+      <w:rPr>
+        <w:rFonts w:ascii="Symbol" w:hAnsi="Symbol" w:hint="default"/>
+        <w:sz w:val="20"/>
+      </w:rPr>
+    </w:lvl>
+  </w:abstractNum>
+  <w:num w:numId="1">
+    <w:abstractNumId w:val="0"/>
+  </w:num>
+  <w:num w:numId="2">
+    <w:abstractNumId w:val="1"/>
+  </w:num>
+</w:numbering>
 </file>
 
 <file path=word/styles.xml><?xml version="1.0" encoding="utf-8"?>
@@ -4953,6 +6292,49 @@
     <w:name w:val="Normal"/>
     <w:qFormat/>
   </w:style>
+  <w:style w:type="paragraph" w:styleId="Ttulo1">
+    <w:name w:val="heading 1"/>
+    <w:basedOn w:val="Normal"/>
+    <w:next w:val="Normal"/>
+    <w:link w:val="Ttulo1Char"/>
+    <w:uiPriority w:val="9"/>
+    <w:qFormat/>
+    <w:rsid w:val="00271106"/>
+    <w:pPr>
+      <w:keepNext/>
+      <w:keepLines/>
+      <w:spacing w:before="240" w:after="0"/>
+      <w:outlineLvl w:val="0"/>
+    </w:pPr>
+    <w:rPr>
+      <w:rFonts w:asciiTheme="majorHAnsi" w:eastAsiaTheme="majorEastAsia" w:hAnsiTheme="majorHAnsi" w:cstheme="majorBidi"/>
+      <w:color w:val="2E74B5" w:themeColor="accent1" w:themeShade="BF"/>
+      <w:sz w:val="32"/>
+      <w:szCs w:val="32"/>
+    </w:rPr>
+  </w:style>
+  <w:style w:type="paragraph" w:styleId="Ttulo2">
+    <w:name w:val="heading 2"/>
+    <w:basedOn w:val="Normal"/>
+    <w:next w:val="Normal"/>
+    <w:link w:val="Ttulo2Char"/>
+    <w:uiPriority w:val="9"/>
+    <w:unhideWhenUsed/>
+    <w:qFormat/>
+    <w:rsid w:val="00271106"/>
+    <w:pPr>
+      <w:keepNext/>
+      <w:keepLines/>
+      <w:spacing w:before="40" w:after="0"/>
+      <w:outlineLvl w:val="1"/>
+    </w:pPr>
+    <w:rPr>
+      <w:rFonts w:asciiTheme="majorHAnsi" w:eastAsiaTheme="majorEastAsia" w:hAnsiTheme="majorHAnsi" w:cstheme="majorBidi"/>
+      <w:color w:val="2E74B5" w:themeColor="accent1" w:themeShade="BF"/>
+      <w:sz w:val="26"/>
+      <w:szCs w:val="26"/>
+    </w:rPr>
+  </w:style>
   <w:style w:type="character" w:default="1" w:styleId="Fontepargpadro">
     <w:name w:val="Default Paragraph Font"/>
     <w:uiPriority w:val="1"/>
@@ -5049,521 +6431,84 @@
       <w:lang w:eastAsia="en-CA"/>
     </w:rPr>
   </w:style>
-</w:styles>
-</file>
-
-<file path=word/glossary/document.xml><?xml version="1.0" encoding="utf-8"?>
-<w:glossaryDocument xmlns:wpc="http://schemas.microsoft.com/office/word/2010/wordprocessingCanvas" xmlns:mc="http://schemas.openxmlformats.org/markup-compatibility/2006" xmlns:o="urn:schemas-microsoft-com:office:office" xmlns:r="http://schemas.openxmlformats.org/officeDocument/2006/relationships" xmlns:m="http://schemas.openxmlformats.org/officeDocument/2006/math" xmlns:v="urn:schemas-microsoft-com:vml" xmlns:wp14="http://schemas.microsoft.com/office/word/2010/wordprocessingDrawing" xmlns:wp="http://schemas.openxmlformats.org/drawingml/2006/wordprocessingDrawing" xmlns:w10="urn:schemas-microsoft-com:office:word" xmlns:w="http://schemas.openxmlformats.org/wordprocessingml/2006/main" xmlns:w14="http://schemas.microsoft.com/office/word/2010/wordml" xmlns:w15="http://schemas.microsoft.com/office/word/2012/wordml" xmlns:wpg="http://schemas.microsoft.com/office/word/2010/wordprocessingGroup" xmlns:wpi="http://schemas.microsoft.com/office/word/2010/wordprocessingInk" xmlns:wne="http://schemas.microsoft.com/office/word/2006/wordml" xmlns:wps="http://schemas.microsoft.com/office/word/2010/wordprocessingShape" mc:Ignorable="w14 w15 wp14"/>
-</file>
-
-<file path=word/glossary/fontTable.xml><?xml version="1.0" encoding="utf-8"?>
-<w:fonts xmlns:mc="http://schemas.openxmlformats.org/markup-compatibility/2006" xmlns:r="http://schemas.openxmlformats.org/officeDocument/2006/relationships" xmlns:w="http://schemas.openxmlformats.org/wordprocessingml/2006/main" xmlns:w14="http://schemas.microsoft.com/office/word/2010/wordml" xmlns:w15="http://schemas.microsoft.com/office/word/2012/wordml" mc:Ignorable="w14 w15">
-  <w:font w:name="Calibri">
-    <w:panose1 w:val="020F0502020204030204"/>
-    <w:charset w:val="00"/>
-    <w:family w:val="swiss"/>
-    <w:pitch w:val="variable"/>
-    <w:sig w:usb0="E0002AFF" w:usb1="C000247B" w:usb2="00000009" w:usb3="00000000" w:csb0="000001FF" w:csb1="00000000"/>
-  </w:font>
-  <w:font w:name="Times New Roman">
-    <w:panose1 w:val="02020603050405020304"/>
-    <w:charset w:val="00"/>
-    <w:family w:val="roman"/>
-    <w:pitch w:val="variable"/>
-    <w:sig w:usb0="E0002EFF" w:usb1="C000785B" w:usb2="00000009" w:usb3="00000000" w:csb0="000001FF" w:csb1="00000000"/>
-  </w:font>
-  <w:font w:name="Calibri Light">
-    <w:panose1 w:val="020F0302020204030204"/>
-    <w:charset w:val="00"/>
-    <w:family w:val="swiss"/>
-    <w:pitch w:val="variable"/>
-    <w:sig w:usb0="E0002AFF" w:usb1="C000247B" w:usb2="00000009" w:usb3="00000000" w:csb0="000001FF" w:csb1="00000000"/>
-  </w:font>
-</w:fonts>
-</file>
-
-<file path=word/glossary/settings.xml><?xml version="1.0" encoding="utf-8"?>
-<w:settings xmlns:mc="http://schemas.openxmlformats.org/markup-compatibility/2006" xmlns:o="urn:schemas-microsoft-com:office:office" xmlns:r="http://schemas.openxmlformats.org/officeDocument/2006/relationships" xmlns:m="http://schemas.openxmlformats.org/officeDocument/2006/math" xmlns:v="urn:schemas-microsoft-com:vml" xmlns:w10="urn:schemas-microsoft-com:office:word" xmlns:w="http://schemas.openxmlformats.org/wordprocessingml/2006/main" xmlns:w14="http://schemas.microsoft.com/office/word/2010/wordml" xmlns:w15="http://schemas.microsoft.com/office/word/2012/wordml" xmlns:sl="http://schemas.openxmlformats.org/schemaLibrary/2006/main" mc:Ignorable="w14 w15">
-  <w:view w:val="normal"/>
-  <w:defaultTabStop w:val="720"/>
-  <w:characterSpacingControl w:val="doNotCompress"/>
-  <w:compat>
-    <w:useFELayout/>
-    <w:compatSetting w:name="compatibilityMode" w:uri="http://schemas.microsoft.com/office/word" w:val="15"/>
-    <w:compatSetting w:name="overrideTableStyleFontSizeAndJustification" w:uri="http://schemas.microsoft.com/office/word" w:val="1"/>
-    <w:compatSetting w:name="enableOpenTypeFeatures" w:uri="http://schemas.microsoft.com/office/word" w:val="1"/>
-    <w:compatSetting w:name="doNotFlipMirrorIndents" w:uri="http://schemas.microsoft.com/office/word" w:val="1"/>
-    <w:compatSetting w:name="differentiateMultirowTableHeaders" w:uri="http://schemas.microsoft.com/office/word" w:val="1"/>
-  </w:compat>
-  <w:rsids>
-    <w:rsidRoot w:val="00AE2ADC"/>
-    <w:rsid w:val="00821B85"/>
-    <w:rsid w:val="00AE2ADC"/>
-  </w:rsids>
-  <m:mathPr>
-    <m:mathFont m:val="Cambria Math"/>
-    <m:brkBin m:val="before"/>
-    <m:brkBinSub m:val="--"/>
-    <m:smallFrac m:val="0"/>
-    <m:dispDef/>
-    <m:lMargin m:val="0"/>
-    <m:rMargin m:val="0"/>
-    <m:defJc m:val="centerGroup"/>
-    <m:wrapIndent m:val="1440"/>
-    <m:intLim m:val="subSup"/>
-    <m:naryLim m:val="undOvr"/>
-  </m:mathPr>
-  <w:themeFontLang w:val="en-CA"/>
-  <w:clrSchemeMapping w:bg1="light1" w:t1="dark1" w:bg2="light2" w:t2="dark2" w:accent1="accent1" w:accent2="accent2" w:accent3="accent3" w:accent4="accent4" w:accent5="accent5" w:accent6="accent6" w:hyperlink="hyperlink" w:followedHyperlink="followedHyperlink"/>
-  <w:decimalSymbol w:val="."/>
-  <w:listSeparator w:val=";"/>
-  <w15:chartTrackingRefBased/>
-</w:settings>
-</file>
-
-<file path=word/glossary/styles.xml><?xml version="1.0" encoding="utf-8"?>
-<w:styles xmlns:mc="http://schemas.openxmlformats.org/markup-compatibility/2006" xmlns:r="http://schemas.openxmlformats.org/officeDocument/2006/relationships" xmlns:w="http://schemas.openxmlformats.org/wordprocessingml/2006/main" xmlns:w14="http://schemas.microsoft.com/office/word/2010/wordml" xmlns:w15="http://schemas.microsoft.com/office/word/2012/wordml" mc:Ignorable="w14 w15">
-  <w:docDefaults>
-    <w:rPrDefault>
-      <w:rPr>
-        <w:rFonts w:asciiTheme="minorHAnsi" w:eastAsiaTheme="minorEastAsia" w:hAnsiTheme="minorHAnsi" w:cstheme="minorBidi"/>
-        <w:sz w:val="22"/>
-        <w:szCs w:val="22"/>
-        <w:lang w:val="en-CA" w:eastAsia="en-CA" w:bidi="ar-SA"/>
-      </w:rPr>
-    </w:rPrDefault>
-    <w:pPrDefault>
-      <w:pPr>
-        <w:spacing w:after="160" w:line="259" w:lineRule="auto"/>
-      </w:pPr>
-    </w:pPrDefault>
-  </w:docDefaults>
-  <w:latentStyles w:defLockedState="0" w:defUIPriority="99" w:defSemiHidden="0" w:defUnhideWhenUsed="0" w:defQFormat="0" w:count="371">
-    <w:lsdException w:name="Normal" w:uiPriority="0" w:qFormat="1"/>
-    <w:lsdException w:name="heading 1" w:uiPriority="9" w:qFormat="1"/>
-    <w:lsdException w:name="heading 2" w:semiHidden="1" w:uiPriority="9" w:unhideWhenUsed="1" w:qFormat="1"/>
-    <w:lsdException w:name="heading 3" w:semiHidden="1" w:uiPriority="9" w:unhideWhenUsed="1" w:qFormat="1"/>
-    <w:lsdException w:name="heading 4" w:semiHidden="1" w:uiPriority="9" w:unhideWhenUsed="1" w:qFormat="1"/>
-    <w:lsdException w:name="heading 5" w:semiHidden="1" w:uiPriority="9" w:unhideWhenUsed="1" w:qFormat="1"/>
-    <w:lsdException w:name="heading 6" w:semiHidden="1" w:uiPriority="9" w:unhideWhenUsed="1" w:qFormat="1"/>
-    <w:lsdException w:name="heading 7" w:semiHidden="1" w:uiPriority="9" w:unhideWhenUsed="1" w:qFormat="1"/>
-    <w:lsdException w:name="heading 8" w:semiHidden="1" w:uiPriority="9" w:unhideWhenUsed="1" w:qFormat="1"/>
-    <w:lsdException w:name="heading 9" w:semiHidden="1" w:uiPriority="9" w:unhideWhenUsed="1" w:qFormat="1"/>
-    <w:lsdException w:name="index 1" w:semiHidden="1" w:unhideWhenUsed="1"/>
-    <w:lsdException w:name="index 2" w:semiHidden="1" w:unhideWhenUsed="1"/>
-    <w:lsdException w:name="index 3" w:semiHidden="1" w:unhideWhenUsed="1"/>
-    <w:lsdException w:name="index 4" w:semiHidden="1" w:unhideWhenUsed="1"/>
-    <w:lsdException w:name="index 5" w:semiHidden="1" w:unhideWhenUsed="1"/>
-    <w:lsdException w:name="index 6" w:semiHidden="1" w:unhideWhenUsed="1"/>
-    <w:lsdException w:name="index 7" w:semiHidden="1" w:unhideWhenUsed="1"/>
-    <w:lsdException w:name="index 8" w:semiHidden="1" w:unhideWhenUsed="1"/>
-    <w:lsdException w:name="index 9" w:semiHidden="1" w:unhideWhenUsed="1"/>
-    <w:lsdException w:name="toc 1" w:semiHidden="1" w:uiPriority="39" w:unhideWhenUsed="1"/>
-    <w:lsdException w:name="toc 2" w:semiHidden="1" w:uiPriority="39" w:unhideWhenUsed="1"/>
-    <w:lsdException w:name="toc 3" w:semiHidden="1" w:uiPriority="39" w:unhideWhenUsed="1"/>
-    <w:lsdException w:name="toc 4" w:semiHidden="1" w:uiPriority="39" w:unhideWhenUsed="1"/>
-    <w:lsdException w:name="toc 5" w:semiHidden="1" w:uiPriority="39" w:unhideWhenUsed="1"/>
-    <w:lsdException w:name="toc 6" w:semiHidden="1" w:uiPriority="39" w:unhideWhenUsed="1"/>
-    <w:lsdException w:name="toc 7" w:semiHidden="1" w:uiPriority="39" w:unhideWhenUsed="1"/>
-    <w:lsdException w:name="toc 8" w:semiHidden="1" w:uiPriority="39" w:unhideWhenUsed="1"/>
-    <w:lsdException w:name="toc 9" w:semiHidden="1" w:uiPriority="39" w:unhideWhenUsed="1"/>
-    <w:lsdException w:name="Normal Indent" w:semiHidden="1" w:unhideWhenUsed="1"/>
-    <w:lsdException w:name="footnote text" w:semiHidden="1" w:unhideWhenUsed="1"/>
-    <w:lsdException w:name="annotation text" w:semiHidden="1" w:unhideWhenUsed="1"/>
-    <w:lsdException w:name="header" w:semiHidden="1" w:unhideWhenUsed="1"/>
-    <w:lsdException w:name="footer" w:semiHidden="1" w:unhideWhenUsed="1"/>
-    <w:lsdException w:name="index heading" w:semiHidden="1" w:unhideWhenUsed="1"/>
-    <w:lsdException w:name="caption" w:semiHidden="1" w:uiPriority="35" w:unhideWhenUsed="1" w:qFormat="1"/>
-    <w:lsdException w:name="table of figures" w:semiHidden="1" w:unhideWhenUsed="1"/>
-    <w:lsdException w:name="envelope address" w:semiHidden="1" w:unhideWhenUsed="1"/>
-    <w:lsdException w:name="envelope return" w:semiHidden="1" w:unhideWhenUsed="1"/>
-    <w:lsdException w:name="footnote reference" w:semiHidden="1" w:unhideWhenUsed="1"/>
-    <w:lsdException w:name="annotation reference" w:semiHidden="1" w:unhideWhenUsed="1"/>
-    <w:lsdException w:name="line number" w:semiHidden="1" w:unhideWhenUsed="1"/>
-    <w:lsdException w:name="page number" w:semiHidden="1" w:unhideWhenUsed="1"/>
-    <w:lsdException w:name="endnote reference" w:semiHidden="1" w:unhideWhenUsed="1"/>
-    <w:lsdException w:name="endnote text" w:semiHidden="1" w:unhideWhenUsed="1"/>
-    <w:lsdException w:name="table of authorities" w:semiHidden="1" w:unhideWhenUsed="1"/>
-    <w:lsdException w:name="macro" w:semiHidden="1" w:unhideWhenUsed="1"/>
-    <w:lsdException w:name="toa heading" w:semiHidden="1" w:unhideWhenUsed="1"/>
-    <w:lsdException w:name="List" w:semiHidden="1" w:unhideWhenUsed="1"/>
-    <w:lsdException w:name="List Bullet" w:semiHidden="1" w:unhideWhenUsed="1"/>
-    <w:lsdException w:name="List Number" w:semiHidden="1" w:unhideWhenUsed="1"/>
-    <w:lsdException w:name="List 2" w:semiHidden="1" w:unhideWhenUsed="1"/>
-    <w:lsdException w:name="List 3" w:semiHidden="1" w:unhideWhenUsed="1"/>
-    <w:lsdException w:name="List 4" w:semiHidden="1" w:unhideWhenUsed="1"/>
-    <w:lsdException w:name="List 5" w:semiHidden="1" w:unhideWhenUsed="1"/>
-    <w:lsdException w:name="List Bullet 2" w:semiHidden="1" w:unhideWhenUsed="1"/>
-    <w:lsdException w:name="List Bullet 3" w:semiHidden="1" w:unhideWhenUsed="1"/>
-    <w:lsdException w:name="List Bullet 4" w:semiHidden="1" w:unhideWhenUsed="1"/>
-    <w:lsdException w:name="List Bullet 5" w:semiHidden="1" w:unhideWhenUsed="1"/>
-    <w:lsdException w:name="List Number 2" w:semiHidden="1" w:unhideWhenUsed="1"/>
-    <w:lsdException w:name="List Number 3" w:semiHidden="1" w:unhideWhenUsed="1"/>
-    <w:lsdException w:name="List Number 4" w:semiHidden="1" w:unhideWhenUsed="1"/>
-    <w:lsdException w:name="List Number 5" w:semiHidden="1" w:unhideWhenUsed="1"/>
-    <w:lsdException w:name="Title" w:uiPriority="10" w:qFormat="1"/>
-    <w:lsdException w:name="Closing" w:semiHidden="1" w:unhideWhenUsed="1"/>
-    <w:lsdException w:name="Signature" w:semiHidden="1" w:unhideWhenUsed="1"/>
-    <w:lsdException w:name="Default Paragraph Font" w:semiHidden="1" w:uiPriority="1" w:unhideWhenUsed="1"/>
-    <w:lsdException w:name="Body Text" w:semiHidden="1" w:unhideWhenUsed="1"/>
-    <w:lsdException w:name="Body Text Indent" w:semiHidden="1" w:unhideWhenUsed="1"/>
-    <w:lsdException w:name="List Continue" w:semiHidden="1" w:unhideWhenUsed="1"/>
-    <w:lsdException w:name="List Continue 2" w:semiHidden="1" w:unhideWhenUsed="1"/>
-    <w:lsdException w:name="List Continue 3" w:semiHidden="1" w:unhideWhenUsed="1"/>
-    <w:lsdException w:name="List Continue 4" w:semiHidden="1" w:unhideWhenUsed="1"/>
-    <w:lsdException w:name="List Continue 5" w:semiHidden="1" w:unhideWhenUsed="1"/>
-    <w:lsdException w:name="Message Header" w:semiHidden="1" w:unhideWhenUsed="1"/>
-    <w:lsdException w:name="Subtitle" w:uiPriority="11" w:qFormat="1"/>
-    <w:lsdException w:name="Salutation" w:semiHidden="1" w:unhideWhenUsed="1"/>
-    <w:lsdException w:name="Date" w:semiHidden="1" w:unhideWhenUsed="1"/>
-    <w:lsdException w:name="Body Text First Indent" w:semiHidden="1" w:unhideWhenUsed="1"/>
-    <w:lsdException w:name="Body Text First Indent 2" w:semiHidden="1" w:unhideWhenUsed="1"/>
-    <w:lsdException w:name="Note Heading" w:semiHidden="1" w:unhideWhenUsed="1"/>
-    <w:lsdException w:name="Body Text 2" w:semiHidden="1" w:unhideWhenUsed="1"/>
-    <w:lsdException w:name="Body Text 3" w:semiHidden="1" w:unhideWhenUsed="1"/>
-    <w:lsdException w:name="Body Text Indent 2" w:semiHidden="1" w:unhideWhenUsed="1"/>
-    <w:lsdException w:name="Body Text Indent 3" w:semiHidden="1" w:unhideWhenUsed="1"/>
-    <w:lsdException w:name="Block Text" w:semiHidden="1" w:unhideWhenUsed="1"/>
-    <w:lsdException w:name="Hyperlink" w:semiHidden="1" w:unhideWhenUsed="1"/>
-    <w:lsdException w:name="FollowedHyperlink" w:semiHidden="1" w:unhideWhenUsed="1"/>
-    <w:lsdException w:name="Strong" w:uiPriority="22" w:qFormat="1"/>
-    <w:lsdException w:name="Emphasis" w:uiPriority="20" w:qFormat="1"/>
-    <w:lsdException w:name="Document Map" w:semiHidden="1" w:unhideWhenUsed="1"/>
-    <w:lsdException w:name="Plain Text" w:semiHidden="1" w:unhideWhenUsed="1"/>
-    <w:lsdException w:name="E-mail Signature" w:semiHidden="1" w:unhideWhenUsed="1"/>
-    <w:lsdException w:name="HTML Top of Form" w:semiHidden="1" w:unhideWhenUsed="1"/>
-    <w:lsdException w:name="HTML Bottom of Form" w:semiHidden="1" w:unhideWhenUsed="1"/>
-    <w:lsdException w:name="Normal (Web)" w:semiHidden="1" w:unhideWhenUsed="1"/>
-    <w:lsdException w:name="HTML Acronym" w:semiHidden="1" w:unhideWhenUsed="1"/>
-    <w:lsdException w:name="HTML Address" w:semiHidden="1" w:unhideWhenUsed="1"/>
-    <w:lsdException w:name="HTML Cite" w:semiHidden="1" w:unhideWhenUsed="1"/>
-    <w:lsdException w:name="HTML Code" w:semiHidden="1" w:unhideWhenUsed="1"/>
-    <w:lsdException w:name="HTML Definition" w:semiHidden="1" w:unhideWhenUsed="1"/>
-    <w:lsdException w:name="HTML Keyboard" w:semiHidden="1" w:unhideWhenUsed="1"/>
-    <w:lsdException w:name="HTML Preformatted" w:semiHidden="1" w:unhideWhenUsed="1"/>
-    <w:lsdException w:name="HTML Sample" w:semiHidden="1" w:unhideWhenUsed="1"/>
-    <w:lsdException w:name="HTML Typewriter" w:semiHidden="1" w:unhideWhenUsed="1"/>
-    <w:lsdException w:name="HTML Variable" w:semiHidden="1" w:unhideWhenUsed="1"/>
-    <w:lsdException w:name="Normal Table" w:semiHidden="1" w:unhideWhenUsed="1"/>
-    <w:lsdException w:name="annotation subject" w:semiHidden="1" w:unhideWhenUsed="1"/>
-    <w:lsdException w:name="No List" w:semiHidden="1" w:unhideWhenUsed="1"/>
-    <w:lsdException w:name="Outline List 1" w:semiHidden="1" w:unhideWhenUsed="1"/>
-    <w:lsdException w:name="Outline List 2" w:semiHidden="1" w:unhideWhenUsed="1"/>
-    <w:lsdException w:name="Outline List 3" w:semiHidden="1" w:unhideWhenUsed="1"/>
-    <w:lsdException w:name="Table Simple 1" w:semiHidden="1" w:unhideWhenUsed="1"/>
-    <w:lsdException w:name="Table Simple 2" w:semiHidden="1" w:unhideWhenUsed="1"/>
-    <w:lsdException w:name="Table Simple 3" w:semiHidden="1" w:unhideWhenUsed="1"/>
-    <w:lsdException w:name="Table Classic 1" w:semiHidden="1" w:unhideWhenUsed="1"/>
-    <w:lsdException w:name="Table Classic 2" w:semiHidden="1" w:unhideWhenUsed="1"/>
-    <w:lsdException w:name="Table Classic 3" w:semiHidden="1" w:unhideWhenUsed="1"/>
-    <w:lsdException w:name="Table Classic 4" w:semiHidden="1" w:unhideWhenUsed="1"/>
-    <w:lsdException w:name="Table Colorful 1" w:semiHidden="1" w:unhideWhenUsed="1"/>
-    <w:lsdException w:name="Table Colorful 2" w:semiHidden="1" w:unhideWhenUsed="1"/>
-    <w:lsdException w:name="Table Colorful 3" w:semiHidden="1" w:unhideWhenUsed="1"/>
-    <w:lsdException w:name="Table Columns 1" w:semiHidden="1" w:unhideWhenUsed="1"/>
-    <w:lsdException w:name="Table Columns 2" w:semiHidden="1" w:unhideWhenUsed="1"/>
-    <w:lsdException w:name="Table Columns 3" w:semiHidden="1" w:unhideWhenUsed="1"/>
-    <w:lsdException w:name="Table Columns 4" w:semiHidden="1" w:unhideWhenUsed="1"/>
-    <w:lsdException w:name="Table Columns 5" w:semiHidden="1" w:unhideWhenUsed="1"/>
-    <w:lsdException w:name="Table Grid 1" w:semiHidden="1" w:unhideWhenUsed="1"/>
-    <w:lsdException w:name="Table Grid 2" w:semiHidden="1" w:unhideWhenUsed="1"/>
-    <w:lsdException w:name="Table Grid 3" w:semiHidden="1" w:unhideWhenUsed="1"/>
-    <w:lsdException w:name="Table Grid 4" w:semiHidden="1" w:unhideWhenUsed="1"/>
-    <w:lsdException w:name="Table Grid 5" w:semiHidden="1" w:unhideWhenUsed="1"/>
-    <w:lsdException w:name="Table Grid 6" w:semiHidden="1" w:unhideWhenUsed="1"/>
-    <w:lsdException w:name="Table Grid 7" w:semiHidden="1" w:unhideWhenUsed="1"/>
-    <w:lsdException w:name="Table Grid 8" w:semiHidden="1" w:unhideWhenUsed="1"/>
-    <w:lsdException w:name="Table List 1" w:semiHidden="1" w:unhideWhenUsed="1"/>
-    <w:lsdException w:name="Table List 2" w:semiHidden="1" w:unhideWhenUsed="1"/>
-    <w:lsdException w:name="Table List 3" w:semiHidden="1" w:unhideWhenUsed="1"/>
-    <w:lsdException w:name="Table List 4" w:semiHidden="1" w:unhideWhenUsed="1"/>
-    <w:lsdException w:name="Table List 5" w:semiHidden="1" w:unhideWhenUsed="1"/>
-    <w:lsdException w:name="Table List 6" w:semiHidden="1" w:unhideWhenUsed="1"/>
-    <w:lsdException w:name="Table List 7" w:semiHidden="1" w:unhideWhenUsed="1"/>
-    <w:lsdException w:name="Table List 8" w:semiHidden="1" w:unhideWhenUsed="1"/>
-    <w:lsdException w:name="Table 3D effects 1" w:semiHidden="1" w:unhideWhenUsed="1"/>
-    <w:lsdException w:name="Table 3D effects 2" w:semiHidden="1" w:unhideWhenUsed="1"/>
-    <w:lsdException w:name="Table 3D effects 3" w:semiHidden="1" w:unhideWhenUsed="1"/>
-    <w:lsdException w:name="Table Contemporary" w:semiHidden="1" w:unhideWhenUsed="1"/>
-    <w:lsdException w:name="Table Elegant" w:semiHidden="1" w:unhideWhenUsed="1"/>
-    <w:lsdException w:name="Table Professional" w:semiHidden="1" w:unhideWhenUsed="1"/>
-    <w:lsdException w:name="Table Subtle 1" w:semiHidden="1" w:unhideWhenUsed="1"/>
-    <w:lsdException w:name="Table Subtle 2" w:semiHidden="1" w:unhideWhenUsed="1"/>
-    <w:lsdException w:name="Table Web 1" w:semiHidden="1" w:unhideWhenUsed="1"/>
-    <w:lsdException w:name="Table Web 2" w:semiHidden="1" w:unhideWhenUsed="1"/>
-    <w:lsdException w:name="Table Web 3" w:semiHidden="1" w:unhideWhenUsed="1"/>
-    <w:lsdException w:name="Balloon Text" w:semiHidden="1" w:unhideWhenUsed="1"/>
-    <w:lsdException w:name="Table Grid" w:uiPriority="39"/>
-    <w:lsdException w:name="Table Theme" w:semiHidden="1" w:unhideWhenUsed="1"/>
-    <w:lsdException w:name="Placeholder Text" w:semiHidden="1"/>
-    <w:lsdException w:name="No Spacing" w:uiPriority="1" w:qFormat="1"/>
-    <w:lsdException w:name="Light Shading" w:uiPriority="60"/>
-    <w:lsdException w:name="Light List" w:uiPriority="61"/>
-    <w:lsdException w:name="Light Grid" w:uiPriority="62"/>
-    <w:lsdException w:name="Medium Shading 1" w:uiPriority="63"/>
-    <w:lsdException w:name="Medium Shading 2" w:uiPriority="64"/>
-    <w:lsdException w:name="Medium List 1" w:uiPriority="65"/>
-    <w:lsdException w:name="Medium List 2" w:uiPriority="66"/>
-    <w:lsdException w:name="Medium Grid 1" w:uiPriority="67"/>
-    <w:lsdException w:name="Medium Grid 2" w:uiPriority="68"/>
-    <w:lsdException w:name="Medium Grid 3" w:uiPriority="69"/>
-    <w:lsdException w:name="Dark List" w:uiPriority="70"/>
-    <w:lsdException w:name="Colorful Shading" w:uiPriority="71"/>
-    <w:lsdException w:name="Colorful List" w:uiPriority="72"/>
-    <w:lsdException w:name="Colorful Grid" w:uiPriority="73"/>
-    <w:lsdException w:name="Light Shading Accent 1" w:uiPriority="60"/>
-    <w:lsdException w:name="Light List Accent 1" w:uiPriority="61"/>
-    <w:lsdException w:name="Light Grid Accent 1" w:uiPriority="62"/>
-    <w:lsdException w:name="Medium Shading 1 Accent 1" w:uiPriority="63"/>
-    <w:lsdException w:name="Medium Shading 2 Accent 1" w:uiPriority="64"/>
-    <w:lsdException w:name="Medium List 1 Accent 1" w:uiPriority="65"/>
-    <w:lsdException w:name="Revision" w:semiHidden="1"/>
-    <w:lsdException w:name="List Paragraph" w:uiPriority="34" w:qFormat="1"/>
-    <w:lsdException w:name="Quote" w:uiPriority="29" w:qFormat="1"/>
-    <w:lsdException w:name="Intense Quote" w:uiPriority="30" w:qFormat="1"/>
-    <w:lsdException w:name="Medium List 2 Accent 1" w:uiPriority="66"/>
-    <w:lsdException w:name="Medium Grid 1 Accent 1" w:uiPriority="67"/>
-    <w:lsdException w:name="Medium Grid 2 Accent 1" w:uiPriority="68"/>
-    <w:lsdException w:name="Medium Grid 3 Accent 1" w:uiPriority="69"/>
-    <w:lsdException w:name="Dark List Accent 1" w:uiPriority="70"/>
-    <w:lsdException w:name="Colorful Shading Accent 1" w:uiPriority="71"/>
-    <w:lsdException w:name="Colorful List Accent 1" w:uiPriority="72"/>
-    <w:lsdException w:name="Colorful Grid Accent 1" w:uiPriority="73"/>
-    <w:lsdException w:name="Light Shading Accent 2" w:uiPriority="60"/>
-    <w:lsdException w:name="Light List Accent 2" w:uiPriority="61"/>
-    <w:lsdException w:name="Light Grid Accent 2" w:uiPriority="62"/>
-    <w:lsdException w:name="Medium Shading 1 Accent 2" w:uiPriority="63"/>
-    <w:lsdException w:name="Medium Shading 2 Accent 2" w:uiPriority="64"/>
-    <w:lsdException w:name="Medium List 1 Accent 2" w:uiPriority="65"/>
-    <w:lsdException w:name="Medium List 2 Accent 2" w:uiPriority="66"/>
-    <w:lsdException w:name="Medium Grid 1 Accent 2" w:uiPriority="67"/>
-    <w:lsdException w:name="Medium Grid 2 Accent 2" w:uiPriority="68"/>
-    <w:lsdException w:name="Medium Grid 3 Accent 2" w:uiPriority="69"/>
-    <w:lsdException w:name="Dark List Accent 2" w:uiPriority="70"/>
-    <w:lsdException w:name="Colorful Shading Accent 2" w:uiPriority="71"/>
-    <w:lsdException w:name="Colorful List Accent 2" w:uiPriority="72"/>
-    <w:lsdException w:name="Colorful Grid Accent 2" w:uiPriority="73"/>
-    <w:lsdException w:name="Light Shading Accent 3" w:uiPriority="60"/>
-    <w:lsdException w:name="Light List Accent 3" w:uiPriority="61"/>
-    <w:lsdException w:name="Light Grid Accent 3" w:uiPriority="62"/>
-    <w:lsdException w:name="Medium Shading 1 Accent 3" w:uiPriority="63"/>
-    <w:lsdException w:name="Medium Shading 2 Accent 3" w:uiPriority="64"/>
-    <w:lsdException w:name="Medium List 1 Accent 3" w:uiPriority="65"/>
-    <w:lsdException w:name="Medium List 2 Accent 3" w:uiPriority="66"/>
-    <w:lsdException w:name="Medium Grid 1 Accent 3" w:uiPriority="67"/>
-    <w:lsdException w:name="Medium Grid 2 Accent 3" w:uiPriority="68"/>
-    <w:lsdException w:name="Medium Grid 3 Accent 3" w:uiPriority="69"/>
-    <w:lsdException w:name="Dark List Accent 3" w:uiPriority="70"/>
-    <w:lsdException w:name="Colorful Shading Accent 3" w:uiPriority="71"/>
-    <w:lsdException w:name="Colorful List Accent 3" w:uiPriority="72"/>
-    <w:lsdException w:name="Colorful Grid Accent 3" w:uiPriority="73"/>
-    <w:lsdException w:name="Light Shading Accent 4" w:uiPriority="60"/>
-    <w:lsdException w:name="Light List Accent 4" w:uiPriority="61"/>
-    <w:lsdException w:name="Light Grid Accent 4" w:uiPriority="62"/>
-    <w:lsdException w:name="Medium Shading 1 Accent 4" w:uiPriority="63"/>
-    <w:lsdException w:name="Medium Shading 2 Accent 4" w:uiPriority="64"/>
-    <w:lsdException w:name="Medium List 1 Accent 4" w:uiPriority="65"/>
-    <w:lsdException w:name="Medium List 2 Accent 4" w:uiPriority="66"/>
-    <w:lsdException w:name="Medium Grid 1 Accent 4" w:uiPriority="67"/>
-    <w:lsdException w:name="Medium Grid 2 Accent 4" w:uiPriority="68"/>
-    <w:lsdException w:name="Medium Grid 3 Accent 4" w:uiPriority="69"/>
-    <w:lsdException w:name="Dark List Accent 4" w:uiPriority="70"/>
-    <w:lsdException w:name="Colorful Shading Accent 4" w:uiPriority="71"/>
-    <w:lsdException w:name="Colorful List Accent 4" w:uiPriority="72"/>
-    <w:lsdException w:name="Colorful Grid Accent 4" w:uiPriority="73"/>
-    <w:lsdException w:name="Light Shading Accent 5" w:uiPriority="60"/>
-    <w:lsdException w:name="Light List Accent 5" w:uiPriority="61"/>
-    <w:lsdException w:name="Light Grid Accent 5" w:uiPriority="62"/>
-    <w:lsdException w:name="Medium Shading 1 Accent 5" w:uiPriority="63"/>
-    <w:lsdException w:name="Medium Shading 2 Accent 5" w:uiPriority="64"/>
-    <w:lsdException w:name="Medium List 1 Accent 5" w:uiPriority="65"/>
-    <w:lsdException w:name="Medium List 2 Accent 5" w:uiPriority="66"/>
-    <w:lsdException w:name="Medium Grid 1 Accent 5" w:uiPriority="67"/>
-    <w:lsdException w:name="Medium Grid 2 Accent 5" w:uiPriority="68"/>
-    <w:lsdException w:name="Medium Grid 3 Accent 5" w:uiPriority="69"/>
-    <w:lsdException w:name="Dark List Accent 5" w:uiPriority="70"/>
-    <w:lsdException w:name="Colorful Shading Accent 5" w:uiPriority="71"/>
-    <w:lsdException w:name="Colorful List Accent 5" w:uiPriority="72"/>
-    <w:lsdException w:name="Colorful Grid Accent 5" w:uiPriority="73"/>
-    <w:lsdException w:name="Light Shading Accent 6" w:uiPriority="60"/>
-    <w:lsdException w:name="Light List Accent 6" w:uiPriority="61"/>
-    <w:lsdException w:name="Light Grid Accent 6" w:uiPriority="62"/>
-    <w:lsdException w:name="Medium Shading 1 Accent 6" w:uiPriority="63"/>
-    <w:lsdException w:name="Medium Shading 2 Accent 6" w:uiPriority="64"/>
-    <w:lsdException w:name="Medium List 1 Accent 6" w:uiPriority="65"/>
-    <w:lsdException w:name="Medium List 2 Accent 6" w:uiPriority="66"/>
-    <w:lsdException w:name="Medium Grid 1 Accent 6" w:uiPriority="67"/>
-    <w:lsdException w:name="Medium Grid 2 Accent 6" w:uiPriority="68"/>
-    <w:lsdException w:name="Medium Grid 3 Accent 6" w:uiPriority="69"/>
-    <w:lsdException w:name="Dark List Accent 6" w:uiPriority="70"/>
-    <w:lsdException w:name="Colorful Shading Accent 6" w:uiPriority="71"/>
-    <w:lsdException w:name="Colorful List Accent 6" w:uiPriority="72"/>
-    <w:lsdException w:name="Colorful Grid Accent 6" w:uiPriority="73"/>
-    <w:lsdException w:name="Subtle Emphasis" w:uiPriority="19" w:qFormat="1"/>
-    <w:lsdException w:name="Intense Emphasis" w:uiPriority="21" w:qFormat="1"/>
-    <w:lsdException w:name="Subtle Reference" w:uiPriority="31" w:qFormat="1"/>
-    <w:lsdException w:name="Intense Reference" w:uiPriority="32" w:qFormat="1"/>
-    <w:lsdException w:name="Book Title" w:uiPriority="33" w:qFormat="1"/>
-    <w:lsdException w:name="Bibliography" w:semiHidden="1" w:uiPriority="37" w:unhideWhenUsed="1"/>
-    <w:lsdException w:name="TOC Heading" w:semiHidden="1" w:uiPriority="39" w:unhideWhenUsed="1" w:qFormat="1"/>
-    <w:lsdException w:name="Plain Table 1" w:uiPriority="41"/>
-    <w:lsdException w:name="Plain Table 2" w:uiPriority="42"/>
-    <w:lsdException w:name="Plain Table 3" w:uiPriority="43"/>
-    <w:lsdException w:name="Plain Table 4" w:uiPriority="44"/>
-    <w:lsdException w:name="Plain Table 5" w:uiPriority="45"/>
-    <w:lsdException w:name="Grid Table Light" w:uiPriority="40"/>
-    <w:lsdException w:name="Grid Table 1 Light" w:uiPriority="46"/>
-    <w:lsdException w:name="Grid Table 2" w:uiPriority="47"/>
-    <w:lsdException w:name="Grid Table 3" w:uiPriority="48"/>
-    <w:lsdException w:name="Grid Table 4" w:uiPriority="49"/>
-    <w:lsdException w:name="Grid Table 5 Dark" w:uiPriority="50"/>
-    <w:lsdException w:name="Grid Table 6 Colorful" w:uiPriority="51"/>
-    <w:lsdException w:name="Grid Table 7 Colorful" w:uiPriority="52"/>
-    <w:lsdException w:name="Grid Table 1 Light Accent 1" w:uiPriority="46"/>
-    <w:lsdException w:name="Grid Table 2 Accent 1" w:uiPriority="47"/>
-    <w:lsdException w:name="Grid Table 3 Accent 1" w:uiPriority="48"/>
-    <w:lsdException w:name="Grid Table 4 Accent 1" w:uiPriority="49"/>
-    <w:lsdException w:name="Grid Table 5 Dark Accent 1" w:uiPriority="50"/>
-    <w:lsdException w:name="Grid Table 6 Colorful Accent 1" w:uiPriority="51"/>
-    <w:lsdException w:name="Grid Table 7 Colorful Accent 1" w:uiPriority="52"/>
-    <w:lsdException w:name="Grid Table 1 Light Accent 2" w:uiPriority="46"/>
-    <w:lsdException w:name="Grid Table 2 Accent 2" w:uiPriority="47"/>
-    <w:lsdException w:name="Grid Table 3 Accent 2" w:uiPriority="48"/>
-    <w:lsdException w:name="Grid Table 4 Accent 2" w:uiPriority="49"/>
-    <w:lsdException w:name="Grid Table 5 Dark Accent 2" w:uiPriority="50"/>
-    <w:lsdException w:name="Grid Table 6 Colorful Accent 2" w:uiPriority="51"/>
-    <w:lsdException w:name="Grid Table 7 Colorful Accent 2" w:uiPriority="52"/>
-    <w:lsdException w:name="Grid Table 1 Light Accent 3" w:uiPriority="46"/>
-    <w:lsdException w:name="Grid Table 2 Accent 3" w:uiPriority="47"/>
-    <w:lsdException w:name="Grid Table 3 Accent 3" w:uiPriority="48"/>
-    <w:lsdException w:name="Grid Table 4 Accent 3" w:uiPriority="49"/>
-    <w:lsdException w:name="Grid Table 5 Dark Accent 3" w:uiPriority="50"/>
-    <w:lsdException w:name="Grid Table 6 Colorful Accent 3" w:uiPriority="51"/>
-    <w:lsdException w:name="Grid Table 7 Colorful Accent 3" w:uiPriority="52"/>
-    <w:lsdException w:name="Grid Table 1 Light Accent 4" w:uiPriority="46"/>
-    <w:lsdException w:name="Grid Table 2 Accent 4" w:uiPriority="47"/>
-    <w:lsdException w:name="Grid Table 3 Accent 4" w:uiPriority="48"/>
-    <w:lsdException w:name="Grid Table 4 Accent 4" w:uiPriority="49"/>
-    <w:lsdException w:name="Grid Table 5 Dark Accent 4" w:uiPriority="50"/>
-    <w:lsdException w:name="Grid Table 6 Colorful Accent 4" w:uiPriority="51"/>
-    <w:lsdException w:name="Grid Table 7 Colorful Accent 4" w:uiPriority="52"/>
-    <w:lsdException w:name="Grid Table 1 Light Accent 5" w:uiPriority="46"/>
-    <w:lsdException w:name="Grid Table 2 Accent 5" w:uiPriority="47"/>
-    <w:lsdException w:name="Grid Table 3 Accent 5" w:uiPriority="48"/>
-    <w:lsdException w:name="Grid Table 4 Accent 5" w:uiPriority="49"/>
-    <w:lsdException w:name="Grid Table 5 Dark Accent 5" w:uiPriority="50"/>
-    <w:lsdException w:name="Grid Table 6 Colorful Accent 5" w:uiPriority="51"/>
-    <w:lsdException w:name="Grid Table 7 Colorful Accent 5" w:uiPriority="52"/>
-    <w:lsdException w:name="Grid Table 1 Light Accent 6" w:uiPriority="46"/>
-    <w:lsdException w:name="Grid Table 2 Accent 6" w:uiPriority="47"/>
-    <w:lsdException w:name="Grid Table 3 Accent 6" w:uiPriority="48"/>
-    <w:lsdException w:name="Grid Table 4 Accent 6" w:uiPriority="49"/>
-    <w:lsdException w:name="Grid Table 5 Dark Accent 6" w:uiPriority="50"/>
-    <w:lsdException w:name="Grid Table 6 Colorful Accent 6" w:uiPriority="51"/>
-    <w:lsdException w:name="Grid Table 7 Colorful Accent 6" w:uiPriority="52"/>
-    <w:lsdException w:name="List Table 1 Light" w:uiPriority="46"/>
-    <w:lsdException w:name="List Table 2" w:uiPriority="47"/>
-    <w:lsdException w:name="List Table 3" w:uiPriority="48"/>
-    <w:lsdException w:name="List Table 4" w:uiPriority="49"/>
-    <w:lsdException w:name="List Table 5 Dark" w:uiPriority="50"/>
-    <w:lsdException w:name="List Table 6 Colorful" w:uiPriority="51"/>
-    <w:lsdException w:name="List Table 7 Colorful" w:uiPriority="52"/>
-    <w:lsdException w:name="List Table 1 Light Accent 1" w:uiPriority="46"/>
-    <w:lsdException w:name="List Table 2 Accent 1" w:uiPriority="47"/>
-    <w:lsdException w:name="List Table 3 Accent 1" w:uiPriority="48"/>
-    <w:lsdException w:name="List Table 4 Accent 1" w:uiPriority="49"/>
-    <w:lsdException w:name="List Table 5 Dark Accent 1" w:uiPriority="50"/>
-    <w:lsdException w:name="List Table 6 Colorful Accent 1" w:uiPriority="51"/>
-    <w:lsdException w:name="List Table 7 Colorful Accent 1" w:uiPriority="52"/>
-    <w:lsdException w:name="List Table 1 Light Accent 2" w:uiPriority="46"/>
-    <w:lsdException w:name="List Table 2 Accent 2" w:uiPriority="47"/>
-    <w:lsdException w:name="List Table 3 Accent 2" w:uiPriority="48"/>
-    <w:lsdException w:name="List Table 4 Accent 2" w:uiPriority="49"/>
-    <w:lsdException w:name="List Table 5 Dark Accent 2" w:uiPriority="50"/>
-    <w:lsdException w:name="List Table 6 Colorful Accent 2" w:uiPriority="51"/>
-    <w:lsdException w:name="List Table 7 Colorful Accent 2" w:uiPriority="52"/>
-    <w:lsdException w:name="List Table 1 Light Accent 3" w:uiPriority="46"/>
-    <w:lsdException w:name="List Table 2 Accent 3" w:uiPriority="47"/>
-    <w:lsdException w:name="List Table 3 Accent 3" w:uiPriority="48"/>
-    <w:lsdException w:name="List Table 4 Accent 3" w:uiPriority="49"/>
-    <w:lsdException w:name="List Table 5 Dark Accent 3" w:uiPriority="50"/>
-    <w:lsdException w:name="List Table 6 Colorful Accent 3" w:uiPriority="51"/>
-    <w:lsdException w:name="List Table 7 Colorful Accent 3" w:uiPriority="52"/>
-    <w:lsdException w:name="List Table 1 Light Accent 4" w:uiPriority="46"/>
-    <w:lsdException w:name="List Table 2 Accent 4" w:uiPriority="47"/>
-    <w:lsdException w:name="List Table 3 Accent 4" w:uiPriority="48"/>
-    <w:lsdException w:name="List Table 4 Accent 4" w:uiPriority="49"/>
-    <w:lsdException w:name="List Table 5 Dark Accent 4" w:uiPriority="50"/>
-    <w:lsdException w:name="List Table 6 Colorful Accent 4" w:uiPriority="51"/>
-    <w:lsdException w:name="List Table 7 Colorful Accent 4" w:uiPriority="52"/>
-    <w:lsdException w:name="List Table 1 Light Accent 5" w:uiPriority="46"/>
-    <w:lsdException w:name="List Table 2 Accent 5" w:uiPriority="47"/>
-    <w:lsdException w:name="List Table 3 Accent 5" w:uiPriority="48"/>
-    <w:lsdException w:name="List Table 4 Accent 5" w:uiPriority="49"/>
-    <w:lsdException w:name="List Table 5 Dark Accent 5" w:uiPriority="50"/>
-    <w:lsdException w:name="List Table 6 Colorful Accent 5" w:uiPriority="51"/>
-    <w:lsdException w:name="List Table 7 Colorful Accent 5" w:uiPriority="52"/>
-    <w:lsdException w:name="List Table 1 Light Accent 6" w:uiPriority="46"/>
-    <w:lsdException w:name="List Table 2 Accent 6" w:uiPriority="47"/>
-    <w:lsdException w:name="List Table 3 Accent 6" w:uiPriority="48"/>
-    <w:lsdException w:name="List Table 4 Accent 6" w:uiPriority="49"/>
-    <w:lsdException w:name="List Table 5 Dark Accent 6" w:uiPriority="50"/>
-    <w:lsdException w:name="List Table 6 Colorful Accent 6" w:uiPriority="51"/>
-    <w:lsdException w:name="List Table 7 Colorful Accent 6" w:uiPriority="52"/>
-  </w:latentStyles>
-  <w:style w:type="paragraph" w:default="1" w:styleId="Normal">
-    <w:name w:val="Normal"/>
+  <w:style w:type="character" w:customStyle="1" w:styleId="Ttulo1Char">
+    <w:name w:val="Título 1 Char"/>
+    <w:basedOn w:val="Fontepargpadro"/>
+    <w:link w:val="Ttulo1"/>
+    <w:uiPriority w:val="9"/>
+    <w:rsid w:val="00271106"/>
+    <w:rPr>
+      <w:rFonts w:asciiTheme="majorHAnsi" w:eastAsiaTheme="majorEastAsia" w:hAnsiTheme="majorHAnsi" w:cstheme="majorBidi"/>
+      <w:color w:val="2E74B5" w:themeColor="accent1" w:themeShade="BF"/>
+      <w:sz w:val="32"/>
+      <w:szCs w:val="32"/>
+    </w:rPr>
+  </w:style>
+  <w:style w:type="character" w:customStyle="1" w:styleId="Ttulo2Char">
+    <w:name w:val="Título 2 Char"/>
+    <w:basedOn w:val="Fontepargpadro"/>
+    <w:link w:val="Ttulo2"/>
+    <w:uiPriority w:val="9"/>
+    <w:rsid w:val="00271106"/>
+    <w:rPr>
+      <w:rFonts w:asciiTheme="majorHAnsi" w:eastAsiaTheme="majorEastAsia" w:hAnsiTheme="majorHAnsi" w:cstheme="majorBidi"/>
+      <w:color w:val="2E74B5" w:themeColor="accent1" w:themeShade="BF"/>
+      <w:sz w:val="26"/>
+      <w:szCs w:val="26"/>
+    </w:rPr>
+  </w:style>
+  <w:style w:type="paragraph" w:styleId="CabealhodoSumrio">
+    <w:name w:val="TOC Heading"/>
+    <w:basedOn w:val="Ttulo1"/>
+    <w:next w:val="Normal"/>
+    <w:uiPriority w:val="39"/>
+    <w:unhideWhenUsed/>
     <w:qFormat/>
+    <w:rsid w:val="004506DC"/>
+    <w:pPr>
+      <w:outlineLvl w:val="9"/>
+    </w:pPr>
+    <w:rPr>
+      <w:lang w:eastAsia="en-CA"/>
+    </w:rPr>
   </w:style>
-  <w:style w:type="character" w:default="1" w:styleId="Fontepargpadro">
-    <w:name w:val="Default Paragraph Font"/>
-    <w:uiPriority w:val="1"/>
-    <w:semiHidden/>
+  <w:style w:type="paragraph" w:styleId="Sumrio1">
+    <w:name w:val="toc 1"/>
+    <w:basedOn w:val="Normal"/>
+    <w:next w:val="Normal"/>
+    <w:autoRedefine/>
+    <w:uiPriority w:val="39"/>
     <w:unhideWhenUsed/>
+    <w:rsid w:val="004506DC"/>
+    <w:pPr>
+      <w:spacing w:after="100"/>
+    </w:pPr>
   </w:style>
-  <w:style w:type="table" w:default="1" w:styleId="Tabelanormal">
-    <w:name w:val="Normal Table"/>
-    <w:uiPriority w:val="99"/>
-    <w:semiHidden/>
-    <w:unhideWhenUsed/>
-    <w:tblPr>
-      <w:tblInd w:w="0" w:type="dxa"/>
-      <w:tblCellMar>
-        <w:top w:w="0" w:type="dxa"/>
-        <w:left w:w="108" w:type="dxa"/>
-        <w:bottom w:w="0" w:type="dxa"/>
-        <w:right w:w="108" w:type="dxa"/>
-      </w:tblCellMar>
-    </w:tblPr>
-  </w:style>
-  <w:style w:type="numbering" w:default="1" w:styleId="Semlista">
-    <w:name w:val="No List"/>
-    <w:uiPriority w:val="99"/>
-    <w:semiHidden/>
-    <w:unhideWhenUsed/>
-  </w:style>
-  <w:style w:type="character" w:customStyle="1" w:styleId="TextodeEspaoReservado">
-    <w:name w:val="Texto de Espaço Reservado"/>
+  <w:style w:type="character" w:styleId="Hyperlink">
+    <w:name w:val="Hyperlink"/>
     <w:basedOn w:val="Fontepargpadro"/>
     <w:uiPriority w:val="99"/>
-    <w:semiHidden/>
-    <w:rsid w:val="00AE2ADC"/>
+    <w:unhideWhenUsed/>
+    <w:rsid w:val="004506DC"/>
     <w:rPr>
-      <w:color w:val="808080"/>
+      <w:color w:val="0563C1" w:themeColor="hyperlink"/>
+      <w:u w:val="single"/>
     </w:rPr>
   </w:style>
-  <w:style w:type="paragraph" w:customStyle="1" w:styleId="73A4BFDC88324C8DB5997F69DE1A286E">
-    <w:name w:val="73A4BFDC88324C8DB5997F69DE1A286E"/>
-    <w:rsid w:val="00AE2ADC"/>
+  <w:style w:type="paragraph" w:styleId="Sumrio2">
+    <w:name w:val="toc 2"/>
+    <w:basedOn w:val="Normal"/>
+    <w:next w:val="Normal"/>
+    <w:autoRedefine/>
+    <w:uiPriority w:val="39"/>
+    <w:unhideWhenUsed/>
+    <w:rsid w:val="00C53448"/>
+    <w:pPr>
+      <w:spacing w:after="100"/>
+      <w:ind w:left="220"/>
+    </w:pPr>
   </w:style>
 </w:styles>
-</file>
-
-<file path=word/glossary/webSettings.xml><?xml version="1.0" encoding="utf-8"?>
-<w:webSettings xmlns:mc="http://schemas.openxmlformats.org/markup-compatibility/2006" xmlns:r="http://schemas.openxmlformats.org/officeDocument/2006/relationships" xmlns:w="http://schemas.openxmlformats.org/wordprocessingml/2006/main" xmlns:w14="http://schemas.microsoft.com/office/word/2010/wordml" xmlns:w15="http://schemas.microsoft.com/office/word/2012/wordml" mc:Ignorable="w14 w15">
-  <w:optimizeForBrowser/>
-  <w:allowPNG/>
-</w:webSettings>
 </file>
 
 <file path=word/theme/theme1.xml><?xml version="1.0" encoding="utf-8"?>
@@ -5825,4 +6770,23 @@
     </a:ext>
   </a:extLst>
 </a:theme>
+</file>
+
+<file path=customXml/item1.xml><?xml version="1.0" encoding="utf-8"?>
+<CoverPageProperties xmlns="http://schemas.microsoft.com/office/2006/coverPageProps">
+  <PublishDate>2017-12-12T00:00:00</PublishDate>
+  <Abstract/>
+  <CompanyAddress/>
+  <CompanyPhone/>
+  <CompanyFax/>
+  <CompanyEmail/>
+</CoverPageProperties>
+</file>
+
+<file path=customXml/itemProps1.xml><?xml version="1.0" encoding="utf-8"?>
+<ds:datastoreItem xmlns:ds="http://schemas.openxmlformats.org/officeDocument/2006/customXml" ds:itemID="{55AF091B-3C7A-41E3-B477-F2FDAA23CFDA}">
+  <ds:schemaRefs>
+    <ds:schemaRef ds:uri="http://schemas.microsoft.com/office/2006/coverPageProps"/>
+  </ds:schemaRefs>
+</ds:datastoreItem>
 </file>
</xml_diff>

<commit_message>
First draft of documentation.
</commit_message>
<xml_diff>
--- a/Comp229-TeamAssign/Documents/ProjectDocumentation.docx
+++ b/Comp229-TeamAssign/Documents/ProjectDocumentation.docx
@@ -1,6 +1,6 @@
 
 <file path=word/document.xml><?xml version="1.0" encoding="utf-8"?>
-<w:document xmlns:wpc="http://schemas.microsoft.com/office/word/2010/wordprocessingCanvas" xmlns:cx="http://schemas.microsoft.com/office/drawing/2014/chartex" xmlns:cx1="http://schemas.microsoft.com/office/drawing/2015/9/8/chartex" xmlns:cx2="http://schemas.microsoft.com/office/drawing/2015/10/21/chartex" xmlns:cx3="http://schemas.microsoft.com/office/drawing/2016/5/9/chartex" xmlns:cx4="http://schemas.microsoft.com/office/drawing/2016/5/10/chartex" xmlns:cx5="http://schemas.microsoft.com/office/drawing/2016/5/11/chartex" xmlns:cx6="http://schemas.microsoft.com/office/drawing/2016/5/12/chartex" xmlns:cx7="http://schemas.microsoft.com/office/drawing/2016/5/13/chartex" xmlns:cx8="http://schemas.microsoft.com/office/drawing/2016/5/14/chartex" xmlns:mc="http://schemas.openxmlformats.org/markup-compatibility/2006" xmlns:aink="http://schemas.microsoft.com/office/drawing/2016/ink" xmlns:am3d="http://schemas.microsoft.com/office/drawing/2017/model3d" xmlns:o="urn:schemas-microsoft-com:office:office" xmlns:r="http://schemas.openxmlformats.org/officeDocument/2006/relationships" xmlns:m="http://schemas.openxmlformats.org/officeDocument/2006/math" xmlns:v="urn:schemas-microsoft-com:vml" xmlns:wp14="http://schemas.microsoft.com/office/word/2010/wordprocessingDrawing" xmlns:wp="http://schemas.openxmlformats.org/drawingml/2006/wordprocessingDrawing" xmlns:w10="urn:schemas-microsoft-com:office:word" xmlns:w="http://schemas.openxmlformats.org/wordprocessingml/2006/main" xmlns:w14="http://schemas.microsoft.com/office/word/2010/wordml" xmlns:w15="http://schemas.microsoft.com/office/word/2012/wordml" xmlns:w16cid="http://schemas.microsoft.com/office/word/2016/wordml/cid" xmlns:w16se="http://schemas.microsoft.com/office/word/2015/wordml/symex" xmlns:wpg="http://schemas.microsoft.com/office/word/2010/wordprocessingGroup" xmlns:wpi="http://schemas.microsoft.com/office/word/2010/wordprocessingInk" xmlns:wne="http://schemas.microsoft.com/office/word/2006/wordml" xmlns:wps="http://schemas.microsoft.com/office/word/2010/wordprocessingShape" mc:Ignorable="w14 w15 w16se w16cid wp14">
+<w:document xmlns:wpc="http://schemas.microsoft.com/office/word/2010/wordprocessingCanvas" xmlns:mc="http://schemas.openxmlformats.org/markup-compatibility/2006" xmlns:o="urn:schemas-microsoft-com:office:office" xmlns:r="http://schemas.openxmlformats.org/officeDocument/2006/relationships" xmlns:m="http://schemas.openxmlformats.org/officeDocument/2006/math" xmlns:v="urn:schemas-microsoft-com:vml" xmlns:wp14="http://schemas.microsoft.com/office/word/2010/wordprocessingDrawing" xmlns:wp="http://schemas.openxmlformats.org/drawingml/2006/wordprocessingDrawing" xmlns:w10="urn:schemas-microsoft-com:office:word" xmlns:w="http://schemas.openxmlformats.org/wordprocessingml/2006/main" xmlns:w14="http://schemas.microsoft.com/office/word/2010/wordml" xmlns:w15="http://schemas.microsoft.com/office/word/2012/wordml" xmlns:wpg="http://schemas.microsoft.com/office/word/2010/wordprocessingGroup" xmlns:wpi="http://schemas.microsoft.com/office/word/2010/wordprocessingInk" xmlns:wne="http://schemas.microsoft.com/office/word/2006/wordml" xmlns:wps="http://schemas.microsoft.com/office/word/2010/wordprocessingShape" mc:Ignorable="w14 w15 wp14">
   <w:body>
     <w:sdt>
       <w:sdtPr>
@@ -21,7 +21,7 @@
       <w:sdtContent>
         <w:p>
           <w:pPr>
-            <w:pStyle w:val="NoSpacing"/>
+            <w:pStyle w:val="SemEspaamento"/>
           </w:pPr>
           <w:r>
             <w:rPr>
@@ -161,7 +161,7 @@
                                   <w:sdtContent>
                                     <w:p>
                                       <w:pPr>
-                                        <w:pStyle w:val="NoSpacing"/>
+                                        <w:pStyle w:val="SemEspaamento"/>
                                         <w:jc w:val="right"/>
                                         <w:rPr>
                                           <w:color w:val="FFFFFF" w:themeColor="background1"/>
@@ -3436,8 +3436,8 @@
               </mc:Choice>
               <mc:Fallback>
                 <w:pict>
-                  <v:group id="Grupo 2" o:spid="_x0000_s1026" style="position:absolute;margin-left:0;margin-top:0;width:172.8pt;height:718.55pt;z-index:-251657216;mso-width-percent:330;mso-height-percent:950;mso-left-percent:40;mso-position-horizontal-relative:page;mso-position-vertical:center;mso-position-vertical-relative:page;mso-width-percent:330;mso-height-percent:950;mso-left-percent:40" coordsize="21945,91257" o:gfxdata="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">
-                    <v:rect id="Retângulo 3" o:spid="_x0000_s1027" style="position:absolute;width:1945;height:91257;visibility:visible;mso-wrap-style:square;v-text-anchor:middle" o:gfxdata="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" fillcolor="#44546a [3215]" stroked="f" strokeweight="1pt"/>
+                  <v:group id="Grupo 2" o:spid="_x0000_s1026" style="position:absolute;margin-left:0;margin-top:0;width:172.8pt;height:718.55pt;z-index:-251657216;mso-width-percent:330;mso-height-percent:950;mso-left-percent:40;mso-position-horizontal-relative:page;mso-position-vertical:center;mso-position-vertical-relative:page;mso-width-percent:330;mso-height-percent:950;mso-left-percent:40" coordsize="21945,91257" o:gfxdata="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">
+                    <v:rect id="Retângulo 3" o:spid="_x0000_s1027" style="position:absolute;width:1945;height:91257;visibility:visible;mso-wrap-style:square;v-text-anchor:middle" o:gfxdata="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" fillcolor="#44546a [3215]" stroked="f" strokeweight="1pt"/>
                     <v:shapetype id="_x0000_t15" coordsize="21600,21600" o:spt="15" adj="16200" path="m@0,l,,,21600@0,21600,21600,10800xe">
                       <v:stroke joinstyle="miter"/>
                       <v:formulas>
@@ -3449,7 +3449,7 @@
                         <v:h position="#0,topLeft" xrange="0,21600"/>
                       </v:handles>
                     </v:shapetype>
-                    <v:shape id="Pentágono 4" o:spid="_x0000_s1028" type="#_x0000_t15" style="position:absolute;top:14668;width:21945;height:5521;visibility:visible;mso-wrap-style:square;v-text-anchor:middle" o:gfxdata="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" adj="18883" fillcolor="#5b9bd5 [3204]" stroked="f" strokeweight="1pt">
+                    <v:shape id="Pentágono 4" o:spid="_x0000_s1028" type="#_x0000_t15" style="position:absolute;top:14668;width:21945;height:5521;visibility:visible;mso-wrap-style:square;v-text-anchor:middle" o:gfxdata="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" adj="18883" fillcolor="#5b9bd5 [3204]" stroked="f" strokeweight="1pt">
                       <v:textbox inset=",0,14.4pt,0">
                         <w:txbxContent>
                           <w:sdt>
@@ -3475,7 +3475,7 @@
                             <w:sdtContent>
                               <w:p>
                                 <w:pPr>
-                                  <w:pStyle w:val="NoSpacing"/>
+                                  <w:pStyle w:val="SemEspaamento"/>
                                   <w:jc w:val="right"/>
                                   <w:rPr>
                                     <w:color w:val="FFFFFF" w:themeColor="background1"/>
@@ -3497,99 +3497,99 @@
                         </w:txbxContent>
                       </v:textbox>
                     </v:shape>
-                    <v:group id="Grupo 5" o:spid="_x0000_s1029" style="position:absolute;left:762;top:42100;width:20574;height:49103" coordorigin="806,42118" coordsize="13062,31210" o:gfxdata="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">
-                      <v:group id="Grupo 6" o:spid="_x0000_s1030" style="position:absolute;left:1410;top:42118;width:10478;height:31210" coordorigin="1410,42118" coordsize="10477,31210" o:gfxdata="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">
+                    <v:group id="Grupo 5" o:spid="_x0000_s1029" style="position:absolute;left:762;top:42100;width:20574;height:49103" coordorigin="806,42118" coordsize="13062,31210" o:gfxdata="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">
+                      <v:group id="Grupo 6" o:spid="_x0000_s1030" style="position:absolute;left:1410;top:42118;width:10478;height:31210" coordorigin="1410,42118" coordsize="10477,31210" o:gfxdata="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">
                         <o:lock v:ext="edit" aspectratio="t"/>
-                        <v:shape id="Forma livre 20" o:spid="_x0000_s1031" style="position:absolute;left:3696;top:62168;width:1937;height:6985;visibility:visible;mso-wrap-style:square;v-text-anchor:top" coordsize="122,440" o:gfxdata="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" path="m,l39,152,84,304r38,113l122,440,76,306,39,180,6,53,,xe" fillcolor="#44546a [3215]" strokecolor="#44546a [3215]" strokeweight="0">
+                        <v:shape id="Forma livre 20" o:spid="_x0000_s1031" style="position:absolute;left:3696;top:62168;width:1937;height:6985;visibility:visible;mso-wrap-style:square;v-text-anchor:top" coordsize="122,440" o:gfxdata="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" path="m,l39,152,84,304r38,113l122,440,76,306,39,180,6,53,,xe" fillcolor="#44546a [3215]" strokecolor="#44546a [3215]" strokeweight="0">
                           <v:path arrowok="t" o:connecttype="custom" o:connectlocs="0,0;61913,241300;133350,482600;193675,661988;193675,698500;120650,485775;61913,285750;9525,84138;0,0" o:connectangles="0,0,0,0,0,0,0,0,0"/>
                         </v:shape>
-                        <v:shape id="Forma livre 21" o:spid="_x0000_s1032" style="position:absolute;left:5728;top:69058;width:1842;height:4270;visibility:visible;mso-wrap-style:square;v-text-anchor:top" coordsize="116,269" o:gfxdata="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" path="m,l8,19,37,93r30,74l116,269r-8,l60,169,30,98,1,25,,xe" fillcolor="#44546a [3215]" strokecolor="#44546a [3215]" strokeweight="0">
+                        <v:shape id="Forma livre 21" o:spid="_x0000_s1032" style="position:absolute;left:5728;top:69058;width:1842;height:4270;visibility:visible;mso-wrap-style:square;v-text-anchor:top" coordsize="116,269" o:gfxdata="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" path="m,l8,19,37,93r30,74l116,269r-8,l60,169,30,98,1,25,,xe" fillcolor="#44546a [3215]" strokecolor="#44546a [3215]" strokeweight="0">
                           <v:path arrowok="t" o:connecttype="custom" o:connectlocs="0,0;12700,30163;58738,147638;106363,265113;184150,427038;171450,427038;95250,268288;47625,155575;1588,39688;0,0" o:connectangles="0,0,0,0,0,0,0,0,0,0"/>
                         </v:shape>
-                        <v:shape id="Forma livre 22" o:spid="_x0000_s1033" style="position:absolute;left:1410;top:42118;width:2223;height:20193;visibility:visible;mso-wrap-style:square;v-text-anchor:top" coordsize="140,1272" o:gfxdata="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" path="m,l,,1,79r2,80l12,317,23,476,39,634,58,792,83,948r24,138l135,1223r5,49l138,1262,105,1106,77,949,53,792,35,634,20,476,9,317,2,159,,79,,xe" fillcolor="#44546a [3215]" strokecolor="#44546a [3215]" strokeweight="0">
+                        <v:shape id="Forma livre 22" o:spid="_x0000_s1033" style="position:absolute;left:1410;top:42118;width:2223;height:20193;visibility:visible;mso-wrap-style:square;v-text-anchor:top" coordsize="140,1272" o:gfxdata="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" path="m,l,,1,79r2,80l12,317,23,476,39,634,58,792,83,948r24,138l135,1223r5,49l138,1262,105,1106,77,949,53,792,35,634,20,476,9,317,2,159,,79,,xe" fillcolor="#44546a [3215]" strokecolor="#44546a [3215]" strokeweight="0">
                           <v:path arrowok="t" o:connecttype="custom" o:connectlocs="0,0;0,0;1588,125413;4763,252413;19050,503238;36513,755650;61913,1006475;92075,1257300;131763,1504950;169863,1724025;214313,1941513;222250,2019300;219075,2003425;166688,1755775;122238,1506538;84138,1257300;55563,1006475;31750,755650;14288,503238;3175,252413;0,125413;0,0" o:connectangles="0,0,0,0,0,0,0,0,0,0,0,0,0,0,0,0,0,0,0,0,0,0"/>
                         </v:shape>
-                        <v:shape id="Forma livre 23" o:spid="_x0000_s1034" style="position:absolute;left:3410;top:48611;width:715;height:13557;visibility:visible;mso-wrap-style:square;v-text-anchor:top" coordsize="45,854" o:gfxdata="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" path="m45,r,l35,66r-9,67l14,267,6,401,3,534,6,669r8,134l18,854r,-3l9,814,8,803,1,669,,534,3,401,12,267,25,132,34,66,45,xe" fillcolor="#44546a [3215]" strokecolor="#44546a [3215]" strokeweight="0">
+                        <v:shape id="Forma livre 23" o:spid="_x0000_s1034" style="position:absolute;left:3410;top:48611;width:715;height:13557;visibility:visible;mso-wrap-style:square;v-text-anchor:top" coordsize="45,854" o:gfxdata="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" path="m45,r,l35,66r-9,67l14,267,6,401,3,534,6,669r8,134l18,854r,-3l9,814,8,803,1,669,,534,3,401,12,267,25,132,34,66,45,xe" fillcolor="#44546a [3215]" strokecolor="#44546a [3215]" strokeweight="0">
                           <v:path arrowok="t" o:connecttype="custom" o:connectlocs="71438,0;71438,0;55563,104775;41275,211138;22225,423863;9525,636588;4763,847725;9525,1062038;22225,1274763;28575,1355725;28575,1350963;14288,1292225;12700,1274763;1588,1062038;0,847725;4763,636588;19050,423863;39688,209550;53975,104775;71438,0" o:connectangles="0,0,0,0,0,0,0,0,0,0,0,0,0,0,0,0,0,0,0,0"/>
                         </v:shape>
-                        <v:shape id="Forma livre 24" o:spid="_x0000_s1035" style="position:absolute;left:3633;top:62311;width:2444;height:9985;visibility:visible;mso-wrap-style:square;v-text-anchor:top" coordsize="154,629" o:gfxdata="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" path="m,l10,44r11,82l34,207r19,86l75,380r25,86l120,521r21,55l152,618r2,11l140,595,115,532,93,468,67,383,47,295,28,207,12,104,,xe" fillcolor="#44546a [3215]" strokecolor="#44546a [3215]" strokeweight="0">
+                        <v:shape id="Forma livre 24" o:spid="_x0000_s1035" style="position:absolute;left:3633;top:62311;width:2444;height:9985;visibility:visible;mso-wrap-style:square;v-text-anchor:top" coordsize="154,629" o:gfxdata="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" path="m,l10,44r11,82l34,207r19,86l75,380r25,86l120,521r21,55l152,618r2,11l140,595,115,532,93,468,67,383,47,295,28,207,12,104,,xe" fillcolor="#44546a [3215]" strokecolor="#44546a [3215]" strokeweight="0">
                           <v:path arrowok="t" o:connecttype="custom" o:connectlocs="0,0;15875,69850;33338,200025;53975,328613;84138,465138;119063,603250;158750,739775;190500,827088;223838,914400;241300,981075;244475,998538;222250,944563;182563,844550;147638,742950;106363,608013;74613,468313;44450,328613;19050,165100;0,0" o:connectangles="0,0,0,0,0,0,0,0,0,0,0,0,0,0,0,0,0,0,0"/>
                         </v:shape>
-                        <v:shape id="Forma livre 25" o:spid="_x0000_s1036" style="position:absolute;left:6204;top:72233;width:524;height:1095;visibility:visible;mso-wrap-style:square;v-text-anchor:top" coordsize="33,69" o:gfxdata="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" path="m,l33,69r-9,l12,35,,xe" fillcolor="#44546a [3215]" strokecolor="#44546a [3215]" strokeweight="0">
+                        <v:shape id="Forma livre 25" o:spid="_x0000_s1036" style="position:absolute;left:6204;top:72233;width:524;height:1095;visibility:visible;mso-wrap-style:square;v-text-anchor:top" coordsize="33,69" o:gfxdata="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" path="m,l33,69r-9,l12,35,,xe" fillcolor="#44546a [3215]" strokecolor="#44546a [3215]" strokeweight="0">
                           <v:path arrowok="t" o:connecttype="custom" o:connectlocs="0,0;52388,109538;38100,109538;19050,55563;0,0" o:connectangles="0,0,0,0,0"/>
                         </v:shape>
-                        <v:shape id="Forma livre 26" o:spid="_x0000_s1037" style="position:absolute;left:3553;top:61533;width:238;height:1476;visibility:visible;mso-wrap-style:square;v-text-anchor:top" coordsize="15,93" o:gfxdata="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" path="m,l9,37r,3l15,93,5,49,,xe" fillcolor="#44546a [3215]" strokecolor="#44546a [3215]" strokeweight="0">
+                        <v:shape id="Forma livre 26" o:spid="_x0000_s1037" style="position:absolute;left:3553;top:61533;width:238;height:1476;visibility:visible;mso-wrap-style:square;v-text-anchor:top" coordsize="15,93" o:gfxdata="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" path="m,l9,37r,3l15,93,5,49,,xe" fillcolor="#44546a [3215]" strokecolor="#44546a [3215]" strokeweight="0">
                           <v:path arrowok="t" o:connecttype="custom" o:connectlocs="0,0;14288,58738;14288,63500;23813,147638;7938,77788;0,0" o:connectangles="0,0,0,0,0,0"/>
                         </v:shape>
-                        <v:shape id="Forma livre 27" o:spid="_x0000_s1038" style="position:absolute;left:5633;top:56897;width:6255;height:12161;visibility:visible;mso-wrap-style:square;v-text-anchor:top" coordsize="394,766" o:gfxdata="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" path="m394,r,l356,38,319,77r-35,40l249,160r-42,58l168,276r-37,63l98,402,69,467,45,535,26,604,14,673,7,746,6,766,,749r1,-5l7,673,21,603,40,533,65,466,94,400r33,-64l164,275r40,-60l248,158r34,-42l318,76,354,37,394,xe" fillcolor="#44546a [3215]" strokecolor="#44546a [3215]" strokeweight="0">
+                        <v:shape id="Forma livre 27" o:spid="_x0000_s1038" style="position:absolute;left:5633;top:56897;width:6255;height:12161;visibility:visible;mso-wrap-style:square;v-text-anchor:top" coordsize="394,766" o:gfxdata="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" path="m394,r,l356,38,319,77r-35,40l249,160r-42,58l168,276r-37,63l98,402,69,467,45,535,26,604,14,673,7,746,6,766,,749r1,-5l7,673,21,603,40,533,65,466,94,400r33,-64l164,275r40,-60l248,158r34,-42l318,76,354,37,394,xe" fillcolor="#44546a [3215]" strokecolor="#44546a [3215]" strokeweight="0">
                           <v:path arrowok="t" o:connecttype="custom" o:connectlocs="625475,0;625475,0;565150,60325;506413,122238;450850,185738;395288,254000;328613,346075;266700,438150;207963,538163;155575,638175;109538,741363;71438,849313;41275,958850;22225,1068388;11113,1184275;9525,1216025;0,1189038;1588,1181100;11113,1068388;33338,957263;63500,846138;103188,739775;149225,635000;201613,533400;260350,436563;323850,341313;393700,250825;447675,184150;504825,120650;561975,58738;625475,0" o:connectangles="0,0,0,0,0,0,0,0,0,0,0,0,0,0,0,0,0,0,0,0,0,0,0,0,0,0,0,0,0,0,0"/>
                         </v:shape>
-                        <v:shape id="Forma livre 28" o:spid="_x0000_s1039" style="position:absolute;left:5633;top:69153;width:571;height:3080;visibility:visible;mso-wrap-style:square;v-text-anchor:top" coordsize="36,194" o:gfxdata="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" path="m,l6,16r1,3l11,80r9,52l33,185r3,9l21,161,15,145,5,81,1,41,,xe" fillcolor="#44546a [3215]" strokecolor="#44546a [3215]" strokeweight="0">
+                        <v:shape id="Forma livre 28" o:spid="_x0000_s1039" style="position:absolute;left:5633;top:69153;width:571;height:3080;visibility:visible;mso-wrap-style:square;v-text-anchor:top" coordsize="36,194" o:gfxdata="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" path="m,l6,16r1,3l11,80r9,52l33,185r3,9l21,161,15,145,5,81,1,41,,xe" fillcolor="#44546a [3215]" strokecolor="#44546a [3215]" strokeweight="0">
                           <v:path arrowok="t" o:connecttype="custom" o:connectlocs="0,0;9525,25400;11113,30163;17463,127000;31750,209550;52388,293688;57150,307975;33338,255588;23813,230188;7938,128588;1588,65088;0,0" o:connectangles="0,0,0,0,0,0,0,0,0,0,0,0"/>
                         </v:shape>
-                        <v:shape id="Forma livre 29" o:spid="_x0000_s1040" style="position:absolute;left:6077;top:72296;width:493;height:1032;visibility:visible;mso-wrap-style:square;v-text-anchor:top" coordsize="31,65" o:gfxdata="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" path="m,l31,65r-8,l,xe" fillcolor="#44546a [3215]" strokecolor="#44546a [3215]" strokeweight="0">
+                        <v:shape id="Forma livre 29" o:spid="_x0000_s1040" style="position:absolute;left:6077;top:72296;width:493;height:1032;visibility:visible;mso-wrap-style:square;v-text-anchor:top" coordsize="31,65" o:gfxdata="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" path="m,l31,65r-8,l,xe" fillcolor="#44546a [3215]" strokecolor="#44546a [3215]" strokeweight="0">
                           <v:path arrowok="t" o:connecttype="custom" o:connectlocs="0,0;49213,103188;36513,103188;0,0" o:connectangles="0,0,0,0"/>
                         </v:shape>
-                        <v:shape id="Forma livre 30" o:spid="_x0000_s1041" style="position:absolute;left:5633;top:68788;width:111;height:666;visibility:visible;mso-wrap-style:square;v-text-anchor:top" coordsize="7,42" o:gfxdata="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" path="m,l6,17,7,42,6,39,,23,,xe" fillcolor="#44546a [3215]" strokecolor="#44546a [3215]" strokeweight="0">
+                        <v:shape id="Forma livre 30" o:spid="_x0000_s1041" style="position:absolute;left:5633;top:68788;width:111;height:666;visibility:visible;mso-wrap-style:square;v-text-anchor:top" coordsize="7,42" o:gfxdata="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" path="m,l6,17,7,42,6,39,,23,,xe" fillcolor="#44546a [3215]" strokecolor="#44546a [3215]" strokeweight="0">
                           <v:path arrowok="t" o:connecttype="custom" o:connectlocs="0,0;9525,26988;11113,66675;9525,61913;0,36513;0,0" o:connectangles="0,0,0,0,0,0"/>
                         </v:shape>
-                        <v:shape id="Forma livre 31" o:spid="_x0000_s1042" style="position:absolute;left:5871;top:71455;width:714;height:1873;visibility:visible;mso-wrap-style:square;v-text-anchor:top" coordsize="45,118" o:gfxdata="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" path="m,l6,16,21,49,33,84r12,34l44,118,13,53,11,42,,xe" fillcolor="#44546a [3215]" strokecolor="#44546a [3215]" strokeweight="0">
+                        <v:shape id="Forma livre 31" o:spid="_x0000_s1042" style="position:absolute;left:5871;top:71455;width:714;height:1873;visibility:visible;mso-wrap-style:square;v-text-anchor:top" coordsize="45,118" o:gfxdata="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" path="m,l6,16,21,49,33,84r12,34l44,118,13,53,11,42,,xe" fillcolor="#44546a [3215]" strokecolor="#44546a [3215]" strokeweight="0">
                           <v:path arrowok="t" o:connecttype="custom" o:connectlocs="0,0;9525,25400;33338,77788;52388,133350;71438,187325;69850,187325;20638,84138;17463,66675;0,0" o:connectangles="0,0,0,0,0,0,0,0,0"/>
                         </v:shape>
                       </v:group>
-                      <v:group id="Grupo 7" o:spid="_x0000_s1043" style="position:absolute;left:806;top:48269;width:13063;height:25059" coordorigin="806,46499" coordsize="8747,16779" o:gfxdata="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">
+                      <v:group id="Grupo 7" o:spid="_x0000_s1043" style="position:absolute;left:806;top:48269;width:13063;height:25059" coordorigin="806,46499" coordsize="8747,16779" o:gfxdata="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">
                         <o:lock v:ext="edit" aspectratio="t"/>
-                        <v:shape id="Forma livre 8" o:spid="_x0000_s1044" style="position:absolute;left:1187;top:51897;width:1984;height:7143;visibility:visible;mso-wrap-style:square;v-text-anchor:top" coordsize="125,450" o:gfxdata="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" path="m,l41,155,86,309r39,116l125,450,79,311,41,183,7,54,,xe" fillcolor="#44546a [3215]" strokecolor="#44546a [3215]" strokeweight="0">
+                        <v:shape id="Forma livre 8" o:spid="_x0000_s1044" style="position:absolute;left:1187;top:51897;width:1984;height:7143;visibility:visible;mso-wrap-style:square;v-text-anchor:top" coordsize="125,450" o:gfxdata="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" path="m,l41,155,86,309r39,116l125,450,79,311,41,183,7,54,,xe" fillcolor="#44546a [3215]" strokecolor="#44546a [3215]" strokeweight="0">
                           <v:fill opacity="13107f"/>
                           <v:stroke opacity="13107f"/>
                           <v:path arrowok="t" o:connecttype="custom" o:connectlocs="0,0;65088,246063;136525,490538;198438,674688;198438,714375;125413,493713;65088,290513;11113,85725;0,0" o:connectangles="0,0,0,0,0,0,0,0,0"/>
                         </v:shape>
-                        <v:shape id="Forma livre 9" o:spid="_x0000_s1045" style="position:absolute;left:3282;top:58913;width:1874;height:4366;visibility:visible;mso-wrap-style:square;v-text-anchor:top" coordsize="118,275" o:gfxdata="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" path="m,l8,20,37,96r32,74l118,275r-9,l61,174,30,100,,26,,xe" fillcolor="#44546a [3215]" strokecolor="#44546a [3215]" strokeweight="0">
+                        <v:shape id="Forma livre 9" o:spid="_x0000_s1045" style="position:absolute;left:3282;top:58913;width:1874;height:4366;visibility:visible;mso-wrap-style:square;v-text-anchor:top" coordsize="118,275" o:gfxdata="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" path="m,l8,20,37,96r32,74l118,275r-9,l61,174,30,100,,26,,xe" fillcolor="#44546a [3215]" strokecolor="#44546a [3215]" strokeweight="0">
                           <v:fill opacity="13107f"/>
                           <v:stroke opacity="13107f"/>
                           <v:path arrowok="t" o:connecttype="custom" o:connectlocs="0,0;12700,31750;58738,152400;109538,269875;187325,436563;173038,436563;96838,276225;47625,158750;0,41275;0,0" o:connectangles="0,0,0,0,0,0,0,0,0,0"/>
                         </v:shape>
-                        <v:shape id="Forma livre 10" o:spid="_x0000_s1046" style="position:absolute;left:806;top:50103;width:317;height:1921;visibility:visible;mso-wrap-style:square;v-text-anchor:top" coordsize="20,121" o:gfxdata="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" path="m,l16,72r4,49l18,112,,31,,xe" fillcolor="#44546a [3215]" strokecolor="#44546a [3215]" strokeweight="0">
+                        <v:shape id="Forma livre 10" o:spid="_x0000_s1046" style="position:absolute;left:806;top:50103;width:317;height:1921;visibility:visible;mso-wrap-style:square;v-text-anchor:top" coordsize="20,121" o:gfxdata="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" path="m,l16,72r4,49l18,112,,31,,xe" fillcolor="#44546a [3215]" strokecolor="#44546a [3215]" strokeweight="0">
                           <v:fill opacity="13107f"/>
                           <v:stroke opacity="13107f"/>
                           <v:path arrowok="t" o:connecttype="custom" o:connectlocs="0,0;25400,114300;31750,192088;28575,177800;0,49213;0,0" o:connectangles="0,0,0,0,0,0"/>
                         </v:shape>
-                        <v:shape id="Forma Livre 12" o:spid="_x0000_s1047" style="position:absolute;left:1123;top:52024;width:2509;height:10207;visibility:visible;mso-wrap-style:square;v-text-anchor:top" coordsize="158,643" o:gfxdata="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" path="m,l11,46r11,83l36,211r19,90l76,389r27,87l123,533r21,55l155,632r3,11l142,608,118,544,95,478,69,391,47,302,29,212,13,107,,xe" fillcolor="#44546a [3215]" strokecolor="#44546a [3215]" strokeweight="0">
+                        <v:shape id="Forma Livre 12" o:spid="_x0000_s1047" style="position:absolute;left:1123;top:52024;width:2509;height:10207;visibility:visible;mso-wrap-style:square;v-text-anchor:top" coordsize="158,643" o:gfxdata="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" path="m,l11,46r11,83l36,211r19,90l76,389r27,87l123,533r21,55l155,632r3,11l142,608,118,544,95,478,69,391,47,302,29,212,13,107,,xe" fillcolor="#44546a [3215]" strokecolor="#44546a [3215]" strokeweight="0">
                           <v:fill opacity="13107f"/>
                           <v:stroke opacity="13107f"/>
                           <v:path arrowok="t" o:connecttype="custom" o:connectlocs="0,0;17463,73025;34925,204788;57150,334963;87313,477838;120650,617538;163513,755650;195263,846138;228600,933450;246063,1003300;250825,1020763;225425,965200;187325,863600;150813,758825;109538,620713;74613,479425;46038,336550;20638,169863;0,0" o:connectangles="0,0,0,0,0,0,0,0,0,0,0,0,0,0,0,0,0,0,0"/>
                         </v:shape>
-                        <v:shape id="Forma Livre 13" o:spid="_x0000_s1048" style="position:absolute;left:3759;top:62152;width:524;height:1127;visibility:visible;mso-wrap-style:square;v-text-anchor:top" coordsize="33,71" o:gfxdata="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" path="m,l33,71r-9,l11,36,,xe" fillcolor="#44546a [3215]" strokecolor="#44546a [3215]" strokeweight="0">
+                        <v:shape id="Forma Livre 13" o:spid="_x0000_s1048" style="position:absolute;left:3759;top:62152;width:524;height:1127;visibility:visible;mso-wrap-style:square;v-text-anchor:top" coordsize="33,71" o:gfxdata="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" path="m,l33,71r-9,l11,36,,xe" fillcolor="#44546a [3215]" strokecolor="#44546a [3215]" strokeweight="0">
                           <v:fill opacity="13107f"/>
                           <v:stroke opacity="13107f"/>
                           <v:path arrowok="t" o:connecttype="custom" o:connectlocs="0,0;52388,112713;38100,112713;17463,57150;0,0" o:connectangles="0,0,0,0,0"/>
                         </v:shape>
-                        <v:shape id="Forma Livre 14" o:spid="_x0000_s1049" style="position:absolute;left:1060;top:51246;width:238;height:1508;visibility:visible;mso-wrap-style:square;v-text-anchor:top" coordsize="15,95" o:gfxdata="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" path="m,l8,37r,4l15,95,4,49,,xe" fillcolor="#44546a [3215]" strokecolor="#44546a [3215]" strokeweight="0">
+                        <v:shape id="Forma Livre 14" o:spid="_x0000_s1049" style="position:absolute;left:1060;top:51246;width:238;height:1508;visibility:visible;mso-wrap-style:square;v-text-anchor:top" coordsize="15,95" o:gfxdata="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" path="m,l8,37r,4l15,95,4,49,,xe" fillcolor="#44546a [3215]" strokecolor="#44546a [3215]" strokeweight="0">
                           <v:fill opacity="13107f"/>
                           <v:stroke opacity="13107f"/>
                           <v:path arrowok="t" o:connecttype="custom" o:connectlocs="0,0;12700,58738;12700,65088;23813,150813;6350,77788;0,0" o:connectangles="0,0,0,0,0,0"/>
                         </v:shape>
-                        <v:shape id="Forma Livre 15" o:spid="_x0000_s1050" style="position:absolute;left:3171;top:46499;width:6382;height:12414;visibility:visible;mso-wrap-style:square;v-text-anchor:top" coordsize="402,782" o:gfxdata="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" path="m402,r,1l363,39,325,79r-35,42l255,164r-44,58l171,284r-38,62l100,411,71,478,45,546,27,617,13,689,7,761r,21l,765r1,-4l7,688,21,616,40,545,66,475,95,409r35,-66l167,281r42,-61l253,163r34,-43l324,78,362,38,402,xe" fillcolor="#44546a [3215]" strokecolor="#44546a [3215]" strokeweight="0">
+                        <v:shape id="Forma Livre 15" o:spid="_x0000_s1050" style="position:absolute;left:3171;top:46499;width:6382;height:12414;visibility:visible;mso-wrap-style:square;v-text-anchor:top" coordsize="402,782" o:gfxdata="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" path="m402,r,1l363,39,325,79r-35,42l255,164r-44,58l171,284r-38,62l100,411,71,478,45,546,27,617,13,689,7,761r,21l,765r1,-4l7,688,21,616,40,545,66,475,95,409r35,-66l167,281r42,-61l253,163r34,-43l324,78,362,38,402,xe" fillcolor="#44546a [3215]" strokecolor="#44546a [3215]" strokeweight="0">
                           <v:fill opacity="13107f"/>
                           <v:stroke opacity="13107f"/>
                           <v:path arrowok="t" o:connecttype="custom" o:connectlocs="638175,0;638175,1588;576263,61913;515938,125413;460375,192088;404813,260350;334963,352425;271463,450850;211138,549275;158750,652463;112713,758825;71438,866775;42863,979488;20638,1093788;11113,1208088;11113,1241425;0,1214438;1588,1208088;11113,1092200;33338,977900;63500,865188;104775,754063;150813,649288;206375,544513;265113,446088;331788,349250;401638,258763;455613,190500;514350,123825;574675,60325;638175,0" o:connectangles="0,0,0,0,0,0,0,0,0,0,0,0,0,0,0,0,0,0,0,0,0,0,0,0,0,0,0,0,0,0,0"/>
                         </v:shape>
-                        <v:shape id="Forma Livre 16" o:spid="_x0000_s1051" style="position:absolute;left:3171;top:59040;width:588;height:3112;visibility:visible;mso-wrap-style:square;v-text-anchor:top" coordsize="37,196" o:gfxdata="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" path="m,l6,15r1,3l12,80r9,54l33,188r4,8l22,162,15,146,5,81,1,40,,xe" fillcolor="#44546a [3215]" strokecolor="#44546a [3215]" strokeweight="0">
+                        <v:shape id="Forma Livre 16" o:spid="_x0000_s1051" style="position:absolute;left:3171;top:59040;width:588;height:3112;visibility:visible;mso-wrap-style:square;v-text-anchor:top" coordsize="37,196" o:gfxdata="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" path="m,l6,15r1,3l12,80r9,54l33,188r4,8l22,162,15,146,5,81,1,40,,xe" fillcolor="#44546a [3215]" strokecolor="#44546a [3215]" strokeweight="0">
                           <v:fill opacity="13107f"/>
                           <v:stroke opacity="13107f"/>
                           <v:path arrowok="t" o:connecttype="custom" o:connectlocs="0,0;9525,23813;11113,28575;19050,127000;33338,212725;52388,298450;58738,311150;34925,257175;23813,231775;7938,128588;1588,63500;0,0" o:connectangles="0,0,0,0,0,0,0,0,0,0,0,0"/>
                         </v:shape>
-                        <v:shape id="Forma Livre 17" o:spid="_x0000_s1052" style="position:absolute;left:3632;top:62231;width:492;height:1048;visibility:visible;mso-wrap-style:square;v-text-anchor:top" coordsize="31,66" o:gfxdata="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" path="m,l31,66r-7,l,xe" fillcolor="#44546a [3215]" strokecolor="#44546a [3215]" strokeweight="0">
+                        <v:shape id="Forma Livre 17" o:spid="_x0000_s1052" style="position:absolute;left:3632;top:62231;width:492;height:1048;visibility:visible;mso-wrap-style:square;v-text-anchor:top" coordsize="31,66" o:gfxdata="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" path="m,l31,66r-7,l,xe" fillcolor="#44546a [3215]" strokecolor="#44546a [3215]" strokeweight="0">
                           <v:fill opacity="13107f"/>
                           <v:stroke opacity="13107f"/>
                           <v:path arrowok="t" o:connecttype="custom" o:connectlocs="0,0;49213,104775;38100,104775;0,0" o:connectangles="0,0,0,0"/>
                         </v:shape>
-                        <v:shape id="Forma Livre 18" o:spid="_x0000_s1053" style="position:absolute;left:3171;top:58644;width:111;height:682;visibility:visible;mso-wrap-style:square;v-text-anchor:top" coordsize="7,43" o:gfxdata="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" path="m,l7,17r,26l6,40,,25,,xe" fillcolor="#44546a [3215]" strokecolor="#44546a [3215]" strokeweight="0">
+                        <v:shape id="Forma Livre 18" o:spid="_x0000_s1053" style="position:absolute;left:3171;top:58644;width:111;height:682;visibility:visible;mso-wrap-style:square;v-text-anchor:top" coordsize="7,43" o:gfxdata="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" path="m,l7,17r,26l6,40,,25,,xe" fillcolor="#44546a [3215]" strokecolor="#44546a [3215]" strokeweight="0">
                           <v:fill opacity="13107f"/>
                           <v:stroke opacity="13107f"/>
                           <v:path arrowok="t" o:connecttype="custom" o:connectlocs="0,0;11113,26988;11113,68263;9525,63500;0,39688;0,0" o:connectangles="0,0,0,0,0,0"/>
                         </v:shape>
-                        <v:shape id="Forma Livre 19" o:spid="_x0000_s1054" style="position:absolute;left:3409;top:61358;width:731;height:1921;visibility:visible;mso-wrap-style:square;v-text-anchor:top" coordsize="46,121" o:gfxdata="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" path="m,l7,16,22,50,33,86r13,35l45,121,14,55,11,44,,xe" fillcolor="#44546a [3215]" strokecolor="#44546a [3215]" strokeweight="0">
+                        <v:shape id="Forma Livre 19" o:spid="_x0000_s1054" style="position:absolute;left:3409;top:61358;width:731;height:1921;visibility:visible;mso-wrap-style:square;v-text-anchor:top" coordsize="46,121" o:gfxdata="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" path="m,l7,16,22,50,33,86r13,35l45,121,14,55,11,44,,xe" fillcolor="#44546a [3215]" strokecolor="#44546a [3215]" strokeweight="0">
                           <v:fill opacity="13107f"/>
                           <v:stroke opacity="13107f"/>
                           <v:path arrowok="t" o:connecttype="custom" o:connectlocs="0,0;11113,25400;34925,79375;52388,136525;73025,192088;71438,192088;22225,87313;17463,69850;0,0" o:connectangles="0,0,0,0,0,0,0,0,0"/>
@@ -3605,14 +3605,18 @@
         </w:p>
         <w:p>
           <w:pPr>
-            <w:pStyle w:val="Heading1"/>
+            <w:pStyle w:val="Ttulo1"/>
           </w:pPr>
           <w:bookmarkStart w:id="0" w:name="_Toc500863208"/>
           <w:bookmarkStart w:id="1" w:name="_Toc500863372"/>
           <w:bookmarkStart w:id="2" w:name="_Toc500867627"/>
+          <w:bookmarkStart w:id="3" w:name="_Toc500877902"/>
+          <w:bookmarkStart w:id="4" w:name="_Toc500877932"/>
+          <w:bookmarkStart w:id="5" w:name="_Toc500878144"/>
           <w:r>
             <w:rPr>
               <w:noProof/>
+              <w:lang w:eastAsia="en-CA"/>
             </w:rPr>
             <mc:AlternateContent>
               <mc:Choice Requires="wps">
@@ -3666,7 +3670,7 @@
                             <w:txbxContent>
                               <w:p>
                                 <w:pPr>
-                                  <w:pStyle w:val="NoSpacing"/>
+                                  <w:pStyle w:val="SemEspaamento"/>
                                   <w:rPr>
                                     <w:rFonts w:asciiTheme="majorHAnsi" w:eastAsiaTheme="majorEastAsia" w:hAnsiTheme="majorHAnsi" w:cstheme="majorBidi"/>
                                     <w:color w:val="262626" w:themeColor="text1" w:themeTint="D9"/>
@@ -3732,7 +3736,7 @@
                       <w:txbxContent>
                         <w:p>
                           <w:pPr>
-                            <w:pStyle w:val="NoSpacing"/>
+                            <w:pStyle w:val="SemEspaamento"/>
                             <w:rPr>
                               <w:rFonts w:asciiTheme="majorHAnsi" w:eastAsiaTheme="majorEastAsia" w:hAnsiTheme="majorHAnsi" w:cstheme="majorBidi"/>
                               <w:color w:val="262626" w:themeColor="text1" w:themeTint="D9"/>
@@ -3778,6 +3782,7 @@
           <w:r>
             <w:rPr>
               <w:noProof/>
+              <w:lang w:eastAsia="en-CA"/>
             </w:rPr>
             <w:drawing>
               <wp:anchor distT="0" distB="0" distL="114300" distR="114300" simplePos="0" relativeHeight="251662336" behindDoc="0" locked="0" layoutInCell="1" allowOverlap="1">
@@ -3811,7 +3816,7 @@
                         <pic:cNvPicPr/>
                       </pic:nvPicPr>
                       <pic:blipFill>
-                        <a:blip r:embed="rId8">
+                        <a:blip r:embed="rId9">
                           <a:extLst>
                             <a:ext uri="{28A0092B-C50C-407E-A947-70E740481C1C}">
                               <a14:useLocalDpi xmlns:a14="http://schemas.microsoft.com/office/drawing/2010/main" val="0"/>
@@ -3900,7 +3905,7 @@
                             <w:txbxContent>
                               <w:p>
                                 <w:pPr>
-                                  <w:pStyle w:val="NoSpacing"/>
+                                  <w:pStyle w:val="SemEspaamento"/>
                                   <w:rPr>
                                     <w:color w:val="5B9BD5" w:themeColor="accent1"/>
                                     <w:sz w:val="26"/>
@@ -3947,7 +3952,7 @@
                               </w:p>
                               <w:p>
                                 <w:pPr>
-                                  <w:pStyle w:val="NoSpacing"/>
+                                  <w:pStyle w:val="SemEspaamento"/>
                                   <w:rPr>
                                     <w:color w:val="5B9BD5" w:themeColor="accent1"/>
                                     <w:sz w:val="26"/>
@@ -4046,7 +4051,7 @@
                               </w:rPr>
                               <w:alias w:val="Autor"/>
                               <w:tag w:val=""/>
-                              <w:id w:val="1030621623"/>
+                              <w:id w:val="-762385586"/>
                               <w:dataBinding w:prefixMappings="xmlns:ns0='http://purl.org/dc/elements/1.1/' xmlns:ns1='http://schemas.openxmlformats.org/package/2006/metadata/core-properties' " w:xpath="/ns1:coreProperties[1]/ns0:creator[1]" w:storeItemID="{6C3C8BC8-F283-45AE-878A-BAB7291924A1}"/>
                               <w:text/>
                             </w:sdtPr>
@@ -4141,10 +4146,11 @@
             <w:br w:type="page"/>
           </w:r>
         </w:p>
-        <w:bookmarkStart w:id="3" w:name="_GoBack" w:displacedByCustomXml="next"/>
-        <w:bookmarkEnd w:id="3" w:displacedByCustomXml="next"/>
       </w:sdtContent>
     </w:sdt>
+    <w:bookmarkEnd w:id="5" w:displacedByCustomXml="prev"/>
+    <w:bookmarkEnd w:id="4" w:displacedByCustomXml="prev"/>
+    <w:bookmarkEnd w:id="3" w:displacedByCustomXml="prev"/>
     <w:bookmarkEnd w:id="2" w:displacedByCustomXml="prev"/>
     <w:bookmarkEnd w:id="1" w:displacedByCustomXml="prev"/>
     <w:bookmarkEnd w:id="0" w:displacedByCustomXml="prev"/>
@@ -4172,7 +4178,7 @@
       <w:sdtContent>
         <w:p>
           <w:pPr>
-            <w:pStyle w:val="TOCHeading"/>
+            <w:pStyle w:val="CabealhodoSumrio"/>
           </w:pPr>
           <w:r>
             <w:t>Table of Contents</w:t>
@@ -4180,7 +4186,7 @@
         </w:p>
         <w:p>
           <w:pPr>
-            <w:pStyle w:val="TOC1"/>
+            <w:pStyle w:val="Sumrio1"/>
             <w:tabs>
               <w:tab w:val="right" w:leader="dot" w:pos="8828"/>
             </w:tabs>
@@ -4199,7 +4205,7 @@
           <w:r>
             <w:fldChar w:fldCharType="separate"/>
           </w:r>
-          <w:hyperlink w:anchor="_Toc500867628" w:history="1">
+          <w:hyperlink w:anchor="_Toc500878145" w:history="1">
             <w:r>
               <w:rPr>
                 <w:rStyle w:val="Hyperlink"/>
@@ -4226,7 +4232,7 @@
                 <w:noProof/>
                 <w:webHidden/>
               </w:rPr>
-              <w:instrText xml:space="preserve"> PAGEREF _Toc500867628 \h </w:instrText>
+              <w:instrText xml:space="preserve"> PAGEREF _Toc500878145 \h </w:instrText>
             </w:r>
             <w:r>
               <w:rPr>
@@ -4259,7 +4265,7 @@
         </w:p>
         <w:p>
           <w:pPr>
-            <w:pStyle w:val="TOC2"/>
+            <w:pStyle w:val="Sumrio2"/>
             <w:tabs>
               <w:tab w:val="right" w:leader="dot" w:pos="8828"/>
             </w:tabs>
@@ -4269,7 +4275,7 @@
               <w:lang w:eastAsia="en-CA"/>
             </w:rPr>
           </w:pPr>
-          <w:hyperlink w:anchor="_Toc500867629" w:history="1">
+          <w:hyperlink w:anchor="_Toc500878146" w:history="1">
             <w:r>
               <w:rPr>
                 <w:rStyle w:val="Hyperlink"/>
@@ -4296,7 +4302,7 @@
                 <w:noProof/>
                 <w:webHidden/>
               </w:rPr>
-              <w:instrText xml:space="preserve"> PAGEREF _Toc500867629 \h </w:instrText>
+              <w:instrText xml:space="preserve"> PAGEREF _Toc500878146 \h </w:instrText>
             </w:r>
             <w:r>
               <w:rPr>
@@ -4329,7 +4335,7 @@
         </w:p>
         <w:p>
           <w:pPr>
-            <w:pStyle w:val="TOC2"/>
+            <w:pStyle w:val="Sumrio2"/>
             <w:tabs>
               <w:tab w:val="right" w:leader="dot" w:pos="8828"/>
             </w:tabs>
@@ -4339,7 +4345,7 @@
               <w:lang w:eastAsia="en-CA"/>
             </w:rPr>
           </w:pPr>
-          <w:hyperlink w:anchor="_Toc500867630" w:history="1">
+          <w:hyperlink w:anchor="_Toc500878147" w:history="1">
             <w:r>
               <w:rPr>
                 <w:rStyle w:val="Hyperlink"/>
@@ -4366,7 +4372,7 @@
                 <w:noProof/>
                 <w:webHidden/>
               </w:rPr>
-              <w:instrText xml:space="preserve"> PAGEREF _Toc500867630 \h </w:instrText>
+              <w:instrText xml:space="preserve"> PAGEREF _Toc500878147 \h </w:instrText>
             </w:r>
             <w:r>
               <w:rPr>
@@ -4399,7 +4405,7 @@
         </w:p>
         <w:p>
           <w:pPr>
-            <w:pStyle w:val="TOC2"/>
+            <w:pStyle w:val="Sumrio2"/>
             <w:tabs>
               <w:tab w:val="right" w:leader="dot" w:pos="8828"/>
             </w:tabs>
@@ -4409,7 +4415,7 @@
               <w:lang w:eastAsia="en-CA"/>
             </w:rPr>
           </w:pPr>
-          <w:hyperlink w:anchor="_Toc500867631" w:history="1">
+          <w:hyperlink w:anchor="_Toc500878148" w:history="1">
             <w:r>
               <w:rPr>
                 <w:rStyle w:val="Hyperlink"/>
@@ -4436,7 +4442,7 @@
                 <w:noProof/>
                 <w:webHidden/>
               </w:rPr>
-              <w:instrText xml:space="preserve"> PAGEREF _Toc500867631 \h </w:instrText>
+              <w:instrText xml:space="preserve"> PAGEREF _Toc500878148 \h </w:instrText>
             </w:r>
             <w:r>
               <w:rPr>
@@ -4457,6 +4463,426 @@
                 <w:webHidden/>
               </w:rPr>
               <w:t>2</w:t>
+            </w:r>
+            <w:r>
+              <w:rPr>
+                <w:noProof/>
+                <w:webHidden/>
+              </w:rPr>
+              <w:fldChar w:fldCharType="end"/>
+            </w:r>
+          </w:hyperlink>
+        </w:p>
+        <w:p>
+          <w:pPr>
+            <w:pStyle w:val="Sumrio1"/>
+            <w:tabs>
+              <w:tab w:val="right" w:leader="dot" w:pos="8828"/>
+            </w:tabs>
+            <w:rPr>
+              <w:rFonts w:eastAsiaTheme="minorEastAsia"/>
+              <w:noProof/>
+              <w:lang w:eastAsia="en-CA"/>
+            </w:rPr>
+          </w:pPr>
+          <w:hyperlink w:anchor="_Toc500878149" w:history="1">
+            <w:r>
+              <w:rPr>
+                <w:rStyle w:val="Hyperlink"/>
+                <w:noProof/>
+              </w:rPr>
+              <w:t>Version History</w:t>
+            </w:r>
+            <w:r>
+              <w:rPr>
+                <w:noProof/>
+                <w:webHidden/>
+              </w:rPr>
+              <w:tab/>
+            </w:r>
+            <w:r>
+              <w:rPr>
+                <w:noProof/>
+                <w:webHidden/>
+              </w:rPr>
+              <w:fldChar w:fldCharType="begin"/>
+            </w:r>
+            <w:r>
+              <w:rPr>
+                <w:noProof/>
+                <w:webHidden/>
+              </w:rPr>
+              <w:instrText xml:space="preserve"> PAGEREF _Toc500878149 \h </w:instrText>
+            </w:r>
+            <w:r>
+              <w:rPr>
+                <w:noProof/>
+                <w:webHidden/>
+              </w:rPr>
+            </w:r>
+            <w:r>
+              <w:rPr>
+                <w:noProof/>
+                <w:webHidden/>
+              </w:rPr>
+              <w:fldChar w:fldCharType="separate"/>
+            </w:r>
+            <w:r>
+              <w:rPr>
+                <w:noProof/>
+                <w:webHidden/>
+              </w:rPr>
+              <w:t>3</w:t>
+            </w:r>
+            <w:r>
+              <w:rPr>
+                <w:noProof/>
+                <w:webHidden/>
+              </w:rPr>
+              <w:fldChar w:fldCharType="end"/>
+            </w:r>
+          </w:hyperlink>
+        </w:p>
+        <w:p>
+          <w:pPr>
+            <w:pStyle w:val="Sumrio1"/>
+            <w:tabs>
+              <w:tab w:val="right" w:leader="dot" w:pos="8828"/>
+            </w:tabs>
+            <w:rPr>
+              <w:rFonts w:eastAsiaTheme="minorEastAsia"/>
+              <w:noProof/>
+              <w:lang w:eastAsia="en-CA"/>
+            </w:rPr>
+          </w:pPr>
+          <w:hyperlink w:anchor="_Toc500878150" w:history="1">
+            <w:r>
+              <w:rPr>
+                <w:rStyle w:val="Hyperlink"/>
+                <w:noProof/>
+              </w:rPr>
+              <w:t>Typography and Colours</w:t>
+            </w:r>
+            <w:r>
+              <w:rPr>
+                <w:noProof/>
+                <w:webHidden/>
+              </w:rPr>
+              <w:tab/>
+            </w:r>
+            <w:r>
+              <w:rPr>
+                <w:noProof/>
+                <w:webHidden/>
+              </w:rPr>
+              <w:fldChar w:fldCharType="begin"/>
+            </w:r>
+            <w:r>
+              <w:rPr>
+                <w:noProof/>
+                <w:webHidden/>
+              </w:rPr>
+              <w:instrText xml:space="preserve"> PAGEREF _Toc500878150 \h </w:instrText>
+            </w:r>
+            <w:r>
+              <w:rPr>
+                <w:noProof/>
+                <w:webHidden/>
+              </w:rPr>
+            </w:r>
+            <w:r>
+              <w:rPr>
+                <w:noProof/>
+                <w:webHidden/>
+              </w:rPr>
+              <w:fldChar w:fldCharType="separate"/>
+            </w:r>
+            <w:r>
+              <w:rPr>
+                <w:noProof/>
+                <w:webHidden/>
+              </w:rPr>
+              <w:t>3</w:t>
+            </w:r>
+            <w:r>
+              <w:rPr>
+                <w:noProof/>
+                <w:webHidden/>
+              </w:rPr>
+              <w:fldChar w:fldCharType="end"/>
+            </w:r>
+          </w:hyperlink>
+        </w:p>
+        <w:p>
+          <w:pPr>
+            <w:pStyle w:val="Sumrio2"/>
+            <w:tabs>
+              <w:tab w:val="right" w:leader="dot" w:pos="8828"/>
+            </w:tabs>
+            <w:rPr>
+              <w:rFonts w:eastAsiaTheme="minorEastAsia"/>
+              <w:noProof/>
+              <w:lang w:eastAsia="en-CA"/>
+            </w:rPr>
+          </w:pPr>
+          <w:hyperlink w:anchor="_Toc500878151" w:history="1">
+            <w:r>
+              <w:rPr>
+                <w:rStyle w:val="Hyperlink"/>
+                <w:noProof/>
+              </w:rPr>
+              <w:t>Typography</w:t>
+            </w:r>
+            <w:r>
+              <w:rPr>
+                <w:noProof/>
+                <w:webHidden/>
+              </w:rPr>
+              <w:tab/>
+            </w:r>
+            <w:r>
+              <w:rPr>
+                <w:noProof/>
+                <w:webHidden/>
+              </w:rPr>
+              <w:fldChar w:fldCharType="begin"/>
+            </w:r>
+            <w:r>
+              <w:rPr>
+                <w:noProof/>
+                <w:webHidden/>
+              </w:rPr>
+              <w:instrText xml:space="preserve"> PAGEREF _Toc500878151 \h </w:instrText>
+            </w:r>
+            <w:r>
+              <w:rPr>
+                <w:noProof/>
+                <w:webHidden/>
+              </w:rPr>
+            </w:r>
+            <w:r>
+              <w:rPr>
+                <w:noProof/>
+                <w:webHidden/>
+              </w:rPr>
+              <w:fldChar w:fldCharType="separate"/>
+            </w:r>
+            <w:r>
+              <w:rPr>
+                <w:noProof/>
+                <w:webHidden/>
+              </w:rPr>
+              <w:t>3</w:t>
+            </w:r>
+            <w:r>
+              <w:rPr>
+                <w:noProof/>
+                <w:webHidden/>
+              </w:rPr>
+              <w:fldChar w:fldCharType="end"/>
+            </w:r>
+          </w:hyperlink>
+        </w:p>
+        <w:p>
+          <w:pPr>
+            <w:pStyle w:val="Sumrio2"/>
+            <w:tabs>
+              <w:tab w:val="right" w:leader="dot" w:pos="8828"/>
+            </w:tabs>
+            <w:rPr>
+              <w:rFonts w:eastAsiaTheme="minorEastAsia"/>
+              <w:noProof/>
+              <w:lang w:eastAsia="en-CA"/>
+            </w:rPr>
+          </w:pPr>
+          <w:hyperlink w:anchor="_Toc500878152" w:history="1">
+            <w:r>
+              <w:rPr>
+                <w:rStyle w:val="Hyperlink"/>
+                <w:noProof/>
+              </w:rPr>
+              <w:t>Colours</w:t>
+            </w:r>
+            <w:r>
+              <w:rPr>
+                <w:noProof/>
+                <w:webHidden/>
+              </w:rPr>
+              <w:tab/>
+            </w:r>
+            <w:r>
+              <w:rPr>
+                <w:noProof/>
+                <w:webHidden/>
+              </w:rPr>
+              <w:fldChar w:fldCharType="begin"/>
+            </w:r>
+            <w:r>
+              <w:rPr>
+                <w:noProof/>
+                <w:webHidden/>
+              </w:rPr>
+              <w:instrText xml:space="preserve"> PAGEREF _Toc500878152 \h </w:instrText>
+            </w:r>
+            <w:r>
+              <w:rPr>
+                <w:noProof/>
+                <w:webHidden/>
+              </w:rPr>
+            </w:r>
+            <w:r>
+              <w:rPr>
+                <w:noProof/>
+                <w:webHidden/>
+              </w:rPr>
+              <w:fldChar w:fldCharType="separate"/>
+            </w:r>
+            <w:r>
+              <w:rPr>
+                <w:noProof/>
+                <w:webHidden/>
+              </w:rPr>
+              <w:t>3</w:t>
+            </w:r>
+            <w:r>
+              <w:rPr>
+                <w:noProof/>
+                <w:webHidden/>
+              </w:rPr>
+              <w:fldChar w:fldCharType="end"/>
+            </w:r>
+          </w:hyperlink>
+        </w:p>
+        <w:p>
+          <w:pPr>
+            <w:pStyle w:val="Sumrio1"/>
+            <w:tabs>
+              <w:tab w:val="right" w:leader="dot" w:pos="8828"/>
+            </w:tabs>
+            <w:rPr>
+              <w:rFonts w:eastAsiaTheme="minorEastAsia"/>
+              <w:noProof/>
+              <w:lang w:eastAsia="en-CA"/>
+            </w:rPr>
+          </w:pPr>
+          <w:hyperlink w:anchor="_Toc500878153" w:history="1">
+            <w:r>
+              <w:rPr>
+                <w:rStyle w:val="Hyperlink"/>
+                <w:noProof/>
+              </w:rPr>
+              <w:t>Wireframes</w:t>
+            </w:r>
+            <w:r>
+              <w:rPr>
+                <w:noProof/>
+                <w:webHidden/>
+              </w:rPr>
+              <w:tab/>
+            </w:r>
+            <w:r>
+              <w:rPr>
+                <w:noProof/>
+                <w:webHidden/>
+              </w:rPr>
+              <w:fldChar w:fldCharType="begin"/>
+            </w:r>
+            <w:r>
+              <w:rPr>
+                <w:noProof/>
+                <w:webHidden/>
+              </w:rPr>
+              <w:instrText xml:space="preserve"> PAGEREF _Toc500878153 \h </w:instrText>
+            </w:r>
+            <w:r>
+              <w:rPr>
+                <w:noProof/>
+                <w:webHidden/>
+              </w:rPr>
+            </w:r>
+            <w:r>
+              <w:rPr>
+                <w:noProof/>
+                <w:webHidden/>
+              </w:rPr>
+              <w:fldChar w:fldCharType="separate"/>
+            </w:r>
+            <w:r>
+              <w:rPr>
+                <w:noProof/>
+                <w:webHidden/>
+              </w:rPr>
+              <w:t>3</w:t>
+            </w:r>
+            <w:r>
+              <w:rPr>
+                <w:noProof/>
+                <w:webHidden/>
+              </w:rPr>
+              <w:fldChar w:fldCharType="end"/>
+            </w:r>
+          </w:hyperlink>
+        </w:p>
+        <w:p>
+          <w:pPr>
+            <w:pStyle w:val="Sumrio1"/>
+            <w:tabs>
+              <w:tab w:val="right" w:leader="dot" w:pos="8828"/>
+            </w:tabs>
+            <w:rPr>
+              <w:rFonts w:eastAsiaTheme="minorEastAsia"/>
+              <w:noProof/>
+              <w:lang w:eastAsia="en-CA"/>
+            </w:rPr>
+          </w:pPr>
+          <w:hyperlink w:anchor="_Toc500878154" w:history="1">
+            <w:r>
+              <w:rPr>
+                <w:rStyle w:val="Hyperlink"/>
+                <w:noProof/>
+              </w:rPr>
+              <w:t>Capture Section</w:t>
+            </w:r>
+            <w:r>
+              <w:rPr>
+                <w:noProof/>
+                <w:webHidden/>
+              </w:rPr>
+              <w:tab/>
+            </w:r>
+            <w:r>
+              <w:rPr>
+                <w:noProof/>
+                <w:webHidden/>
+              </w:rPr>
+              <w:fldChar w:fldCharType="begin"/>
+            </w:r>
+            <w:r>
+              <w:rPr>
+                <w:noProof/>
+                <w:webHidden/>
+              </w:rPr>
+              <w:instrText xml:space="preserve"> PAGEREF _Toc500878154 \h </w:instrText>
+            </w:r>
+            <w:r>
+              <w:rPr>
+                <w:noProof/>
+                <w:webHidden/>
+              </w:rPr>
+            </w:r>
+            <w:r>
+              <w:rPr>
+                <w:noProof/>
+                <w:webHidden/>
+              </w:rPr>
+              <w:fldChar w:fldCharType="separate"/>
+            </w:r>
+            <w:r>
+              <w:rPr>
+                <w:noProof/>
+                <w:webHidden/>
+              </w:rPr>
+              <w:t>3</w:t>
             </w:r>
             <w:r>
               <w:rPr>
@@ -4630,65 +5056,25 @@
     </w:p>
     <w:p>
       <w:pPr>
-        <w:rPr>
-          <w:b/>
-          <w:bCs/>
-        </w:rPr>
-      </w:pPr>
-    </w:p>
-    <w:p>
-      <w:pPr>
-        <w:rPr>
-          <w:b/>
-          <w:bCs/>
-        </w:rPr>
-      </w:pPr>
-    </w:p>
-    <w:p>
-      <w:pPr>
-        <w:rPr>
-          <w:b/>
-          <w:bCs/>
-        </w:rPr>
-      </w:pPr>
-    </w:p>
-    <w:p>
-      <w:pPr>
-        <w:rPr>
-          <w:b/>
-          <w:bCs/>
-        </w:rPr>
-      </w:pPr>
-    </w:p>
-    <w:p>
-      <w:pPr>
-        <w:rPr>
-          <w:b/>
-          <w:bCs/>
-        </w:rPr>
-      </w:pPr>
-    </w:p>
-    <w:p>
-      <w:pPr>
-        <w:pStyle w:val="Heading1"/>
-      </w:pPr>
-      <w:bookmarkStart w:id="4" w:name="_Toc500867628"/>
+        <w:pStyle w:val="Ttulo1"/>
+      </w:pPr>
+      <w:bookmarkStart w:id="6" w:name="_Toc500878145"/>
       <w:r>
         <w:lastRenderedPageBreak/>
         <w:t>Vision Document</w:t>
       </w:r>
-      <w:bookmarkEnd w:id="4"/>
+      <w:bookmarkEnd w:id="6"/>
     </w:p>
     <w:p/>
     <w:p>
       <w:pPr>
-        <w:pStyle w:val="Heading2"/>
-      </w:pPr>
-      <w:bookmarkStart w:id="5" w:name="_Toc500867629"/>
+        <w:pStyle w:val="Ttulo2"/>
+      </w:pPr>
+      <w:bookmarkStart w:id="7" w:name="_Toc500878146"/>
       <w:r>
         <w:t>Problem Description</w:t>
       </w:r>
-      <w:bookmarkEnd w:id="5"/>
+      <w:bookmarkEnd w:id="7"/>
     </w:p>
     <w:p>
       <w:pPr>
@@ -4727,18 +5113,18 @@
     </w:p>
     <w:p>
       <w:pPr>
-        <w:pStyle w:val="Heading2"/>
+        <w:pStyle w:val="Ttulo2"/>
       </w:pPr>
     </w:p>
     <w:p>
       <w:pPr>
-        <w:pStyle w:val="Heading2"/>
-      </w:pPr>
-      <w:bookmarkStart w:id="6" w:name="_Toc500867630"/>
+        <w:pStyle w:val="Ttulo2"/>
+      </w:pPr>
+      <w:bookmarkStart w:id="8" w:name="_Toc500878147"/>
       <w:r>
         <w:t>System Capabilities</w:t>
       </w:r>
-      <w:bookmarkEnd w:id="6"/>
+      <w:bookmarkEnd w:id="8"/>
     </w:p>
     <w:p>
       <w:pPr>
@@ -5143,13 +5529,13 @@
     </w:p>
     <w:p>
       <w:pPr>
-        <w:pStyle w:val="Heading2"/>
-      </w:pPr>
-      <w:bookmarkStart w:id="7" w:name="_Toc500867631"/>
+        <w:pStyle w:val="Ttulo2"/>
+      </w:pPr>
+      <w:bookmarkStart w:id="9" w:name="_Toc500878148"/>
       <w:r>
         <w:t>Business Benefits</w:t>
       </w:r>
-      <w:bookmarkEnd w:id="7"/>
+      <w:bookmarkEnd w:id="9"/>
     </w:p>
     <w:p>
       <w:pPr>
@@ -5167,10 +5553,18 @@
         <w:t xml:space="preserve"> is contribute the library staffs to manager the book and the users of the store, as well as easier way for users access their account. </w:t>
       </w:r>
       <w:r>
-        <w:t xml:space="preserve">It also can </w:t>
-      </w:r>
-      <w:r>
-        <w:t xml:space="preserve">be used to </w:t>
+        <w:t xml:space="preserve">It also </w:t>
+      </w:r>
+      <w:proofErr w:type="gramStart"/>
+      <w:r>
+        <w:t xml:space="preserve">can </w:t>
+      </w:r>
+      <w:r>
+        <w:t>be used</w:t>
+      </w:r>
+      <w:proofErr w:type="gramEnd"/>
+      <w:r>
+        <w:t xml:space="preserve"> to </w:t>
       </w:r>
       <w:r>
         <w:t xml:space="preserve">check </w:t>
@@ -5219,11 +5613,303 @@
       </w:r>
       <w:r>
         <w:t>.</w:t>
+      </w:r>
+    </w:p>
+    <w:p>
+      <w:pPr>
+        <w:shd w:val="clear" w:color="auto" w:fill="FFFFFF"/>
+        <w:spacing w:after="0" w:line="240" w:lineRule="auto"/>
+        <w:jc w:val="both"/>
+      </w:pPr>
+    </w:p>
+    <w:p>
+      <w:pPr>
+        <w:shd w:val="clear" w:color="auto" w:fill="FFFFFF"/>
+        <w:spacing w:after="0" w:line="240" w:lineRule="auto"/>
+        <w:jc w:val="both"/>
+      </w:pPr>
+    </w:p>
+    <w:p>
+      <w:pPr>
+        <w:shd w:val="clear" w:color="auto" w:fill="FFFFFF"/>
+        <w:spacing w:after="0" w:line="240" w:lineRule="auto"/>
+        <w:jc w:val="both"/>
+      </w:pPr>
+    </w:p>
+    <w:p>
+      <w:pPr>
+        <w:shd w:val="clear" w:color="auto" w:fill="FFFFFF"/>
+        <w:spacing w:after="0" w:line="240" w:lineRule="auto"/>
+        <w:jc w:val="both"/>
+      </w:pPr>
+    </w:p>
+    <w:p>
+      <w:pPr>
+        <w:shd w:val="clear" w:color="auto" w:fill="FFFFFF"/>
+        <w:spacing w:after="0" w:line="240" w:lineRule="auto"/>
+        <w:jc w:val="both"/>
+      </w:pPr>
+    </w:p>
+    <w:p>
+      <w:pPr>
+        <w:pStyle w:val="Ttulo1"/>
+      </w:pPr>
+      <w:bookmarkStart w:id="10" w:name="_Toc500878149"/>
+      <w:r>
+        <w:lastRenderedPageBreak/>
+        <w:t>Version History</w:t>
+      </w:r>
+      <w:bookmarkEnd w:id="10"/>
+    </w:p>
+    <w:tbl>
+      <w:tblPr>
+        <w:tblStyle w:val="TabeladeGrade6Colorida-nfase5"/>
+        <w:tblW w:w="0" w:type="auto"/>
+        <w:tblLook w:val="04A0" w:firstRow="1" w:lastRow="0" w:firstColumn="1" w:lastColumn="0" w:noHBand="0" w:noVBand="1"/>
+      </w:tblPr>
+      <w:tblGrid>
+        <w:gridCol w:w="1980"/>
+        <w:gridCol w:w="6848"/>
+      </w:tblGrid>
+      <w:tr>
+        <w:trPr>
+          <w:cnfStyle w:val="100000000000" w:firstRow="1" w:lastRow="0" w:firstColumn="0" w:lastColumn="0" w:oddVBand="0" w:evenVBand="0" w:oddHBand="0" w:evenHBand="0" w:firstRowFirstColumn="0" w:firstRowLastColumn="0" w:lastRowFirstColumn="0" w:lastRowLastColumn="0"/>
+        </w:trPr>
+        <w:tc>
+          <w:tcPr>
+            <w:cnfStyle w:val="001000000000" w:firstRow="0" w:lastRow="0" w:firstColumn="1" w:lastColumn="0" w:oddVBand="0" w:evenVBand="0" w:oddHBand="0" w:evenHBand="0" w:firstRowFirstColumn="0" w:firstRowLastColumn="0" w:lastRowFirstColumn="0" w:lastRowLastColumn="0"/>
+            <w:tcW w:w="1980" w:type="dxa"/>
+          </w:tcPr>
+          <w:p>
+            <w:r>
+              <w:t>VERSION</w:t>
+            </w:r>
+          </w:p>
+        </w:tc>
+        <w:tc>
+          <w:tcPr>
+            <w:tcW w:w="6848" w:type="dxa"/>
+          </w:tcPr>
+          <w:p>
+            <w:pPr>
+              <w:cnfStyle w:val="100000000000" w:firstRow="1" w:lastRow="0" w:firstColumn="0" w:lastColumn="0" w:oddVBand="0" w:evenVBand="0" w:oddHBand="0" w:evenHBand="0" w:firstRowFirstColumn="0" w:firstRowLastColumn="0" w:lastRowFirstColumn="0" w:lastRowLastColumn="0"/>
+            </w:pPr>
+            <w:r>
+              <w:t>DESCRIPTION</w:t>
+            </w:r>
+          </w:p>
+        </w:tc>
+      </w:tr>
+      <w:tr>
+        <w:trPr>
+          <w:cnfStyle w:val="000000100000" w:firstRow="0" w:lastRow="0" w:firstColumn="0" w:lastColumn="0" w:oddVBand="0" w:evenVBand="0" w:oddHBand="1" w:evenHBand="0" w:firstRowFirstColumn="0" w:firstRowLastColumn="0" w:lastRowFirstColumn="0" w:lastRowLastColumn="0"/>
+        </w:trPr>
+        <w:tc>
+          <w:tcPr>
+            <w:cnfStyle w:val="001000000000" w:firstRow="0" w:lastRow="0" w:firstColumn="1" w:lastColumn="0" w:oddVBand="0" w:evenVBand="0" w:oddHBand="0" w:evenHBand="0" w:firstRowFirstColumn="0" w:firstRowLastColumn="0" w:lastRowFirstColumn="0" w:lastRowLastColumn="0"/>
+            <w:tcW w:w="1980" w:type="dxa"/>
+          </w:tcPr>
+          <w:p>
+            <w:r>
+              <w:t>0.1</w:t>
+            </w:r>
+          </w:p>
+        </w:tc>
+        <w:tc>
+          <w:tcPr>
+            <w:tcW w:w="6848" w:type="dxa"/>
+          </w:tcPr>
+          <w:p>
+            <w:pPr>
+              <w:cnfStyle w:val="000000100000" w:firstRow="0" w:lastRow="0" w:firstColumn="0" w:lastColumn="0" w:oddVBand="0" w:evenVBand="0" w:oddHBand="1" w:evenHBand="0" w:firstRowFirstColumn="0" w:firstRowLastColumn="0" w:lastRowFirstColumn="0" w:lastRowLastColumn="0"/>
+            </w:pPr>
+            <w:r>
+              <w:t>Site structure and main pages set up.</w:t>
+            </w:r>
+          </w:p>
+        </w:tc>
+      </w:tr>
+    </w:tbl>
+    <w:p/>
+    <w:p>
+      <w:r>
+        <w:rPr>
+          <w:noProof/>
+          <w:lang w:eastAsia="en-CA"/>
+        </w:rPr>
+        <w:drawing>
+          <wp:inline distT="0" distB="0" distL="0" distR="0" wp14:anchorId="5021C9C9" wp14:editId="16E299D7">
+            <wp:extent cx="5612130" cy="3039745"/>
+            <wp:effectExtent l="0" t="0" r="7620" b="8255"/>
+            <wp:docPr id="33" name="Imagem 33"/>
+            <wp:cNvGraphicFramePr>
+              <a:graphicFrameLocks xmlns:a="http://schemas.openxmlformats.org/drawingml/2006/main" noChangeAspect="1"/>
+            </wp:cNvGraphicFramePr>
+            <a:graphic xmlns:a="http://schemas.openxmlformats.org/drawingml/2006/main">
+              <a:graphicData uri="http://schemas.openxmlformats.org/drawingml/2006/picture">
+                <pic:pic xmlns:pic="http://schemas.openxmlformats.org/drawingml/2006/picture">
+                  <pic:nvPicPr>
+                    <pic:cNvPr id="1" name=""/>
+                    <pic:cNvPicPr/>
+                  </pic:nvPicPr>
+                  <pic:blipFill>
+                    <a:blip r:embed="rId10"/>
+                    <a:stretch>
+                      <a:fillRect/>
+                    </a:stretch>
+                  </pic:blipFill>
+                  <pic:spPr>
+                    <a:xfrm>
+                      <a:off x="0" y="0"/>
+                      <a:ext cx="5612130" cy="3039745"/>
+                    </a:xfrm>
+                    <a:prstGeom prst="rect">
+                      <a:avLst/>
+                    </a:prstGeom>
+                  </pic:spPr>
+                </pic:pic>
+              </a:graphicData>
+            </a:graphic>
+          </wp:inline>
+        </w:drawing>
+      </w:r>
+    </w:p>
+    <w:p/>
+    <w:p>
+      <w:pPr>
+        <w:pStyle w:val="Ttulo1"/>
+      </w:pPr>
+      <w:bookmarkStart w:id="11" w:name="_Toc500878150"/>
+      <w:r>
+        <w:t>Typography and Colour</w:t>
+      </w:r>
+      <w:r>
+        <w:t>s</w:t>
+      </w:r>
+      <w:bookmarkEnd w:id="11"/>
+    </w:p>
+    <w:p/>
+    <w:p>
+      <w:pPr>
+        <w:pStyle w:val="Ttulo2"/>
+      </w:pPr>
+      <w:bookmarkStart w:id="12" w:name="_Toc500878151"/>
+      <w:r>
+        <w:t>Typography</w:t>
+      </w:r>
+      <w:bookmarkEnd w:id="12"/>
+    </w:p>
+    <w:p>
+      <w:r>
+        <w:t>Not yet defined</w:t>
+      </w:r>
+    </w:p>
+    <w:p>
+      <w:pPr>
+        <w:pStyle w:val="Ttulo2"/>
+      </w:pPr>
+      <w:bookmarkStart w:id="13" w:name="_Toc500878152"/>
+      <w:r>
+        <w:t>Colour</w:t>
+      </w:r>
+      <w:r>
+        <w:t>s</w:t>
+      </w:r>
+      <w:bookmarkEnd w:id="13"/>
+    </w:p>
+    <w:p>
+      <w:r>
+        <w:t>Not yet defined.</w:t>
+      </w:r>
+    </w:p>
+    <w:p/>
+    <w:p>
+      <w:pPr>
+        <w:pStyle w:val="Ttulo1"/>
+      </w:pPr>
+      <w:bookmarkStart w:id="14" w:name="_Toc500878153"/>
+      <w:r>
+        <w:lastRenderedPageBreak/>
+        <w:t>Wireframes</w:t>
+      </w:r>
+      <w:bookmarkEnd w:id="14"/>
+    </w:p>
+    <w:p>
+      <w:r>
+        <w:rPr>
+          <w:noProof/>
+          <w:lang w:eastAsia="en-CA"/>
+        </w:rPr>
+        <w:drawing>
+          <wp:inline distT="0" distB="0" distL="0" distR="0">
+            <wp:extent cx="5602605" cy="3568700"/>
+            <wp:effectExtent l="0" t="0" r="0" b="0"/>
+            <wp:docPr id="34" name="Imagem 34"/>
+            <wp:cNvGraphicFramePr>
+              <a:graphicFrameLocks xmlns:a="http://schemas.openxmlformats.org/drawingml/2006/main" noChangeAspect="1"/>
+            </wp:cNvGraphicFramePr>
+            <a:graphic xmlns:a="http://schemas.openxmlformats.org/drawingml/2006/main">
+              <a:graphicData uri="http://schemas.openxmlformats.org/drawingml/2006/picture">
+                <pic:pic xmlns:pic="http://schemas.openxmlformats.org/drawingml/2006/picture">
+                  <pic:nvPicPr>
+                    <pic:cNvPr id="0" name="Picture 1"/>
+                    <pic:cNvPicPr>
+                      <a:picLocks noChangeAspect="1" noChangeArrowheads="1"/>
+                    </pic:cNvPicPr>
+                  </pic:nvPicPr>
+                  <pic:blipFill>
+                    <a:blip r:embed="rId11">
+                      <a:extLst>
+                        <a:ext uri="{28A0092B-C50C-407E-A947-70E740481C1C}">
+                          <a14:useLocalDpi xmlns:a14="http://schemas.microsoft.com/office/drawing/2010/main" val="0"/>
+                        </a:ext>
+                      </a:extLst>
+                    </a:blip>
+                    <a:srcRect/>
+                    <a:stretch>
+                      <a:fillRect/>
+                    </a:stretch>
+                  </pic:blipFill>
+                  <pic:spPr bwMode="auto">
+                    <a:xfrm>
+                      <a:off x="0" y="0"/>
+                      <a:ext cx="5602605" cy="3568700"/>
+                    </a:xfrm>
+                    <a:prstGeom prst="rect">
+                      <a:avLst/>
+                    </a:prstGeom>
+                    <a:noFill/>
+                    <a:ln>
+                      <a:noFill/>
+                    </a:ln>
+                  </pic:spPr>
+                </pic:pic>
+              </a:graphicData>
+            </a:graphic>
+          </wp:inline>
+        </w:drawing>
+      </w:r>
+      <w:bookmarkStart w:id="15" w:name="_GoBack"/>
+      <w:bookmarkEnd w:id="15"/>
+    </w:p>
+    <w:p>
+      <w:pPr>
+        <w:pStyle w:val="Ttulo1"/>
+      </w:pPr>
+      <w:bookmarkStart w:id="16" w:name="_Toc500878154"/>
+      <w:r>
+        <w:t>Capture Section</w:t>
+      </w:r>
+      <w:bookmarkEnd w:id="16"/>
+    </w:p>
+    <w:p>
+      <w:r>
+        <w:t>Not yet constructed</w:t>
       </w:r>
     </w:p>
     <w:sectPr>
-      <w:headerReference w:type="default" r:id="rId9"/>
-      <w:footerReference w:type="default" r:id="rId10"/>
+      <w:headerReference w:type="default" r:id="rId12"/>
+      <w:footerReference w:type="default" r:id="rId13"/>
       <w:pgSz w:w="12240" w:h="15840"/>
       <w:pgMar w:top="1417" w:right="1701" w:bottom="1417" w:left="1701" w:header="708" w:footer="708" w:gutter="0"/>
       <w:pgNumType w:start="0"/>
@@ -5236,7 +5922,7 @@
 </file>
 
 <file path=word/endnotes.xml><?xml version="1.0" encoding="utf-8"?>
-<w:endnotes xmlns:wpc="http://schemas.microsoft.com/office/word/2010/wordprocessingCanvas" xmlns:cx="http://schemas.microsoft.com/office/drawing/2014/chartex" xmlns:cx1="http://schemas.microsoft.com/office/drawing/2015/9/8/chartex" xmlns:cx2="http://schemas.microsoft.com/office/drawing/2015/10/21/chartex" xmlns:cx3="http://schemas.microsoft.com/office/drawing/2016/5/9/chartex" xmlns:cx4="http://schemas.microsoft.com/office/drawing/2016/5/10/chartex" xmlns:cx5="http://schemas.microsoft.com/office/drawing/2016/5/11/chartex" xmlns:cx6="http://schemas.microsoft.com/office/drawing/2016/5/12/chartex" xmlns:cx7="http://schemas.microsoft.com/office/drawing/2016/5/13/chartex" xmlns:cx8="http://schemas.microsoft.com/office/drawing/2016/5/14/chartex" xmlns:mc="http://schemas.openxmlformats.org/markup-compatibility/2006" xmlns:aink="http://schemas.microsoft.com/office/drawing/2016/ink" xmlns:am3d="http://schemas.microsoft.com/office/drawing/2017/model3d" xmlns:o="urn:schemas-microsoft-com:office:office" xmlns:r="http://schemas.openxmlformats.org/officeDocument/2006/relationships" xmlns:m="http://schemas.openxmlformats.org/officeDocument/2006/math" xmlns:v="urn:schemas-microsoft-com:vml" xmlns:wp14="http://schemas.microsoft.com/office/word/2010/wordprocessingDrawing" xmlns:wp="http://schemas.openxmlformats.org/drawingml/2006/wordprocessingDrawing" xmlns:w10="urn:schemas-microsoft-com:office:word" xmlns:w="http://schemas.openxmlformats.org/wordprocessingml/2006/main" xmlns:w14="http://schemas.microsoft.com/office/word/2010/wordml" xmlns:w15="http://schemas.microsoft.com/office/word/2012/wordml" xmlns:w16cid="http://schemas.microsoft.com/office/word/2016/wordml/cid" xmlns:w16se="http://schemas.microsoft.com/office/word/2015/wordml/symex" xmlns:wpg="http://schemas.microsoft.com/office/word/2010/wordprocessingGroup" xmlns:wpi="http://schemas.microsoft.com/office/word/2010/wordprocessingInk" xmlns:wne="http://schemas.microsoft.com/office/word/2006/wordml" xmlns:wps="http://schemas.microsoft.com/office/word/2010/wordprocessingShape" mc:Ignorable="w14 w15 w16se w16cid wp14">
+<w:endnotes xmlns:wpc="http://schemas.microsoft.com/office/word/2010/wordprocessingCanvas" xmlns:mc="http://schemas.openxmlformats.org/markup-compatibility/2006" xmlns:o="urn:schemas-microsoft-com:office:office" xmlns:r="http://schemas.openxmlformats.org/officeDocument/2006/relationships" xmlns:m="http://schemas.openxmlformats.org/officeDocument/2006/math" xmlns:v="urn:schemas-microsoft-com:vml" xmlns:wp14="http://schemas.microsoft.com/office/word/2010/wordprocessingDrawing" xmlns:wp="http://schemas.openxmlformats.org/drawingml/2006/wordprocessingDrawing" xmlns:w10="urn:schemas-microsoft-com:office:word" xmlns:w="http://schemas.openxmlformats.org/wordprocessingml/2006/main" xmlns:w14="http://schemas.microsoft.com/office/word/2010/wordml" xmlns:w15="http://schemas.microsoft.com/office/word/2012/wordml" xmlns:wpg="http://schemas.microsoft.com/office/word/2010/wordprocessingGroup" xmlns:wpi="http://schemas.microsoft.com/office/word/2010/wordprocessingInk" xmlns:wne="http://schemas.microsoft.com/office/word/2006/wordml" xmlns:wps="http://schemas.microsoft.com/office/word/2010/wordprocessingShape" mc:Ignorable="w14 w15 wp14">
   <w:endnote w:type="separator" w:id="-1">
     <w:p>
       <w:pPr>
@@ -5261,7 +5947,7 @@
 </file>
 
 <file path=word/footer1.xml><?xml version="1.0" encoding="utf-8"?>
-<w:ftr xmlns:wpc="http://schemas.microsoft.com/office/word/2010/wordprocessingCanvas" xmlns:cx="http://schemas.microsoft.com/office/drawing/2014/chartex" xmlns:cx1="http://schemas.microsoft.com/office/drawing/2015/9/8/chartex" xmlns:cx2="http://schemas.microsoft.com/office/drawing/2015/10/21/chartex" xmlns:cx3="http://schemas.microsoft.com/office/drawing/2016/5/9/chartex" xmlns:cx4="http://schemas.microsoft.com/office/drawing/2016/5/10/chartex" xmlns:cx5="http://schemas.microsoft.com/office/drawing/2016/5/11/chartex" xmlns:cx6="http://schemas.microsoft.com/office/drawing/2016/5/12/chartex" xmlns:cx7="http://schemas.microsoft.com/office/drawing/2016/5/13/chartex" xmlns:cx8="http://schemas.microsoft.com/office/drawing/2016/5/14/chartex" xmlns:mc="http://schemas.openxmlformats.org/markup-compatibility/2006" xmlns:aink="http://schemas.microsoft.com/office/drawing/2016/ink" xmlns:am3d="http://schemas.microsoft.com/office/drawing/2017/model3d" xmlns:o="urn:schemas-microsoft-com:office:office" xmlns:r="http://schemas.openxmlformats.org/officeDocument/2006/relationships" xmlns:m="http://schemas.openxmlformats.org/officeDocument/2006/math" xmlns:v="urn:schemas-microsoft-com:vml" xmlns:wp14="http://schemas.microsoft.com/office/word/2010/wordprocessingDrawing" xmlns:wp="http://schemas.openxmlformats.org/drawingml/2006/wordprocessingDrawing" xmlns:w10="urn:schemas-microsoft-com:office:word" xmlns:w="http://schemas.openxmlformats.org/wordprocessingml/2006/main" xmlns:w14="http://schemas.microsoft.com/office/word/2010/wordml" xmlns:w15="http://schemas.microsoft.com/office/word/2012/wordml" xmlns:w16cid="http://schemas.microsoft.com/office/word/2016/wordml/cid" xmlns:w16se="http://schemas.microsoft.com/office/word/2015/wordml/symex" xmlns:wpg="http://schemas.microsoft.com/office/word/2010/wordprocessingGroup" xmlns:wpi="http://schemas.microsoft.com/office/word/2010/wordprocessingInk" xmlns:wne="http://schemas.microsoft.com/office/word/2006/wordml" xmlns:wps="http://schemas.microsoft.com/office/word/2010/wordprocessingShape" mc:Ignorable="w14 w15 w16se w16cid wp14">
+<w:ftr xmlns:wpc="http://schemas.microsoft.com/office/word/2010/wordprocessingCanvas" xmlns:mc="http://schemas.openxmlformats.org/markup-compatibility/2006" xmlns:o="urn:schemas-microsoft-com:office:office" xmlns:r="http://schemas.openxmlformats.org/officeDocument/2006/relationships" xmlns:m="http://schemas.openxmlformats.org/officeDocument/2006/math" xmlns:v="urn:schemas-microsoft-com:vml" xmlns:wp14="http://schemas.microsoft.com/office/word/2010/wordprocessingDrawing" xmlns:wp="http://schemas.openxmlformats.org/drawingml/2006/wordprocessingDrawing" xmlns:w10="urn:schemas-microsoft-com:office:word" xmlns:w="http://schemas.openxmlformats.org/wordprocessingml/2006/main" xmlns:w14="http://schemas.microsoft.com/office/word/2010/wordml" xmlns:w15="http://schemas.microsoft.com/office/word/2012/wordml" xmlns:wpg="http://schemas.microsoft.com/office/word/2010/wordprocessingGroup" xmlns:wpi="http://schemas.microsoft.com/office/word/2010/wordprocessingInk" xmlns:wne="http://schemas.microsoft.com/office/word/2006/wordml" xmlns:wps="http://schemas.microsoft.com/office/word/2010/wordprocessingShape" mc:Ignorable="w14 w15 wp14">
   <w:tbl>
     <w:tblPr>
       <w:tblW w:w="5000" w:type="pct"/>
@@ -5294,7 +5980,7 @@
         </w:tcPr>
         <w:p>
           <w:pPr>
-            <w:pStyle w:val="Header"/>
+            <w:pStyle w:val="Cabealho"/>
             <w:rPr>
               <w:caps/>
               <w:sz w:val="18"/>
@@ -5313,7 +5999,7 @@
         </w:tcPr>
         <w:p>
           <w:pPr>
-            <w:pStyle w:val="Header"/>
+            <w:pStyle w:val="Cabealho"/>
             <w:jc w:val="right"/>
             <w:rPr>
               <w:caps/>
@@ -5335,7 +6021,7 @@
         </w:tcPr>
         <w:p>
           <w:pPr>
-            <w:pStyle w:val="Footer"/>
+            <w:pStyle w:val="Rodap"/>
             <w:rPr>
               <w:caps/>
               <w:color w:val="808080" w:themeColor="background1" w:themeShade="80"/>
@@ -5353,7 +6039,7 @@
         </w:tcPr>
         <w:p>
           <w:pPr>
-            <w:pStyle w:val="Footer"/>
+            <w:pStyle w:val="Rodap"/>
             <w:jc w:val="right"/>
             <w:rPr>
               <w:caps/>
@@ -5398,7 +6084,7 @@
               <w:szCs w:val="18"/>
               <w:lang w:val="pt-BR"/>
             </w:rPr>
-            <w:t>1</w:t>
+            <w:t>4</w:t>
           </w:r>
           <w:r>
             <w:rPr>
@@ -5415,14 +6101,14 @@
   </w:tbl>
   <w:p>
     <w:pPr>
-      <w:pStyle w:val="Footer"/>
+      <w:pStyle w:val="Rodap"/>
     </w:pPr>
   </w:p>
 </w:ftr>
 </file>
 
 <file path=word/footnotes.xml><?xml version="1.0" encoding="utf-8"?>
-<w:footnotes xmlns:wpc="http://schemas.microsoft.com/office/word/2010/wordprocessingCanvas" xmlns:cx="http://schemas.microsoft.com/office/drawing/2014/chartex" xmlns:cx1="http://schemas.microsoft.com/office/drawing/2015/9/8/chartex" xmlns:cx2="http://schemas.microsoft.com/office/drawing/2015/10/21/chartex" xmlns:cx3="http://schemas.microsoft.com/office/drawing/2016/5/9/chartex" xmlns:cx4="http://schemas.microsoft.com/office/drawing/2016/5/10/chartex" xmlns:cx5="http://schemas.microsoft.com/office/drawing/2016/5/11/chartex" xmlns:cx6="http://schemas.microsoft.com/office/drawing/2016/5/12/chartex" xmlns:cx7="http://schemas.microsoft.com/office/drawing/2016/5/13/chartex" xmlns:cx8="http://schemas.microsoft.com/office/drawing/2016/5/14/chartex" xmlns:mc="http://schemas.openxmlformats.org/markup-compatibility/2006" xmlns:aink="http://schemas.microsoft.com/office/drawing/2016/ink" xmlns:am3d="http://schemas.microsoft.com/office/drawing/2017/model3d" xmlns:o="urn:schemas-microsoft-com:office:office" xmlns:r="http://schemas.openxmlformats.org/officeDocument/2006/relationships" xmlns:m="http://schemas.openxmlformats.org/officeDocument/2006/math" xmlns:v="urn:schemas-microsoft-com:vml" xmlns:wp14="http://schemas.microsoft.com/office/word/2010/wordprocessingDrawing" xmlns:wp="http://schemas.openxmlformats.org/drawingml/2006/wordprocessingDrawing" xmlns:w10="urn:schemas-microsoft-com:office:word" xmlns:w="http://schemas.openxmlformats.org/wordprocessingml/2006/main" xmlns:w14="http://schemas.microsoft.com/office/word/2010/wordml" xmlns:w15="http://schemas.microsoft.com/office/word/2012/wordml" xmlns:w16cid="http://schemas.microsoft.com/office/word/2016/wordml/cid" xmlns:w16se="http://schemas.microsoft.com/office/word/2015/wordml/symex" xmlns:wpg="http://schemas.microsoft.com/office/word/2010/wordprocessingGroup" xmlns:wpi="http://schemas.microsoft.com/office/word/2010/wordprocessingInk" xmlns:wne="http://schemas.microsoft.com/office/word/2006/wordml" xmlns:wps="http://schemas.microsoft.com/office/word/2010/wordprocessingShape" mc:Ignorable="w14 w15 w16se w16cid wp14">
+<w:footnotes xmlns:wpc="http://schemas.microsoft.com/office/word/2010/wordprocessingCanvas" xmlns:mc="http://schemas.openxmlformats.org/markup-compatibility/2006" xmlns:o="urn:schemas-microsoft-com:office:office" xmlns:r="http://schemas.openxmlformats.org/officeDocument/2006/relationships" xmlns:m="http://schemas.openxmlformats.org/officeDocument/2006/math" xmlns:v="urn:schemas-microsoft-com:vml" xmlns:wp14="http://schemas.microsoft.com/office/word/2010/wordprocessingDrawing" xmlns:wp="http://schemas.openxmlformats.org/drawingml/2006/wordprocessingDrawing" xmlns:w10="urn:schemas-microsoft-com:office:word" xmlns:w="http://schemas.openxmlformats.org/wordprocessingml/2006/main" xmlns:w14="http://schemas.microsoft.com/office/word/2010/wordml" xmlns:w15="http://schemas.microsoft.com/office/word/2012/wordml" xmlns:wpg="http://schemas.microsoft.com/office/word/2010/wordprocessingGroup" xmlns:wpi="http://schemas.microsoft.com/office/word/2010/wordprocessingInk" xmlns:wne="http://schemas.microsoft.com/office/word/2006/wordml" xmlns:wps="http://schemas.microsoft.com/office/word/2010/wordprocessingShape" mc:Ignorable="w14 w15 wp14">
   <w:footnote w:type="separator" w:id="-1">
     <w:p>
       <w:pPr>
@@ -5447,10 +6133,10 @@
 </file>
 
 <file path=word/header1.xml><?xml version="1.0" encoding="utf-8"?>
-<w:hdr xmlns:wpc="http://schemas.microsoft.com/office/word/2010/wordprocessingCanvas" xmlns:cx="http://schemas.microsoft.com/office/drawing/2014/chartex" xmlns:cx1="http://schemas.microsoft.com/office/drawing/2015/9/8/chartex" xmlns:cx2="http://schemas.microsoft.com/office/drawing/2015/10/21/chartex" xmlns:cx3="http://schemas.microsoft.com/office/drawing/2016/5/9/chartex" xmlns:cx4="http://schemas.microsoft.com/office/drawing/2016/5/10/chartex" xmlns:cx5="http://schemas.microsoft.com/office/drawing/2016/5/11/chartex" xmlns:cx6="http://schemas.microsoft.com/office/drawing/2016/5/12/chartex" xmlns:cx7="http://schemas.microsoft.com/office/drawing/2016/5/13/chartex" xmlns:cx8="http://schemas.microsoft.com/office/drawing/2016/5/14/chartex" xmlns:mc="http://schemas.openxmlformats.org/markup-compatibility/2006" xmlns:aink="http://schemas.microsoft.com/office/drawing/2016/ink" xmlns:am3d="http://schemas.microsoft.com/office/drawing/2017/model3d" xmlns:o="urn:schemas-microsoft-com:office:office" xmlns:r="http://schemas.openxmlformats.org/officeDocument/2006/relationships" xmlns:m="http://schemas.openxmlformats.org/officeDocument/2006/math" xmlns:v="urn:schemas-microsoft-com:vml" xmlns:wp14="http://schemas.microsoft.com/office/word/2010/wordprocessingDrawing" xmlns:wp="http://schemas.openxmlformats.org/drawingml/2006/wordprocessingDrawing" xmlns:w10="urn:schemas-microsoft-com:office:word" xmlns:w="http://schemas.openxmlformats.org/wordprocessingml/2006/main" xmlns:w14="http://schemas.microsoft.com/office/word/2010/wordml" xmlns:w15="http://schemas.microsoft.com/office/word/2012/wordml" xmlns:w16cid="http://schemas.microsoft.com/office/word/2016/wordml/cid" xmlns:w16se="http://schemas.microsoft.com/office/word/2015/wordml/symex" xmlns:wpg="http://schemas.microsoft.com/office/word/2010/wordprocessingGroup" xmlns:wpi="http://schemas.microsoft.com/office/word/2010/wordprocessingInk" xmlns:wne="http://schemas.microsoft.com/office/word/2006/wordml" xmlns:wps="http://schemas.microsoft.com/office/word/2010/wordprocessingShape" mc:Ignorable="w14 w15 w16se w16cid wp14">
+<w:hdr xmlns:wpc="http://schemas.microsoft.com/office/word/2010/wordprocessingCanvas" xmlns:mc="http://schemas.openxmlformats.org/markup-compatibility/2006" xmlns:o="urn:schemas-microsoft-com:office:office" xmlns:r="http://schemas.openxmlformats.org/officeDocument/2006/relationships" xmlns:m="http://schemas.openxmlformats.org/officeDocument/2006/math" xmlns:v="urn:schemas-microsoft-com:vml" xmlns:wp14="http://schemas.microsoft.com/office/word/2010/wordprocessingDrawing" xmlns:wp="http://schemas.openxmlformats.org/drawingml/2006/wordprocessingDrawing" xmlns:w10="urn:schemas-microsoft-com:office:word" xmlns:w="http://schemas.openxmlformats.org/wordprocessingml/2006/main" xmlns:w14="http://schemas.microsoft.com/office/word/2010/wordml" xmlns:w15="http://schemas.microsoft.com/office/word/2012/wordml" xmlns:wpg="http://schemas.microsoft.com/office/word/2010/wordprocessingGroup" xmlns:wpi="http://schemas.microsoft.com/office/word/2010/wordprocessingInk" xmlns:wne="http://schemas.microsoft.com/office/word/2006/wordml" xmlns:wps="http://schemas.microsoft.com/office/word/2010/wordprocessingShape" mc:Ignorable="w14 w15 wp14">
   <w:p>
     <w:pPr>
-      <w:pStyle w:val="Header"/>
+      <w:pStyle w:val="Cabealho"/>
     </w:pPr>
     <w:r>
       <w:rPr>
@@ -5535,7 +6221,7 @@
                           <w:sdtContent>
                             <w:p>
                               <w:pPr>
-                                <w:pStyle w:val="Header"/>
+                                <w:pStyle w:val="Cabealho"/>
                                 <w:jc w:val="center"/>
                                 <w:rPr>
                                   <w:caps/>
@@ -5623,7 +6309,7 @@
 </file>
 
 <file path=word/numbering.xml><?xml version="1.0" encoding="utf-8"?>
-<w:numbering xmlns:wpc="http://schemas.microsoft.com/office/word/2010/wordprocessingCanvas" xmlns:cx="http://schemas.microsoft.com/office/drawing/2014/chartex" xmlns:cx1="http://schemas.microsoft.com/office/drawing/2015/9/8/chartex" xmlns:cx2="http://schemas.microsoft.com/office/drawing/2015/10/21/chartex" xmlns:cx3="http://schemas.microsoft.com/office/drawing/2016/5/9/chartex" xmlns:cx4="http://schemas.microsoft.com/office/drawing/2016/5/10/chartex" xmlns:cx5="http://schemas.microsoft.com/office/drawing/2016/5/11/chartex" xmlns:cx6="http://schemas.microsoft.com/office/drawing/2016/5/12/chartex" xmlns:cx7="http://schemas.microsoft.com/office/drawing/2016/5/13/chartex" xmlns:cx8="http://schemas.microsoft.com/office/drawing/2016/5/14/chartex" xmlns:mc="http://schemas.openxmlformats.org/markup-compatibility/2006" xmlns:aink="http://schemas.microsoft.com/office/drawing/2016/ink" xmlns:am3d="http://schemas.microsoft.com/office/drawing/2017/model3d" xmlns:o="urn:schemas-microsoft-com:office:office" xmlns:r="http://schemas.openxmlformats.org/officeDocument/2006/relationships" xmlns:m="http://schemas.openxmlformats.org/officeDocument/2006/math" xmlns:v="urn:schemas-microsoft-com:vml" xmlns:wp14="http://schemas.microsoft.com/office/word/2010/wordprocessingDrawing" xmlns:wp="http://schemas.openxmlformats.org/drawingml/2006/wordprocessingDrawing" xmlns:w10="urn:schemas-microsoft-com:office:word" xmlns:w="http://schemas.openxmlformats.org/wordprocessingml/2006/main" xmlns:w14="http://schemas.microsoft.com/office/word/2010/wordml" xmlns:w15="http://schemas.microsoft.com/office/word/2012/wordml" xmlns:w16cid="http://schemas.microsoft.com/office/word/2016/wordml/cid" xmlns:w16se="http://schemas.microsoft.com/office/word/2015/wordml/symex" xmlns:wpg="http://schemas.microsoft.com/office/word/2010/wordprocessingGroup" xmlns:wpi="http://schemas.microsoft.com/office/word/2010/wordprocessingInk" xmlns:wne="http://schemas.microsoft.com/office/word/2006/wordml" xmlns:wps="http://schemas.microsoft.com/office/word/2010/wordprocessingShape" mc:Ignorable="w14 w15 w16se w16cid wp14">
+<w:numbering xmlns:wpc="http://schemas.microsoft.com/office/word/2010/wordprocessingCanvas" xmlns:mc="http://schemas.openxmlformats.org/markup-compatibility/2006" xmlns:o="urn:schemas-microsoft-com:office:office" xmlns:r="http://schemas.openxmlformats.org/officeDocument/2006/relationships" xmlns:m="http://schemas.openxmlformats.org/officeDocument/2006/math" xmlns:v="urn:schemas-microsoft-com:vml" xmlns:wp14="http://schemas.microsoft.com/office/word/2010/wordprocessingDrawing" xmlns:wp="http://schemas.openxmlformats.org/drawingml/2006/wordprocessingDrawing" xmlns:w10="urn:schemas-microsoft-com:office:word" xmlns:w="http://schemas.openxmlformats.org/wordprocessingml/2006/main" xmlns:w14="http://schemas.microsoft.com/office/word/2010/wordml" xmlns:w15="http://schemas.microsoft.com/office/word/2012/wordml" xmlns:wpg="http://schemas.microsoft.com/office/word/2010/wordprocessingGroup" xmlns:wpi="http://schemas.microsoft.com/office/word/2010/wordprocessingInk" xmlns:wne="http://schemas.microsoft.com/office/word/2006/wordml" xmlns:wps="http://schemas.microsoft.com/office/word/2010/wordprocessingShape" mc:Ignorable="w14 w15 wp14">
   <w:abstractNum w:abstractNumId="0" w15:restartNumberingAfterBreak="0">
     <w:nsid w:val="31AB34A7"/>
     <w:multiLevelType w:val="multilevel"/>
@@ -5932,7 +6618,7 @@
 </file>
 
 <file path=word/styles.xml><?xml version="1.0" encoding="utf-8"?>
-<w:styles xmlns:mc="http://schemas.openxmlformats.org/markup-compatibility/2006" xmlns:r="http://schemas.openxmlformats.org/officeDocument/2006/relationships" xmlns:w="http://schemas.openxmlformats.org/wordprocessingml/2006/main" xmlns:w14="http://schemas.microsoft.com/office/word/2010/wordml" xmlns:w15="http://schemas.microsoft.com/office/word/2012/wordml" xmlns:w16cid="http://schemas.microsoft.com/office/word/2016/wordml/cid" xmlns:w16se="http://schemas.microsoft.com/office/word/2015/wordml/symex" mc:Ignorable="w14 w15 w16se w16cid">
+<w:styles xmlns:mc="http://schemas.openxmlformats.org/markup-compatibility/2006" xmlns:r="http://schemas.openxmlformats.org/officeDocument/2006/relationships" xmlns:w="http://schemas.openxmlformats.org/wordprocessingml/2006/main" xmlns:w14="http://schemas.microsoft.com/office/word/2010/wordml" xmlns:w15="http://schemas.microsoft.com/office/word/2012/wordml" mc:Ignorable="w14 w15">
   <w:docDefaults>
     <w:rPrDefault>
       <w:rPr>
@@ -5948,7 +6634,7 @@
       </w:pPr>
     </w:pPrDefault>
   </w:docDefaults>
-  <w:latentStyles w:defLockedState="0" w:defUIPriority="99" w:defSemiHidden="0" w:defUnhideWhenUsed="0" w:defQFormat="0" w:count="375">
+  <w:latentStyles w:defLockedState="0" w:defUIPriority="99" w:defSemiHidden="0" w:defUnhideWhenUsed="0" w:defQFormat="0" w:count="371">
     <w:lsdException w:name="Normal" w:uiPriority="0" w:qFormat="1"/>
     <w:lsdException w:name="heading 1" w:uiPriority="9" w:qFormat="1"/>
     <w:lsdException w:name="heading 2" w:semiHidden="1" w:uiPriority="9" w:unhideWhenUsed="1" w:qFormat="1"/>
@@ -6054,6 +6740,7 @@
     <w:lsdException w:name="HTML Sample" w:semiHidden="1" w:unhideWhenUsed="1"/>
     <w:lsdException w:name="HTML Typewriter" w:semiHidden="1" w:unhideWhenUsed="1"/>
     <w:lsdException w:name="HTML Variable" w:semiHidden="1" w:unhideWhenUsed="1"/>
+    <w:lsdException w:name="Normal Table" w:semiHidden="1" w:unhideWhenUsed="1"/>
     <w:lsdException w:name="annotation subject" w:semiHidden="1" w:unhideWhenUsed="1"/>
     <w:lsdException w:name="No List" w:semiHidden="1" w:unhideWhenUsed="1"/>
     <w:lsdException w:name="Outline List 1" w:semiHidden="1" w:unhideWhenUsed="1"/>
@@ -6097,8 +6784,10 @@
     <w:lsdException w:name="Table Elegant" w:semiHidden="1" w:unhideWhenUsed="1"/>
     <w:lsdException w:name="Table Professional" w:semiHidden="1" w:unhideWhenUsed="1"/>
     <w:lsdException w:name="Table Subtle 1" w:semiHidden="1" w:unhideWhenUsed="1"/>
+    <w:lsdException w:name="Table Subtle 2" w:semiHidden="1" w:unhideWhenUsed="1"/>
     <w:lsdException w:name="Table Web 1" w:semiHidden="1" w:unhideWhenUsed="1"/>
     <w:lsdException w:name="Table Web 2" w:semiHidden="1" w:unhideWhenUsed="1"/>
+    <w:lsdException w:name="Table Web 3" w:semiHidden="1" w:unhideWhenUsed="1"/>
     <w:lsdException w:name="Balloon Text" w:semiHidden="1" w:unhideWhenUsed="1"/>
     <w:lsdException w:name="Table Grid" w:uiPriority="39"/>
     <w:lsdException w:name="Table Theme" w:semiHidden="1" w:unhideWhenUsed="1"/>
@@ -6317,20 +7006,16 @@
     <w:lsdException w:name="List Table 5 Dark Accent 6" w:uiPriority="50"/>
     <w:lsdException w:name="List Table 6 Colorful Accent 6" w:uiPriority="51"/>
     <w:lsdException w:name="List Table 7 Colorful Accent 6" w:uiPriority="52"/>
-    <w:lsdException w:name="Mention" w:semiHidden="1" w:unhideWhenUsed="1"/>
-    <w:lsdException w:name="Smart Hyperlink" w:semiHidden="1" w:unhideWhenUsed="1"/>
-    <w:lsdException w:name="Hashtag" w:semiHidden="1" w:unhideWhenUsed="1"/>
-    <w:lsdException w:name="Unresolved Mention" w:semiHidden="1" w:unhideWhenUsed="1"/>
   </w:latentStyles>
   <w:style w:type="paragraph" w:default="1" w:styleId="Normal">
     <w:name w:val="Normal"/>
     <w:qFormat/>
   </w:style>
-  <w:style w:type="paragraph" w:styleId="Heading1">
+  <w:style w:type="paragraph" w:styleId="Ttulo1">
     <w:name w:val="heading 1"/>
     <w:basedOn w:val="Normal"/>
     <w:next w:val="Normal"/>
-    <w:link w:val="Heading1Char"/>
+    <w:link w:val="Ttulo1Char"/>
     <w:uiPriority w:val="9"/>
     <w:qFormat/>
     <w:rsid w:val="00271106"/>
@@ -6347,11 +7032,11 @@
       <w:szCs w:val="32"/>
     </w:rPr>
   </w:style>
-  <w:style w:type="paragraph" w:styleId="Heading2">
+  <w:style w:type="paragraph" w:styleId="Ttulo2">
     <w:name w:val="heading 2"/>
     <w:basedOn w:val="Normal"/>
     <w:next w:val="Normal"/>
-    <w:link w:val="Heading2Char"/>
+    <w:link w:val="Ttulo2Char"/>
     <w:uiPriority w:val="9"/>
     <w:unhideWhenUsed/>
     <w:qFormat/>
@@ -6369,13 +7054,13 @@
       <w:szCs w:val="26"/>
     </w:rPr>
   </w:style>
-  <w:style w:type="character" w:default="1" w:styleId="DefaultParagraphFont">
+  <w:style w:type="character" w:default="1" w:styleId="Fontepargpadro">
     <w:name w:val="Default Paragraph Font"/>
     <w:uiPriority w:val="1"/>
     <w:semiHidden/>
     <w:unhideWhenUsed/>
   </w:style>
-  <w:style w:type="table" w:default="1" w:styleId="TableNormal">
+  <w:style w:type="table" w:default="1" w:styleId="Tabelanormal">
     <w:name w:val="Normal Table"/>
     <w:uiPriority w:val="99"/>
     <w:semiHidden/>
@@ -6390,16 +7075,16 @@
       </w:tblCellMar>
     </w:tblPr>
   </w:style>
-  <w:style w:type="numbering" w:default="1" w:styleId="NoList">
+  <w:style w:type="numbering" w:default="1" w:styleId="Semlista">
     <w:name w:val="No List"/>
     <w:uiPriority w:val="99"/>
     <w:semiHidden/>
     <w:unhideWhenUsed/>
   </w:style>
-  <w:style w:type="paragraph" w:styleId="Header">
+  <w:style w:type="paragraph" w:styleId="Cabealho">
     <w:name w:val="header"/>
     <w:basedOn w:val="Normal"/>
-    <w:link w:val="HeaderChar"/>
+    <w:link w:val="CabealhoChar"/>
     <w:uiPriority w:val="99"/>
     <w:unhideWhenUsed/>
     <w:rsid w:val="0020017C"/>
@@ -6411,17 +7096,17 @@
       <w:spacing w:after="0" w:line="240" w:lineRule="auto"/>
     </w:pPr>
   </w:style>
-  <w:style w:type="character" w:customStyle="1" w:styleId="HeaderChar">
-    <w:name w:val="Header Char"/>
-    <w:basedOn w:val="DefaultParagraphFont"/>
-    <w:link w:val="Header"/>
+  <w:style w:type="character" w:customStyle="1" w:styleId="CabealhoChar">
+    <w:name w:val="Cabeçalho Char"/>
+    <w:basedOn w:val="Fontepargpadro"/>
+    <w:link w:val="Cabealho"/>
     <w:uiPriority w:val="99"/>
     <w:rsid w:val="0020017C"/>
   </w:style>
-  <w:style w:type="paragraph" w:styleId="Footer">
+  <w:style w:type="paragraph" w:styleId="Rodap">
     <w:name w:val="footer"/>
     <w:basedOn w:val="Normal"/>
-    <w:link w:val="FooterChar"/>
+    <w:link w:val="RodapChar"/>
     <w:uiPriority w:val="99"/>
     <w:unhideWhenUsed/>
     <w:rsid w:val="0020017C"/>
@@ -6433,16 +7118,16 @@
       <w:spacing w:after="0" w:line="240" w:lineRule="auto"/>
     </w:pPr>
   </w:style>
-  <w:style w:type="character" w:customStyle="1" w:styleId="FooterChar">
-    <w:name w:val="Footer Char"/>
-    <w:basedOn w:val="DefaultParagraphFont"/>
-    <w:link w:val="Footer"/>
+  <w:style w:type="character" w:customStyle="1" w:styleId="RodapChar">
+    <w:name w:val="Rodapé Char"/>
+    <w:basedOn w:val="Fontepargpadro"/>
+    <w:link w:val="Rodap"/>
     <w:uiPriority w:val="99"/>
     <w:rsid w:val="0020017C"/>
   </w:style>
-  <w:style w:type="paragraph" w:styleId="NoSpacing">
+  <w:style w:type="paragraph" w:styleId="SemEspaamento">
     <w:name w:val="No Spacing"/>
-    <w:link w:val="NoSpacingChar"/>
+    <w:link w:val="SemEspaamentoChar"/>
     <w:uiPriority w:val="1"/>
     <w:qFormat/>
     <w:rsid w:val="00944B06"/>
@@ -6454,10 +7139,10 @@
       <w:lang w:eastAsia="en-CA"/>
     </w:rPr>
   </w:style>
-  <w:style w:type="character" w:customStyle="1" w:styleId="NoSpacingChar">
-    <w:name w:val="No Spacing Char"/>
-    <w:basedOn w:val="DefaultParagraphFont"/>
-    <w:link w:val="NoSpacing"/>
+  <w:style w:type="character" w:customStyle="1" w:styleId="SemEspaamentoChar">
+    <w:name w:val="Sem Espaçamento Char"/>
+    <w:basedOn w:val="Fontepargpadro"/>
+    <w:link w:val="SemEspaamento"/>
     <w:uiPriority w:val="1"/>
     <w:rsid w:val="00944B06"/>
     <w:rPr>
@@ -6465,10 +7150,10 @@
       <w:lang w:eastAsia="en-CA"/>
     </w:rPr>
   </w:style>
-  <w:style w:type="character" w:customStyle="1" w:styleId="Heading1Char">
-    <w:name w:val="Heading 1 Char"/>
-    <w:basedOn w:val="DefaultParagraphFont"/>
-    <w:link w:val="Heading1"/>
+  <w:style w:type="character" w:customStyle="1" w:styleId="Ttulo1Char">
+    <w:name w:val="Título 1 Char"/>
+    <w:basedOn w:val="Fontepargpadro"/>
+    <w:link w:val="Ttulo1"/>
     <w:uiPriority w:val="9"/>
     <w:rsid w:val="00271106"/>
     <w:rPr>
@@ -6478,10 +7163,10 @@
       <w:szCs w:val="32"/>
     </w:rPr>
   </w:style>
-  <w:style w:type="character" w:customStyle="1" w:styleId="Heading2Char">
-    <w:name w:val="Heading 2 Char"/>
-    <w:basedOn w:val="DefaultParagraphFont"/>
-    <w:link w:val="Heading2"/>
+  <w:style w:type="character" w:customStyle="1" w:styleId="Ttulo2Char">
+    <w:name w:val="Título 2 Char"/>
+    <w:basedOn w:val="Fontepargpadro"/>
+    <w:link w:val="Ttulo2"/>
     <w:uiPriority w:val="9"/>
     <w:rsid w:val="00271106"/>
     <w:rPr>
@@ -6491,9 +7176,9 @@
       <w:szCs w:val="26"/>
     </w:rPr>
   </w:style>
-  <w:style w:type="paragraph" w:styleId="TOCHeading">
+  <w:style w:type="paragraph" w:styleId="CabealhodoSumrio">
     <w:name w:val="TOC Heading"/>
-    <w:basedOn w:val="Heading1"/>
+    <w:basedOn w:val="Ttulo1"/>
     <w:next w:val="Normal"/>
     <w:uiPriority w:val="39"/>
     <w:unhideWhenUsed/>
@@ -6506,7 +7191,7 @@
       <w:lang w:eastAsia="en-CA"/>
     </w:rPr>
   </w:style>
-  <w:style w:type="paragraph" w:styleId="TOC1">
+  <w:style w:type="paragraph" w:styleId="Sumrio1">
     <w:name w:val="toc 1"/>
     <w:basedOn w:val="Normal"/>
     <w:next w:val="Normal"/>
@@ -6520,7 +7205,7 @@
   </w:style>
   <w:style w:type="character" w:styleId="Hyperlink">
     <w:name w:val="Hyperlink"/>
-    <w:basedOn w:val="DefaultParagraphFont"/>
+    <w:basedOn w:val="Fontepargpadro"/>
     <w:uiPriority w:val="99"/>
     <w:unhideWhenUsed/>
     <w:rsid w:val="004506DC"/>
@@ -6529,7 +7214,7 @@
       <w:u w:val="single"/>
     </w:rPr>
   </w:style>
-  <w:style w:type="paragraph" w:styleId="TOC2">
+  <w:style w:type="paragraph" w:styleId="Sumrio2">
     <w:name w:val="toc 2"/>
     <w:basedOn w:val="Normal"/>
     <w:next w:val="Normal"/>
@@ -6541,6 +7226,172 @@
       <w:spacing w:after="100"/>
       <w:ind w:left="220"/>
     </w:pPr>
+  </w:style>
+  <w:style w:type="table" w:styleId="Tabelacomgrade">
+    <w:name w:val="Table Grid"/>
+    <w:basedOn w:val="Tabelanormal"/>
+    <w:uiPriority w:val="39"/>
+    <w:rsid w:val="000F2447"/>
+    <w:pPr>
+      <w:spacing w:after="0" w:line="240" w:lineRule="auto"/>
+    </w:pPr>
+    <w:tblPr>
+      <w:tblBorders>
+        <w:top w:val="single" w:sz="4" w:space="0" w:color="auto"/>
+        <w:left w:val="single" w:sz="4" w:space="0" w:color="auto"/>
+        <w:bottom w:val="single" w:sz="4" w:space="0" w:color="auto"/>
+        <w:right w:val="single" w:sz="4" w:space="0" w:color="auto"/>
+        <w:insideH w:val="single" w:sz="4" w:space="0" w:color="auto"/>
+        <w:insideV w:val="single" w:sz="4" w:space="0" w:color="auto"/>
+      </w:tblBorders>
+    </w:tblPr>
+  </w:style>
+  <w:style w:type="table" w:styleId="TabeladeGrade2-nfase5">
+    <w:name w:val="Grid Table 2 Accent 5"/>
+    <w:basedOn w:val="Tabelanormal"/>
+    <w:uiPriority w:val="47"/>
+    <w:rsid w:val="000F2447"/>
+    <w:pPr>
+      <w:spacing w:after="0" w:line="240" w:lineRule="auto"/>
+    </w:pPr>
+    <w:tblPr>
+      <w:tblStyleRowBandSize w:val="1"/>
+      <w:tblStyleColBandSize w:val="1"/>
+      <w:tblBorders>
+        <w:top w:val="single" w:sz="2" w:space="0" w:color="8EAADB" w:themeColor="accent5" w:themeTint="99"/>
+        <w:bottom w:val="single" w:sz="2" w:space="0" w:color="8EAADB" w:themeColor="accent5" w:themeTint="99"/>
+        <w:insideH w:val="single" w:sz="2" w:space="0" w:color="8EAADB" w:themeColor="accent5" w:themeTint="99"/>
+        <w:insideV w:val="single" w:sz="2" w:space="0" w:color="8EAADB" w:themeColor="accent5" w:themeTint="99"/>
+      </w:tblBorders>
+    </w:tblPr>
+    <w:tblStylePr w:type="firstRow">
+      <w:rPr>
+        <w:b/>
+        <w:bCs/>
+      </w:rPr>
+      <w:tblPr/>
+      <w:tcPr>
+        <w:tcBorders>
+          <w:top w:val="nil"/>
+          <w:bottom w:val="single" w:sz="12" w:space="0" w:color="8EAADB" w:themeColor="accent5" w:themeTint="99"/>
+          <w:insideH w:val="nil"/>
+          <w:insideV w:val="nil"/>
+        </w:tcBorders>
+        <w:shd w:val="clear" w:color="auto" w:fill="FFFFFF" w:themeFill="background1"/>
+      </w:tcPr>
+    </w:tblStylePr>
+    <w:tblStylePr w:type="lastRow">
+      <w:rPr>
+        <w:b/>
+        <w:bCs/>
+      </w:rPr>
+      <w:tblPr/>
+      <w:tcPr>
+        <w:tcBorders>
+          <w:top w:val="double" w:sz="2" w:space="0" w:color="8EAADB" w:themeColor="accent5" w:themeTint="99"/>
+          <w:bottom w:val="nil"/>
+          <w:insideH w:val="nil"/>
+          <w:insideV w:val="nil"/>
+        </w:tcBorders>
+        <w:shd w:val="clear" w:color="auto" w:fill="FFFFFF" w:themeFill="background1"/>
+      </w:tcPr>
+    </w:tblStylePr>
+    <w:tblStylePr w:type="firstCol">
+      <w:rPr>
+        <w:b/>
+        <w:bCs/>
+      </w:rPr>
+    </w:tblStylePr>
+    <w:tblStylePr w:type="lastCol">
+      <w:rPr>
+        <w:b/>
+        <w:bCs/>
+      </w:rPr>
+    </w:tblStylePr>
+    <w:tblStylePr w:type="band1Vert">
+      <w:tblPr/>
+      <w:tcPr>
+        <w:shd w:val="clear" w:color="auto" w:fill="D9E2F3" w:themeFill="accent5" w:themeFillTint="33"/>
+      </w:tcPr>
+    </w:tblStylePr>
+    <w:tblStylePr w:type="band1Horz">
+      <w:tblPr/>
+      <w:tcPr>
+        <w:shd w:val="clear" w:color="auto" w:fill="D9E2F3" w:themeFill="accent5" w:themeFillTint="33"/>
+      </w:tcPr>
+    </w:tblStylePr>
+  </w:style>
+  <w:style w:type="table" w:styleId="TabeladeGrade6Colorida-nfase5">
+    <w:name w:val="Grid Table 6 Colorful Accent 5"/>
+    <w:basedOn w:val="Tabelanormal"/>
+    <w:uiPriority w:val="51"/>
+    <w:rsid w:val="000F2447"/>
+    <w:pPr>
+      <w:spacing w:after="0" w:line="240" w:lineRule="auto"/>
+    </w:pPr>
+    <w:rPr>
+      <w:color w:val="2F5496" w:themeColor="accent5" w:themeShade="BF"/>
+    </w:rPr>
+    <w:tblPr>
+      <w:tblStyleRowBandSize w:val="1"/>
+      <w:tblStyleColBandSize w:val="1"/>
+      <w:tblBorders>
+        <w:top w:val="single" w:sz="4" w:space="0" w:color="8EAADB" w:themeColor="accent5" w:themeTint="99"/>
+        <w:left w:val="single" w:sz="4" w:space="0" w:color="8EAADB" w:themeColor="accent5" w:themeTint="99"/>
+        <w:bottom w:val="single" w:sz="4" w:space="0" w:color="8EAADB" w:themeColor="accent5" w:themeTint="99"/>
+        <w:right w:val="single" w:sz="4" w:space="0" w:color="8EAADB" w:themeColor="accent5" w:themeTint="99"/>
+        <w:insideH w:val="single" w:sz="4" w:space="0" w:color="8EAADB" w:themeColor="accent5" w:themeTint="99"/>
+        <w:insideV w:val="single" w:sz="4" w:space="0" w:color="8EAADB" w:themeColor="accent5" w:themeTint="99"/>
+      </w:tblBorders>
+    </w:tblPr>
+    <w:tblStylePr w:type="firstRow">
+      <w:rPr>
+        <w:b/>
+        <w:bCs/>
+      </w:rPr>
+      <w:tblPr/>
+      <w:tcPr>
+        <w:tcBorders>
+          <w:bottom w:val="single" w:sz="12" w:space="0" w:color="8EAADB" w:themeColor="accent5" w:themeTint="99"/>
+        </w:tcBorders>
+      </w:tcPr>
+    </w:tblStylePr>
+    <w:tblStylePr w:type="lastRow">
+      <w:rPr>
+        <w:b/>
+        <w:bCs/>
+      </w:rPr>
+      <w:tblPr/>
+      <w:tcPr>
+        <w:tcBorders>
+          <w:top w:val="double" w:sz="4" w:space="0" w:color="8EAADB" w:themeColor="accent5" w:themeTint="99"/>
+        </w:tcBorders>
+      </w:tcPr>
+    </w:tblStylePr>
+    <w:tblStylePr w:type="firstCol">
+      <w:rPr>
+        <w:b/>
+        <w:bCs/>
+      </w:rPr>
+    </w:tblStylePr>
+    <w:tblStylePr w:type="lastCol">
+      <w:rPr>
+        <w:b/>
+        <w:bCs/>
+      </w:rPr>
+    </w:tblStylePr>
+    <w:tblStylePr w:type="band1Vert">
+      <w:tblPr/>
+      <w:tcPr>
+        <w:shd w:val="clear" w:color="auto" w:fill="D9E2F3" w:themeFill="accent5" w:themeFillTint="33"/>
+      </w:tcPr>
+    </w:tblStylePr>
+    <w:tblStylePr w:type="band1Horz">
+      <w:tblPr/>
+      <w:tcPr>
+        <w:shd w:val="clear" w:color="auto" w:fill="D9E2F3" w:themeFill="accent5" w:themeFillTint="33"/>
+      </w:tcPr>
+    </w:tblStylePr>
   </w:style>
 </w:styles>
 </file>
@@ -6817,10 +7668,22 @@
 </CoverPageProperties>
 </file>
 
+<file path=customXml/item2.xml><?xml version="1.0" encoding="utf-8"?>
+<b:Sources xmlns:b="http://schemas.openxmlformats.org/officeDocument/2006/bibliography" xmlns="http://schemas.openxmlformats.org/officeDocument/2006/bibliography" SelectedStyle="\APASixthEditionOfficeOnline.xsl" StyleName="APA" Version="6"/>
+</file>
+
 <file path=customXml/itemProps1.xml><?xml version="1.0" encoding="utf-8"?>
 <ds:datastoreItem xmlns:ds="http://schemas.openxmlformats.org/officeDocument/2006/customXml" ds:itemID="{55AF091B-3C7A-41E3-B477-F2FDAA23CFDA}">
   <ds:schemaRefs>
     <ds:schemaRef ds:uri="http://schemas.microsoft.com/office/2006/coverPageProps"/>
   </ds:schemaRefs>
 </ds:datastoreItem>
+</file>
+
+<file path=customXml/itemProps2.xml><?xml version="1.0" encoding="utf-8"?>
+<ds:datastoreItem xmlns:ds="http://schemas.openxmlformats.org/officeDocument/2006/customXml" ds:itemID="{1E627574-453D-41FA-83B4-7F8BF60933A1}">
+  <ds:schemaRefs>
+    <ds:schemaRef ds:uri="http://schemas.openxmlformats.org/officeDocument/2006/bibliography"/>
+  </ds:schemaRefs>
+</ds:datastoreItem>
 </file>
</xml_diff>

<commit_message>
Created the header and the footer.
</commit_message>
<xml_diff>
--- a/Comp229-TeamAssign/Documents/ProjectDocumentation.docx
+++ b/Comp229-TeamAssign/Documents/ProjectDocumentation.docx
@@ -3603,16 +3603,16 @@
             </mc:AlternateContent>
           </w:r>
         </w:p>
+        <w:bookmarkStart w:id="0" w:name="_Toc500863208"/>
+        <w:bookmarkStart w:id="1" w:name="_Toc500863372"/>
+        <w:bookmarkStart w:id="2" w:name="_Toc500867627"/>
+        <w:bookmarkStart w:id="3" w:name="_Toc500877902"/>
+        <w:bookmarkStart w:id="4" w:name="_Toc500877932"/>
+        <w:bookmarkStart w:id="5" w:name="_Toc500878144"/>
         <w:p>
           <w:pPr>
             <w:pStyle w:val="Ttulo1"/>
           </w:pPr>
-          <w:bookmarkStart w:id="0" w:name="_Toc500863208"/>
-          <w:bookmarkStart w:id="1" w:name="_Toc500863372"/>
-          <w:bookmarkStart w:id="2" w:name="_Toc500867627"/>
-          <w:bookmarkStart w:id="3" w:name="_Toc500877902"/>
-          <w:bookmarkStart w:id="4" w:name="_Toc500877932"/>
-          <w:bookmarkStart w:id="5" w:name="_Toc500878144"/>
           <w:r>
             <w:rPr>
               <w:noProof/>
@@ -5801,7 +5801,7 @@
     </w:p>
     <w:p>
       <w:r>
-        <w:t>Not yet defined</w:t>
+        <w:t>Calibri</w:t>
       </w:r>
     </w:p>
     <w:p>
@@ -5810,29 +5810,368 @@
       </w:pPr>
       <w:bookmarkStart w:id="13" w:name="_Toc500878152"/>
       <w:r>
+        <w:rPr>
+          <w:b/>
+          <w:noProof/>
+          <w:lang w:eastAsia="en-CA"/>
+        </w:rPr>
+        <mc:AlternateContent>
+          <mc:Choice Requires="wps">
+            <w:drawing>
+              <wp:anchor distT="0" distB="0" distL="114300" distR="114300" simplePos="0" relativeHeight="251663360" behindDoc="0" locked="0" layoutInCell="1" allowOverlap="1">
+                <wp:simplePos x="0" y="0"/>
+                <wp:positionH relativeFrom="column">
+                  <wp:posOffset>543086</wp:posOffset>
+                </wp:positionH>
+                <wp:positionV relativeFrom="paragraph">
+                  <wp:posOffset>216535</wp:posOffset>
+                </wp:positionV>
+                <wp:extent cx="279400" cy="149860"/>
+                <wp:effectExtent l="0" t="0" r="25400" b="21590"/>
+                <wp:wrapNone/>
+                <wp:docPr id="35" name="Retângulo 35"/>
+                <wp:cNvGraphicFramePr/>
+                <a:graphic xmlns:a="http://schemas.openxmlformats.org/drawingml/2006/main">
+                  <a:graphicData uri="http://schemas.microsoft.com/office/word/2010/wordprocessingShape">
+                    <wps:wsp>
+                      <wps:cNvSpPr/>
+                      <wps:spPr>
+                        <a:xfrm>
+                          <a:off x="0" y="0"/>
+                          <a:ext cx="279400" cy="149860"/>
+                        </a:xfrm>
+                        <a:prstGeom prst="rect">
+                          <a:avLst/>
+                        </a:prstGeom>
+                        <a:solidFill>
+                          <a:srgbClr val="71A4D6"/>
+                        </a:solidFill>
+                        <a:ln>
+                          <a:solidFill>
+                            <a:srgbClr val="71A4D6"/>
+                          </a:solidFill>
+                        </a:ln>
+                      </wps:spPr>
+                      <wps:style>
+                        <a:lnRef idx="2">
+                          <a:schemeClr val="accent1">
+                            <a:shade val="50000"/>
+                          </a:schemeClr>
+                        </a:lnRef>
+                        <a:fillRef idx="1">
+                          <a:schemeClr val="accent1"/>
+                        </a:fillRef>
+                        <a:effectRef idx="0">
+                          <a:schemeClr val="accent1"/>
+                        </a:effectRef>
+                        <a:fontRef idx="minor">
+                          <a:schemeClr val="lt1"/>
+                        </a:fontRef>
+                      </wps:style>
+                      <wps:bodyPr rot="0" spcFirstLastPara="0" vertOverflow="overflow" horzOverflow="overflow" vert="horz" wrap="square" lIns="91440" tIns="45720" rIns="91440" bIns="45720" numCol="1" spcCol="0" rtlCol="0" fromWordArt="0" anchor="ctr" anchorCtr="0" forceAA="0" compatLnSpc="1">
+                        <a:prstTxWarp prst="textNoShape">
+                          <a:avLst/>
+                        </a:prstTxWarp>
+                        <a:noAutofit/>
+                      </wps:bodyPr>
+                    </wps:wsp>
+                  </a:graphicData>
+                </a:graphic>
+              </wp:anchor>
+            </w:drawing>
+          </mc:Choice>
+          <mc:Fallback>
+            <w:pict>
+              <v:rect w14:anchorId="070EF4D5" id="Retângulo 35" o:spid="_x0000_s1026" style="position:absolute;margin-left:42.75pt;margin-top:17.05pt;width:22pt;height:11.8pt;z-index:251663360;visibility:visible;mso-wrap-style:square;mso-wrap-distance-left:9pt;mso-wrap-distance-top:0;mso-wrap-distance-right:9pt;mso-wrap-distance-bottom:0;mso-position-horizontal:absolute;mso-position-horizontal-relative:text;mso-position-vertical:absolute;mso-position-vertical-relative:text;v-text-anchor:middle" o:gfxdata="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" fillcolor="#71a4d6" strokecolor="#71a4d6" strokeweight="1pt"/>
+            </w:pict>
+          </mc:Fallback>
+        </mc:AlternateContent>
+      </w:r>
+      <w:r>
         <w:t>Colour</w:t>
       </w:r>
       <w:r>
         <w:t>s</w:t>
       </w:r>
+      <w:bookmarkStart w:id="14" w:name="_GoBack"/>
       <w:bookmarkEnd w:id="13"/>
+      <w:bookmarkEnd w:id="14"/>
     </w:p>
     <w:p>
       <w:r>
-        <w:t>Not yet defined.</w:t>
+        <w:t>#71a4d6</w:t>
+      </w:r>
+      <w:r>
+        <w:t xml:space="preserve"> </w:t>
       </w:r>
     </w:p>
-    <w:p/>
+    <w:p>
+      <w:r>
+        <w:rPr>
+          <w:b/>
+          <w:noProof/>
+          <w:lang w:eastAsia="en-CA"/>
+        </w:rPr>
+        <mc:AlternateContent>
+          <mc:Choice Requires="wps">
+            <w:drawing>
+              <wp:anchor distT="0" distB="0" distL="114300" distR="114300" simplePos="0" relativeHeight="251665408" behindDoc="0" locked="0" layoutInCell="1" allowOverlap="1" wp14:anchorId="2758725A" wp14:editId="0727B539">
+                <wp:simplePos x="0" y="0"/>
+                <wp:positionH relativeFrom="column">
+                  <wp:posOffset>542290</wp:posOffset>
+                </wp:positionH>
+                <wp:positionV relativeFrom="paragraph">
+                  <wp:posOffset>13496</wp:posOffset>
+                </wp:positionV>
+                <wp:extent cx="279400" cy="149860"/>
+                <wp:effectExtent l="0" t="0" r="25400" b="21590"/>
+                <wp:wrapNone/>
+                <wp:docPr id="36" name="Retângulo 36"/>
+                <wp:cNvGraphicFramePr/>
+                <a:graphic xmlns:a="http://schemas.openxmlformats.org/drawingml/2006/main">
+                  <a:graphicData uri="http://schemas.microsoft.com/office/word/2010/wordprocessingShape">
+                    <wps:wsp>
+                      <wps:cNvSpPr/>
+                      <wps:spPr>
+                        <a:xfrm>
+                          <a:off x="0" y="0"/>
+                          <a:ext cx="279400" cy="149860"/>
+                        </a:xfrm>
+                        <a:prstGeom prst="rect">
+                          <a:avLst/>
+                        </a:prstGeom>
+                        <a:solidFill>
+                          <a:srgbClr val="98AF8C"/>
+                        </a:solidFill>
+                        <a:ln>
+                          <a:solidFill>
+                            <a:srgbClr val="98AF8C"/>
+                          </a:solidFill>
+                        </a:ln>
+                      </wps:spPr>
+                      <wps:style>
+                        <a:lnRef idx="2">
+                          <a:schemeClr val="accent1">
+                            <a:shade val="50000"/>
+                          </a:schemeClr>
+                        </a:lnRef>
+                        <a:fillRef idx="1">
+                          <a:schemeClr val="accent1"/>
+                        </a:fillRef>
+                        <a:effectRef idx="0">
+                          <a:schemeClr val="accent1"/>
+                        </a:effectRef>
+                        <a:fontRef idx="minor">
+                          <a:schemeClr val="lt1"/>
+                        </a:fontRef>
+                      </wps:style>
+                      <wps:bodyPr rot="0" spcFirstLastPara="0" vertOverflow="overflow" horzOverflow="overflow" vert="horz" wrap="square" lIns="91440" tIns="45720" rIns="91440" bIns="45720" numCol="1" spcCol="0" rtlCol="0" fromWordArt="0" anchor="ctr" anchorCtr="0" forceAA="0" compatLnSpc="1">
+                        <a:prstTxWarp prst="textNoShape">
+                          <a:avLst/>
+                        </a:prstTxWarp>
+                        <a:noAutofit/>
+                      </wps:bodyPr>
+                    </wps:wsp>
+                  </a:graphicData>
+                </a:graphic>
+              </wp:anchor>
+            </w:drawing>
+          </mc:Choice>
+          <mc:Fallback>
+            <w:pict>
+              <v:rect w14:anchorId="229B5386" id="Retângulo 36" o:spid="_x0000_s1026" style="position:absolute;margin-left:42.7pt;margin-top:1.05pt;width:22pt;height:11.8pt;z-index:251665408;visibility:visible;mso-wrap-style:square;mso-wrap-distance-left:9pt;mso-wrap-distance-top:0;mso-wrap-distance-right:9pt;mso-wrap-distance-bottom:0;mso-position-horizontal:absolute;mso-position-horizontal-relative:text;mso-position-vertical:absolute;mso-position-vertical-relative:text;v-text-anchor:middle" o:gfxdata="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" fillcolor="#98af8c" strokecolor="#98af8c" strokeweight="1pt"/>
+            </w:pict>
+          </mc:Fallback>
+        </mc:AlternateContent>
+      </w:r>
+      <w:r>
+        <w:t>#</w:t>
+      </w:r>
+      <w:r>
+        <w:t>98af8c</w:t>
+      </w:r>
+    </w:p>
+    <w:p>
+      <w:r>
+        <w:rPr>
+          <w:b/>
+          <w:noProof/>
+          <w:lang w:eastAsia="en-CA"/>
+        </w:rPr>
+        <mc:AlternateContent>
+          <mc:Choice Requires="wps">
+            <w:drawing>
+              <wp:anchor distT="0" distB="0" distL="114300" distR="114300" simplePos="0" relativeHeight="251667456" behindDoc="0" locked="0" layoutInCell="1" allowOverlap="1" wp14:anchorId="7619D2D9" wp14:editId="57BAC01F">
+                <wp:simplePos x="0" y="0"/>
+                <wp:positionH relativeFrom="column">
+                  <wp:posOffset>541655</wp:posOffset>
+                </wp:positionH>
+                <wp:positionV relativeFrom="paragraph">
+                  <wp:posOffset>15079</wp:posOffset>
+                </wp:positionV>
+                <wp:extent cx="279400" cy="149860"/>
+                <wp:effectExtent l="0" t="0" r="25400" b="21590"/>
+                <wp:wrapNone/>
+                <wp:docPr id="37" name="Retângulo 37"/>
+                <wp:cNvGraphicFramePr/>
+                <a:graphic xmlns:a="http://schemas.openxmlformats.org/drawingml/2006/main">
+                  <a:graphicData uri="http://schemas.microsoft.com/office/word/2010/wordprocessingShape">
+                    <wps:wsp>
+                      <wps:cNvSpPr/>
+                      <wps:spPr>
+                        <a:xfrm>
+                          <a:off x="0" y="0"/>
+                          <a:ext cx="279400" cy="149860"/>
+                        </a:xfrm>
+                        <a:prstGeom prst="rect">
+                          <a:avLst/>
+                        </a:prstGeom>
+                        <a:solidFill>
+                          <a:srgbClr val="9CCD90"/>
+                        </a:solidFill>
+                        <a:ln>
+                          <a:solidFill>
+                            <a:srgbClr val="9CCD90"/>
+                          </a:solidFill>
+                        </a:ln>
+                      </wps:spPr>
+                      <wps:style>
+                        <a:lnRef idx="2">
+                          <a:schemeClr val="accent1">
+                            <a:shade val="50000"/>
+                          </a:schemeClr>
+                        </a:lnRef>
+                        <a:fillRef idx="1">
+                          <a:schemeClr val="accent1"/>
+                        </a:fillRef>
+                        <a:effectRef idx="0">
+                          <a:schemeClr val="accent1"/>
+                        </a:effectRef>
+                        <a:fontRef idx="minor">
+                          <a:schemeClr val="lt1"/>
+                        </a:fontRef>
+                      </wps:style>
+                      <wps:bodyPr rot="0" spcFirstLastPara="0" vertOverflow="overflow" horzOverflow="overflow" vert="horz" wrap="square" lIns="91440" tIns="45720" rIns="91440" bIns="45720" numCol="1" spcCol="0" rtlCol="0" fromWordArt="0" anchor="ctr" anchorCtr="0" forceAA="0" compatLnSpc="1">
+                        <a:prstTxWarp prst="textNoShape">
+                          <a:avLst/>
+                        </a:prstTxWarp>
+                        <a:noAutofit/>
+                      </wps:bodyPr>
+                    </wps:wsp>
+                  </a:graphicData>
+                </a:graphic>
+              </wp:anchor>
+            </w:drawing>
+          </mc:Choice>
+          <mc:Fallback>
+            <w:pict>
+              <v:rect w14:anchorId="2252CFC5" id="Retângulo 37" o:spid="_x0000_s1026" style="position:absolute;margin-left:42.65pt;margin-top:1.2pt;width:22pt;height:11.8pt;z-index:251667456;visibility:visible;mso-wrap-style:square;mso-wrap-distance-left:9pt;mso-wrap-distance-top:0;mso-wrap-distance-right:9pt;mso-wrap-distance-bottom:0;mso-position-horizontal:absolute;mso-position-horizontal-relative:text;mso-position-vertical:absolute;mso-position-vertical-relative:text;v-text-anchor:middle" o:gfxdata="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" fillcolor="#9ccd90" strokecolor="#9ccd90" strokeweight="1pt"/>
+            </w:pict>
+          </mc:Fallback>
+        </mc:AlternateContent>
+      </w:r>
+      <w:r>
+        <w:t>#9ccd90</w:t>
+      </w:r>
+    </w:p>
+    <w:p>
+      <w:r>
+        <w:rPr>
+          <w:b/>
+          <w:noProof/>
+          <w:lang w:eastAsia="en-CA"/>
+        </w:rPr>
+        <mc:AlternateContent>
+          <mc:Choice Requires="wps">
+            <w:drawing>
+              <wp:anchor distT="0" distB="0" distL="114300" distR="114300" simplePos="0" relativeHeight="251669504" behindDoc="0" locked="0" layoutInCell="1" allowOverlap="1" wp14:anchorId="793FB67A" wp14:editId="1C486F11">
+                <wp:simplePos x="0" y="0"/>
+                <wp:positionH relativeFrom="column">
+                  <wp:posOffset>542290</wp:posOffset>
+                </wp:positionH>
+                <wp:positionV relativeFrom="paragraph">
+                  <wp:posOffset>16349</wp:posOffset>
+                </wp:positionV>
+                <wp:extent cx="279400" cy="149860"/>
+                <wp:effectExtent l="0" t="0" r="25400" b="21590"/>
+                <wp:wrapNone/>
+                <wp:docPr id="38" name="Retângulo 38"/>
+                <wp:cNvGraphicFramePr/>
+                <a:graphic xmlns:a="http://schemas.openxmlformats.org/drawingml/2006/main">
+                  <a:graphicData uri="http://schemas.microsoft.com/office/word/2010/wordprocessingShape">
+                    <wps:wsp>
+                      <wps:cNvSpPr/>
+                      <wps:spPr>
+                        <a:xfrm>
+                          <a:off x="0" y="0"/>
+                          <a:ext cx="279400" cy="149860"/>
+                        </a:xfrm>
+                        <a:prstGeom prst="rect">
+                          <a:avLst/>
+                        </a:prstGeom>
+                        <a:solidFill>
+                          <a:srgbClr val="9F887D"/>
+                        </a:solidFill>
+                        <a:ln>
+                          <a:solidFill>
+                            <a:srgbClr val="9F887D"/>
+                          </a:solidFill>
+                        </a:ln>
+                      </wps:spPr>
+                      <wps:style>
+                        <a:lnRef idx="2">
+                          <a:schemeClr val="accent1">
+                            <a:shade val="50000"/>
+                          </a:schemeClr>
+                        </a:lnRef>
+                        <a:fillRef idx="1">
+                          <a:schemeClr val="accent1"/>
+                        </a:fillRef>
+                        <a:effectRef idx="0">
+                          <a:schemeClr val="accent1"/>
+                        </a:effectRef>
+                        <a:fontRef idx="minor">
+                          <a:schemeClr val="lt1"/>
+                        </a:fontRef>
+                      </wps:style>
+                      <wps:bodyPr rot="0" spcFirstLastPara="0" vertOverflow="overflow" horzOverflow="overflow" vert="horz" wrap="square" lIns="91440" tIns="45720" rIns="91440" bIns="45720" numCol="1" spcCol="0" rtlCol="0" fromWordArt="0" anchor="ctr" anchorCtr="0" forceAA="0" compatLnSpc="1">
+                        <a:prstTxWarp prst="textNoShape">
+                          <a:avLst/>
+                        </a:prstTxWarp>
+                        <a:noAutofit/>
+                      </wps:bodyPr>
+                    </wps:wsp>
+                  </a:graphicData>
+                </a:graphic>
+              </wp:anchor>
+            </w:drawing>
+          </mc:Choice>
+          <mc:Fallback>
+            <w:pict>
+              <v:rect w14:anchorId="37EEB448" id="Retângulo 38" o:spid="_x0000_s1026" style="position:absolute;margin-left:42.7pt;margin-top:1.3pt;width:22pt;height:11.8pt;z-index:251669504;visibility:visible;mso-wrap-style:square;mso-wrap-distance-left:9pt;mso-wrap-distance-top:0;mso-wrap-distance-right:9pt;mso-wrap-distance-bottom:0;mso-position-horizontal:absolute;mso-position-horizontal-relative:text;mso-position-vertical:absolute;mso-position-vertical-relative:text;v-text-anchor:middle" o:gfxdata="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" fillcolor="#9f887d" strokecolor="#9f887d" strokeweight="1pt"/>
+            </w:pict>
+          </mc:Fallback>
+        </mc:AlternateContent>
+      </w:r>
+      <w:r>
+        <w:t xml:space="preserve">#9f887d </w:t>
+      </w:r>
+    </w:p>
+    <w:p>
+      <w:r>
+        <w:t>#</w:t>
+      </w:r>
+    </w:p>
     <w:p>
       <w:pPr>
         <w:pStyle w:val="Ttulo1"/>
       </w:pPr>
-      <w:bookmarkStart w:id="14" w:name="_Toc500878153"/>
+      <w:bookmarkStart w:id="15" w:name="_Toc500878153"/>
       <w:r>
         <w:lastRenderedPageBreak/>
         <w:t>Wireframes</w:t>
       </w:r>
-      <w:bookmarkEnd w:id="14"/>
+      <w:bookmarkEnd w:id="15"/>
     </w:p>
     <w:p>
       <w:r>
@@ -5889,8 +6228,6 @@
           </wp:inline>
         </w:drawing>
       </w:r>
-      <w:bookmarkStart w:id="15" w:name="_GoBack"/>
-      <w:bookmarkEnd w:id="15"/>
     </w:p>
     <w:p>
       <w:pPr>
@@ -7681,7 +8018,7 @@
 </file>
 
 <file path=customXml/itemProps2.xml><?xml version="1.0" encoding="utf-8"?>
-<ds:datastoreItem xmlns:ds="http://schemas.openxmlformats.org/officeDocument/2006/customXml" ds:itemID="{1E627574-453D-41FA-83B4-7F8BF60933A1}">
+<ds:datastoreItem xmlns:ds="http://schemas.openxmlformats.org/officeDocument/2006/customXml" ds:itemID="{16DD4797-35FF-4A3C-AAAE-2D9ABE10A1C3}">
   <ds:schemaRefs>
     <ds:schemaRef ds:uri="http://schemas.openxmlformats.org/officeDocument/2006/bibliography"/>
   </ds:schemaRefs>

</xml_diff>

<commit_message>
Created the book library's first page.
</commit_message>
<xml_diff>
--- a/Comp229-TeamAssign/Documents/ProjectDocumentation.docx
+++ b/Comp229-TeamAssign/Documents/ProjectDocumentation.docx
@@ -5810,6 +5810,94 @@
       </w:pPr>
       <w:bookmarkStart w:id="13" w:name="_Toc500878152"/>
       <w:r>
+        <w:t>Colour</w:t>
+      </w:r>
+      <w:r>
+        <w:t>s</w:t>
+      </w:r>
+      <w:bookmarkEnd w:id="13"/>
+    </w:p>
+    <w:p>
+      <w:r>
+        <w:rPr>
+          <w:b/>
+          <w:noProof/>
+          <w:lang w:eastAsia="en-CA"/>
+        </w:rPr>
+        <mc:AlternateContent>
+          <mc:Choice Requires="wps">
+            <w:drawing>
+              <wp:anchor distT="0" distB="0" distL="114300" distR="114300" simplePos="0" relativeHeight="251677696" behindDoc="0" locked="0" layoutInCell="1" allowOverlap="1" wp14:anchorId="07D62ECA" wp14:editId="3ECDB0A8">
+                <wp:simplePos x="0" y="0"/>
+                <wp:positionH relativeFrom="column">
+                  <wp:posOffset>535466</wp:posOffset>
+                </wp:positionH>
+                <wp:positionV relativeFrom="paragraph">
+                  <wp:posOffset>27940</wp:posOffset>
+                </wp:positionV>
+                <wp:extent cx="279400" cy="149860"/>
+                <wp:effectExtent l="0" t="0" r="25400" b="21590"/>
+                <wp:wrapNone/>
+                <wp:docPr id="42" name="Retângulo 42"/>
+                <wp:cNvGraphicFramePr/>
+                <a:graphic xmlns:a="http://schemas.openxmlformats.org/drawingml/2006/main">
+                  <a:graphicData uri="http://schemas.microsoft.com/office/word/2010/wordprocessingShape">
+                    <wps:wsp>
+                      <wps:cNvSpPr/>
+                      <wps:spPr>
+                        <a:xfrm>
+                          <a:off x="0" y="0"/>
+                          <a:ext cx="279400" cy="149860"/>
+                        </a:xfrm>
+                        <a:prstGeom prst="rect">
+                          <a:avLst/>
+                        </a:prstGeom>
+                        <a:ln w="3175"/>
+                      </wps:spPr>
+                      <wps:style>
+                        <a:lnRef idx="2">
+                          <a:schemeClr val="dk1"/>
+                        </a:lnRef>
+                        <a:fillRef idx="1">
+                          <a:schemeClr val="lt1"/>
+                        </a:fillRef>
+                        <a:effectRef idx="0">
+                          <a:schemeClr val="dk1"/>
+                        </a:effectRef>
+                        <a:fontRef idx="minor">
+                          <a:schemeClr val="dk1"/>
+                        </a:fontRef>
+                      </wps:style>
+                      <wps:bodyPr rot="0" spcFirstLastPara="0" vertOverflow="overflow" horzOverflow="overflow" vert="horz" wrap="square" lIns="91440" tIns="45720" rIns="91440" bIns="45720" numCol="1" spcCol="0" rtlCol="0" fromWordArt="0" anchor="ctr" anchorCtr="0" forceAA="0" compatLnSpc="1">
+                        <a:prstTxWarp prst="textNoShape">
+                          <a:avLst/>
+                        </a:prstTxWarp>
+                        <a:noAutofit/>
+                      </wps:bodyPr>
+                    </wps:wsp>
+                  </a:graphicData>
+                </a:graphic>
+              </wp:anchor>
+            </w:drawing>
+          </mc:Choice>
+          <mc:Fallback>
+            <w:pict>
+              <v:rect w14:anchorId="18B3F405" id="Retângulo 42" o:spid="_x0000_s1026" style="position:absolute;margin-left:42.15pt;margin-top:2.2pt;width:22pt;height:11.8pt;z-index:251677696;visibility:visible;mso-wrap-style:square;mso-wrap-distance-left:9pt;mso-wrap-distance-top:0;mso-wrap-distance-right:9pt;mso-wrap-distance-bottom:0;mso-position-horizontal:absolute;mso-position-horizontal-relative:text;mso-position-vertical:absolute;mso-position-vertical-relative:text;v-text-anchor:middle" o:gfxdata="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" fillcolor="white [3201]" strokecolor="black [3200]" strokeweight=".25pt"/>
+            </w:pict>
+          </mc:Fallback>
+        </mc:AlternateContent>
+      </w:r>
+      <w:r>
+        <w:t>#</w:t>
+      </w:r>
+      <w:proofErr w:type="spellStart"/>
+      <w:r>
+        <w:t>ffffff</w:t>
+      </w:r>
+      <w:proofErr w:type="spellEnd"/>
+    </w:p>
+    <w:p>
+      <w:r>
         <w:rPr>
           <w:b/>
           <w:noProof/>
@@ -5821,10 +5909,10 @@
               <wp:anchor distT="0" distB="0" distL="114300" distR="114300" simplePos="0" relativeHeight="251663360" behindDoc="0" locked="0" layoutInCell="1" allowOverlap="1">
                 <wp:simplePos x="0" y="0"/>
                 <wp:positionH relativeFrom="column">
-                  <wp:posOffset>543086</wp:posOffset>
+                  <wp:posOffset>542925</wp:posOffset>
                 </wp:positionH>
                 <wp:positionV relativeFrom="paragraph">
-                  <wp:posOffset>216535</wp:posOffset>
+                  <wp:posOffset>18889</wp:posOffset>
                 </wp:positionV>
                 <wp:extent cx="279400" cy="149860"/>
                 <wp:effectExtent l="0" t="0" r="25400" b="21590"/>
@@ -5882,22 +5970,11 @@
           </mc:Choice>
           <mc:Fallback>
             <w:pict>
-              <v:rect w14:anchorId="070EF4D5" id="Retângulo 35" o:spid="_x0000_s1026" style="position:absolute;margin-left:42.75pt;margin-top:17.05pt;width:22pt;height:11.8pt;z-index:251663360;visibility:visible;mso-wrap-style:square;mso-wrap-distance-left:9pt;mso-wrap-distance-top:0;mso-wrap-distance-right:9pt;mso-wrap-distance-bottom:0;mso-position-horizontal:absolute;mso-position-horizontal-relative:text;mso-position-vertical:absolute;mso-position-vertical-relative:text;v-text-anchor:middle" o:gfxdata="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" fillcolor="#71a4d6" strokecolor="#71a4d6" strokeweight="1pt"/>
+              <v:rect w14:anchorId="7169557F" id="Retângulo 35" o:spid="_x0000_s1026" style="position:absolute;margin-left:42.75pt;margin-top:1.5pt;width:22pt;height:11.8pt;z-index:251663360;visibility:visible;mso-wrap-style:square;mso-wrap-distance-left:9pt;mso-wrap-distance-top:0;mso-wrap-distance-right:9pt;mso-wrap-distance-bottom:0;mso-position-horizontal:absolute;mso-position-horizontal-relative:text;mso-position-vertical:absolute;mso-position-vertical-relative:text;v-text-anchor:middle" o:gfxdata="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" fillcolor="#71a4d6" strokecolor="#71a4d6" strokeweight="1pt"/>
             </w:pict>
           </mc:Fallback>
         </mc:AlternateContent>
       </w:r>
-      <w:r>
-        <w:t>Colour</w:t>
-      </w:r>
-      <w:r>
-        <w:t>s</w:t>
-      </w:r>
-      <w:bookmarkStart w:id="14" w:name="_GoBack"/>
-      <w:bookmarkEnd w:id="13"/>
-      <w:bookmarkEnd w:id="14"/>
-    </w:p>
-    <w:p>
       <w:r>
         <w:t>#71a4d6</w:t>
       </w:r>
@@ -5979,7 +6056,7 @@
           </mc:Choice>
           <mc:Fallback>
             <w:pict>
-              <v:rect w14:anchorId="229B5386" id="Retângulo 36" o:spid="_x0000_s1026" style="position:absolute;margin-left:42.7pt;margin-top:1.05pt;width:22pt;height:11.8pt;z-index:251665408;visibility:visible;mso-wrap-style:square;mso-wrap-distance-left:9pt;mso-wrap-distance-top:0;mso-wrap-distance-right:9pt;mso-wrap-distance-bottom:0;mso-position-horizontal:absolute;mso-position-horizontal-relative:text;mso-position-vertical:absolute;mso-position-vertical-relative:text;v-text-anchor:middle" o:gfxdata="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" fillcolor="#98af8c" strokecolor="#98af8c" strokeweight="1pt"/>
+              <v:rect w14:anchorId="186875F9" id="Retângulo 36" o:spid="_x0000_s1026" style="position:absolute;margin-left:42.7pt;margin-top:1.05pt;width:22pt;height:11.8pt;z-index:251665408;visibility:visible;mso-wrap-style:square;mso-wrap-distance-left:9pt;mso-wrap-distance-top:0;mso-wrap-distance-right:9pt;mso-wrap-distance-bottom:0;mso-position-horizontal:absolute;mso-position-horizontal-relative:text;mso-position-vertical:absolute;mso-position-vertical-relative:text;v-text-anchor:middle" o:gfxdata="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" fillcolor="#98af8c" strokecolor="#98af8c" strokeweight="1pt"/>
             </w:pict>
           </mc:Fallback>
         </mc:AlternateContent>
@@ -5990,6 +6067,8 @@
       <w:r>
         <w:t>98af8c</w:t>
       </w:r>
+      <w:bookmarkStart w:id="14" w:name="_GoBack"/>
+      <w:bookmarkEnd w:id="14"/>
     </w:p>
     <w:p>
       <w:r>
@@ -6007,7 +6086,7 @@
                   <wp:posOffset>541655</wp:posOffset>
                 </wp:positionH>
                 <wp:positionV relativeFrom="paragraph">
-                  <wp:posOffset>15079</wp:posOffset>
+                  <wp:posOffset>14131</wp:posOffset>
                 </wp:positionV>
                 <wp:extent cx="279400" cy="149860"/>
                 <wp:effectExtent l="0" t="0" r="25400" b="21590"/>
@@ -6065,13 +6144,102 @@
           </mc:Choice>
           <mc:Fallback>
             <w:pict>
-              <v:rect w14:anchorId="2252CFC5" id="Retângulo 37" o:spid="_x0000_s1026" style="position:absolute;margin-left:42.65pt;margin-top:1.2pt;width:22pt;height:11.8pt;z-index:251667456;visibility:visible;mso-wrap-style:square;mso-wrap-distance-left:9pt;mso-wrap-distance-top:0;mso-wrap-distance-right:9pt;mso-wrap-distance-bottom:0;mso-position-horizontal:absolute;mso-position-horizontal-relative:text;mso-position-vertical:absolute;mso-position-vertical-relative:text;v-text-anchor:middle" o:gfxdata="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" fillcolor="#9ccd90" strokecolor="#9ccd90" strokeweight="1pt"/>
+              <v:rect w14:anchorId="787B8D3E" id="Retângulo 37" o:spid="_x0000_s1026" style="position:absolute;margin-left:42.65pt;margin-top:1.1pt;width:22pt;height:11.8pt;z-index:251667456;visibility:visible;mso-wrap-style:square;mso-wrap-distance-left:9pt;mso-wrap-distance-top:0;mso-wrap-distance-right:9pt;mso-wrap-distance-bottom:0;mso-position-horizontal:absolute;mso-position-horizontal-relative:text;mso-position-vertical:absolute;mso-position-vertical-relative:text;v-text-anchor:middle" o:gfxdata="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" fillcolor="#9ccd90" strokecolor="#9ccd90" strokeweight="1pt"/>
             </w:pict>
           </mc:Fallback>
         </mc:AlternateContent>
       </w:r>
       <w:r>
         <w:t>#9ccd90</w:t>
+      </w:r>
+    </w:p>
+    <w:p>
+      <w:r>
+        <w:rPr>
+          <w:b/>
+          <w:noProof/>
+          <w:lang w:eastAsia="en-CA"/>
+        </w:rPr>
+        <mc:AlternateContent>
+          <mc:Choice Requires="wps">
+            <w:drawing>
+              <wp:anchor distT="0" distB="0" distL="114300" distR="114300" simplePos="0" relativeHeight="251673600" behindDoc="0" locked="0" layoutInCell="1" allowOverlap="1" wp14:anchorId="3574099E" wp14:editId="3FA1C558">
+                <wp:simplePos x="0" y="0"/>
+                <wp:positionH relativeFrom="column">
+                  <wp:posOffset>542290</wp:posOffset>
+                </wp:positionH>
+                <wp:positionV relativeFrom="paragraph">
+                  <wp:posOffset>12065</wp:posOffset>
+                </wp:positionV>
+                <wp:extent cx="279400" cy="149860"/>
+                <wp:effectExtent l="0" t="0" r="25400" b="21590"/>
+                <wp:wrapNone/>
+                <wp:docPr id="40" name="Retângulo 40"/>
+                <wp:cNvGraphicFramePr/>
+                <a:graphic xmlns:a="http://schemas.openxmlformats.org/drawingml/2006/main">
+                  <a:graphicData uri="http://schemas.microsoft.com/office/word/2010/wordprocessingShape">
+                    <wps:wsp>
+                      <wps:cNvSpPr/>
+                      <wps:spPr>
+                        <a:xfrm>
+                          <a:off x="0" y="0"/>
+                          <a:ext cx="279400" cy="149860"/>
+                        </a:xfrm>
+                        <a:prstGeom prst="rect">
+                          <a:avLst/>
+                        </a:prstGeom>
+                        <a:solidFill>
+                          <a:srgbClr val="61705A"/>
+                        </a:solidFill>
+                        <a:ln>
+                          <a:solidFill>
+                            <a:srgbClr val="61705A"/>
+                          </a:solidFill>
+                        </a:ln>
+                      </wps:spPr>
+                      <wps:style>
+                        <a:lnRef idx="2">
+                          <a:schemeClr val="accent1">
+                            <a:shade val="50000"/>
+                          </a:schemeClr>
+                        </a:lnRef>
+                        <a:fillRef idx="1">
+                          <a:schemeClr val="accent1"/>
+                        </a:fillRef>
+                        <a:effectRef idx="0">
+                          <a:schemeClr val="accent1"/>
+                        </a:effectRef>
+                        <a:fontRef idx="minor">
+                          <a:schemeClr val="lt1"/>
+                        </a:fontRef>
+                      </wps:style>
+                      <wps:bodyPr rot="0" spcFirstLastPara="0" vertOverflow="overflow" horzOverflow="overflow" vert="horz" wrap="square" lIns="91440" tIns="45720" rIns="91440" bIns="45720" numCol="1" spcCol="0" rtlCol="0" fromWordArt="0" anchor="ctr" anchorCtr="0" forceAA="0" compatLnSpc="1">
+                        <a:prstTxWarp prst="textNoShape">
+                          <a:avLst/>
+                        </a:prstTxWarp>
+                        <a:noAutofit/>
+                      </wps:bodyPr>
+                    </wps:wsp>
+                  </a:graphicData>
+                </a:graphic>
+              </wp:anchor>
+            </w:drawing>
+          </mc:Choice>
+          <mc:Fallback>
+            <w:pict>
+              <v:rect w14:anchorId="71FC1006" id="Retângulo 40" o:spid="_x0000_s1026" style="position:absolute;margin-left:42.7pt;margin-top:.95pt;width:22pt;height:11.8pt;z-index:251673600;visibility:visible;mso-wrap-style:square;mso-wrap-distance-left:9pt;mso-wrap-distance-top:0;mso-wrap-distance-right:9pt;mso-wrap-distance-bottom:0;mso-position-horizontal:absolute;mso-position-horizontal-relative:text;mso-position-vertical:absolute;mso-position-vertical-relative:text;v-text-anchor:middle" o:gfxdata="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" fillcolor="#61705a" strokecolor="#61705a" strokeweight="1pt"/>
+            </w:pict>
+          </mc:Fallback>
+        </mc:AlternateContent>
+      </w:r>
+      <w:r>
+        <w:t>#</w:t>
+      </w:r>
+      <w:r>
+        <w:t>61705a</w:t>
+      </w:r>
+      <w:r>
+        <w:t xml:space="preserve"> </w:t>
       </w:r>
     </w:p>
     <w:p>
@@ -6148,7 +6316,7 @@
           </mc:Choice>
           <mc:Fallback>
             <w:pict>
-              <v:rect w14:anchorId="37EEB448" id="Retângulo 38" o:spid="_x0000_s1026" style="position:absolute;margin-left:42.7pt;margin-top:1.3pt;width:22pt;height:11.8pt;z-index:251669504;visibility:visible;mso-wrap-style:square;mso-wrap-distance-left:9pt;mso-wrap-distance-top:0;mso-wrap-distance-right:9pt;mso-wrap-distance-bottom:0;mso-position-horizontal:absolute;mso-position-horizontal-relative:text;mso-position-vertical:absolute;mso-position-vertical-relative:text;v-text-anchor:middle" o:gfxdata="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" fillcolor="#9f887d" strokecolor="#9f887d" strokeweight="1pt"/>
+              <v:rect w14:anchorId="3B401ABB" id="Retângulo 38" o:spid="_x0000_s1026" style="position:absolute;margin-left:42.7pt;margin-top:1.3pt;width:22pt;height:11.8pt;z-index:251669504;visibility:visible;mso-wrap-style:square;mso-wrap-distance-left:9pt;mso-wrap-distance-top:0;mso-wrap-distance-right:9pt;mso-wrap-distance-bottom:0;mso-position-horizontal:absolute;mso-position-horizontal-relative:text;mso-position-vertical:absolute;mso-position-vertical-relative:text;v-text-anchor:middle" o:gfxdata="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" fillcolor="#9f887d" strokecolor="#9f887d" strokeweight="1pt"/>
             </w:pict>
           </mc:Fallback>
         </mc:AlternateContent>
@@ -6159,7 +6327,176 @@
     </w:p>
     <w:p>
       <w:r>
+        <w:rPr>
+          <w:b/>
+          <w:noProof/>
+          <w:lang w:eastAsia="en-CA"/>
+        </w:rPr>
+        <mc:AlternateContent>
+          <mc:Choice Requires="wps">
+            <w:drawing>
+              <wp:anchor distT="0" distB="0" distL="114300" distR="114300" simplePos="0" relativeHeight="251671552" behindDoc="0" locked="0" layoutInCell="1" allowOverlap="1" wp14:anchorId="68A83B1B" wp14:editId="18F05A58">
+                <wp:simplePos x="0" y="0"/>
+                <wp:positionH relativeFrom="column">
+                  <wp:posOffset>542290</wp:posOffset>
+                </wp:positionH>
+                <wp:positionV relativeFrom="paragraph">
+                  <wp:posOffset>16984</wp:posOffset>
+                </wp:positionV>
+                <wp:extent cx="279400" cy="149860"/>
+                <wp:effectExtent l="0" t="0" r="25400" b="21590"/>
+                <wp:wrapNone/>
+                <wp:docPr id="39" name="Retângulo 39"/>
+                <wp:cNvGraphicFramePr/>
+                <a:graphic xmlns:a="http://schemas.openxmlformats.org/drawingml/2006/main">
+                  <a:graphicData uri="http://schemas.microsoft.com/office/word/2010/wordprocessingShape">
+                    <wps:wsp>
+                      <wps:cNvSpPr/>
+                      <wps:spPr>
+                        <a:xfrm>
+                          <a:off x="0" y="0"/>
+                          <a:ext cx="279400" cy="149860"/>
+                        </a:xfrm>
+                        <a:prstGeom prst="rect">
+                          <a:avLst/>
+                        </a:prstGeom>
+                        <a:solidFill>
+                          <a:srgbClr val="84563F"/>
+                        </a:solidFill>
+                        <a:ln>
+                          <a:solidFill>
+                            <a:srgbClr val="84563F"/>
+                          </a:solidFill>
+                        </a:ln>
+                      </wps:spPr>
+                      <wps:style>
+                        <a:lnRef idx="2">
+                          <a:schemeClr val="accent1">
+                            <a:shade val="50000"/>
+                          </a:schemeClr>
+                        </a:lnRef>
+                        <a:fillRef idx="1">
+                          <a:schemeClr val="accent1"/>
+                        </a:fillRef>
+                        <a:effectRef idx="0">
+                          <a:schemeClr val="accent1"/>
+                        </a:effectRef>
+                        <a:fontRef idx="minor">
+                          <a:schemeClr val="lt1"/>
+                        </a:fontRef>
+                      </wps:style>
+                      <wps:bodyPr rot="0" spcFirstLastPara="0" vertOverflow="overflow" horzOverflow="overflow" vert="horz" wrap="square" lIns="91440" tIns="45720" rIns="91440" bIns="45720" numCol="1" spcCol="0" rtlCol="0" fromWordArt="0" anchor="ctr" anchorCtr="0" forceAA="0" compatLnSpc="1">
+                        <a:prstTxWarp prst="textNoShape">
+                          <a:avLst/>
+                        </a:prstTxWarp>
+                        <a:noAutofit/>
+                      </wps:bodyPr>
+                    </wps:wsp>
+                  </a:graphicData>
+                </a:graphic>
+              </wp:anchor>
+            </w:drawing>
+          </mc:Choice>
+          <mc:Fallback>
+            <w:pict>
+              <v:rect w14:anchorId="3EA7EDC8" id="Retângulo 39" o:spid="_x0000_s1026" style="position:absolute;margin-left:42.7pt;margin-top:1.35pt;width:22pt;height:11.8pt;z-index:251671552;visibility:visible;mso-wrap-style:square;mso-wrap-distance-left:9pt;mso-wrap-distance-top:0;mso-wrap-distance-right:9pt;mso-wrap-distance-bottom:0;mso-position-horizontal:absolute;mso-position-horizontal-relative:text;mso-position-vertical:absolute;mso-position-vertical-relative:text;v-text-anchor:middle" o:gfxdata="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" fillcolor="#84563f" strokecolor="#84563f" strokeweight="1pt"/>
+            </w:pict>
+          </mc:Fallback>
+        </mc:AlternateContent>
+      </w:r>
+      <w:r>
         <w:t>#</w:t>
+      </w:r>
+      <w:r>
+        <w:t>84563f</w:t>
+      </w:r>
+    </w:p>
+    <w:p>
+      <w:pPr>
+        <w:rPr>
+          <w:u w:val="single"/>
+        </w:rPr>
+      </w:pPr>
+      <w:r>
+        <w:rPr>
+          <w:b/>
+          <w:noProof/>
+          <w:lang w:eastAsia="en-CA"/>
+        </w:rPr>
+        <mc:AlternateContent>
+          <mc:Choice Requires="wps">
+            <w:drawing>
+              <wp:anchor distT="0" distB="0" distL="114300" distR="114300" simplePos="0" relativeHeight="251675648" behindDoc="0" locked="0" layoutInCell="1" allowOverlap="1" wp14:anchorId="5FBD39B7" wp14:editId="795C0847">
+                <wp:simplePos x="0" y="0"/>
+                <wp:positionH relativeFrom="column">
+                  <wp:posOffset>541020</wp:posOffset>
+                </wp:positionH>
+                <wp:positionV relativeFrom="paragraph">
+                  <wp:posOffset>8890</wp:posOffset>
+                </wp:positionV>
+                <wp:extent cx="279400" cy="149860"/>
+                <wp:effectExtent l="0" t="0" r="25400" b="21590"/>
+                <wp:wrapNone/>
+                <wp:docPr id="41" name="Retângulo 41"/>
+                <wp:cNvGraphicFramePr/>
+                <a:graphic xmlns:a="http://schemas.openxmlformats.org/drawingml/2006/main">
+                  <a:graphicData uri="http://schemas.microsoft.com/office/word/2010/wordprocessingShape">
+                    <wps:wsp>
+                      <wps:cNvSpPr/>
+                      <wps:spPr>
+                        <a:xfrm>
+                          <a:off x="0" y="0"/>
+                          <a:ext cx="279400" cy="149860"/>
+                        </a:xfrm>
+                        <a:prstGeom prst="rect">
+                          <a:avLst/>
+                        </a:prstGeom>
+                        <a:solidFill>
+                          <a:schemeClr val="tx1"/>
+                        </a:solidFill>
+                        <a:ln>
+                          <a:solidFill>
+                            <a:schemeClr val="tx1"/>
+                          </a:solidFill>
+                        </a:ln>
+                      </wps:spPr>
+                      <wps:style>
+                        <a:lnRef idx="2">
+                          <a:schemeClr val="accent1">
+                            <a:shade val="50000"/>
+                          </a:schemeClr>
+                        </a:lnRef>
+                        <a:fillRef idx="1">
+                          <a:schemeClr val="accent1"/>
+                        </a:fillRef>
+                        <a:effectRef idx="0">
+                          <a:schemeClr val="accent1"/>
+                        </a:effectRef>
+                        <a:fontRef idx="minor">
+                          <a:schemeClr val="lt1"/>
+                        </a:fontRef>
+                      </wps:style>
+                      <wps:bodyPr rot="0" spcFirstLastPara="0" vertOverflow="overflow" horzOverflow="overflow" vert="horz" wrap="square" lIns="91440" tIns="45720" rIns="91440" bIns="45720" numCol="1" spcCol="0" rtlCol="0" fromWordArt="0" anchor="ctr" anchorCtr="0" forceAA="0" compatLnSpc="1">
+                        <a:prstTxWarp prst="textNoShape">
+                          <a:avLst/>
+                        </a:prstTxWarp>
+                        <a:noAutofit/>
+                      </wps:bodyPr>
+                    </wps:wsp>
+                  </a:graphicData>
+                </a:graphic>
+              </wp:anchor>
+            </w:drawing>
+          </mc:Choice>
+          <mc:Fallback>
+            <w:pict>
+              <v:rect w14:anchorId="48947B08" id="Retângulo 41" o:spid="_x0000_s1026" style="position:absolute;margin-left:42.6pt;margin-top:.7pt;width:22pt;height:11.8pt;z-index:251675648;visibility:visible;mso-wrap-style:square;mso-wrap-distance-left:9pt;mso-wrap-distance-top:0;mso-wrap-distance-right:9pt;mso-wrap-distance-bottom:0;mso-position-horizontal:absolute;mso-position-horizontal-relative:text;mso-position-vertical:absolute;mso-position-vertical-relative:text;v-text-anchor:middle" o:gfxdata="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" fillcolor="black [3213]" strokecolor="black [3213]" strokeweight="1pt"/>
+            </w:pict>
+          </mc:Fallback>
+        </mc:AlternateContent>
+      </w:r>
+      <w:r>
+        <w:t>#000000</w:t>
       </w:r>
     </w:p>
     <w:p>
@@ -8018,7 +8355,7 @@
 </file>
 
 <file path=customXml/itemProps2.xml><?xml version="1.0" encoding="utf-8"?>
-<ds:datastoreItem xmlns:ds="http://schemas.openxmlformats.org/officeDocument/2006/customXml" ds:itemID="{16DD4797-35FF-4A3C-AAAE-2D9ABE10A1C3}">
+<ds:datastoreItem xmlns:ds="http://schemas.openxmlformats.org/officeDocument/2006/customXml" ds:itemID="{A978425D-4B67-4D7E-9848-E9172CE8D880}">
   <ds:schemaRefs>
     <ds:schemaRef ds:uri="http://schemas.openxmlformats.org/officeDocument/2006/bibliography"/>
   </ds:schemaRefs>

</xml_diff>

<commit_message>
Fixed the CSS to make to page responsible
</commit_message>
<xml_diff>
--- a/Comp229-TeamAssign/Documents/ProjectDocumentation.docx
+++ b/Comp229-TeamAssign/Documents/ProjectDocumentation.docx
@@ -3603,16 +3603,18 @@
             </mc:AlternateContent>
           </w:r>
         </w:p>
-        <w:bookmarkStart w:id="0" w:name="_Toc500863208"/>
-        <w:bookmarkStart w:id="1" w:name="_Toc500863372"/>
-        <w:bookmarkStart w:id="2" w:name="_Toc500867627"/>
-        <w:bookmarkStart w:id="3" w:name="_Toc500877902"/>
-        <w:bookmarkStart w:id="4" w:name="_Toc500877932"/>
-        <w:bookmarkStart w:id="5" w:name="_Toc500878144"/>
         <w:p>
           <w:pPr>
             <w:pStyle w:val="Ttulo1"/>
           </w:pPr>
+          <w:bookmarkStart w:id="0" w:name="_Toc500863208"/>
+          <w:bookmarkStart w:id="1" w:name="_Toc500863372"/>
+          <w:bookmarkStart w:id="2" w:name="_Toc500867627"/>
+          <w:bookmarkStart w:id="3" w:name="_Toc500877902"/>
+          <w:bookmarkStart w:id="4" w:name="_Toc500877932"/>
+          <w:bookmarkStart w:id="5" w:name="_Toc500878144"/>
+          <w:bookmarkStart w:id="6" w:name="_Toc501386058"/>
+          <w:bookmarkStart w:id="7" w:name="_Toc501386994"/>
           <w:r>
             <w:rPr>
               <w:noProof/>
@@ -4148,6 +4150,8 @@
         </w:p>
       </w:sdtContent>
     </w:sdt>
+    <w:bookmarkEnd w:id="7" w:displacedByCustomXml="prev"/>
+    <w:bookmarkEnd w:id="6" w:displacedByCustomXml="prev"/>
     <w:bookmarkEnd w:id="5" w:displacedByCustomXml="prev"/>
     <w:bookmarkEnd w:id="4" w:displacedByCustomXml="prev"/>
     <w:bookmarkEnd w:id="3" w:displacedByCustomXml="prev"/>
@@ -4205,7 +4209,7 @@
           <w:r>
             <w:fldChar w:fldCharType="separate"/>
           </w:r>
-          <w:hyperlink w:anchor="_Toc500878145" w:history="1">
+          <w:hyperlink w:anchor="_Toc501386995" w:history="1">
             <w:r>
               <w:rPr>
                 <w:rStyle w:val="Hyperlink"/>
@@ -4232,7 +4236,7 @@
                 <w:noProof/>
                 <w:webHidden/>
               </w:rPr>
-              <w:instrText xml:space="preserve"> PAGEREF _Toc500878145 \h </w:instrText>
+              <w:instrText xml:space="preserve"> PAGEREF _Toc501386995 \h </w:instrText>
             </w:r>
             <w:r>
               <w:rPr>
@@ -4275,7 +4279,7 @@
               <w:lang w:eastAsia="en-CA"/>
             </w:rPr>
           </w:pPr>
-          <w:hyperlink w:anchor="_Toc500878146" w:history="1">
+          <w:hyperlink w:anchor="_Toc501386996" w:history="1">
             <w:r>
               <w:rPr>
                 <w:rStyle w:val="Hyperlink"/>
@@ -4302,7 +4306,7 @@
                 <w:noProof/>
                 <w:webHidden/>
               </w:rPr>
-              <w:instrText xml:space="preserve"> PAGEREF _Toc500878146 \h </w:instrText>
+              <w:instrText xml:space="preserve"> PAGEREF _Toc501386996 \h </w:instrText>
             </w:r>
             <w:r>
               <w:rPr>
@@ -4345,7 +4349,7 @@
               <w:lang w:eastAsia="en-CA"/>
             </w:rPr>
           </w:pPr>
-          <w:hyperlink w:anchor="_Toc500878147" w:history="1">
+          <w:hyperlink w:anchor="_Toc501386997" w:history="1">
             <w:r>
               <w:rPr>
                 <w:rStyle w:val="Hyperlink"/>
@@ -4372,7 +4376,7 @@
                 <w:noProof/>
                 <w:webHidden/>
               </w:rPr>
-              <w:instrText xml:space="preserve"> PAGEREF _Toc500878147 \h </w:instrText>
+              <w:instrText xml:space="preserve"> PAGEREF _Toc501386997 \h </w:instrText>
             </w:r>
             <w:r>
               <w:rPr>
@@ -4415,7 +4419,7 @@
               <w:lang w:eastAsia="en-CA"/>
             </w:rPr>
           </w:pPr>
-          <w:hyperlink w:anchor="_Toc500878148" w:history="1">
+          <w:hyperlink w:anchor="_Toc501386998" w:history="1">
             <w:r>
               <w:rPr>
                 <w:rStyle w:val="Hyperlink"/>
@@ -4442,7 +4446,7 @@
                 <w:noProof/>
                 <w:webHidden/>
               </w:rPr>
-              <w:instrText xml:space="preserve"> PAGEREF _Toc500878148 \h </w:instrText>
+              <w:instrText xml:space="preserve"> PAGEREF _Toc501386998 \h </w:instrText>
             </w:r>
             <w:r>
               <w:rPr>
@@ -4485,13 +4489,13 @@
               <w:lang w:eastAsia="en-CA"/>
             </w:rPr>
           </w:pPr>
-          <w:hyperlink w:anchor="_Toc500878149" w:history="1">
+          <w:hyperlink w:anchor="_Toc501386999" w:history="1">
             <w:r>
               <w:rPr>
                 <w:rStyle w:val="Hyperlink"/>
                 <w:noProof/>
               </w:rPr>
-              <w:t>Version History</w:t>
+              <w:t>Domain Class Diagram</w:t>
             </w:r>
             <w:r>
               <w:rPr>
@@ -4512,7 +4516,7 @@
                 <w:noProof/>
                 <w:webHidden/>
               </w:rPr>
-              <w:instrText xml:space="preserve"> PAGEREF _Toc500878149 \h </w:instrText>
+              <w:instrText xml:space="preserve"> PAGEREF _Toc501386999 \h </w:instrText>
             </w:r>
             <w:r>
               <w:rPr>
@@ -4555,12 +4559,222 @@
               <w:lang w:eastAsia="en-CA"/>
             </w:rPr>
           </w:pPr>
-          <w:hyperlink w:anchor="_Toc500878150" w:history="1">
+          <w:hyperlink w:anchor="_Toc501387000" w:history="1">
             <w:r>
               <w:rPr>
                 <w:rStyle w:val="Hyperlink"/>
                 <w:noProof/>
               </w:rPr>
+              <w:t>DAO Class Diagram</w:t>
+            </w:r>
+            <w:r>
+              <w:rPr>
+                <w:noProof/>
+                <w:webHidden/>
+              </w:rPr>
+              <w:tab/>
+            </w:r>
+            <w:r>
+              <w:rPr>
+                <w:noProof/>
+                <w:webHidden/>
+              </w:rPr>
+              <w:fldChar w:fldCharType="begin"/>
+            </w:r>
+            <w:r>
+              <w:rPr>
+                <w:noProof/>
+                <w:webHidden/>
+              </w:rPr>
+              <w:instrText xml:space="preserve"> PAGEREF _Toc501387000 \h </w:instrText>
+            </w:r>
+            <w:r>
+              <w:rPr>
+                <w:noProof/>
+                <w:webHidden/>
+              </w:rPr>
+            </w:r>
+            <w:r>
+              <w:rPr>
+                <w:noProof/>
+                <w:webHidden/>
+              </w:rPr>
+              <w:fldChar w:fldCharType="separate"/>
+            </w:r>
+            <w:r>
+              <w:rPr>
+                <w:noProof/>
+                <w:webHidden/>
+              </w:rPr>
+              <w:t>4</w:t>
+            </w:r>
+            <w:r>
+              <w:rPr>
+                <w:noProof/>
+                <w:webHidden/>
+              </w:rPr>
+              <w:fldChar w:fldCharType="end"/>
+            </w:r>
+          </w:hyperlink>
+        </w:p>
+        <w:p>
+          <w:pPr>
+            <w:pStyle w:val="Sumrio1"/>
+            <w:tabs>
+              <w:tab w:val="right" w:leader="dot" w:pos="8828"/>
+            </w:tabs>
+            <w:rPr>
+              <w:rFonts w:eastAsiaTheme="minorEastAsia"/>
+              <w:noProof/>
+              <w:lang w:eastAsia="en-CA"/>
+            </w:rPr>
+          </w:pPr>
+          <w:hyperlink w:anchor="_Toc501387001" w:history="1">
+            <w:r>
+              <w:rPr>
+                <w:rStyle w:val="Hyperlink"/>
+                <w:noProof/>
+              </w:rPr>
+              <w:t>Entity Relationship Diagram</w:t>
+            </w:r>
+            <w:r>
+              <w:rPr>
+                <w:noProof/>
+                <w:webHidden/>
+              </w:rPr>
+              <w:tab/>
+            </w:r>
+            <w:r>
+              <w:rPr>
+                <w:noProof/>
+                <w:webHidden/>
+              </w:rPr>
+              <w:fldChar w:fldCharType="begin"/>
+            </w:r>
+            <w:r>
+              <w:rPr>
+                <w:noProof/>
+                <w:webHidden/>
+              </w:rPr>
+              <w:instrText xml:space="preserve"> PAGEREF _Toc501387001 \h </w:instrText>
+            </w:r>
+            <w:r>
+              <w:rPr>
+                <w:noProof/>
+                <w:webHidden/>
+              </w:rPr>
+            </w:r>
+            <w:r>
+              <w:rPr>
+                <w:noProof/>
+                <w:webHidden/>
+              </w:rPr>
+              <w:fldChar w:fldCharType="separate"/>
+            </w:r>
+            <w:r>
+              <w:rPr>
+                <w:noProof/>
+                <w:webHidden/>
+              </w:rPr>
+              <w:t>5</w:t>
+            </w:r>
+            <w:r>
+              <w:rPr>
+                <w:noProof/>
+                <w:webHidden/>
+              </w:rPr>
+              <w:fldChar w:fldCharType="end"/>
+            </w:r>
+          </w:hyperlink>
+        </w:p>
+        <w:p>
+          <w:pPr>
+            <w:pStyle w:val="Sumrio1"/>
+            <w:tabs>
+              <w:tab w:val="right" w:leader="dot" w:pos="8828"/>
+            </w:tabs>
+            <w:rPr>
+              <w:rFonts w:eastAsiaTheme="minorEastAsia"/>
+              <w:noProof/>
+              <w:lang w:eastAsia="en-CA"/>
+            </w:rPr>
+          </w:pPr>
+          <w:hyperlink w:anchor="_Toc501387002" w:history="1">
+            <w:r>
+              <w:rPr>
+                <w:rStyle w:val="Hyperlink"/>
+                <w:noProof/>
+              </w:rPr>
+              <w:t>Version History</w:t>
+            </w:r>
+            <w:r>
+              <w:rPr>
+                <w:noProof/>
+                <w:webHidden/>
+              </w:rPr>
+              <w:tab/>
+            </w:r>
+            <w:r>
+              <w:rPr>
+                <w:noProof/>
+                <w:webHidden/>
+              </w:rPr>
+              <w:fldChar w:fldCharType="begin"/>
+            </w:r>
+            <w:r>
+              <w:rPr>
+                <w:noProof/>
+                <w:webHidden/>
+              </w:rPr>
+              <w:instrText xml:space="preserve"> PAGEREF _Toc501387002 \h </w:instrText>
+            </w:r>
+            <w:r>
+              <w:rPr>
+                <w:noProof/>
+                <w:webHidden/>
+              </w:rPr>
+            </w:r>
+            <w:r>
+              <w:rPr>
+                <w:noProof/>
+                <w:webHidden/>
+              </w:rPr>
+              <w:fldChar w:fldCharType="separate"/>
+            </w:r>
+            <w:r>
+              <w:rPr>
+                <w:noProof/>
+                <w:webHidden/>
+              </w:rPr>
+              <w:t>6</w:t>
+            </w:r>
+            <w:r>
+              <w:rPr>
+                <w:noProof/>
+                <w:webHidden/>
+              </w:rPr>
+              <w:fldChar w:fldCharType="end"/>
+            </w:r>
+          </w:hyperlink>
+        </w:p>
+        <w:p>
+          <w:pPr>
+            <w:pStyle w:val="Sumrio1"/>
+            <w:tabs>
+              <w:tab w:val="right" w:leader="dot" w:pos="8828"/>
+            </w:tabs>
+            <w:rPr>
+              <w:rFonts w:eastAsiaTheme="minorEastAsia"/>
+              <w:noProof/>
+              <w:lang w:eastAsia="en-CA"/>
+            </w:rPr>
+          </w:pPr>
+          <w:hyperlink w:anchor="_Toc501387003" w:history="1">
+            <w:r>
+              <w:rPr>
+                <w:rStyle w:val="Hyperlink"/>
+                <w:noProof/>
+              </w:rPr>
               <w:t>Typography and Colours</w:t>
             </w:r>
             <w:r>
@@ -4582,7 +4796,7 @@
                 <w:noProof/>
                 <w:webHidden/>
               </w:rPr>
-              <w:instrText xml:space="preserve"> PAGEREF _Toc500878150 \h </w:instrText>
+              <w:instrText xml:space="preserve"> PAGEREF _Toc501387003 \h </w:instrText>
             </w:r>
             <w:r>
               <w:rPr>
@@ -4602,7 +4816,7 @@
                 <w:noProof/>
                 <w:webHidden/>
               </w:rPr>
-              <w:t>3</w:t>
+              <w:t>6</w:t>
             </w:r>
             <w:r>
               <w:rPr>
@@ -4625,7 +4839,7 @@
               <w:lang w:eastAsia="en-CA"/>
             </w:rPr>
           </w:pPr>
-          <w:hyperlink w:anchor="_Toc500878151" w:history="1">
+          <w:hyperlink w:anchor="_Toc501387004" w:history="1">
             <w:r>
               <w:rPr>
                 <w:rStyle w:val="Hyperlink"/>
@@ -4652,7 +4866,7 @@
                 <w:noProof/>
                 <w:webHidden/>
               </w:rPr>
-              <w:instrText xml:space="preserve"> PAGEREF _Toc500878151 \h </w:instrText>
+              <w:instrText xml:space="preserve"> PAGEREF _Toc501387004 \h </w:instrText>
             </w:r>
             <w:r>
               <w:rPr>
@@ -4672,7 +4886,7 @@
                 <w:noProof/>
                 <w:webHidden/>
               </w:rPr>
-              <w:t>3</w:t>
+              <w:t>6</w:t>
             </w:r>
             <w:r>
               <w:rPr>
@@ -4695,7 +4909,7 @@
               <w:lang w:eastAsia="en-CA"/>
             </w:rPr>
           </w:pPr>
-          <w:hyperlink w:anchor="_Toc500878152" w:history="1">
+          <w:hyperlink w:anchor="_Toc501387005" w:history="1">
             <w:r>
               <w:rPr>
                 <w:rStyle w:val="Hyperlink"/>
@@ -4722,7 +4936,7 @@
                 <w:noProof/>
                 <w:webHidden/>
               </w:rPr>
-              <w:instrText xml:space="preserve"> PAGEREF _Toc500878152 \h </w:instrText>
+              <w:instrText xml:space="preserve"> PAGEREF _Toc501387005 \h </w:instrText>
             </w:r>
             <w:r>
               <w:rPr>
@@ -4742,7 +4956,7 @@
                 <w:noProof/>
                 <w:webHidden/>
               </w:rPr>
-              <w:t>3</w:t>
+              <w:t>6</w:t>
             </w:r>
             <w:r>
               <w:rPr>
@@ -4765,7 +4979,7 @@
               <w:lang w:eastAsia="en-CA"/>
             </w:rPr>
           </w:pPr>
-          <w:hyperlink w:anchor="_Toc500878153" w:history="1">
+          <w:hyperlink w:anchor="_Toc501387006" w:history="1">
             <w:r>
               <w:rPr>
                 <w:rStyle w:val="Hyperlink"/>
@@ -4792,7 +5006,7 @@
                 <w:noProof/>
                 <w:webHidden/>
               </w:rPr>
-              <w:instrText xml:space="preserve"> PAGEREF _Toc500878153 \h </w:instrText>
+              <w:instrText xml:space="preserve"> PAGEREF _Toc501387006 \h </w:instrText>
             </w:r>
             <w:r>
               <w:rPr>
@@ -4812,7 +5026,77 @@
                 <w:noProof/>
                 <w:webHidden/>
               </w:rPr>
-              <w:t>3</w:t>
+              <w:t>7</w:t>
+            </w:r>
+            <w:r>
+              <w:rPr>
+                <w:noProof/>
+                <w:webHidden/>
+              </w:rPr>
+              <w:fldChar w:fldCharType="end"/>
+            </w:r>
+          </w:hyperlink>
+        </w:p>
+        <w:p>
+          <w:pPr>
+            <w:pStyle w:val="Sumrio2"/>
+            <w:tabs>
+              <w:tab w:val="right" w:leader="dot" w:pos="8828"/>
+            </w:tabs>
+            <w:rPr>
+              <w:rFonts w:eastAsiaTheme="minorEastAsia"/>
+              <w:noProof/>
+              <w:lang w:eastAsia="en-CA"/>
+            </w:rPr>
+          </w:pPr>
+          <w:hyperlink w:anchor="_Toc501387007" w:history="1">
+            <w:r>
+              <w:rPr>
+                <w:rStyle w:val="Hyperlink"/>
+                <w:noProof/>
+              </w:rPr>
+              <w:t>Front Page</w:t>
+            </w:r>
+            <w:r>
+              <w:rPr>
+                <w:noProof/>
+                <w:webHidden/>
+              </w:rPr>
+              <w:tab/>
+            </w:r>
+            <w:r>
+              <w:rPr>
+                <w:noProof/>
+                <w:webHidden/>
+              </w:rPr>
+              <w:fldChar w:fldCharType="begin"/>
+            </w:r>
+            <w:r>
+              <w:rPr>
+                <w:noProof/>
+                <w:webHidden/>
+              </w:rPr>
+              <w:instrText xml:space="preserve"> PAGEREF _Toc501387007 \h </w:instrText>
+            </w:r>
+            <w:r>
+              <w:rPr>
+                <w:noProof/>
+                <w:webHidden/>
+              </w:rPr>
+            </w:r>
+            <w:r>
+              <w:rPr>
+                <w:noProof/>
+                <w:webHidden/>
+              </w:rPr>
+              <w:fldChar w:fldCharType="separate"/>
+            </w:r>
+            <w:r>
+              <w:rPr>
+                <w:noProof/>
+                <w:webHidden/>
+              </w:rPr>
+              <w:t>7</w:t>
             </w:r>
             <w:r>
               <w:rPr>
@@ -4835,7 +5119,7 @@
               <w:lang w:eastAsia="en-CA"/>
             </w:rPr>
           </w:pPr>
-          <w:hyperlink w:anchor="_Toc500878154" w:history="1">
+          <w:hyperlink w:anchor="_Toc501387008" w:history="1">
             <w:r>
               <w:rPr>
                 <w:rStyle w:val="Hyperlink"/>
@@ -4862,7 +5146,7 @@
                 <w:noProof/>
                 <w:webHidden/>
               </w:rPr>
-              <w:instrText xml:space="preserve"> PAGEREF _Toc500878154 \h </w:instrText>
+              <w:instrText xml:space="preserve"> PAGEREF _Toc501387008 \h </w:instrText>
             </w:r>
             <w:r>
               <w:rPr>
@@ -4882,7 +5166,77 @@
                 <w:noProof/>
                 <w:webHidden/>
               </w:rPr>
-              <w:t>3</w:t>
+              <w:t>7</w:t>
+            </w:r>
+            <w:r>
+              <w:rPr>
+                <w:noProof/>
+                <w:webHidden/>
+              </w:rPr>
+              <w:fldChar w:fldCharType="end"/>
+            </w:r>
+          </w:hyperlink>
+        </w:p>
+        <w:p>
+          <w:pPr>
+            <w:pStyle w:val="Sumrio2"/>
+            <w:tabs>
+              <w:tab w:val="right" w:leader="dot" w:pos="8828"/>
+            </w:tabs>
+            <w:rPr>
+              <w:rFonts w:eastAsiaTheme="minorEastAsia"/>
+              <w:noProof/>
+              <w:lang w:eastAsia="en-CA"/>
+            </w:rPr>
+          </w:pPr>
+          <w:hyperlink w:anchor="_Toc501387009" w:history="1">
+            <w:r>
+              <w:rPr>
+                <w:rStyle w:val="Hyperlink"/>
+                <w:noProof/>
+              </w:rPr>
+              <w:t>Front Page</w:t>
+            </w:r>
+            <w:r>
+              <w:rPr>
+                <w:noProof/>
+                <w:webHidden/>
+              </w:rPr>
+              <w:tab/>
+            </w:r>
+            <w:r>
+              <w:rPr>
+                <w:noProof/>
+                <w:webHidden/>
+              </w:rPr>
+              <w:fldChar w:fldCharType="begin"/>
+            </w:r>
+            <w:r>
+              <w:rPr>
+                <w:noProof/>
+                <w:webHidden/>
+              </w:rPr>
+              <w:instrText xml:space="preserve"> PAGEREF _Toc501387009 \h </w:instrText>
+            </w:r>
+            <w:r>
+              <w:rPr>
+                <w:noProof/>
+                <w:webHidden/>
+              </w:rPr>
+            </w:r>
+            <w:r>
+              <w:rPr>
+                <w:noProof/>
+                <w:webHidden/>
+              </w:rPr>
+              <w:fldChar w:fldCharType="separate"/>
+            </w:r>
+            <w:r>
+              <w:rPr>
+                <w:noProof/>
+                <w:webHidden/>
+              </w:rPr>
+              <w:t>7</w:t>
             </w:r>
             <w:r>
               <w:rPr>
@@ -5016,65 +5370,25 @@
     </w:p>
     <w:p>
       <w:pPr>
-        <w:rPr>
-          <w:b/>
-          <w:bCs/>
-        </w:rPr>
-      </w:pPr>
-    </w:p>
-    <w:p>
-      <w:pPr>
-        <w:rPr>
-          <w:b/>
-          <w:bCs/>
-        </w:rPr>
-      </w:pPr>
-    </w:p>
-    <w:p>
-      <w:pPr>
-        <w:rPr>
-          <w:b/>
-          <w:bCs/>
-        </w:rPr>
-      </w:pPr>
-    </w:p>
-    <w:p>
-      <w:pPr>
-        <w:rPr>
-          <w:b/>
-          <w:bCs/>
-        </w:rPr>
-      </w:pPr>
-    </w:p>
-    <w:p>
-      <w:pPr>
-        <w:rPr>
-          <w:b/>
-          <w:bCs/>
-        </w:rPr>
-      </w:pPr>
-    </w:p>
-    <w:p>
-      <w:pPr>
         <w:pStyle w:val="Ttulo1"/>
       </w:pPr>
-      <w:bookmarkStart w:id="6" w:name="_Toc500878145"/>
+      <w:bookmarkStart w:id="8" w:name="_Toc501386995"/>
       <w:r>
         <w:lastRenderedPageBreak/>
         <w:t>Vision Document</w:t>
       </w:r>
-      <w:bookmarkEnd w:id="6"/>
+      <w:bookmarkEnd w:id="8"/>
     </w:p>
     <w:p/>
     <w:p>
       <w:pPr>
         <w:pStyle w:val="Ttulo2"/>
       </w:pPr>
-      <w:bookmarkStart w:id="7" w:name="_Toc500878146"/>
+      <w:bookmarkStart w:id="9" w:name="_Toc501386996"/>
       <w:r>
         <w:t>Problem Description</w:t>
       </w:r>
-      <w:bookmarkEnd w:id="7"/>
+      <w:bookmarkEnd w:id="9"/>
     </w:p>
     <w:p>
       <w:pPr>
@@ -5120,11 +5434,11 @@
       <w:pPr>
         <w:pStyle w:val="Ttulo2"/>
       </w:pPr>
-      <w:bookmarkStart w:id="8" w:name="_Toc500878147"/>
+      <w:bookmarkStart w:id="10" w:name="_Toc501386997"/>
       <w:r>
         <w:t>System Capabilities</w:t>
       </w:r>
-      <w:bookmarkEnd w:id="8"/>
+      <w:bookmarkEnd w:id="10"/>
     </w:p>
     <w:p>
       <w:pPr>
@@ -5531,11 +5845,11 @@
       <w:pPr>
         <w:pStyle w:val="Ttulo2"/>
       </w:pPr>
-      <w:bookmarkStart w:id="9" w:name="_Toc500878148"/>
+      <w:bookmarkStart w:id="11" w:name="_Toc501386998"/>
       <w:r>
         <w:t>Business Benefits</w:t>
       </w:r>
-      <w:bookmarkEnd w:id="9"/>
+      <w:bookmarkEnd w:id="11"/>
     </w:p>
     <w:p>
       <w:pPr>
@@ -5652,14 +5966,601 @@
     </w:p>
     <w:p>
       <w:pPr>
+        <w:shd w:val="clear" w:color="auto" w:fill="FFFFFF"/>
+        <w:spacing w:after="0" w:line="240" w:lineRule="auto"/>
+        <w:jc w:val="both"/>
+      </w:pPr>
+    </w:p>
+    <w:p>
+      <w:pPr>
+        <w:shd w:val="clear" w:color="auto" w:fill="FFFFFF"/>
+        <w:spacing w:after="0" w:line="240" w:lineRule="auto"/>
+        <w:jc w:val="both"/>
+      </w:pPr>
+    </w:p>
+    <w:p>
+      <w:pPr>
         <w:pStyle w:val="Ttulo1"/>
       </w:pPr>
-      <w:bookmarkStart w:id="10" w:name="_Toc500878149"/>
+      <w:bookmarkStart w:id="12" w:name="_Toc501386999"/>
+      <w:r>
+        <w:lastRenderedPageBreak/>
+        <w:t>Domain Class Diagram</w:t>
+      </w:r>
+      <w:bookmarkEnd w:id="12"/>
+    </w:p>
+    <w:p/>
+    <w:p>
+      <w:pPr>
+        <w:shd w:val="clear" w:color="auto" w:fill="FFFFFF"/>
+        <w:spacing w:after="0" w:line="240" w:lineRule="auto"/>
+        <w:jc w:val="center"/>
+      </w:pPr>
+      <w:r>
+        <w:rPr>
+          <w:noProof/>
+          <w:lang w:eastAsia="en-CA"/>
+        </w:rPr>
+        <w:drawing>
+          <wp:inline distT="0" distB="0" distL="0" distR="0">
+            <wp:extent cx="5612130" cy="5349240"/>
+            <wp:effectExtent l="0" t="0" r="7620" b="3810"/>
+            <wp:docPr id="46" name="Imagem 46"/>
+            <wp:cNvGraphicFramePr>
+              <a:graphicFrameLocks xmlns:a="http://schemas.openxmlformats.org/drawingml/2006/main" noChangeAspect="1"/>
+            </wp:cNvGraphicFramePr>
+            <a:graphic xmlns:a="http://schemas.openxmlformats.org/drawingml/2006/main">
+              <a:graphicData uri="http://schemas.openxmlformats.org/drawingml/2006/picture">
+                <pic:pic xmlns:pic="http://schemas.openxmlformats.org/drawingml/2006/picture">
+                  <pic:nvPicPr>
+                    <pic:cNvPr id="46" name="UB_DomainClassDiagram.jpg"/>
+                    <pic:cNvPicPr/>
+                  </pic:nvPicPr>
+                  <pic:blipFill>
+                    <a:blip r:embed="rId10">
+                      <a:extLst>
+                        <a:ext uri="{28A0092B-C50C-407E-A947-70E740481C1C}">
+                          <a14:useLocalDpi xmlns:a14="http://schemas.microsoft.com/office/drawing/2010/main" val="0"/>
+                        </a:ext>
+                      </a:extLst>
+                    </a:blip>
+                    <a:stretch>
+                      <a:fillRect/>
+                    </a:stretch>
+                  </pic:blipFill>
+                  <pic:spPr>
+                    <a:xfrm>
+                      <a:off x="0" y="0"/>
+                      <a:ext cx="5612130" cy="5349240"/>
+                    </a:xfrm>
+                    <a:prstGeom prst="rect">
+                      <a:avLst/>
+                    </a:prstGeom>
+                  </pic:spPr>
+                </pic:pic>
+              </a:graphicData>
+            </a:graphic>
+          </wp:inline>
+        </w:drawing>
+      </w:r>
+    </w:p>
+    <w:p>
+      <w:pPr>
+        <w:shd w:val="clear" w:color="auto" w:fill="FFFFFF"/>
+        <w:spacing w:after="0" w:line="240" w:lineRule="auto"/>
+        <w:jc w:val="both"/>
+      </w:pPr>
+    </w:p>
+    <w:p>
+      <w:pPr>
+        <w:shd w:val="clear" w:color="auto" w:fill="FFFFFF"/>
+        <w:spacing w:after="0" w:line="240" w:lineRule="auto"/>
+        <w:jc w:val="both"/>
+      </w:pPr>
+    </w:p>
+    <w:p>
+      <w:pPr>
+        <w:shd w:val="clear" w:color="auto" w:fill="FFFFFF"/>
+        <w:spacing w:after="0" w:line="240" w:lineRule="auto"/>
+        <w:jc w:val="both"/>
+      </w:pPr>
+    </w:p>
+    <w:p>
+      <w:pPr>
+        <w:shd w:val="clear" w:color="auto" w:fill="FFFFFF"/>
+        <w:spacing w:after="0" w:line="240" w:lineRule="auto"/>
+        <w:jc w:val="both"/>
+      </w:pPr>
+    </w:p>
+    <w:p>
+      <w:pPr>
+        <w:shd w:val="clear" w:color="auto" w:fill="FFFFFF"/>
+        <w:spacing w:after="0" w:line="240" w:lineRule="auto"/>
+        <w:jc w:val="both"/>
+      </w:pPr>
+    </w:p>
+    <w:p>
+      <w:pPr>
+        <w:shd w:val="clear" w:color="auto" w:fill="FFFFFF"/>
+        <w:spacing w:after="0" w:line="240" w:lineRule="auto"/>
+        <w:jc w:val="both"/>
+      </w:pPr>
+    </w:p>
+    <w:p>
+      <w:pPr>
+        <w:shd w:val="clear" w:color="auto" w:fill="FFFFFF"/>
+        <w:spacing w:after="0" w:line="240" w:lineRule="auto"/>
+        <w:jc w:val="both"/>
+      </w:pPr>
+    </w:p>
+    <w:p>
+      <w:pPr>
+        <w:shd w:val="clear" w:color="auto" w:fill="FFFFFF"/>
+        <w:spacing w:after="0" w:line="240" w:lineRule="auto"/>
+        <w:jc w:val="both"/>
+      </w:pPr>
+    </w:p>
+    <w:p>
+      <w:pPr>
+        <w:shd w:val="clear" w:color="auto" w:fill="FFFFFF"/>
+        <w:spacing w:after="0" w:line="240" w:lineRule="auto"/>
+        <w:jc w:val="both"/>
+      </w:pPr>
+    </w:p>
+    <w:p>
+      <w:pPr>
+        <w:shd w:val="clear" w:color="auto" w:fill="FFFFFF"/>
+        <w:spacing w:after="0" w:line="240" w:lineRule="auto"/>
+        <w:jc w:val="both"/>
+      </w:pPr>
+    </w:p>
+    <w:p>
+      <w:pPr>
+        <w:shd w:val="clear" w:color="auto" w:fill="FFFFFF"/>
+        <w:spacing w:after="0" w:line="240" w:lineRule="auto"/>
+        <w:jc w:val="both"/>
+      </w:pPr>
+    </w:p>
+    <w:p>
+      <w:pPr>
+        <w:shd w:val="clear" w:color="auto" w:fill="FFFFFF"/>
+        <w:spacing w:after="0" w:line="240" w:lineRule="auto"/>
+        <w:jc w:val="both"/>
+      </w:pPr>
+    </w:p>
+    <w:p>
+      <w:pPr>
+        <w:shd w:val="clear" w:color="auto" w:fill="FFFFFF"/>
+        <w:spacing w:after="0" w:line="240" w:lineRule="auto"/>
+        <w:jc w:val="both"/>
+      </w:pPr>
+    </w:p>
+    <w:p>
+      <w:pPr>
+        <w:pStyle w:val="Ttulo1"/>
+      </w:pPr>
+      <w:bookmarkStart w:id="13" w:name="_Toc501387000"/>
+      <w:r>
+        <w:lastRenderedPageBreak/>
+        <w:t>DAO Class Diagram</w:t>
+      </w:r>
+      <w:bookmarkEnd w:id="13"/>
+    </w:p>
+    <w:p>
+      <w:pPr>
+        <w:shd w:val="clear" w:color="auto" w:fill="FFFFFF"/>
+        <w:spacing w:after="0" w:line="240" w:lineRule="auto"/>
+        <w:jc w:val="both"/>
+      </w:pPr>
+    </w:p>
+    <w:p>
+      <w:pPr>
+        <w:shd w:val="clear" w:color="auto" w:fill="FFFFFF"/>
+        <w:spacing w:after="0" w:line="240" w:lineRule="auto"/>
+        <w:jc w:val="center"/>
+      </w:pPr>
+      <w:r>
+        <w:rPr>
+          <w:noProof/>
+          <w:lang w:eastAsia="en-CA"/>
+        </w:rPr>
+        <w:drawing>
+          <wp:inline distT="0" distB="0" distL="0" distR="0">
+            <wp:extent cx="5612130" cy="4326255"/>
+            <wp:effectExtent l="0" t="0" r="7620" b="0"/>
+            <wp:docPr id="48" name="Imagem 48"/>
+            <wp:cNvGraphicFramePr>
+              <a:graphicFrameLocks xmlns:a="http://schemas.openxmlformats.org/drawingml/2006/main" noChangeAspect="1"/>
+            </wp:cNvGraphicFramePr>
+            <a:graphic xmlns:a="http://schemas.openxmlformats.org/drawingml/2006/main">
+              <a:graphicData uri="http://schemas.openxmlformats.org/drawingml/2006/picture">
+                <pic:pic xmlns:pic="http://schemas.openxmlformats.org/drawingml/2006/picture">
+                  <pic:nvPicPr>
+                    <pic:cNvPr id="48" name="UB_DAO_ClassDiagrams.jpg"/>
+                    <pic:cNvPicPr/>
+                  </pic:nvPicPr>
+                  <pic:blipFill>
+                    <a:blip r:embed="rId11">
+                      <a:extLst>
+                        <a:ext uri="{28A0092B-C50C-407E-A947-70E740481C1C}">
+                          <a14:useLocalDpi xmlns:a14="http://schemas.microsoft.com/office/drawing/2010/main" val="0"/>
+                        </a:ext>
+                      </a:extLst>
+                    </a:blip>
+                    <a:stretch>
+                      <a:fillRect/>
+                    </a:stretch>
+                  </pic:blipFill>
+                  <pic:spPr>
+                    <a:xfrm>
+                      <a:off x="0" y="0"/>
+                      <a:ext cx="5612130" cy="4326255"/>
+                    </a:xfrm>
+                    <a:prstGeom prst="rect">
+                      <a:avLst/>
+                    </a:prstGeom>
+                  </pic:spPr>
+                </pic:pic>
+              </a:graphicData>
+            </a:graphic>
+          </wp:inline>
+        </w:drawing>
+      </w:r>
+    </w:p>
+    <w:p>
+      <w:pPr>
+        <w:shd w:val="clear" w:color="auto" w:fill="FFFFFF"/>
+        <w:spacing w:after="0" w:line="240" w:lineRule="auto"/>
+        <w:jc w:val="both"/>
+      </w:pPr>
+    </w:p>
+    <w:p>
+      <w:pPr>
+        <w:shd w:val="clear" w:color="auto" w:fill="FFFFFF"/>
+        <w:spacing w:after="0" w:line="240" w:lineRule="auto"/>
+        <w:jc w:val="both"/>
+      </w:pPr>
+    </w:p>
+    <w:p>
+      <w:pPr>
+        <w:shd w:val="clear" w:color="auto" w:fill="FFFFFF"/>
+        <w:spacing w:after="0" w:line="240" w:lineRule="auto"/>
+        <w:jc w:val="both"/>
+      </w:pPr>
+    </w:p>
+    <w:p>
+      <w:pPr>
+        <w:shd w:val="clear" w:color="auto" w:fill="FFFFFF"/>
+        <w:spacing w:after="0" w:line="240" w:lineRule="auto"/>
+        <w:jc w:val="both"/>
+      </w:pPr>
+    </w:p>
+    <w:p>
+      <w:pPr>
+        <w:shd w:val="clear" w:color="auto" w:fill="FFFFFF"/>
+        <w:spacing w:after="0" w:line="240" w:lineRule="auto"/>
+        <w:jc w:val="both"/>
+      </w:pPr>
+    </w:p>
+    <w:p>
+      <w:pPr>
+        <w:shd w:val="clear" w:color="auto" w:fill="FFFFFF"/>
+        <w:spacing w:after="0" w:line="240" w:lineRule="auto"/>
+        <w:jc w:val="both"/>
+      </w:pPr>
+    </w:p>
+    <w:p>
+      <w:pPr>
+        <w:shd w:val="clear" w:color="auto" w:fill="FFFFFF"/>
+        <w:spacing w:after="0" w:line="240" w:lineRule="auto"/>
+        <w:jc w:val="both"/>
+      </w:pPr>
+    </w:p>
+    <w:p>
+      <w:pPr>
+        <w:shd w:val="clear" w:color="auto" w:fill="FFFFFF"/>
+        <w:spacing w:after="0" w:line="240" w:lineRule="auto"/>
+        <w:jc w:val="both"/>
+      </w:pPr>
+    </w:p>
+    <w:p>
+      <w:pPr>
+        <w:shd w:val="clear" w:color="auto" w:fill="FFFFFF"/>
+        <w:spacing w:after="0" w:line="240" w:lineRule="auto"/>
+        <w:jc w:val="both"/>
+      </w:pPr>
+    </w:p>
+    <w:p>
+      <w:pPr>
+        <w:shd w:val="clear" w:color="auto" w:fill="FFFFFF"/>
+        <w:spacing w:after="0" w:line="240" w:lineRule="auto"/>
+        <w:jc w:val="both"/>
+      </w:pPr>
+    </w:p>
+    <w:p>
+      <w:pPr>
+        <w:shd w:val="clear" w:color="auto" w:fill="FFFFFF"/>
+        <w:spacing w:after="0" w:line="240" w:lineRule="auto"/>
+        <w:jc w:val="both"/>
+      </w:pPr>
+    </w:p>
+    <w:p>
+      <w:pPr>
+        <w:shd w:val="clear" w:color="auto" w:fill="FFFFFF"/>
+        <w:spacing w:after="0" w:line="240" w:lineRule="auto"/>
+        <w:jc w:val="both"/>
+      </w:pPr>
+    </w:p>
+    <w:p>
+      <w:pPr>
+        <w:shd w:val="clear" w:color="auto" w:fill="FFFFFF"/>
+        <w:spacing w:after="0" w:line="240" w:lineRule="auto"/>
+        <w:jc w:val="both"/>
+      </w:pPr>
+    </w:p>
+    <w:p>
+      <w:pPr>
+        <w:shd w:val="clear" w:color="auto" w:fill="FFFFFF"/>
+        <w:spacing w:after="0" w:line="240" w:lineRule="auto"/>
+        <w:jc w:val="both"/>
+      </w:pPr>
+    </w:p>
+    <w:p>
+      <w:pPr>
+        <w:shd w:val="clear" w:color="auto" w:fill="FFFFFF"/>
+        <w:spacing w:after="0" w:line="240" w:lineRule="auto"/>
+        <w:jc w:val="both"/>
+      </w:pPr>
+    </w:p>
+    <w:p>
+      <w:pPr>
+        <w:shd w:val="clear" w:color="auto" w:fill="FFFFFF"/>
+        <w:spacing w:after="0" w:line="240" w:lineRule="auto"/>
+        <w:jc w:val="both"/>
+      </w:pPr>
+    </w:p>
+    <w:p>
+      <w:pPr>
+        <w:shd w:val="clear" w:color="auto" w:fill="FFFFFF"/>
+        <w:spacing w:after="0" w:line="240" w:lineRule="auto"/>
+        <w:jc w:val="both"/>
+      </w:pPr>
+    </w:p>
+    <w:p>
+      <w:pPr>
+        <w:pStyle w:val="Ttulo1"/>
+      </w:pPr>
+      <w:bookmarkStart w:id="14" w:name="_Toc501387001"/>
+      <w:r>
+        <w:lastRenderedPageBreak/>
+        <w:t>Entity Relationship Diagram</w:t>
+      </w:r>
+      <w:bookmarkEnd w:id="14"/>
+    </w:p>
+    <w:p/>
+    <w:p>
+      <w:pPr>
+        <w:jc w:val="center"/>
+      </w:pPr>
+      <w:r>
+        <w:rPr>
+          <w:noProof/>
+          <w:lang w:eastAsia="en-CA"/>
+        </w:rPr>
+        <w:drawing>
+          <wp:inline distT="0" distB="0" distL="0" distR="0">
+            <wp:extent cx="5612130" cy="3014980"/>
+            <wp:effectExtent l="0" t="0" r="7620" b="0"/>
+            <wp:docPr id="47" name="Imagem 47"/>
+            <wp:cNvGraphicFramePr>
+              <a:graphicFrameLocks xmlns:a="http://schemas.openxmlformats.org/drawingml/2006/main" noChangeAspect="1"/>
+            </wp:cNvGraphicFramePr>
+            <a:graphic xmlns:a="http://schemas.openxmlformats.org/drawingml/2006/main">
+              <a:graphicData uri="http://schemas.openxmlformats.org/drawingml/2006/picture">
+                <pic:pic xmlns:pic="http://schemas.openxmlformats.org/drawingml/2006/picture">
+                  <pic:nvPicPr>
+                    <pic:cNvPr id="47" name="UB_EntityRelationshipDiagram.jpg"/>
+                    <pic:cNvPicPr/>
+                  </pic:nvPicPr>
+                  <pic:blipFill>
+                    <a:blip r:embed="rId12">
+                      <a:extLst>
+                        <a:ext uri="{28A0092B-C50C-407E-A947-70E740481C1C}">
+                          <a14:useLocalDpi xmlns:a14="http://schemas.microsoft.com/office/drawing/2010/main" val="0"/>
+                        </a:ext>
+                      </a:extLst>
+                    </a:blip>
+                    <a:stretch>
+                      <a:fillRect/>
+                    </a:stretch>
+                  </pic:blipFill>
+                  <pic:spPr>
+                    <a:xfrm>
+                      <a:off x="0" y="0"/>
+                      <a:ext cx="5612130" cy="3014980"/>
+                    </a:xfrm>
+                    <a:prstGeom prst="rect">
+                      <a:avLst/>
+                    </a:prstGeom>
+                  </pic:spPr>
+                </pic:pic>
+              </a:graphicData>
+            </a:graphic>
+          </wp:inline>
+        </w:drawing>
+      </w:r>
+    </w:p>
+    <w:p>
+      <w:pPr>
+        <w:shd w:val="clear" w:color="auto" w:fill="FFFFFF"/>
+        <w:spacing w:after="0" w:line="240" w:lineRule="auto"/>
+        <w:jc w:val="both"/>
+      </w:pPr>
+    </w:p>
+    <w:p>
+      <w:pPr>
+        <w:shd w:val="clear" w:color="auto" w:fill="FFFFFF"/>
+        <w:spacing w:after="0" w:line="240" w:lineRule="auto"/>
+        <w:jc w:val="both"/>
+      </w:pPr>
+    </w:p>
+    <w:p>
+      <w:pPr>
+        <w:shd w:val="clear" w:color="auto" w:fill="FFFFFF"/>
+        <w:spacing w:after="0" w:line="240" w:lineRule="auto"/>
+        <w:jc w:val="both"/>
+      </w:pPr>
+    </w:p>
+    <w:p>
+      <w:pPr>
+        <w:shd w:val="clear" w:color="auto" w:fill="FFFFFF"/>
+        <w:spacing w:after="0" w:line="240" w:lineRule="auto"/>
+        <w:jc w:val="both"/>
+      </w:pPr>
+    </w:p>
+    <w:p>
+      <w:pPr>
+        <w:shd w:val="clear" w:color="auto" w:fill="FFFFFF"/>
+        <w:spacing w:after="0" w:line="240" w:lineRule="auto"/>
+        <w:jc w:val="both"/>
+      </w:pPr>
+    </w:p>
+    <w:p>
+      <w:pPr>
+        <w:shd w:val="clear" w:color="auto" w:fill="FFFFFF"/>
+        <w:spacing w:after="0" w:line="240" w:lineRule="auto"/>
+        <w:jc w:val="both"/>
+      </w:pPr>
+    </w:p>
+    <w:p>
+      <w:pPr>
+        <w:shd w:val="clear" w:color="auto" w:fill="FFFFFF"/>
+        <w:spacing w:after="0" w:line="240" w:lineRule="auto"/>
+        <w:jc w:val="both"/>
+      </w:pPr>
+    </w:p>
+    <w:p>
+      <w:pPr>
+        <w:shd w:val="clear" w:color="auto" w:fill="FFFFFF"/>
+        <w:spacing w:after="0" w:line="240" w:lineRule="auto"/>
+        <w:jc w:val="both"/>
+      </w:pPr>
+    </w:p>
+    <w:p>
+      <w:pPr>
+        <w:shd w:val="clear" w:color="auto" w:fill="FFFFFF"/>
+        <w:spacing w:after="0" w:line="240" w:lineRule="auto"/>
+        <w:jc w:val="both"/>
+      </w:pPr>
+    </w:p>
+    <w:p>
+      <w:pPr>
+        <w:shd w:val="clear" w:color="auto" w:fill="FFFFFF"/>
+        <w:spacing w:after="0" w:line="240" w:lineRule="auto"/>
+        <w:jc w:val="both"/>
+      </w:pPr>
+    </w:p>
+    <w:p>
+      <w:pPr>
+        <w:shd w:val="clear" w:color="auto" w:fill="FFFFFF"/>
+        <w:spacing w:after="0" w:line="240" w:lineRule="auto"/>
+        <w:jc w:val="both"/>
+      </w:pPr>
+    </w:p>
+    <w:p>
+      <w:pPr>
+        <w:shd w:val="clear" w:color="auto" w:fill="FFFFFF"/>
+        <w:spacing w:after="0" w:line="240" w:lineRule="auto"/>
+        <w:jc w:val="both"/>
+      </w:pPr>
+    </w:p>
+    <w:p>
+      <w:pPr>
+        <w:shd w:val="clear" w:color="auto" w:fill="FFFFFF"/>
+        <w:spacing w:after="0" w:line="240" w:lineRule="auto"/>
+        <w:jc w:val="both"/>
+      </w:pPr>
+    </w:p>
+    <w:p>
+      <w:pPr>
+        <w:shd w:val="clear" w:color="auto" w:fill="FFFFFF"/>
+        <w:spacing w:after="0" w:line="240" w:lineRule="auto"/>
+        <w:jc w:val="both"/>
+      </w:pPr>
+    </w:p>
+    <w:p>
+      <w:pPr>
+        <w:shd w:val="clear" w:color="auto" w:fill="FFFFFF"/>
+        <w:spacing w:after="0" w:line="240" w:lineRule="auto"/>
+        <w:jc w:val="both"/>
+      </w:pPr>
+    </w:p>
+    <w:p>
+      <w:pPr>
+        <w:shd w:val="clear" w:color="auto" w:fill="FFFFFF"/>
+        <w:spacing w:after="0" w:line="240" w:lineRule="auto"/>
+        <w:jc w:val="both"/>
+      </w:pPr>
+    </w:p>
+    <w:p>
+      <w:pPr>
+        <w:shd w:val="clear" w:color="auto" w:fill="FFFFFF"/>
+        <w:spacing w:after="0" w:line="240" w:lineRule="auto"/>
+        <w:jc w:val="both"/>
+      </w:pPr>
+    </w:p>
+    <w:p>
+      <w:pPr>
+        <w:shd w:val="clear" w:color="auto" w:fill="FFFFFF"/>
+        <w:spacing w:after="0" w:line="240" w:lineRule="auto"/>
+        <w:jc w:val="both"/>
+      </w:pPr>
+    </w:p>
+    <w:p>
+      <w:pPr>
+        <w:shd w:val="clear" w:color="auto" w:fill="FFFFFF"/>
+        <w:spacing w:after="0" w:line="240" w:lineRule="auto"/>
+        <w:jc w:val="both"/>
+      </w:pPr>
+    </w:p>
+    <w:p>
+      <w:pPr>
+        <w:shd w:val="clear" w:color="auto" w:fill="FFFFFF"/>
+        <w:spacing w:after="0" w:line="240" w:lineRule="auto"/>
+        <w:jc w:val="both"/>
+      </w:pPr>
+    </w:p>
+    <w:p>
+      <w:pPr>
+        <w:shd w:val="clear" w:color="auto" w:fill="FFFFFF"/>
+        <w:spacing w:after="0" w:line="240" w:lineRule="auto"/>
+        <w:jc w:val="both"/>
+      </w:pPr>
+    </w:p>
+    <w:p>
+      <w:pPr>
+        <w:shd w:val="clear" w:color="auto" w:fill="FFFFFF"/>
+        <w:spacing w:after="0" w:line="240" w:lineRule="auto"/>
+        <w:jc w:val="both"/>
+      </w:pPr>
+    </w:p>
+    <w:p>
+      <w:pPr>
+        <w:shd w:val="clear" w:color="auto" w:fill="FFFFFF"/>
+        <w:spacing w:after="0" w:line="240" w:lineRule="auto"/>
+        <w:jc w:val="both"/>
+      </w:pPr>
+    </w:p>
+    <w:p>
+      <w:pPr>
+        <w:pStyle w:val="Ttulo1"/>
+      </w:pPr>
+      <w:bookmarkStart w:id="15" w:name="_Toc501387002"/>
       <w:r>
         <w:lastRenderedPageBreak/>
         <w:t>Version History</w:t>
       </w:r>
-      <w:bookmarkEnd w:id="10"/>
+      <w:bookmarkEnd w:id="15"/>
     </w:p>
     <w:tbl>
       <w:tblPr>
@@ -5729,6 +6630,32 @@
           </w:p>
         </w:tc>
       </w:tr>
+      <w:tr>
+        <w:tc>
+          <w:tcPr>
+            <w:cnfStyle w:val="001000000000" w:firstRow="0" w:lastRow="0" w:firstColumn="1" w:lastColumn="0" w:oddVBand="0" w:evenVBand="0" w:oddHBand="0" w:evenHBand="0" w:firstRowFirstColumn="0" w:firstRowLastColumn="0" w:lastRowFirstColumn="0" w:lastRowLastColumn="0"/>
+            <w:tcW w:w="1980" w:type="dxa"/>
+          </w:tcPr>
+          <w:p>
+            <w:r>
+              <w:t>0.2</w:t>
+            </w:r>
+          </w:p>
+        </w:tc>
+        <w:tc>
+          <w:tcPr>
+            <w:tcW w:w="6848" w:type="dxa"/>
+          </w:tcPr>
+          <w:p>
+            <w:pPr>
+              <w:cnfStyle w:val="000000000000" w:firstRow="0" w:lastRow="0" w:firstColumn="0" w:lastColumn="0" w:oddVBand="0" w:evenVBand="0" w:oddHBand="0" w:evenHBand="0" w:firstRowFirstColumn="0" w:firstRowLastColumn="0" w:lastRowFirstColumn="0" w:lastRowLastColumn="0"/>
+            </w:pPr>
+            <w:r>
+              <w:t>The library’s front page.</w:t>
+            </w:r>
+          </w:p>
+        </w:tc>
+      </w:tr>
     </w:tbl>
     <w:p/>
     <w:p>
@@ -5738,10 +6665,10 @@
           <w:lang w:eastAsia="en-CA"/>
         </w:rPr>
         <w:drawing>
-          <wp:inline distT="0" distB="0" distL="0" distR="0" wp14:anchorId="5021C9C9" wp14:editId="16E299D7">
-            <wp:extent cx="5612130" cy="3039745"/>
-            <wp:effectExtent l="0" t="0" r="7620" b="8255"/>
-            <wp:docPr id="33" name="Imagem 33"/>
+          <wp:inline distT="0" distB="0" distL="0" distR="0" wp14:anchorId="5800668F" wp14:editId="34DE5A9C">
+            <wp:extent cx="5612130" cy="3156585"/>
+            <wp:effectExtent l="0" t="0" r="7620" b="5715"/>
+            <wp:docPr id="44" name="Imagem 44"/>
             <wp:cNvGraphicFramePr>
               <a:graphicFrameLocks xmlns:a="http://schemas.openxmlformats.org/drawingml/2006/main" noChangeAspect="1"/>
             </wp:cNvGraphicFramePr>
@@ -5753,7 +6680,7 @@
                     <pic:cNvPicPr/>
                   </pic:nvPicPr>
                   <pic:blipFill>
-                    <a:blip r:embed="rId10"/>
+                    <a:blip r:embed="rId13"/>
                     <a:stretch>
                       <a:fillRect/>
                     </a:stretch>
@@ -5761,7 +6688,7 @@
                   <pic:spPr>
                     <a:xfrm>
                       <a:off x="0" y="0"/>
-                      <a:ext cx="5612130" cy="3039745"/>
+                      <a:ext cx="5612130" cy="3156585"/>
                     </a:xfrm>
                     <a:prstGeom prst="rect">
                       <a:avLst/>
@@ -5774,643 +6701,1445 @@
         </w:drawing>
       </w:r>
     </w:p>
+    <w:p>
+      <w:pPr>
+        <w:pStyle w:val="Ttulo1"/>
+      </w:pPr>
+    </w:p>
+    <w:p>
+      <w:pPr>
+        <w:pStyle w:val="Ttulo1"/>
+      </w:pPr>
+      <w:bookmarkStart w:id="16" w:name="_Toc501387003"/>
+      <w:r>
+        <w:t>Typography and Colour</w:t>
+      </w:r>
+      <w:r>
+        <w:t>s</w:t>
+      </w:r>
+      <w:bookmarkEnd w:id="16"/>
+    </w:p>
+    <w:p>
+      <w:pPr>
+        <w:pStyle w:val="Ttulo2"/>
+      </w:pPr>
+      <w:bookmarkStart w:id="17" w:name="_Toc501387004"/>
+      <w:r>
+        <w:t>Typography</w:t>
+      </w:r>
+      <w:bookmarkEnd w:id="17"/>
+    </w:p>
+    <w:p>
+      <w:r>
+        <w:t>Calibri</w:t>
+      </w:r>
+    </w:p>
+    <w:p>
+      <w:pPr>
+        <w:pStyle w:val="Ttulo2"/>
+      </w:pPr>
+      <w:bookmarkStart w:id="18" w:name="_Toc501387005"/>
+      <w:r>
+        <w:t>Colour</w:t>
+      </w:r>
+      <w:r>
+        <w:t>s</w:t>
+      </w:r>
+      <w:bookmarkEnd w:id="18"/>
+    </w:p>
+    <w:tbl>
+      <w:tblPr>
+        <w:tblStyle w:val="TabelaSimples2"/>
+        <w:tblW w:w="0" w:type="auto"/>
+        <w:tblBorders>
+          <w:top w:val="single" w:sz="4" w:space="0" w:color="D9D9D9" w:themeColor="background1" w:themeShade="D9"/>
+          <w:bottom w:val="single" w:sz="4" w:space="0" w:color="D9D9D9" w:themeColor="background1" w:themeShade="D9"/>
+          <w:insideH w:val="single" w:sz="4" w:space="0" w:color="D9D9D9" w:themeColor="background1" w:themeShade="D9"/>
+        </w:tblBorders>
+        <w:tblLook w:val="04A0" w:firstRow="1" w:lastRow="0" w:firstColumn="1" w:lastColumn="0" w:noHBand="0" w:noVBand="1"/>
+      </w:tblPr>
+      <w:tblGrid>
+        <w:gridCol w:w="1471"/>
+        <w:gridCol w:w="1471"/>
+        <w:gridCol w:w="1471"/>
+        <w:gridCol w:w="1471"/>
+        <w:gridCol w:w="1472"/>
+        <w:gridCol w:w="1472"/>
+      </w:tblGrid>
+      <w:tr>
+        <w:trPr>
+          <w:cnfStyle w:val="100000000000" w:firstRow="1" w:lastRow="0" w:firstColumn="0" w:lastColumn="0" w:oddVBand="0" w:evenVBand="0" w:oddHBand="0" w:evenHBand="0" w:firstRowFirstColumn="0" w:firstRowLastColumn="0" w:lastRowFirstColumn="0" w:lastRowLastColumn="0"/>
+          <w:trHeight w:val="340"/>
+        </w:trPr>
+        <w:tc>
+          <w:tcPr>
+            <w:cnfStyle w:val="001000000000" w:firstRow="0" w:lastRow="0" w:firstColumn="1" w:lastColumn="0" w:oddVBand="0" w:evenVBand="0" w:oddHBand="0" w:evenHBand="0" w:firstRowFirstColumn="0" w:firstRowLastColumn="0" w:lastRowFirstColumn="0" w:lastRowLastColumn="0"/>
+            <w:tcW w:w="1471" w:type="dxa"/>
+            <w:tcBorders>
+              <w:bottom w:val="none" w:sz="0" w:space="0" w:color="auto"/>
+            </w:tcBorders>
+            <w:vAlign w:val="center"/>
+          </w:tcPr>
+          <w:p>
+            <w:pPr>
+              <w:jc w:val="right"/>
+              <w:rPr>
+                <w:rFonts w:ascii="Consolas" w:hAnsi="Consolas"/>
+                <w:b w:val="0"/>
+                <w:sz w:val="20"/>
+              </w:rPr>
+            </w:pPr>
+            <w:r>
+              <w:rPr>
+                <w:rFonts w:ascii="Consolas" w:hAnsi="Consolas"/>
+                <w:b w:val="0"/>
+                <w:sz w:val="20"/>
+              </w:rPr>
+              <w:t>#</w:t>
+            </w:r>
+            <w:proofErr w:type="spellStart"/>
+            <w:r>
+              <w:rPr>
+                <w:rFonts w:ascii="Consolas" w:hAnsi="Consolas"/>
+                <w:b w:val="0"/>
+                <w:sz w:val="20"/>
+              </w:rPr>
+              <w:t>ffffff</w:t>
+            </w:r>
+            <w:proofErr w:type="spellEnd"/>
+          </w:p>
+        </w:tc>
+        <w:tc>
+          <w:tcPr>
+            <w:tcW w:w="1471" w:type="dxa"/>
+            <w:tcBorders>
+              <w:bottom w:val="none" w:sz="0" w:space="0" w:color="auto"/>
+            </w:tcBorders>
+            <w:vAlign w:val="center"/>
+          </w:tcPr>
+          <w:p>
+            <w:pPr>
+              <w:cnfStyle w:val="100000000000" w:firstRow="1" w:lastRow="0" w:firstColumn="0" w:lastColumn="0" w:oddVBand="0" w:evenVBand="0" w:oddHBand="0" w:evenHBand="0" w:firstRowFirstColumn="0" w:firstRowLastColumn="0" w:lastRowFirstColumn="0" w:lastRowLastColumn="0"/>
+              <w:rPr>
+                <w:rFonts w:ascii="Consolas" w:hAnsi="Consolas"/>
+                <w:b w:val="0"/>
+                <w:sz w:val="20"/>
+              </w:rPr>
+            </w:pPr>
+            <w:r>
+              <w:rPr>
+                <w:rFonts w:ascii="Consolas" w:hAnsi="Consolas"/>
+                <w:b w:val="0"/>
+                <w:noProof/>
+                <w:sz w:val="20"/>
+                <w:lang w:eastAsia="en-CA"/>
+              </w:rPr>
+              <mc:AlternateContent>
+                <mc:Choice Requires="wps">
+                  <w:drawing>
+                    <wp:anchor distT="0" distB="0" distL="114300" distR="114300" simplePos="0" relativeHeight="251677696" behindDoc="0" locked="0" layoutInCell="1" allowOverlap="1" wp14:anchorId="2CEDBBB3" wp14:editId="3746828B">
+                      <wp:simplePos x="0" y="0"/>
+                      <wp:positionH relativeFrom="column">
+                        <wp:posOffset>-5715</wp:posOffset>
+                      </wp:positionH>
+                      <wp:positionV relativeFrom="paragraph">
+                        <wp:posOffset>3175</wp:posOffset>
+                      </wp:positionV>
+                      <wp:extent cx="279400" cy="149860"/>
+                      <wp:effectExtent l="0" t="0" r="25400" b="21590"/>
+                      <wp:wrapNone/>
+                      <wp:docPr id="42" name="Retângulo 42"/>
+                      <wp:cNvGraphicFramePr/>
+                      <a:graphic xmlns:a="http://schemas.openxmlformats.org/drawingml/2006/main">
+                        <a:graphicData uri="http://schemas.microsoft.com/office/word/2010/wordprocessingShape">
+                          <wps:wsp>
+                            <wps:cNvSpPr/>
+                            <wps:spPr>
+                              <a:xfrm>
+                                <a:off x="0" y="0"/>
+                                <a:ext cx="279400" cy="149860"/>
+                              </a:xfrm>
+                              <a:prstGeom prst="rect">
+                                <a:avLst/>
+                              </a:prstGeom>
+                              <a:ln w="3175"/>
+                            </wps:spPr>
+                            <wps:style>
+                              <a:lnRef idx="2">
+                                <a:schemeClr val="dk1"/>
+                              </a:lnRef>
+                              <a:fillRef idx="1">
+                                <a:schemeClr val="lt1"/>
+                              </a:fillRef>
+                              <a:effectRef idx="0">
+                                <a:schemeClr val="dk1"/>
+                              </a:effectRef>
+                              <a:fontRef idx="minor">
+                                <a:schemeClr val="dk1"/>
+                              </a:fontRef>
+                            </wps:style>
+                            <wps:bodyPr rot="0" spcFirstLastPara="0" vertOverflow="overflow" horzOverflow="overflow" vert="horz" wrap="square" lIns="91440" tIns="45720" rIns="91440" bIns="45720" numCol="1" spcCol="0" rtlCol="0" fromWordArt="0" anchor="ctr" anchorCtr="0" forceAA="0" compatLnSpc="1">
+                              <a:prstTxWarp prst="textNoShape">
+                                <a:avLst/>
+                              </a:prstTxWarp>
+                              <a:noAutofit/>
+                            </wps:bodyPr>
+                          </wps:wsp>
+                        </a:graphicData>
+                      </a:graphic>
+                    </wp:anchor>
+                  </w:drawing>
+                </mc:Choice>
+                <mc:Fallback>
+                  <w:pict>
+                    <v:rect w14:anchorId="6CF51E67" id="Retângulo 42" o:spid="_x0000_s1026" style="position:absolute;margin-left:-.45pt;margin-top:.25pt;width:22pt;height:11.8pt;z-index:251677696;visibility:visible;mso-wrap-style:square;mso-wrap-distance-left:9pt;mso-wrap-distance-top:0;mso-wrap-distance-right:9pt;mso-wrap-distance-bottom:0;mso-position-horizontal:absolute;mso-position-horizontal-relative:text;mso-position-vertical:absolute;mso-position-vertical-relative:text;v-text-anchor:middle" o:gfxdata="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" fillcolor="white [3201]" strokecolor="black [3200]" strokeweight=".25pt"/>
+                  </w:pict>
+                </mc:Fallback>
+              </mc:AlternateContent>
+            </w:r>
+          </w:p>
+        </w:tc>
+        <w:tc>
+          <w:tcPr>
+            <w:tcW w:w="1471" w:type="dxa"/>
+            <w:tcBorders>
+              <w:bottom w:val="none" w:sz="0" w:space="0" w:color="auto"/>
+            </w:tcBorders>
+            <w:vAlign w:val="center"/>
+          </w:tcPr>
+          <w:p>
+            <w:pPr>
+              <w:jc w:val="right"/>
+              <w:cnfStyle w:val="100000000000" w:firstRow="1" w:lastRow="0" w:firstColumn="0" w:lastColumn="0" w:oddVBand="0" w:evenVBand="0" w:oddHBand="0" w:evenHBand="0" w:firstRowFirstColumn="0" w:firstRowLastColumn="0" w:lastRowFirstColumn="0" w:lastRowLastColumn="0"/>
+              <w:rPr>
+                <w:rFonts w:ascii="Consolas" w:hAnsi="Consolas"/>
+                <w:b w:val="0"/>
+                <w:sz w:val="20"/>
+              </w:rPr>
+            </w:pPr>
+            <w:r>
+              <w:rPr>
+                <w:rFonts w:ascii="Consolas" w:hAnsi="Consolas"/>
+                <w:b w:val="0"/>
+                <w:sz w:val="20"/>
+              </w:rPr>
+              <w:t>#71a4d6</w:t>
+            </w:r>
+          </w:p>
+        </w:tc>
+        <w:tc>
+          <w:tcPr>
+            <w:tcW w:w="1471" w:type="dxa"/>
+            <w:tcBorders>
+              <w:bottom w:val="none" w:sz="0" w:space="0" w:color="auto"/>
+            </w:tcBorders>
+            <w:vAlign w:val="center"/>
+          </w:tcPr>
+          <w:p>
+            <w:pPr>
+              <w:cnfStyle w:val="100000000000" w:firstRow="1" w:lastRow="0" w:firstColumn="0" w:lastColumn="0" w:oddVBand="0" w:evenVBand="0" w:oddHBand="0" w:evenHBand="0" w:firstRowFirstColumn="0" w:firstRowLastColumn="0" w:lastRowFirstColumn="0" w:lastRowLastColumn="0"/>
+              <w:rPr>
+                <w:rFonts w:ascii="Consolas" w:hAnsi="Consolas"/>
+                <w:b w:val="0"/>
+                <w:sz w:val="20"/>
+              </w:rPr>
+            </w:pPr>
+            <w:r>
+              <w:rPr>
+                <w:rFonts w:ascii="Consolas" w:hAnsi="Consolas"/>
+                <w:b w:val="0"/>
+                <w:noProof/>
+                <w:sz w:val="20"/>
+                <w:lang w:eastAsia="en-CA"/>
+              </w:rPr>
+              <mc:AlternateContent>
+                <mc:Choice Requires="wps">
+                  <w:drawing>
+                    <wp:anchor distT="0" distB="0" distL="114300" distR="114300" simplePos="0" relativeHeight="251679744" behindDoc="0" locked="0" layoutInCell="1" allowOverlap="1" wp14:anchorId="1DA5FD00" wp14:editId="03E79B81">
+                      <wp:simplePos x="0" y="0"/>
+                      <wp:positionH relativeFrom="column">
+                        <wp:posOffset>2540</wp:posOffset>
+                      </wp:positionH>
+                      <wp:positionV relativeFrom="paragraph">
+                        <wp:posOffset>3175</wp:posOffset>
+                      </wp:positionV>
+                      <wp:extent cx="279400" cy="149860"/>
+                      <wp:effectExtent l="0" t="0" r="25400" b="21590"/>
+                      <wp:wrapNone/>
+                      <wp:docPr id="35" name="Retângulo 35"/>
+                      <wp:cNvGraphicFramePr/>
+                      <a:graphic xmlns:a="http://schemas.openxmlformats.org/drawingml/2006/main">
+                        <a:graphicData uri="http://schemas.microsoft.com/office/word/2010/wordprocessingShape">
+                          <wps:wsp>
+                            <wps:cNvSpPr/>
+                            <wps:spPr>
+                              <a:xfrm>
+                                <a:off x="0" y="0"/>
+                                <a:ext cx="279400" cy="149860"/>
+                              </a:xfrm>
+                              <a:prstGeom prst="rect">
+                                <a:avLst/>
+                              </a:prstGeom>
+                              <a:solidFill>
+                                <a:srgbClr val="71A4D6"/>
+                              </a:solidFill>
+                              <a:ln>
+                                <a:solidFill>
+                                  <a:srgbClr val="71A4D6"/>
+                                </a:solidFill>
+                              </a:ln>
+                            </wps:spPr>
+                            <wps:style>
+                              <a:lnRef idx="2">
+                                <a:schemeClr val="accent1">
+                                  <a:shade val="50000"/>
+                                </a:schemeClr>
+                              </a:lnRef>
+                              <a:fillRef idx="1">
+                                <a:schemeClr val="accent1"/>
+                              </a:fillRef>
+                              <a:effectRef idx="0">
+                                <a:schemeClr val="accent1"/>
+                              </a:effectRef>
+                              <a:fontRef idx="minor">
+                                <a:schemeClr val="lt1"/>
+                              </a:fontRef>
+                            </wps:style>
+                            <wps:bodyPr rot="0" spcFirstLastPara="0" vertOverflow="overflow" horzOverflow="overflow" vert="horz" wrap="square" lIns="91440" tIns="45720" rIns="91440" bIns="45720" numCol="1" spcCol="0" rtlCol="0" fromWordArt="0" anchor="ctr" anchorCtr="0" forceAA="0" compatLnSpc="1">
+                              <a:prstTxWarp prst="textNoShape">
+                                <a:avLst/>
+                              </a:prstTxWarp>
+                              <a:noAutofit/>
+                            </wps:bodyPr>
+                          </wps:wsp>
+                        </a:graphicData>
+                      </a:graphic>
+                    </wp:anchor>
+                  </w:drawing>
+                </mc:Choice>
+                <mc:Fallback>
+                  <w:pict>
+                    <v:rect w14:anchorId="3B55F95E" id="Retângulo 35" o:spid="_x0000_s1026" style="position:absolute;margin-left:.2pt;margin-top:.25pt;width:22pt;height:11.8pt;z-index:251679744;visibility:visible;mso-wrap-style:square;mso-wrap-distance-left:9pt;mso-wrap-distance-top:0;mso-wrap-distance-right:9pt;mso-wrap-distance-bottom:0;mso-position-horizontal:absolute;mso-position-horizontal-relative:text;mso-position-vertical:absolute;mso-position-vertical-relative:text;v-text-anchor:middle" o:gfxdata="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" fillcolor="#71a4d6" strokecolor="#71a4d6" strokeweight="1pt"/>
+                  </w:pict>
+                </mc:Fallback>
+              </mc:AlternateContent>
+            </w:r>
+          </w:p>
+        </w:tc>
+        <w:tc>
+          <w:tcPr>
+            <w:tcW w:w="1472" w:type="dxa"/>
+            <w:tcBorders>
+              <w:bottom w:val="none" w:sz="0" w:space="0" w:color="auto"/>
+            </w:tcBorders>
+            <w:vAlign w:val="center"/>
+          </w:tcPr>
+          <w:p>
+            <w:pPr>
+              <w:jc w:val="right"/>
+              <w:cnfStyle w:val="100000000000" w:firstRow="1" w:lastRow="0" w:firstColumn="0" w:lastColumn="0" w:oddVBand="0" w:evenVBand="0" w:oddHBand="0" w:evenHBand="0" w:firstRowFirstColumn="0" w:firstRowLastColumn="0" w:lastRowFirstColumn="0" w:lastRowLastColumn="0"/>
+              <w:rPr>
+                <w:rFonts w:ascii="Consolas" w:hAnsi="Consolas"/>
+                <w:b w:val="0"/>
+                <w:sz w:val="20"/>
+              </w:rPr>
+            </w:pPr>
+            <w:r>
+              <w:rPr>
+                <w:rFonts w:ascii="Consolas" w:hAnsi="Consolas"/>
+                <w:b w:val="0"/>
+                <w:sz w:val="20"/>
+              </w:rPr>
+              <w:t>#98af8c</w:t>
+            </w:r>
+          </w:p>
+        </w:tc>
+        <w:tc>
+          <w:tcPr>
+            <w:tcW w:w="1472" w:type="dxa"/>
+            <w:tcBorders>
+              <w:bottom w:val="none" w:sz="0" w:space="0" w:color="auto"/>
+            </w:tcBorders>
+            <w:vAlign w:val="center"/>
+          </w:tcPr>
+          <w:p>
+            <w:pPr>
+              <w:cnfStyle w:val="100000000000" w:firstRow="1" w:lastRow="0" w:firstColumn="0" w:lastColumn="0" w:oddVBand="0" w:evenVBand="0" w:oddHBand="0" w:evenHBand="0" w:firstRowFirstColumn="0" w:firstRowLastColumn="0" w:lastRowFirstColumn="0" w:lastRowLastColumn="0"/>
+              <w:rPr>
+                <w:rFonts w:ascii="Consolas" w:hAnsi="Consolas"/>
+                <w:b w:val="0"/>
+                <w:sz w:val="20"/>
+              </w:rPr>
+            </w:pPr>
+            <w:r>
+              <w:rPr>
+                <w:rFonts w:ascii="Consolas" w:hAnsi="Consolas"/>
+                <w:b w:val="0"/>
+                <w:noProof/>
+                <w:sz w:val="20"/>
+                <w:lang w:eastAsia="en-CA"/>
+              </w:rPr>
+              <mc:AlternateContent>
+                <mc:Choice Requires="wps">
+                  <w:drawing>
+                    <wp:anchor distT="0" distB="0" distL="114300" distR="114300" simplePos="0" relativeHeight="251681792" behindDoc="0" locked="0" layoutInCell="1" allowOverlap="1" wp14:anchorId="450E4926" wp14:editId="50190CF9">
+                      <wp:simplePos x="0" y="0"/>
+                      <wp:positionH relativeFrom="column">
+                        <wp:posOffset>3175</wp:posOffset>
+                      </wp:positionH>
+                      <wp:positionV relativeFrom="paragraph">
+                        <wp:posOffset>3175</wp:posOffset>
+                      </wp:positionV>
+                      <wp:extent cx="279400" cy="149860"/>
+                      <wp:effectExtent l="0" t="0" r="25400" b="21590"/>
+                      <wp:wrapNone/>
+                      <wp:docPr id="36" name="Retângulo 36"/>
+                      <wp:cNvGraphicFramePr/>
+                      <a:graphic xmlns:a="http://schemas.openxmlformats.org/drawingml/2006/main">
+                        <a:graphicData uri="http://schemas.microsoft.com/office/word/2010/wordprocessingShape">
+                          <wps:wsp>
+                            <wps:cNvSpPr/>
+                            <wps:spPr>
+                              <a:xfrm>
+                                <a:off x="0" y="0"/>
+                                <a:ext cx="279400" cy="149860"/>
+                              </a:xfrm>
+                              <a:prstGeom prst="rect">
+                                <a:avLst/>
+                              </a:prstGeom>
+                              <a:solidFill>
+                                <a:srgbClr val="98AF8C"/>
+                              </a:solidFill>
+                              <a:ln>
+                                <a:solidFill>
+                                  <a:srgbClr val="98AF8C"/>
+                                </a:solidFill>
+                              </a:ln>
+                            </wps:spPr>
+                            <wps:style>
+                              <a:lnRef idx="2">
+                                <a:schemeClr val="accent1">
+                                  <a:shade val="50000"/>
+                                </a:schemeClr>
+                              </a:lnRef>
+                              <a:fillRef idx="1">
+                                <a:schemeClr val="accent1"/>
+                              </a:fillRef>
+                              <a:effectRef idx="0">
+                                <a:schemeClr val="accent1"/>
+                              </a:effectRef>
+                              <a:fontRef idx="minor">
+                                <a:schemeClr val="lt1"/>
+                              </a:fontRef>
+                            </wps:style>
+                            <wps:bodyPr rot="0" spcFirstLastPara="0" vertOverflow="overflow" horzOverflow="overflow" vert="horz" wrap="square" lIns="91440" tIns="45720" rIns="91440" bIns="45720" numCol="1" spcCol="0" rtlCol="0" fromWordArt="0" anchor="ctr" anchorCtr="0" forceAA="0" compatLnSpc="1">
+                              <a:prstTxWarp prst="textNoShape">
+                                <a:avLst/>
+                              </a:prstTxWarp>
+                              <a:noAutofit/>
+                            </wps:bodyPr>
+                          </wps:wsp>
+                        </a:graphicData>
+                      </a:graphic>
+                    </wp:anchor>
+                  </w:drawing>
+                </mc:Choice>
+                <mc:Fallback>
+                  <w:pict>
+                    <v:rect w14:anchorId="2A0AFF16" id="Retângulo 36" o:spid="_x0000_s1026" style="position:absolute;margin-left:.25pt;margin-top:.25pt;width:22pt;height:11.8pt;z-index:251681792;visibility:visible;mso-wrap-style:square;mso-wrap-distance-left:9pt;mso-wrap-distance-top:0;mso-wrap-distance-right:9pt;mso-wrap-distance-bottom:0;mso-position-horizontal:absolute;mso-position-horizontal-relative:text;mso-position-vertical:absolute;mso-position-vertical-relative:text;v-text-anchor:middle" o:gfxdata="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" fillcolor="#98af8c" strokecolor="#98af8c" strokeweight="1pt"/>
+                  </w:pict>
+                </mc:Fallback>
+              </mc:AlternateContent>
+            </w:r>
+          </w:p>
+        </w:tc>
+      </w:tr>
+      <w:tr>
+        <w:trPr>
+          <w:cnfStyle w:val="000000100000" w:firstRow="0" w:lastRow="0" w:firstColumn="0" w:lastColumn="0" w:oddVBand="0" w:evenVBand="0" w:oddHBand="1" w:evenHBand="0" w:firstRowFirstColumn="0" w:firstRowLastColumn="0" w:lastRowFirstColumn="0" w:lastRowLastColumn="0"/>
+          <w:trHeight w:val="340"/>
+        </w:trPr>
+        <w:tc>
+          <w:tcPr>
+            <w:cnfStyle w:val="001000000000" w:firstRow="0" w:lastRow="0" w:firstColumn="1" w:lastColumn="0" w:oddVBand="0" w:evenVBand="0" w:oddHBand="0" w:evenHBand="0" w:firstRowFirstColumn="0" w:firstRowLastColumn="0" w:lastRowFirstColumn="0" w:lastRowLastColumn="0"/>
+            <w:tcW w:w="1471" w:type="dxa"/>
+            <w:tcBorders>
+              <w:top w:val="none" w:sz="0" w:space="0" w:color="auto"/>
+              <w:bottom w:val="none" w:sz="0" w:space="0" w:color="auto"/>
+            </w:tcBorders>
+            <w:vAlign w:val="center"/>
+          </w:tcPr>
+          <w:p>
+            <w:pPr>
+              <w:jc w:val="right"/>
+              <w:rPr>
+                <w:rFonts w:ascii="Consolas" w:hAnsi="Consolas"/>
+                <w:b w:val="0"/>
+                <w:sz w:val="20"/>
+              </w:rPr>
+            </w:pPr>
+            <w:r>
+              <w:rPr>
+                <w:rFonts w:ascii="Consolas" w:hAnsi="Consolas"/>
+                <w:b w:val="0"/>
+                <w:sz w:val="20"/>
+              </w:rPr>
+              <w:t>#9ccd90</w:t>
+            </w:r>
+          </w:p>
+        </w:tc>
+        <w:tc>
+          <w:tcPr>
+            <w:tcW w:w="1471" w:type="dxa"/>
+            <w:tcBorders>
+              <w:top w:val="none" w:sz="0" w:space="0" w:color="auto"/>
+              <w:bottom w:val="none" w:sz="0" w:space="0" w:color="auto"/>
+            </w:tcBorders>
+            <w:vAlign w:val="center"/>
+          </w:tcPr>
+          <w:p>
+            <w:pPr>
+              <w:cnfStyle w:val="000000100000" w:firstRow="0" w:lastRow="0" w:firstColumn="0" w:lastColumn="0" w:oddVBand="0" w:evenVBand="0" w:oddHBand="1" w:evenHBand="0" w:firstRowFirstColumn="0" w:firstRowLastColumn="0" w:lastRowFirstColumn="0" w:lastRowLastColumn="0"/>
+              <w:rPr>
+                <w:rFonts w:ascii="Consolas" w:hAnsi="Consolas"/>
+                <w:sz w:val="20"/>
+              </w:rPr>
+            </w:pPr>
+            <w:r>
+              <w:rPr>
+                <w:rFonts w:ascii="Consolas" w:hAnsi="Consolas"/>
+                <w:b/>
+                <w:noProof/>
+                <w:sz w:val="20"/>
+                <w:lang w:eastAsia="en-CA"/>
+              </w:rPr>
+              <mc:AlternateContent>
+                <mc:Choice Requires="wps">
+                  <w:drawing>
+                    <wp:anchor distT="0" distB="0" distL="114300" distR="114300" simplePos="0" relativeHeight="251683840" behindDoc="0" locked="0" layoutInCell="1" allowOverlap="1" wp14:anchorId="465CBB58" wp14:editId="6E8BF0CA">
+                      <wp:simplePos x="0" y="0"/>
+                      <wp:positionH relativeFrom="column">
+                        <wp:posOffset>635</wp:posOffset>
+                      </wp:positionH>
+                      <wp:positionV relativeFrom="paragraph">
+                        <wp:posOffset>4445</wp:posOffset>
+                      </wp:positionV>
+                      <wp:extent cx="279400" cy="149860"/>
+                      <wp:effectExtent l="0" t="0" r="25400" b="21590"/>
+                      <wp:wrapNone/>
+                      <wp:docPr id="37" name="Retângulo 37"/>
+                      <wp:cNvGraphicFramePr/>
+                      <a:graphic xmlns:a="http://schemas.openxmlformats.org/drawingml/2006/main">
+                        <a:graphicData uri="http://schemas.microsoft.com/office/word/2010/wordprocessingShape">
+                          <wps:wsp>
+                            <wps:cNvSpPr/>
+                            <wps:spPr>
+                              <a:xfrm>
+                                <a:off x="0" y="0"/>
+                                <a:ext cx="279400" cy="149860"/>
+                              </a:xfrm>
+                              <a:prstGeom prst="rect">
+                                <a:avLst/>
+                              </a:prstGeom>
+                              <a:solidFill>
+                                <a:srgbClr val="9CCD90"/>
+                              </a:solidFill>
+                              <a:ln>
+                                <a:solidFill>
+                                  <a:srgbClr val="9CCD90"/>
+                                </a:solidFill>
+                              </a:ln>
+                            </wps:spPr>
+                            <wps:style>
+                              <a:lnRef idx="2">
+                                <a:schemeClr val="accent1">
+                                  <a:shade val="50000"/>
+                                </a:schemeClr>
+                              </a:lnRef>
+                              <a:fillRef idx="1">
+                                <a:schemeClr val="accent1"/>
+                              </a:fillRef>
+                              <a:effectRef idx="0">
+                                <a:schemeClr val="accent1"/>
+                              </a:effectRef>
+                              <a:fontRef idx="minor">
+                                <a:schemeClr val="lt1"/>
+                              </a:fontRef>
+                            </wps:style>
+                            <wps:bodyPr rot="0" spcFirstLastPara="0" vertOverflow="overflow" horzOverflow="overflow" vert="horz" wrap="square" lIns="91440" tIns="45720" rIns="91440" bIns="45720" numCol="1" spcCol="0" rtlCol="0" fromWordArt="0" anchor="ctr" anchorCtr="0" forceAA="0" compatLnSpc="1">
+                              <a:prstTxWarp prst="textNoShape">
+                                <a:avLst/>
+                              </a:prstTxWarp>
+                              <a:noAutofit/>
+                            </wps:bodyPr>
+                          </wps:wsp>
+                        </a:graphicData>
+                      </a:graphic>
+                    </wp:anchor>
+                  </w:drawing>
+                </mc:Choice>
+                <mc:Fallback>
+                  <w:pict>
+                    <v:rect w14:anchorId="392066D0" id="Retângulo 37" o:spid="_x0000_s1026" style="position:absolute;margin-left:.05pt;margin-top:.35pt;width:22pt;height:11.8pt;z-index:251683840;visibility:visible;mso-wrap-style:square;mso-wrap-distance-left:9pt;mso-wrap-distance-top:0;mso-wrap-distance-right:9pt;mso-wrap-distance-bottom:0;mso-position-horizontal:absolute;mso-position-horizontal-relative:text;mso-position-vertical:absolute;mso-position-vertical-relative:text;v-text-anchor:middle" o:gfxdata="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" fillcolor="#9ccd90" strokecolor="#9ccd90" strokeweight="1pt"/>
+                  </w:pict>
+                </mc:Fallback>
+              </mc:AlternateContent>
+            </w:r>
+          </w:p>
+        </w:tc>
+        <w:tc>
+          <w:tcPr>
+            <w:tcW w:w="1471" w:type="dxa"/>
+            <w:tcBorders>
+              <w:top w:val="none" w:sz="0" w:space="0" w:color="auto"/>
+              <w:bottom w:val="none" w:sz="0" w:space="0" w:color="auto"/>
+            </w:tcBorders>
+            <w:vAlign w:val="center"/>
+          </w:tcPr>
+          <w:p>
+            <w:pPr>
+              <w:jc w:val="right"/>
+              <w:cnfStyle w:val="000000100000" w:firstRow="0" w:lastRow="0" w:firstColumn="0" w:lastColumn="0" w:oddVBand="0" w:evenVBand="0" w:oddHBand="1" w:evenHBand="0" w:firstRowFirstColumn="0" w:firstRowLastColumn="0" w:lastRowFirstColumn="0" w:lastRowLastColumn="0"/>
+              <w:rPr>
+                <w:rFonts w:ascii="Consolas" w:hAnsi="Consolas"/>
+                <w:sz w:val="20"/>
+              </w:rPr>
+            </w:pPr>
+            <w:r>
+              <w:rPr>
+                <w:rFonts w:ascii="Consolas" w:hAnsi="Consolas"/>
+                <w:sz w:val="20"/>
+              </w:rPr>
+              <w:t>#61705a</w:t>
+            </w:r>
+          </w:p>
+        </w:tc>
+        <w:tc>
+          <w:tcPr>
+            <w:tcW w:w="1471" w:type="dxa"/>
+            <w:tcBorders>
+              <w:top w:val="none" w:sz="0" w:space="0" w:color="auto"/>
+              <w:bottom w:val="none" w:sz="0" w:space="0" w:color="auto"/>
+            </w:tcBorders>
+            <w:vAlign w:val="center"/>
+          </w:tcPr>
+          <w:p>
+            <w:pPr>
+              <w:cnfStyle w:val="000000100000" w:firstRow="0" w:lastRow="0" w:firstColumn="0" w:lastColumn="0" w:oddVBand="0" w:evenVBand="0" w:oddHBand="1" w:evenHBand="0" w:firstRowFirstColumn="0" w:firstRowLastColumn="0" w:lastRowFirstColumn="0" w:lastRowLastColumn="0"/>
+              <w:rPr>
+                <w:rFonts w:ascii="Consolas" w:hAnsi="Consolas"/>
+                <w:sz w:val="20"/>
+              </w:rPr>
+            </w:pPr>
+            <w:r>
+              <w:rPr>
+                <w:rFonts w:ascii="Consolas" w:hAnsi="Consolas"/>
+                <w:b/>
+                <w:noProof/>
+                <w:sz w:val="20"/>
+                <w:lang w:eastAsia="en-CA"/>
+              </w:rPr>
+              <mc:AlternateContent>
+                <mc:Choice Requires="wps">
+                  <w:drawing>
+                    <wp:anchor distT="0" distB="0" distL="114300" distR="114300" simplePos="0" relativeHeight="251685888" behindDoc="0" locked="0" layoutInCell="1" allowOverlap="1" wp14:anchorId="6BE9A9DA" wp14:editId="7E260B4D">
+                      <wp:simplePos x="0" y="0"/>
+                      <wp:positionH relativeFrom="column">
+                        <wp:posOffset>2540</wp:posOffset>
+                      </wp:positionH>
+                      <wp:positionV relativeFrom="paragraph">
+                        <wp:posOffset>4445</wp:posOffset>
+                      </wp:positionV>
+                      <wp:extent cx="279400" cy="149860"/>
+                      <wp:effectExtent l="0" t="0" r="25400" b="21590"/>
+                      <wp:wrapNone/>
+                      <wp:docPr id="40" name="Retângulo 40"/>
+                      <wp:cNvGraphicFramePr/>
+                      <a:graphic xmlns:a="http://schemas.openxmlformats.org/drawingml/2006/main">
+                        <a:graphicData uri="http://schemas.microsoft.com/office/word/2010/wordprocessingShape">
+                          <wps:wsp>
+                            <wps:cNvSpPr/>
+                            <wps:spPr>
+                              <a:xfrm>
+                                <a:off x="0" y="0"/>
+                                <a:ext cx="279400" cy="149860"/>
+                              </a:xfrm>
+                              <a:prstGeom prst="rect">
+                                <a:avLst/>
+                              </a:prstGeom>
+                              <a:solidFill>
+                                <a:srgbClr val="61705A"/>
+                              </a:solidFill>
+                              <a:ln>
+                                <a:solidFill>
+                                  <a:srgbClr val="61705A"/>
+                                </a:solidFill>
+                              </a:ln>
+                            </wps:spPr>
+                            <wps:style>
+                              <a:lnRef idx="2">
+                                <a:schemeClr val="accent1">
+                                  <a:shade val="50000"/>
+                                </a:schemeClr>
+                              </a:lnRef>
+                              <a:fillRef idx="1">
+                                <a:schemeClr val="accent1"/>
+                              </a:fillRef>
+                              <a:effectRef idx="0">
+                                <a:schemeClr val="accent1"/>
+                              </a:effectRef>
+                              <a:fontRef idx="minor">
+                                <a:schemeClr val="lt1"/>
+                              </a:fontRef>
+                            </wps:style>
+                            <wps:bodyPr rot="0" spcFirstLastPara="0" vertOverflow="overflow" horzOverflow="overflow" vert="horz" wrap="square" lIns="91440" tIns="45720" rIns="91440" bIns="45720" numCol="1" spcCol="0" rtlCol="0" fromWordArt="0" anchor="ctr" anchorCtr="0" forceAA="0" compatLnSpc="1">
+                              <a:prstTxWarp prst="textNoShape">
+                                <a:avLst/>
+                              </a:prstTxWarp>
+                              <a:noAutofit/>
+                            </wps:bodyPr>
+                          </wps:wsp>
+                        </a:graphicData>
+                      </a:graphic>
+                    </wp:anchor>
+                  </w:drawing>
+                </mc:Choice>
+                <mc:Fallback>
+                  <w:pict>
+                    <v:rect w14:anchorId="18A4418C" id="Retângulo 40" o:spid="_x0000_s1026" style="position:absolute;margin-left:.2pt;margin-top:.35pt;width:22pt;height:11.8pt;z-index:251685888;visibility:visible;mso-wrap-style:square;mso-wrap-distance-left:9pt;mso-wrap-distance-top:0;mso-wrap-distance-right:9pt;mso-wrap-distance-bottom:0;mso-position-horizontal:absolute;mso-position-horizontal-relative:text;mso-position-vertical:absolute;mso-position-vertical-relative:text;v-text-anchor:middle" o:gfxdata="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" fillcolor="#61705a" strokecolor="#61705a" strokeweight="1pt"/>
+                  </w:pict>
+                </mc:Fallback>
+              </mc:AlternateContent>
+            </w:r>
+          </w:p>
+        </w:tc>
+        <w:tc>
+          <w:tcPr>
+            <w:tcW w:w="1472" w:type="dxa"/>
+            <w:tcBorders>
+              <w:top w:val="none" w:sz="0" w:space="0" w:color="auto"/>
+              <w:bottom w:val="none" w:sz="0" w:space="0" w:color="auto"/>
+            </w:tcBorders>
+            <w:vAlign w:val="center"/>
+          </w:tcPr>
+          <w:p>
+            <w:pPr>
+              <w:jc w:val="right"/>
+              <w:cnfStyle w:val="000000100000" w:firstRow="0" w:lastRow="0" w:firstColumn="0" w:lastColumn="0" w:oddVBand="0" w:evenVBand="0" w:oddHBand="1" w:evenHBand="0" w:firstRowFirstColumn="0" w:firstRowLastColumn="0" w:lastRowFirstColumn="0" w:lastRowLastColumn="0"/>
+              <w:rPr>
+                <w:rFonts w:ascii="Consolas" w:hAnsi="Consolas"/>
+                <w:sz w:val="20"/>
+              </w:rPr>
+            </w:pPr>
+            <w:r>
+              <w:rPr>
+                <w:rFonts w:ascii="Consolas" w:hAnsi="Consolas"/>
+                <w:sz w:val="20"/>
+              </w:rPr>
+              <w:t>#9f887d</w:t>
+            </w:r>
+          </w:p>
+        </w:tc>
+        <w:tc>
+          <w:tcPr>
+            <w:tcW w:w="1472" w:type="dxa"/>
+            <w:tcBorders>
+              <w:top w:val="none" w:sz="0" w:space="0" w:color="auto"/>
+              <w:bottom w:val="none" w:sz="0" w:space="0" w:color="auto"/>
+            </w:tcBorders>
+            <w:vAlign w:val="center"/>
+          </w:tcPr>
+          <w:p>
+            <w:pPr>
+              <w:cnfStyle w:val="000000100000" w:firstRow="0" w:lastRow="0" w:firstColumn="0" w:lastColumn="0" w:oddVBand="0" w:evenVBand="0" w:oddHBand="1" w:evenHBand="0" w:firstRowFirstColumn="0" w:firstRowLastColumn="0" w:lastRowFirstColumn="0" w:lastRowLastColumn="0"/>
+              <w:rPr>
+                <w:rFonts w:ascii="Consolas" w:hAnsi="Consolas"/>
+                <w:sz w:val="20"/>
+              </w:rPr>
+            </w:pPr>
+            <w:r>
+              <w:rPr>
+                <w:rFonts w:ascii="Consolas" w:hAnsi="Consolas"/>
+                <w:b/>
+                <w:noProof/>
+                <w:sz w:val="20"/>
+                <w:lang w:eastAsia="en-CA"/>
+              </w:rPr>
+              <mc:AlternateContent>
+                <mc:Choice Requires="wps">
+                  <w:drawing>
+                    <wp:anchor distT="0" distB="0" distL="114300" distR="114300" simplePos="0" relativeHeight="251687936" behindDoc="0" locked="0" layoutInCell="1" allowOverlap="1" wp14:anchorId="550E7449" wp14:editId="268FE9CA">
+                      <wp:simplePos x="0" y="0"/>
+                      <wp:positionH relativeFrom="column">
+                        <wp:posOffset>3175</wp:posOffset>
+                      </wp:positionH>
+                      <wp:positionV relativeFrom="paragraph">
+                        <wp:posOffset>4445</wp:posOffset>
+                      </wp:positionV>
+                      <wp:extent cx="279400" cy="149860"/>
+                      <wp:effectExtent l="0" t="0" r="25400" b="21590"/>
+                      <wp:wrapNone/>
+                      <wp:docPr id="38" name="Retângulo 38"/>
+                      <wp:cNvGraphicFramePr/>
+                      <a:graphic xmlns:a="http://schemas.openxmlformats.org/drawingml/2006/main">
+                        <a:graphicData uri="http://schemas.microsoft.com/office/word/2010/wordprocessingShape">
+                          <wps:wsp>
+                            <wps:cNvSpPr/>
+                            <wps:spPr>
+                              <a:xfrm>
+                                <a:off x="0" y="0"/>
+                                <a:ext cx="279400" cy="149860"/>
+                              </a:xfrm>
+                              <a:prstGeom prst="rect">
+                                <a:avLst/>
+                              </a:prstGeom>
+                              <a:solidFill>
+                                <a:srgbClr val="9F887D"/>
+                              </a:solidFill>
+                              <a:ln>
+                                <a:solidFill>
+                                  <a:srgbClr val="9F887D"/>
+                                </a:solidFill>
+                              </a:ln>
+                            </wps:spPr>
+                            <wps:style>
+                              <a:lnRef idx="2">
+                                <a:schemeClr val="accent1">
+                                  <a:shade val="50000"/>
+                                </a:schemeClr>
+                              </a:lnRef>
+                              <a:fillRef idx="1">
+                                <a:schemeClr val="accent1"/>
+                              </a:fillRef>
+                              <a:effectRef idx="0">
+                                <a:schemeClr val="accent1"/>
+                              </a:effectRef>
+                              <a:fontRef idx="minor">
+                                <a:schemeClr val="lt1"/>
+                              </a:fontRef>
+                            </wps:style>
+                            <wps:bodyPr rot="0" spcFirstLastPara="0" vertOverflow="overflow" horzOverflow="overflow" vert="horz" wrap="square" lIns="91440" tIns="45720" rIns="91440" bIns="45720" numCol="1" spcCol="0" rtlCol="0" fromWordArt="0" anchor="ctr" anchorCtr="0" forceAA="0" compatLnSpc="1">
+                              <a:prstTxWarp prst="textNoShape">
+                                <a:avLst/>
+                              </a:prstTxWarp>
+                              <a:noAutofit/>
+                            </wps:bodyPr>
+                          </wps:wsp>
+                        </a:graphicData>
+                      </a:graphic>
+                    </wp:anchor>
+                  </w:drawing>
+                </mc:Choice>
+                <mc:Fallback>
+                  <w:pict>
+                    <v:rect w14:anchorId="7DFC5EB4" id="Retângulo 38" o:spid="_x0000_s1026" style="position:absolute;margin-left:.25pt;margin-top:.35pt;width:22pt;height:11.8pt;z-index:251687936;visibility:visible;mso-wrap-style:square;mso-wrap-distance-left:9pt;mso-wrap-distance-top:0;mso-wrap-distance-right:9pt;mso-wrap-distance-bottom:0;mso-position-horizontal:absolute;mso-position-horizontal-relative:text;mso-position-vertical:absolute;mso-position-vertical-relative:text;v-text-anchor:middle" o:gfxdata="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" fillcolor="#9f887d" strokecolor="#9f887d" strokeweight="1pt"/>
+                  </w:pict>
+                </mc:Fallback>
+              </mc:AlternateContent>
+            </w:r>
+          </w:p>
+        </w:tc>
+      </w:tr>
+      <w:tr>
+        <w:trPr>
+          <w:trHeight w:val="340"/>
+        </w:trPr>
+        <w:tc>
+          <w:tcPr>
+            <w:cnfStyle w:val="001000000000" w:firstRow="0" w:lastRow="0" w:firstColumn="1" w:lastColumn="0" w:oddVBand="0" w:evenVBand="0" w:oddHBand="0" w:evenHBand="0" w:firstRowFirstColumn="0" w:firstRowLastColumn="0" w:lastRowFirstColumn="0" w:lastRowLastColumn="0"/>
+            <w:tcW w:w="1471" w:type="dxa"/>
+            <w:vAlign w:val="center"/>
+          </w:tcPr>
+          <w:p>
+            <w:pPr>
+              <w:jc w:val="right"/>
+              <w:rPr>
+                <w:rFonts w:ascii="Consolas" w:hAnsi="Consolas"/>
+                <w:b w:val="0"/>
+                <w:sz w:val="20"/>
+              </w:rPr>
+            </w:pPr>
+            <w:r>
+              <w:rPr>
+                <w:rFonts w:ascii="Consolas" w:hAnsi="Consolas"/>
+                <w:b w:val="0"/>
+                <w:sz w:val="20"/>
+              </w:rPr>
+              <w:t>#84563f</w:t>
+            </w:r>
+          </w:p>
+        </w:tc>
+        <w:tc>
+          <w:tcPr>
+            <w:tcW w:w="1471" w:type="dxa"/>
+            <w:vAlign w:val="center"/>
+          </w:tcPr>
+          <w:p>
+            <w:pPr>
+              <w:cnfStyle w:val="000000000000" w:firstRow="0" w:lastRow="0" w:firstColumn="0" w:lastColumn="0" w:oddVBand="0" w:evenVBand="0" w:oddHBand="0" w:evenHBand="0" w:firstRowFirstColumn="0" w:firstRowLastColumn="0" w:lastRowFirstColumn="0" w:lastRowLastColumn="0"/>
+              <w:rPr>
+                <w:rFonts w:ascii="Consolas" w:hAnsi="Consolas"/>
+                <w:b/>
+                <w:noProof/>
+                <w:sz w:val="20"/>
+                <w:lang w:eastAsia="en-CA"/>
+              </w:rPr>
+            </w:pPr>
+            <w:r>
+              <w:rPr>
+                <w:rFonts w:ascii="Consolas" w:hAnsi="Consolas"/>
+                <w:b/>
+                <w:noProof/>
+                <w:sz w:val="20"/>
+                <w:lang w:eastAsia="en-CA"/>
+              </w:rPr>
+              <mc:AlternateContent>
+                <mc:Choice Requires="wps">
+                  <w:drawing>
+                    <wp:anchor distT="0" distB="0" distL="114300" distR="114300" simplePos="0" relativeHeight="251689984" behindDoc="0" locked="0" layoutInCell="1" allowOverlap="1" wp14:anchorId="7F791524" wp14:editId="632D109E">
+                      <wp:simplePos x="0" y="0"/>
+                      <wp:positionH relativeFrom="column">
+                        <wp:posOffset>635</wp:posOffset>
+                      </wp:positionH>
+                      <wp:positionV relativeFrom="paragraph">
+                        <wp:posOffset>4445</wp:posOffset>
+                      </wp:positionV>
+                      <wp:extent cx="279400" cy="149860"/>
+                      <wp:effectExtent l="0" t="0" r="25400" b="21590"/>
+                      <wp:wrapNone/>
+                      <wp:docPr id="39" name="Retângulo 39"/>
+                      <wp:cNvGraphicFramePr/>
+                      <a:graphic xmlns:a="http://schemas.openxmlformats.org/drawingml/2006/main">
+                        <a:graphicData uri="http://schemas.microsoft.com/office/word/2010/wordprocessingShape">
+                          <wps:wsp>
+                            <wps:cNvSpPr/>
+                            <wps:spPr>
+                              <a:xfrm>
+                                <a:off x="0" y="0"/>
+                                <a:ext cx="279400" cy="149860"/>
+                              </a:xfrm>
+                              <a:prstGeom prst="rect">
+                                <a:avLst/>
+                              </a:prstGeom>
+                              <a:solidFill>
+                                <a:srgbClr val="84563F"/>
+                              </a:solidFill>
+                              <a:ln>
+                                <a:solidFill>
+                                  <a:srgbClr val="84563F"/>
+                                </a:solidFill>
+                              </a:ln>
+                            </wps:spPr>
+                            <wps:style>
+                              <a:lnRef idx="2">
+                                <a:schemeClr val="accent1">
+                                  <a:shade val="50000"/>
+                                </a:schemeClr>
+                              </a:lnRef>
+                              <a:fillRef idx="1">
+                                <a:schemeClr val="accent1"/>
+                              </a:fillRef>
+                              <a:effectRef idx="0">
+                                <a:schemeClr val="accent1"/>
+                              </a:effectRef>
+                              <a:fontRef idx="minor">
+                                <a:schemeClr val="lt1"/>
+                              </a:fontRef>
+                            </wps:style>
+                            <wps:bodyPr rot="0" spcFirstLastPara="0" vertOverflow="overflow" horzOverflow="overflow" vert="horz" wrap="square" lIns="91440" tIns="45720" rIns="91440" bIns="45720" numCol="1" spcCol="0" rtlCol="0" fromWordArt="0" anchor="ctr" anchorCtr="0" forceAA="0" compatLnSpc="1">
+                              <a:prstTxWarp prst="textNoShape">
+                                <a:avLst/>
+                              </a:prstTxWarp>
+                              <a:noAutofit/>
+                            </wps:bodyPr>
+                          </wps:wsp>
+                        </a:graphicData>
+                      </a:graphic>
+                    </wp:anchor>
+                  </w:drawing>
+                </mc:Choice>
+                <mc:Fallback>
+                  <w:pict>
+                    <v:rect w14:anchorId="7856E2FD" id="Retângulo 39" o:spid="_x0000_s1026" style="position:absolute;margin-left:.05pt;margin-top:.35pt;width:22pt;height:11.8pt;z-index:251689984;visibility:visible;mso-wrap-style:square;mso-wrap-distance-left:9pt;mso-wrap-distance-top:0;mso-wrap-distance-right:9pt;mso-wrap-distance-bottom:0;mso-position-horizontal:absolute;mso-position-horizontal-relative:text;mso-position-vertical:absolute;mso-position-vertical-relative:text;v-text-anchor:middle" o:gfxdata="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" fillcolor="#84563f" strokecolor="#84563f" strokeweight="1pt"/>
+                  </w:pict>
+                </mc:Fallback>
+              </mc:AlternateContent>
+            </w:r>
+          </w:p>
+        </w:tc>
+        <w:tc>
+          <w:tcPr>
+            <w:tcW w:w="1471" w:type="dxa"/>
+            <w:vAlign w:val="center"/>
+          </w:tcPr>
+          <w:p>
+            <w:pPr>
+              <w:jc w:val="right"/>
+              <w:cnfStyle w:val="000000000000" w:firstRow="0" w:lastRow="0" w:firstColumn="0" w:lastColumn="0" w:oddVBand="0" w:evenVBand="0" w:oddHBand="0" w:evenHBand="0" w:firstRowFirstColumn="0" w:firstRowLastColumn="0" w:lastRowFirstColumn="0" w:lastRowLastColumn="0"/>
+              <w:rPr>
+                <w:rFonts w:ascii="Consolas" w:hAnsi="Consolas"/>
+                <w:sz w:val="20"/>
+              </w:rPr>
+            </w:pPr>
+            <w:r>
+              <w:rPr>
+                <w:rFonts w:ascii="Consolas" w:hAnsi="Consolas"/>
+                <w:sz w:val="20"/>
+              </w:rPr>
+              <w:t>#000000</w:t>
+            </w:r>
+          </w:p>
+        </w:tc>
+        <w:tc>
+          <w:tcPr>
+            <w:tcW w:w="1471" w:type="dxa"/>
+            <w:vAlign w:val="center"/>
+          </w:tcPr>
+          <w:p>
+            <w:pPr>
+              <w:cnfStyle w:val="000000000000" w:firstRow="0" w:lastRow="0" w:firstColumn="0" w:lastColumn="0" w:oddVBand="0" w:evenVBand="0" w:oddHBand="0" w:evenHBand="0" w:firstRowFirstColumn="0" w:firstRowLastColumn="0" w:lastRowFirstColumn="0" w:lastRowLastColumn="0"/>
+              <w:rPr>
+                <w:rFonts w:ascii="Consolas" w:hAnsi="Consolas"/>
+                <w:b/>
+                <w:noProof/>
+                <w:sz w:val="20"/>
+                <w:lang w:eastAsia="en-CA"/>
+              </w:rPr>
+            </w:pPr>
+            <w:r>
+              <w:rPr>
+                <w:rFonts w:ascii="Consolas" w:hAnsi="Consolas"/>
+                <w:b/>
+                <w:noProof/>
+                <w:sz w:val="20"/>
+                <w:lang w:eastAsia="en-CA"/>
+              </w:rPr>
+              <mc:AlternateContent>
+                <mc:Choice Requires="wps">
+                  <w:drawing>
+                    <wp:anchor distT="0" distB="0" distL="114300" distR="114300" simplePos="0" relativeHeight="251692032" behindDoc="0" locked="0" layoutInCell="1" allowOverlap="1" wp14:anchorId="43EFF107" wp14:editId="66FE65F8">
+                      <wp:simplePos x="0" y="0"/>
+                      <wp:positionH relativeFrom="column">
+                        <wp:posOffset>2540</wp:posOffset>
+                      </wp:positionH>
+                      <wp:positionV relativeFrom="paragraph">
+                        <wp:posOffset>4445</wp:posOffset>
+                      </wp:positionV>
+                      <wp:extent cx="279400" cy="149860"/>
+                      <wp:effectExtent l="0" t="0" r="25400" b="21590"/>
+                      <wp:wrapNone/>
+                      <wp:docPr id="41" name="Retângulo 41"/>
+                      <wp:cNvGraphicFramePr/>
+                      <a:graphic xmlns:a="http://schemas.openxmlformats.org/drawingml/2006/main">
+                        <a:graphicData uri="http://schemas.microsoft.com/office/word/2010/wordprocessingShape">
+                          <wps:wsp>
+                            <wps:cNvSpPr/>
+                            <wps:spPr>
+                              <a:xfrm>
+                                <a:off x="0" y="0"/>
+                                <a:ext cx="279400" cy="149860"/>
+                              </a:xfrm>
+                              <a:prstGeom prst="rect">
+                                <a:avLst/>
+                              </a:prstGeom>
+                              <a:solidFill>
+                                <a:schemeClr val="tx1"/>
+                              </a:solidFill>
+                              <a:ln>
+                                <a:solidFill>
+                                  <a:schemeClr val="tx1"/>
+                                </a:solidFill>
+                              </a:ln>
+                            </wps:spPr>
+                            <wps:style>
+                              <a:lnRef idx="2">
+                                <a:schemeClr val="accent1">
+                                  <a:shade val="50000"/>
+                                </a:schemeClr>
+                              </a:lnRef>
+                              <a:fillRef idx="1">
+                                <a:schemeClr val="accent1"/>
+                              </a:fillRef>
+                              <a:effectRef idx="0">
+                                <a:schemeClr val="accent1"/>
+                              </a:effectRef>
+                              <a:fontRef idx="minor">
+                                <a:schemeClr val="lt1"/>
+                              </a:fontRef>
+                            </wps:style>
+                            <wps:bodyPr rot="0" spcFirstLastPara="0" vertOverflow="overflow" horzOverflow="overflow" vert="horz" wrap="square" lIns="91440" tIns="45720" rIns="91440" bIns="45720" numCol="1" spcCol="0" rtlCol="0" fromWordArt="0" anchor="ctr" anchorCtr="0" forceAA="0" compatLnSpc="1">
+                              <a:prstTxWarp prst="textNoShape">
+                                <a:avLst/>
+                              </a:prstTxWarp>
+                              <a:noAutofit/>
+                            </wps:bodyPr>
+                          </wps:wsp>
+                        </a:graphicData>
+                      </a:graphic>
+                    </wp:anchor>
+                  </w:drawing>
+                </mc:Choice>
+                <mc:Fallback>
+                  <w:pict>
+                    <v:rect w14:anchorId="23A1A0B4" id="Retângulo 41" o:spid="_x0000_s1026" style="position:absolute;margin-left:.2pt;margin-top:.35pt;width:22pt;height:11.8pt;z-index:251692032;visibility:visible;mso-wrap-style:square;mso-wrap-distance-left:9pt;mso-wrap-distance-top:0;mso-wrap-distance-right:9pt;mso-wrap-distance-bottom:0;mso-position-horizontal:absolute;mso-position-horizontal-relative:text;mso-position-vertical:absolute;mso-position-vertical-relative:text;v-text-anchor:middle" o:gfxdata="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" fillcolor="black [3213]" strokecolor="black [3213]" strokeweight="1pt"/>
+                  </w:pict>
+                </mc:Fallback>
+              </mc:AlternateContent>
+            </w:r>
+          </w:p>
+        </w:tc>
+        <w:tc>
+          <w:tcPr>
+            <w:tcW w:w="1472" w:type="dxa"/>
+            <w:vAlign w:val="center"/>
+          </w:tcPr>
+          <w:p>
+            <w:pPr>
+              <w:jc w:val="right"/>
+              <w:cnfStyle w:val="000000000000" w:firstRow="0" w:lastRow="0" w:firstColumn="0" w:lastColumn="0" w:oddVBand="0" w:evenVBand="0" w:oddHBand="0" w:evenHBand="0" w:firstRowFirstColumn="0" w:firstRowLastColumn="0" w:lastRowFirstColumn="0" w:lastRowLastColumn="0"/>
+              <w:rPr>
+                <w:rFonts w:ascii="Consolas" w:hAnsi="Consolas"/>
+                <w:sz w:val="20"/>
+              </w:rPr>
+            </w:pPr>
+            <w:r>
+              <w:rPr>
+                <w:rFonts w:ascii="Consolas" w:hAnsi="Consolas"/>
+                <w:sz w:val="20"/>
+              </w:rPr>
+              <w:t>#e5e5e5</w:t>
+            </w:r>
+          </w:p>
+        </w:tc>
+        <w:tc>
+          <w:tcPr>
+            <w:tcW w:w="1472" w:type="dxa"/>
+            <w:vAlign w:val="center"/>
+          </w:tcPr>
+          <w:p>
+            <w:pPr>
+              <w:cnfStyle w:val="000000000000" w:firstRow="0" w:lastRow="0" w:firstColumn="0" w:lastColumn="0" w:oddVBand="0" w:evenVBand="0" w:oddHBand="0" w:evenHBand="0" w:firstRowFirstColumn="0" w:firstRowLastColumn="0" w:lastRowFirstColumn="0" w:lastRowLastColumn="0"/>
+              <w:rPr>
+                <w:rFonts w:ascii="Consolas" w:hAnsi="Consolas"/>
+                <w:b/>
+                <w:noProof/>
+                <w:sz w:val="20"/>
+                <w:lang w:eastAsia="en-CA"/>
+              </w:rPr>
+            </w:pPr>
+            <w:r>
+              <w:rPr>
+                <w:rFonts w:ascii="Consolas" w:hAnsi="Consolas"/>
+                <w:b/>
+                <w:noProof/>
+                <w:sz w:val="20"/>
+                <w:lang w:eastAsia="en-CA"/>
+              </w:rPr>
+              <mc:AlternateContent>
+                <mc:Choice Requires="wps">
+                  <w:drawing>
+                    <wp:anchor distT="0" distB="0" distL="114300" distR="114300" simplePos="0" relativeHeight="251694080" behindDoc="0" locked="0" layoutInCell="1" allowOverlap="1" wp14:anchorId="2BC84F91" wp14:editId="3EA12E90">
+                      <wp:simplePos x="0" y="0"/>
+                      <wp:positionH relativeFrom="column">
+                        <wp:posOffset>3175</wp:posOffset>
+                      </wp:positionH>
+                      <wp:positionV relativeFrom="paragraph">
+                        <wp:posOffset>4445</wp:posOffset>
+                      </wp:positionV>
+                      <wp:extent cx="279400" cy="149860"/>
+                      <wp:effectExtent l="0" t="0" r="25400" b="21590"/>
+                      <wp:wrapNone/>
+                      <wp:docPr id="49" name="Retângulo 49"/>
+                      <wp:cNvGraphicFramePr/>
+                      <a:graphic xmlns:a="http://schemas.openxmlformats.org/drawingml/2006/main">
+                        <a:graphicData uri="http://schemas.microsoft.com/office/word/2010/wordprocessingShape">
+                          <wps:wsp>
+                            <wps:cNvSpPr/>
+                            <wps:spPr>
+                              <a:xfrm>
+                                <a:off x="0" y="0"/>
+                                <a:ext cx="279400" cy="149860"/>
+                              </a:xfrm>
+                              <a:prstGeom prst="rect">
+                                <a:avLst/>
+                              </a:prstGeom>
+                              <a:solidFill>
+                                <a:srgbClr val="E5E5E5"/>
+                              </a:solidFill>
+                              <a:ln>
+                                <a:solidFill>
+                                  <a:srgbClr val="E5E5E5"/>
+                                </a:solidFill>
+                              </a:ln>
+                            </wps:spPr>
+                            <wps:style>
+                              <a:lnRef idx="2">
+                                <a:schemeClr val="accent1">
+                                  <a:shade val="50000"/>
+                                </a:schemeClr>
+                              </a:lnRef>
+                              <a:fillRef idx="1">
+                                <a:schemeClr val="accent1"/>
+                              </a:fillRef>
+                              <a:effectRef idx="0">
+                                <a:schemeClr val="accent1"/>
+                              </a:effectRef>
+                              <a:fontRef idx="minor">
+                                <a:schemeClr val="lt1"/>
+                              </a:fontRef>
+                            </wps:style>
+                            <wps:bodyPr rot="0" spcFirstLastPara="0" vertOverflow="overflow" horzOverflow="overflow" vert="horz" wrap="square" lIns="91440" tIns="45720" rIns="91440" bIns="45720" numCol="1" spcCol="0" rtlCol="0" fromWordArt="0" anchor="ctr" anchorCtr="0" forceAA="0" compatLnSpc="1">
+                              <a:prstTxWarp prst="textNoShape">
+                                <a:avLst/>
+                              </a:prstTxWarp>
+                              <a:noAutofit/>
+                            </wps:bodyPr>
+                          </wps:wsp>
+                        </a:graphicData>
+                      </a:graphic>
+                    </wp:anchor>
+                  </w:drawing>
+                </mc:Choice>
+                <mc:Fallback>
+                  <w:pict>
+                    <v:rect w14:anchorId="5134AE85" id="Retângulo 49" o:spid="_x0000_s1026" style="position:absolute;margin-left:.25pt;margin-top:.35pt;width:22pt;height:11.8pt;z-index:251694080;visibility:visible;mso-wrap-style:square;mso-wrap-distance-left:9pt;mso-wrap-distance-top:0;mso-wrap-distance-right:9pt;mso-wrap-distance-bottom:0;mso-position-horizontal:absolute;mso-position-horizontal-relative:text;mso-position-vertical:absolute;mso-position-vertical-relative:text;v-text-anchor:middle" o:gfxdata="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" fillcolor="#e5e5e5" strokecolor="#e5e5e5" strokeweight="1pt"/>
+                  </w:pict>
+                </mc:Fallback>
+              </mc:AlternateContent>
+            </w:r>
+          </w:p>
+        </w:tc>
+      </w:tr>
+      <w:tr>
+        <w:trPr>
+          <w:cnfStyle w:val="000000100000" w:firstRow="0" w:lastRow="0" w:firstColumn="0" w:lastColumn="0" w:oddVBand="0" w:evenVBand="0" w:oddHBand="1" w:evenHBand="0" w:firstRowFirstColumn="0" w:firstRowLastColumn="0" w:lastRowFirstColumn="0" w:lastRowLastColumn="0"/>
+          <w:trHeight w:val="340"/>
+        </w:trPr>
+        <w:tc>
+          <w:tcPr>
+            <w:cnfStyle w:val="001000000000" w:firstRow="0" w:lastRow="0" w:firstColumn="1" w:lastColumn="0" w:oddVBand="0" w:evenVBand="0" w:oddHBand="0" w:evenHBand="0" w:firstRowFirstColumn="0" w:firstRowLastColumn="0" w:lastRowFirstColumn="0" w:lastRowLastColumn="0"/>
+            <w:tcW w:w="1471" w:type="dxa"/>
+            <w:tcBorders>
+              <w:top w:val="none" w:sz="0" w:space="0" w:color="auto"/>
+              <w:bottom w:val="none" w:sz="0" w:space="0" w:color="auto"/>
+            </w:tcBorders>
+            <w:vAlign w:val="center"/>
+          </w:tcPr>
+          <w:p>
+            <w:pPr>
+              <w:jc w:val="right"/>
+              <w:rPr>
+                <w:rFonts w:ascii="Consolas" w:hAnsi="Consolas"/>
+                <w:b w:val="0"/>
+                <w:sz w:val="20"/>
+              </w:rPr>
+            </w:pPr>
+            <w:r>
+              <w:rPr>
+                <w:rFonts w:ascii="Consolas" w:hAnsi="Consolas"/>
+                <w:b w:val="0"/>
+                <w:sz w:val="20"/>
+              </w:rPr>
+              <w:t>#454545</w:t>
+            </w:r>
+          </w:p>
+        </w:tc>
+        <w:tc>
+          <w:tcPr>
+            <w:tcW w:w="1471" w:type="dxa"/>
+            <w:tcBorders>
+              <w:top w:val="none" w:sz="0" w:space="0" w:color="auto"/>
+              <w:bottom w:val="none" w:sz="0" w:space="0" w:color="auto"/>
+            </w:tcBorders>
+            <w:vAlign w:val="center"/>
+          </w:tcPr>
+          <w:p>
+            <w:pPr>
+              <w:cnfStyle w:val="000000100000" w:firstRow="0" w:lastRow="0" w:firstColumn="0" w:lastColumn="0" w:oddVBand="0" w:evenVBand="0" w:oddHBand="1" w:evenHBand="0" w:firstRowFirstColumn="0" w:firstRowLastColumn="0" w:lastRowFirstColumn="0" w:lastRowLastColumn="0"/>
+              <w:rPr>
+                <w:rFonts w:ascii="Consolas" w:hAnsi="Consolas"/>
+                <w:b/>
+                <w:noProof/>
+                <w:sz w:val="20"/>
+                <w:lang w:eastAsia="en-CA"/>
+              </w:rPr>
+            </w:pPr>
+            <w:r>
+              <w:rPr>
+                <w:rFonts w:ascii="Consolas" w:hAnsi="Consolas"/>
+                <w:b/>
+                <w:noProof/>
+                <w:sz w:val="20"/>
+                <w:lang w:eastAsia="en-CA"/>
+              </w:rPr>
+              <mc:AlternateContent>
+                <mc:Choice Requires="wps">
+                  <w:drawing>
+                    <wp:anchor distT="0" distB="0" distL="114300" distR="114300" simplePos="0" relativeHeight="251696128" behindDoc="0" locked="0" layoutInCell="1" allowOverlap="1" wp14:anchorId="245BFE77" wp14:editId="783DE1BC">
+                      <wp:simplePos x="0" y="0"/>
+                      <wp:positionH relativeFrom="column">
+                        <wp:posOffset>635</wp:posOffset>
+                      </wp:positionH>
+                      <wp:positionV relativeFrom="paragraph">
+                        <wp:posOffset>5080</wp:posOffset>
+                      </wp:positionV>
+                      <wp:extent cx="279400" cy="149860"/>
+                      <wp:effectExtent l="0" t="0" r="25400" b="21590"/>
+                      <wp:wrapNone/>
+                      <wp:docPr id="50" name="Retângulo 50"/>
+                      <wp:cNvGraphicFramePr/>
+                      <a:graphic xmlns:a="http://schemas.openxmlformats.org/drawingml/2006/main">
+                        <a:graphicData uri="http://schemas.microsoft.com/office/word/2010/wordprocessingShape">
+                          <wps:wsp>
+                            <wps:cNvSpPr/>
+                            <wps:spPr>
+                              <a:xfrm>
+                                <a:off x="0" y="0"/>
+                                <a:ext cx="279400" cy="149860"/>
+                              </a:xfrm>
+                              <a:prstGeom prst="rect">
+                                <a:avLst/>
+                              </a:prstGeom>
+                              <a:solidFill>
+                                <a:srgbClr val="454545"/>
+                              </a:solidFill>
+                              <a:ln>
+                                <a:solidFill>
+                                  <a:srgbClr val="454545"/>
+                                </a:solidFill>
+                              </a:ln>
+                            </wps:spPr>
+                            <wps:style>
+                              <a:lnRef idx="2">
+                                <a:schemeClr val="accent1">
+                                  <a:shade val="50000"/>
+                                </a:schemeClr>
+                              </a:lnRef>
+                              <a:fillRef idx="1">
+                                <a:schemeClr val="accent1"/>
+                              </a:fillRef>
+                              <a:effectRef idx="0">
+                                <a:schemeClr val="accent1"/>
+                              </a:effectRef>
+                              <a:fontRef idx="minor">
+                                <a:schemeClr val="lt1"/>
+                              </a:fontRef>
+                            </wps:style>
+                            <wps:bodyPr rot="0" spcFirstLastPara="0" vertOverflow="overflow" horzOverflow="overflow" vert="horz" wrap="square" lIns="91440" tIns="45720" rIns="91440" bIns="45720" numCol="1" spcCol="0" rtlCol="0" fromWordArt="0" anchor="ctr" anchorCtr="0" forceAA="0" compatLnSpc="1">
+                              <a:prstTxWarp prst="textNoShape">
+                                <a:avLst/>
+                              </a:prstTxWarp>
+                              <a:noAutofit/>
+                            </wps:bodyPr>
+                          </wps:wsp>
+                        </a:graphicData>
+                      </a:graphic>
+                    </wp:anchor>
+                  </w:drawing>
+                </mc:Choice>
+                <mc:Fallback>
+                  <w:pict>
+                    <v:rect w14:anchorId="1FDE85AA" id="Retângulo 50" o:spid="_x0000_s1026" style="position:absolute;margin-left:.05pt;margin-top:.4pt;width:22pt;height:11.8pt;z-index:251696128;visibility:visible;mso-wrap-style:square;mso-wrap-distance-left:9pt;mso-wrap-distance-top:0;mso-wrap-distance-right:9pt;mso-wrap-distance-bottom:0;mso-position-horizontal:absolute;mso-position-horizontal-relative:text;mso-position-vertical:absolute;mso-position-vertical-relative:text;v-text-anchor:middle" o:gfxdata="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" fillcolor="#454545" strokecolor="#454545" strokeweight="1pt"/>
+                  </w:pict>
+                </mc:Fallback>
+              </mc:AlternateContent>
+            </w:r>
+          </w:p>
+        </w:tc>
+        <w:tc>
+          <w:tcPr>
+            <w:tcW w:w="1471" w:type="dxa"/>
+            <w:tcBorders>
+              <w:top w:val="none" w:sz="0" w:space="0" w:color="auto"/>
+              <w:bottom w:val="none" w:sz="0" w:space="0" w:color="auto"/>
+            </w:tcBorders>
+            <w:vAlign w:val="center"/>
+          </w:tcPr>
+          <w:p>
+            <w:pPr>
+              <w:jc w:val="right"/>
+              <w:cnfStyle w:val="000000100000" w:firstRow="0" w:lastRow="0" w:firstColumn="0" w:lastColumn="0" w:oddVBand="0" w:evenVBand="0" w:oddHBand="1" w:evenHBand="0" w:firstRowFirstColumn="0" w:firstRowLastColumn="0" w:lastRowFirstColumn="0" w:lastRowLastColumn="0"/>
+              <w:rPr>
+                <w:rFonts w:ascii="Consolas" w:hAnsi="Consolas"/>
+                <w:sz w:val="20"/>
+              </w:rPr>
+            </w:pPr>
+          </w:p>
+        </w:tc>
+        <w:tc>
+          <w:tcPr>
+            <w:tcW w:w="1471" w:type="dxa"/>
+            <w:tcBorders>
+              <w:top w:val="none" w:sz="0" w:space="0" w:color="auto"/>
+              <w:bottom w:val="none" w:sz="0" w:space="0" w:color="auto"/>
+            </w:tcBorders>
+            <w:vAlign w:val="center"/>
+          </w:tcPr>
+          <w:p>
+            <w:pPr>
+              <w:cnfStyle w:val="000000100000" w:firstRow="0" w:lastRow="0" w:firstColumn="0" w:lastColumn="0" w:oddVBand="0" w:evenVBand="0" w:oddHBand="1" w:evenHBand="0" w:firstRowFirstColumn="0" w:firstRowLastColumn="0" w:lastRowFirstColumn="0" w:lastRowLastColumn="0"/>
+              <w:rPr>
+                <w:rFonts w:ascii="Consolas" w:hAnsi="Consolas"/>
+                <w:b/>
+                <w:noProof/>
+                <w:sz w:val="20"/>
+                <w:lang w:eastAsia="en-CA"/>
+              </w:rPr>
+            </w:pPr>
+          </w:p>
+        </w:tc>
+        <w:tc>
+          <w:tcPr>
+            <w:tcW w:w="1472" w:type="dxa"/>
+            <w:tcBorders>
+              <w:top w:val="none" w:sz="0" w:space="0" w:color="auto"/>
+              <w:bottom w:val="none" w:sz="0" w:space="0" w:color="auto"/>
+            </w:tcBorders>
+            <w:vAlign w:val="center"/>
+          </w:tcPr>
+          <w:p>
+            <w:pPr>
+              <w:jc w:val="right"/>
+              <w:cnfStyle w:val="000000100000" w:firstRow="0" w:lastRow="0" w:firstColumn="0" w:lastColumn="0" w:oddVBand="0" w:evenVBand="0" w:oddHBand="1" w:evenHBand="0" w:firstRowFirstColumn="0" w:firstRowLastColumn="0" w:lastRowFirstColumn="0" w:lastRowLastColumn="0"/>
+              <w:rPr>
+                <w:rFonts w:ascii="Consolas" w:hAnsi="Consolas"/>
+                <w:sz w:val="20"/>
+              </w:rPr>
+            </w:pPr>
+          </w:p>
+        </w:tc>
+        <w:tc>
+          <w:tcPr>
+            <w:tcW w:w="1472" w:type="dxa"/>
+            <w:tcBorders>
+              <w:top w:val="none" w:sz="0" w:space="0" w:color="auto"/>
+              <w:bottom w:val="none" w:sz="0" w:space="0" w:color="auto"/>
+            </w:tcBorders>
+            <w:vAlign w:val="center"/>
+          </w:tcPr>
+          <w:p>
+            <w:pPr>
+              <w:cnfStyle w:val="000000100000" w:firstRow="0" w:lastRow="0" w:firstColumn="0" w:lastColumn="0" w:oddVBand="0" w:evenVBand="0" w:oddHBand="1" w:evenHBand="0" w:firstRowFirstColumn="0" w:firstRowLastColumn="0" w:lastRowFirstColumn="0" w:lastRowLastColumn="0"/>
+              <w:rPr>
+                <w:rFonts w:ascii="Consolas" w:hAnsi="Consolas"/>
+                <w:b/>
+                <w:noProof/>
+                <w:sz w:val="20"/>
+                <w:lang w:eastAsia="en-CA"/>
+              </w:rPr>
+            </w:pPr>
+          </w:p>
+        </w:tc>
+      </w:tr>
+    </w:tbl>
     <w:p/>
-    <w:p>
-      <w:pPr>
-        <w:pStyle w:val="Ttulo1"/>
-      </w:pPr>
-      <w:bookmarkStart w:id="11" w:name="_Toc500878150"/>
-      <w:r>
-        <w:t>Typography and Colour</w:t>
-      </w:r>
-      <w:r>
-        <w:t>s</w:t>
-      </w:r>
-      <w:bookmarkEnd w:id="11"/>
-    </w:p>
     <w:p/>
     <w:p>
-      <w:pPr>
-        <w:pStyle w:val="Ttulo2"/>
-      </w:pPr>
-      <w:bookmarkStart w:id="12" w:name="_Toc500878151"/>
-      <w:r>
-        <w:t>Typography</w:t>
-      </w:r>
-      <w:bookmarkEnd w:id="12"/>
-    </w:p>
-    <w:p>
-      <w:r>
-        <w:t>Calibri</w:t>
-      </w:r>
-    </w:p>
-    <w:p>
-      <w:pPr>
-        <w:pStyle w:val="Ttulo2"/>
-      </w:pPr>
-      <w:bookmarkStart w:id="13" w:name="_Toc500878152"/>
-      <w:r>
-        <w:t>Colour</w:t>
-      </w:r>
-      <w:r>
-        <w:t>s</w:t>
-      </w:r>
-      <w:bookmarkEnd w:id="13"/>
-    </w:p>
-    <w:p>
-      <w:r>
-        <w:rPr>
-          <w:b/>
-          <w:noProof/>
-          <w:lang w:eastAsia="en-CA"/>
-        </w:rPr>
-        <mc:AlternateContent>
-          <mc:Choice Requires="wps">
-            <w:drawing>
-              <wp:anchor distT="0" distB="0" distL="114300" distR="114300" simplePos="0" relativeHeight="251677696" behindDoc="0" locked="0" layoutInCell="1" allowOverlap="1" wp14:anchorId="07D62ECA" wp14:editId="3ECDB0A8">
-                <wp:simplePos x="0" y="0"/>
-                <wp:positionH relativeFrom="column">
-                  <wp:posOffset>535466</wp:posOffset>
-                </wp:positionH>
-                <wp:positionV relativeFrom="paragraph">
-                  <wp:posOffset>27940</wp:posOffset>
-                </wp:positionV>
-                <wp:extent cx="279400" cy="149860"/>
-                <wp:effectExtent l="0" t="0" r="25400" b="21590"/>
-                <wp:wrapNone/>
-                <wp:docPr id="42" name="Retângulo 42"/>
-                <wp:cNvGraphicFramePr/>
-                <a:graphic xmlns:a="http://schemas.openxmlformats.org/drawingml/2006/main">
-                  <a:graphicData uri="http://schemas.microsoft.com/office/word/2010/wordprocessingShape">
-                    <wps:wsp>
-                      <wps:cNvSpPr/>
-                      <wps:spPr>
-                        <a:xfrm>
-                          <a:off x="0" y="0"/>
-                          <a:ext cx="279400" cy="149860"/>
-                        </a:xfrm>
-                        <a:prstGeom prst="rect">
-                          <a:avLst/>
-                        </a:prstGeom>
-                        <a:ln w="3175"/>
-                      </wps:spPr>
-                      <wps:style>
-                        <a:lnRef idx="2">
-                          <a:schemeClr val="dk1"/>
-                        </a:lnRef>
-                        <a:fillRef idx="1">
-                          <a:schemeClr val="lt1"/>
-                        </a:fillRef>
-                        <a:effectRef idx="0">
-                          <a:schemeClr val="dk1"/>
-                        </a:effectRef>
-                        <a:fontRef idx="minor">
-                          <a:schemeClr val="dk1"/>
-                        </a:fontRef>
-                      </wps:style>
-                      <wps:bodyPr rot="0" spcFirstLastPara="0" vertOverflow="overflow" horzOverflow="overflow" vert="horz" wrap="square" lIns="91440" tIns="45720" rIns="91440" bIns="45720" numCol="1" spcCol="0" rtlCol="0" fromWordArt="0" anchor="ctr" anchorCtr="0" forceAA="0" compatLnSpc="1">
-                        <a:prstTxWarp prst="textNoShape">
-                          <a:avLst/>
-                        </a:prstTxWarp>
-                        <a:noAutofit/>
-                      </wps:bodyPr>
-                    </wps:wsp>
-                  </a:graphicData>
-                </a:graphic>
-              </wp:anchor>
-            </w:drawing>
-          </mc:Choice>
-          <mc:Fallback>
-            <w:pict>
-              <v:rect w14:anchorId="18B3F405" id="Retângulo 42" o:spid="_x0000_s1026" style="position:absolute;margin-left:42.15pt;margin-top:2.2pt;width:22pt;height:11.8pt;z-index:251677696;visibility:visible;mso-wrap-style:square;mso-wrap-distance-left:9pt;mso-wrap-distance-top:0;mso-wrap-distance-right:9pt;mso-wrap-distance-bottom:0;mso-position-horizontal:absolute;mso-position-horizontal-relative:text;mso-position-vertical:absolute;mso-position-vertical-relative:text;v-text-anchor:middle" o:gfxdata="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" fillcolor="white [3201]" strokecolor="black [3200]" strokeweight=".25pt"/>
-            </w:pict>
-          </mc:Fallback>
-        </mc:AlternateContent>
-      </w:r>
-      <w:r>
-        <w:t>#</w:t>
-      </w:r>
-      <w:proofErr w:type="spellStart"/>
-      <w:r>
-        <w:t>ffffff</w:t>
-      </w:r>
-      <w:proofErr w:type="spellEnd"/>
-    </w:p>
-    <w:p>
-      <w:r>
-        <w:rPr>
-          <w:b/>
-          <w:noProof/>
-          <w:lang w:eastAsia="en-CA"/>
-        </w:rPr>
-        <mc:AlternateContent>
-          <mc:Choice Requires="wps">
-            <w:drawing>
-              <wp:anchor distT="0" distB="0" distL="114300" distR="114300" simplePos="0" relativeHeight="251663360" behindDoc="0" locked="0" layoutInCell="1" allowOverlap="1">
-                <wp:simplePos x="0" y="0"/>
-                <wp:positionH relativeFrom="column">
-                  <wp:posOffset>542925</wp:posOffset>
-                </wp:positionH>
-                <wp:positionV relativeFrom="paragraph">
-                  <wp:posOffset>18889</wp:posOffset>
-                </wp:positionV>
-                <wp:extent cx="279400" cy="149860"/>
-                <wp:effectExtent l="0" t="0" r="25400" b="21590"/>
-                <wp:wrapNone/>
-                <wp:docPr id="35" name="Retângulo 35"/>
-                <wp:cNvGraphicFramePr/>
-                <a:graphic xmlns:a="http://schemas.openxmlformats.org/drawingml/2006/main">
-                  <a:graphicData uri="http://schemas.microsoft.com/office/word/2010/wordprocessingShape">
-                    <wps:wsp>
-                      <wps:cNvSpPr/>
-                      <wps:spPr>
-                        <a:xfrm>
-                          <a:off x="0" y="0"/>
-                          <a:ext cx="279400" cy="149860"/>
-                        </a:xfrm>
-                        <a:prstGeom prst="rect">
-                          <a:avLst/>
-                        </a:prstGeom>
-                        <a:solidFill>
-                          <a:srgbClr val="71A4D6"/>
-                        </a:solidFill>
-                        <a:ln>
-                          <a:solidFill>
-                            <a:srgbClr val="71A4D6"/>
-                          </a:solidFill>
-                        </a:ln>
-                      </wps:spPr>
-                      <wps:style>
-                        <a:lnRef idx="2">
-                          <a:schemeClr val="accent1">
-                            <a:shade val="50000"/>
-                          </a:schemeClr>
-                        </a:lnRef>
-                        <a:fillRef idx="1">
-                          <a:schemeClr val="accent1"/>
-                        </a:fillRef>
-                        <a:effectRef idx="0">
-                          <a:schemeClr val="accent1"/>
-                        </a:effectRef>
-                        <a:fontRef idx="minor">
-                          <a:schemeClr val="lt1"/>
-                        </a:fontRef>
-                      </wps:style>
-                      <wps:bodyPr rot="0" spcFirstLastPara="0" vertOverflow="overflow" horzOverflow="overflow" vert="horz" wrap="square" lIns="91440" tIns="45720" rIns="91440" bIns="45720" numCol="1" spcCol="0" rtlCol="0" fromWordArt="0" anchor="ctr" anchorCtr="0" forceAA="0" compatLnSpc="1">
-                        <a:prstTxWarp prst="textNoShape">
-                          <a:avLst/>
-                        </a:prstTxWarp>
-                        <a:noAutofit/>
-                      </wps:bodyPr>
-                    </wps:wsp>
-                  </a:graphicData>
-                </a:graphic>
-              </wp:anchor>
-            </w:drawing>
-          </mc:Choice>
-          <mc:Fallback>
-            <w:pict>
-              <v:rect w14:anchorId="7169557F" id="Retângulo 35" o:spid="_x0000_s1026" style="position:absolute;margin-left:42.75pt;margin-top:1.5pt;width:22pt;height:11.8pt;z-index:251663360;visibility:visible;mso-wrap-style:square;mso-wrap-distance-left:9pt;mso-wrap-distance-top:0;mso-wrap-distance-right:9pt;mso-wrap-distance-bottom:0;mso-position-horizontal:absolute;mso-position-horizontal-relative:text;mso-position-vertical:absolute;mso-position-vertical-relative:text;v-text-anchor:middle" o:gfxdata="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" fillcolor="#71a4d6" strokecolor="#71a4d6" strokeweight="1pt"/>
-            </w:pict>
-          </mc:Fallback>
-        </mc:AlternateContent>
-      </w:r>
-      <w:r>
-        <w:t>#71a4d6</w:t>
-      </w:r>
       <w:r>
         <w:t xml:space="preserve"> </w:t>
       </w:r>
     </w:p>
-    <w:p>
-      <w:r>
-        <w:rPr>
-          <w:b/>
-          <w:noProof/>
-          <w:lang w:eastAsia="en-CA"/>
-        </w:rPr>
-        <mc:AlternateContent>
-          <mc:Choice Requires="wps">
-            <w:drawing>
-              <wp:anchor distT="0" distB="0" distL="114300" distR="114300" simplePos="0" relativeHeight="251665408" behindDoc="0" locked="0" layoutInCell="1" allowOverlap="1" wp14:anchorId="2758725A" wp14:editId="0727B539">
-                <wp:simplePos x="0" y="0"/>
-                <wp:positionH relativeFrom="column">
-                  <wp:posOffset>542290</wp:posOffset>
-                </wp:positionH>
-                <wp:positionV relativeFrom="paragraph">
-                  <wp:posOffset>13496</wp:posOffset>
-                </wp:positionV>
-                <wp:extent cx="279400" cy="149860"/>
-                <wp:effectExtent l="0" t="0" r="25400" b="21590"/>
-                <wp:wrapNone/>
-                <wp:docPr id="36" name="Retângulo 36"/>
-                <wp:cNvGraphicFramePr/>
-                <a:graphic xmlns:a="http://schemas.openxmlformats.org/drawingml/2006/main">
-                  <a:graphicData uri="http://schemas.microsoft.com/office/word/2010/wordprocessingShape">
-                    <wps:wsp>
-                      <wps:cNvSpPr/>
-                      <wps:spPr>
-                        <a:xfrm>
-                          <a:off x="0" y="0"/>
-                          <a:ext cx="279400" cy="149860"/>
-                        </a:xfrm>
-                        <a:prstGeom prst="rect">
-                          <a:avLst/>
-                        </a:prstGeom>
-                        <a:solidFill>
-                          <a:srgbClr val="98AF8C"/>
-                        </a:solidFill>
-                        <a:ln>
-                          <a:solidFill>
-                            <a:srgbClr val="98AF8C"/>
-                          </a:solidFill>
-                        </a:ln>
-                      </wps:spPr>
-                      <wps:style>
-                        <a:lnRef idx="2">
-                          <a:schemeClr val="accent1">
-                            <a:shade val="50000"/>
-                          </a:schemeClr>
-                        </a:lnRef>
-                        <a:fillRef idx="1">
-                          <a:schemeClr val="accent1"/>
-                        </a:fillRef>
-                        <a:effectRef idx="0">
-                          <a:schemeClr val="accent1"/>
-                        </a:effectRef>
-                        <a:fontRef idx="minor">
-                          <a:schemeClr val="lt1"/>
-                        </a:fontRef>
-                      </wps:style>
-                      <wps:bodyPr rot="0" spcFirstLastPara="0" vertOverflow="overflow" horzOverflow="overflow" vert="horz" wrap="square" lIns="91440" tIns="45720" rIns="91440" bIns="45720" numCol="1" spcCol="0" rtlCol="0" fromWordArt="0" anchor="ctr" anchorCtr="0" forceAA="0" compatLnSpc="1">
-                        <a:prstTxWarp prst="textNoShape">
-                          <a:avLst/>
-                        </a:prstTxWarp>
-                        <a:noAutofit/>
-                      </wps:bodyPr>
-                    </wps:wsp>
-                  </a:graphicData>
-                </a:graphic>
-              </wp:anchor>
-            </w:drawing>
-          </mc:Choice>
-          <mc:Fallback>
-            <w:pict>
-              <v:rect w14:anchorId="186875F9" id="Retângulo 36" o:spid="_x0000_s1026" style="position:absolute;margin-left:42.7pt;margin-top:1.05pt;width:22pt;height:11.8pt;z-index:251665408;visibility:visible;mso-wrap-style:square;mso-wrap-distance-left:9pt;mso-wrap-distance-top:0;mso-wrap-distance-right:9pt;mso-wrap-distance-bottom:0;mso-position-horizontal:absolute;mso-position-horizontal-relative:text;mso-position-vertical:absolute;mso-position-vertical-relative:text;v-text-anchor:middle" o:gfxdata="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" fillcolor="#98af8c" strokecolor="#98af8c" strokeweight="1pt"/>
-            </w:pict>
-          </mc:Fallback>
-        </mc:AlternateContent>
-      </w:r>
-      <w:r>
-        <w:t>#</w:t>
-      </w:r>
-      <w:r>
-        <w:t>98af8c</w:t>
-      </w:r>
-      <w:bookmarkStart w:id="14" w:name="_GoBack"/>
-      <w:bookmarkEnd w:id="14"/>
-    </w:p>
-    <w:p>
-      <w:r>
-        <w:rPr>
-          <w:b/>
-          <w:noProof/>
-          <w:lang w:eastAsia="en-CA"/>
-        </w:rPr>
-        <mc:AlternateContent>
-          <mc:Choice Requires="wps">
-            <w:drawing>
-              <wp:anchor distT="0" distB="0" distL="114300" distR="114300" simplePos="0" relativeHeight="251667456" behindDoc="0" locked="0" layoutInCell="1" allowOverlap="1" wp14:anchorId="7619D2D9" wp14:editId="57BAC01F">
-                <wp:simplePos x="0" y="0"/>
-                <wp:positionH relativeFrom="column">
-                  <wp:posOffset>541655</wp:posOffset>
-                </wp:positionH>
-                <wp:positionV relativeFrom="paragraph">
-                  <wp:posOffset>14131</wp:posOffset>
-                </wp:positionV>
-                <wp:extent cx="279400" cy="149860"/>
-                <wp:effectExtent l="0" t="0" r="25400" b="21590"/>
-                <wp:wrapNone/>
-                <wp:docPr id="37" name="Retângulo 37"/>
-                <wp:cNvGraphicFramePr/>
-                <a:graphic xmlns:a="http://schemas.openxmlformats.org/drawingml/2006/main">
-                  <a:graphicData uri="http://schemas.microsoft.com/office/word/2010/wordprocessingShape">
-                    <wps:wsp>
-                      <wps:cNvSpPr/>
-                      <wps:spPr>
-                        <a:xfrm>
-                          <a:off x="0" y="0"/>
-                          <a:ext cx="279400" cy="149860"/>
-                        </a:xfrm>
-                        <a:prstGeom prst="rect">
-                          <a:avLst/>
-                        </a:prstGeom>
-                        <a:solidFill>
-                          <a:srgbClr val="9CCD90"/>
-                        </a:solidFill>
-                        <a:ln>
-                          <a:solidFill>
-                            <a:srgbClr val="9CCD90"/>
-                          </a:solidFill>
-                        </a:ln>
-                      </wps:spPr>
-                      <wps:style>
-                        <a:lnRef idx="2">
-                          <a:schemeClr val="accent1">
-                            <a:shade val="50000"/>
-                          </a:schemeClr>
-                        </a:lnRef>
-                        <a:fillRef idx="1">
-                          <a:schemeClr val="accent1"/>
-                        </a:fillRef>
-                        <a:effectRef idx="0">
-                          <a:schemeClr val="accent1"/>
-                        </a:effectRef>
-                        <a:fontRef idx="minor">
-                          <a:schemeClr val="lt1"/>
-                        </a:fontRef>
-                      </wps:style>
-                      <wps:bodyPr rot="0" spcFirstLastPara="0" vertOverflow="overflow" horzOverflow="overflow" vert="horz" wrap="square" lIns="91440" tIns="45720" rIns="91440" bIns="45720" numCol="1" spcCol="0" rtlCol="0" fromWordArt="0" anchor="ctr" anchorCtr="0" forceAA="0" compatLnSpc="1">
-                        <a:prstTxWarp prst="textNoShape">
-                          <a:avLst/>
-                        </a:prstTxWarp>
-                        <a:noAutofit/>
-                      </wps:bodyPr>
-                    </wps:wsp>
-                  </a:graphicData>
-                </a:graphic>
-              </wp:anchor>
-            </w:drawing>
-          </mc:Choice>
-          <mc:Fallback>
-            <w:pict>
-              <v:rect w14:anchorId="787B8D3E" id="Retângulo 37" o:spid="_x0000_s1026" style="position:absolute;margin-left:42.65pt;margin-top:1.1pt;width:22pt;height:11.8pt;z-index:251667456;visibility:visible;mso-wrap-style:square;mso-wrap-distance-left:9pt;mso-wrap-distance-top:0;mso-wrap-distance-right:9pt;mso-wrap-distance-bottom:0;mso-position-horizontal:absolute;mso-position-horizontal-relative:text;mso-position-vertical:absolute;mso-position-vertical-relative:text;v-text-anchor:middle" o:gfxdata="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" fillcolor="#9ccd90" strokecolor="#9ccd90" strokeweight="1pt"/>
-            </w:pict>
-          </mc:Fallback>
-        </mc:AlternateContent>
-      </w:r>
-      <w:r>
-        <w:t>#9ccd90</w:t>
-      </w:r>
-    </w:p>
-    <w:p>
-      <w:r>
-        <w:rPr>
-          <w:b/>
-          <w:noProof/>
-          <w:lang w:eastAsia="en-CA"/>
-        </w:rPr>
-        <mc:AlternateContent>
-          <mc:Choice Requires="wps">
-            <w:drawing>
-              <wp:anchor distT="0" distB="0" distL="114300" distR="114300" simplePos="0" relativeHeight="251673600" behindDoc="0" locked="0" layoutInCell="1" allowOverlap="1" wp14:anchorId="3574099E" wp14:editId="3FA1C558">
-                <wp:simplePos x="0" y="0"/>
-                <wp:positionH relativeFrom="column">
-                  <wp:posOffset>542290</wp:posOffset>
-                </wp:positionH>
-                <wp:positionV relativeFrom="paragraph">
-                  <wp:posOffset>12065</wp:posOffset>
-                </wp:positionV>
-                <wp:extent cx="279400" cy="149860"/>
-                <wp:effectExtent l="0" t="0" r="25400" b="21590"/>
-                <wp:wrapNone/>
-                <wp:docPr id="40" name="Retângulo 40"/>
-                <wp:cNvGraphicFramePr/>
-                <a:graphic xmlns:a="http://schemas.openxmlformats.org/drawingml/2006/main">
-                  <a:graphicData uri="http://schemas.microsoft.com/office/word/2010/wordprocessingShape">
-                    <wps:wsp>
-                      <wps:cNvSpPr/>
-                      <wps:spPr>
-                        <a:xfrm>
-                          <a:off x="0" y="0"/>
-                          <a:ext cx="279400" cy="149860"/>
-                        </a:xfrm>
-                        <a:prstGeom prst="rect">
-                          <a:avLst/>
-                        </a:prstGeom>
-                        <a:solidFill>
-                          <a:srgbClr val="61705A"/>
-                        </a:solidFill>
-                        <a:ln>
-                          <a:solidFill>
-                            <a:srgbClr val="61705A"/>
-                          </a:solidFill>
-                        </a:ln>
-                      </wps:spPr>
-                      <wps:style>
-                        <a:lnRef idx="2">
-                          <a:schemeClr val="accent1">
-                            <a:shade val="50000"/>
-                          </a:schemeClr>
-                        </a:lnRef>
-                        <a:fillRef idx="1">
-                          <a:schemeClr val="accent1"/>
-                        </a:fillRef>
-                        <a:effectRef idx="0">
-                          <a:schemeClr val="accent1"/>
-                        </a:effectRef>
-                        <a:fontRef idx="minor">
-                          <a:schemeClr val="lt1"/>
-                        </a:fontRef>
-                      </wps:style>
-                      <wps:bodyPr rot="0" spcFirstLastPara="0" vertOverflow="overflow" horzOverflow="overflow" vert="horz" wrap="square" lIns="91440" tIns="45720" rIns="91440" bIns="45720" numCol="1" spcCol="0" rtlCol="0" fromWordArt="0" anchor="ctr" anchorCtr="0" forceAA="0" compatLnSpc="1">
-                        <a:prstTxWarp prst="textNoShape">
-                          <a:avLst/>
-                        </a:prstTxWarp>
-                        <a:noAutofit/>
-                      </wps:bodyPr>
-                    </wps:wsp>
-                  </a:graphicData>
-                </a:graphic>
-              </wp:anchor>
-            </w:drawing>
-          </mc:Choice>
-          <mc:Fallback>
-            <w:pict>
-              <v:rect w14:anchorId="71FC1006" id="Retângulo 40" o:spid="_x0000_s1026" style="position:absolute;margin-left:42.7pt;margin-top:.95pt;width:22pt;height:11.8pt;z-index:251673600;visibility:visible;mso-wrap-style:square;mso-wrap-distance-left:9pt;mso-wrap-distance-top:0;mso-wrap-distance-right:9pt;mso-wrap-distance-bottom:0;mso-position-horizontal:absolute;mso-position-horizontal-relative:text;mso-position-vertical:absolute;mso-position-vertical-relative:text;v-text-anchor:middle" o:gfxdata="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" fillcolor="#61705a" strokecolor="#61705a" strokeweight="1pt"/>
-            </w:pict>
-          </mc:Fallback>
-        </mc:AlternateContent>
-      </w:r>
-      <w:r>
-        <w:t>#</w:t>
-      </w:r>
-      <w:r>
-        <w:t>61705a</w:t>
-      </w:r>
-      <w:r>
-        <w:t xml:space="preserve"> </w:t>
-      </w:r>
-    </w:p>
-    <w:p>
-      <w:r>
-        <w:rPr>
-          <w:b/>
-          <w:noProof/>
-          <w:lang w:eastAsia="en-CA"/>
-        </w:rPr>
-        <mc:AlternateContent>
-          <mc:Choice Requires="wps">
-            <w:drawing>
-              <wp:anchor distT="0" distB="0" distL="114300" distR="114300" simplePos="0" relativeHeight="251669504" behindDoc="0" locked="0" layoutInCell="1" allowOverlap="1" wp14:anchorId="793FB67A" wp14:editId="1C486F11">
-                <wp:simplePos x="0" y="0"/>
-                <wp:positionH relativeFrom="column">
-                  <wp:posOffset>542290</wp:posOffset>
-                </wp:positionH>
-                <wp:positionV relativeFrom="paragraph">
-                  <wp:posOffset>16349</wp:posOffset>
-                </wp:positionV>
-                <wp:extent cx="279400" cy="149860"/>
-                <wp:effectExtent l="0" t="0" r="25400" b="21590"/>
-                <wp:wrapNone/>
-                <wp:docPr id="38" name="Retângulo 38"/>
-                <wp:cNvGraphicFramePr/>
-                <a:graphic xmlns:a="http://schemas.openxmlformats.org/drawingml/2006/main">
-                  <a:graphicData uri="http://schemas.microsoft.com/office/word/2010/wordprocessingShape">
-                    <wps:wsp>
-                      <wps:cNvSpPr/>
-                      <wps:spPr>
-                        <a:xfrm>
-                          <a:off x="0" y="0"/>
-                          <a:ext cx="279400" cy="149860"/>
-                        </a:xfrm>
-                        <a:prstGeom prst="rect">
-                          <a:avLst/>
-                        </a:prstGeom>
-                        <a:solidFill>
-                          <a:srgbClr val="9F887D"/>
-                        </a:solidFill>
-                        <a:ln>
-                          <a:solidFill>
-                            <a:srgbClr val="9F887D"/>
-                          </a:solidFill>
-                        </a:ln>
-                      </wps:spPr>
-                      <wps:style>
-                        <a:lnRef idx="2">
-                          <a:schemeClr val="accent1">
-                            <a:shade val="50000"/>
-                          </a:schemeClr>
-                        </a:lnRef>
-                        <a:fillRef idx="1">
-                          <a:schemeClr val="accent1"/>
-                        </a:fillRef>
-                        <a:effectRef idx="0">
-                          <a:schemeClr val="accent1"/>
-                        </a:effectRef>
-                        <a:fontRef idx="minor">
-                          <a:schemeClr val="lt1"/>
-                        </a:fontRef>
-                      </wps:style>
-                      <wps:bodyPr rot="0" spcFirstLastPara="0" vertOverflow="overflow" horzOverflow="overflow" vert="horz" wrap="square" lIns="91440" tIns="45720" rIns="91440" bIns="45720" numCol="1" spcCol="0" rtlCol="0" fromWordArt="0" anchor="ctr" anchorCtr="0" forceAA="0" compatLnSpc="1">
-                        <a:prstTxWarp prst="textNoShape">
-                          <a:avLst/>
-                        </a:prstTxWarp>
-                        <a:noAutofit/>
-                      </wps:bodyPr>
-                    </wps:wsp>
-                  </a:graphicData>
-                </a:graphic>
-              </wp:anchor>
-            </w:drawing>
-          </mc:Choice>
-          <mc:Fallback>
-            <w:pict>
-              <v:rect w14:anchorId="3B401ABB" id="Retângulo 38" o:spid="_x0000_s1026" style="position:absolute;margin-left:42.7pt;margin-top:1.3pt;width:22pt;height:11.8pt;z-index:251669504;visibility:visible;mso-wrap-style:square;mso-wrap-distance-left:9pt;mso-wrap-distance-top:0;mso-wrap-distance-right:9pt;mso-wrap-distance-bottom:0;mso-position-horizontal:absolute;mso-position-horizontal-relative:text;mso-position-vertical:absolute;mso-position-vertical-relative:text;v-text-anchor:middle" o:gfxdata="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" fillcolor="#9f887d" strokecolor="#9f887d" strokeweight="1pt"/>
-            </w:pict>
-          </mc:Fallback>
-        </mc:AlternateContent>
-      </w:r>
-      <w:r>
-        <w:t xml:space="preserve">#9f887d </w:t>
-      </w:r>
-    </w:p>
-    <w:p>
-      <w:r>
-        <w:rPr>
-          <w:b/>
-          <w:noProof/>
-          <w:lang w:eastAsia="en-CA"/>
-        </w:rPr>
-        <mc:AlternateContent>
-          <mc:Choice Requires="wps">
-            <w:drawing>
-              <wp:anchor distT="0" distB="0" distL="114300" distR="114300" simplePos="0" relativeHeight="251671552" behindDoc="0" locked="0" layoutInCell="1" allowOverlap="1" wp14:anchorId="68A83B1B" wp14:editId="18F05A58">
-                <wp:simplePos x="0" y="0"/>
-                <wp:positionH relativeFrom="column">
-                  <wp:posOffset>542290</wp:posOffset>
-                </wp:positionH>
-                <wp:positionV relativeFrom="paragraph">
-                  <wp:posOffset>16984</wp:posOffset>
-                </wp:positionV>
-                <wp:extent cx="279400" cy="149860"/>
-                <wp:effectExtent l="0" t="0" r="25400" b="21590"/>
-                <wp:wrapNone/>
-                <wp:docPr id="39" name="Retângulo 39"/>
-                <wp:cNvGraphicFramePr/>
-                <a:graphic xmlns:a="http://schemas.openxmlformats.org/drawingml/2006/main">
-                  <a:graphicData uri="http://schemas.microsoft.com/office/word/2010/wordprocessingShape">
-                    <wps:wsp>
-                      <wps:cNvSpPr/>
-                      <wps:spPr>
-                        <a:xfrm>
-                          <a:off x="0" y="0"/>
-                          <a:ext cx="279400" cy="149860"/>
-                        </a:xfrm>
-                        <a:prstGeom prst="rect">
-                          <a:avLst/>
-                        </a:prstGeom>
-                        <a:solidFill>
-                          <a:srgbClr val="84563F"/>
-                        </a:solidFill>
-                        <a:ln>
-                          <a:solidFill>
-                            <a:srgbClr val="84563F"/>
-                          </a:solidFill>
-                        </a:ln>
-                      </wps:spPr>
-                      <wps:style>
-                        <a:lnRef idx="2">
-                          <a:schemeClr val="accent1">
-                            <a:shade val="50000"/>
-                          </a:schemeClr>
-                        </a:lnRef>
-                        <a:fillRef idx="1">
-                          <a:schemeClr val="accent1"/>
-                        </a:fillRef>
-                        <a:effectRef idx="0">
-                          <a:schemeClr val="accent1"/>
-                        </a:effectRef>
-                        <a:fontRef idx="minor">
-                          <a:schemeClr val="lt1"/>
-                        </a:fontRef>
-                      </wps:style>
-                      <wps:bodyPr rot="0" spcFirstLastPara="0" vertOverflow="overflow" horzOverflow="overflow" vert="horz" wrap="square" lIns="91440" tIns="45720" rIns="91440" bIns="45720" numCol="1" spcCol="0" rtlCol="0" fromWordArt="0" anchor="ctr" anchorCtr="0" forceAA="0" compatLnSpc="1">
-                        <a:prstTxWarp prst="textNoShape">
-                          <a:avLst/>
-                        </a:prstTxWarp>
-                        <a:noAutofit/>
-                      </wps:bodyPr>
-                    </wps:wsp>
-                  </a:graphicData>
-                </a:graphic>
-              </wp:anchor>
-            </w:drawing>
-          </mc:Choice>
-          <mc:Fallback>
-            <w:pict>
-              <v:rect w14:anchorId="3EA7EDC8" id="Retângulo 39" o:spid="_x0000_s1026" style="position:absolute;margin-left:42.7pt;margin-top:1.35pt;width:22pt;height:11.8pt;z-index:251671552;visibility:visible;mso-wrap-style:square;mso-wrap-distance-left:9pt;mso-wrap-distance-top:0;mso-wrap-distance-right:9pt;mso-wrap-distance-bottom:0;mso-position-horizontal:absolute;mso-position-horizontal-relative:text;mso-position-vertical:absolute;mso-position-vertical-relative:text;v-text-anchor:middle" o:gfxdata="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" fillcolor="#84563f" strokecolor="#84563f" strokeweight="1pt"/>
-            </w:pict>
-          </mc:Fallback>
-        </mc:AlternateContent>
-      </w:r>
-      <w:r>
-        <w:t>#</w:t>
-      </w:r>
-      <w:r>
-        <w:t>84563f</w:t>
-      </w:r>
-    </w:p>
+    <w:p/>
     <w:p>
       <w:pPr>
         <w:rPr>
@@ -6418,97 +8147,35 @@
         </w:rPr>
       </w:pPr>
       <w:r>
-        <w:rPr>
-          <w:b/>
-          <w:noProof/>
-          <w:lang w:eastAsia="en-CA"/>
-        </w:rPr>
-        <mc:AlternateContent>
-          <mc:Choice Requires="wps">
-            <w:drawing>
-              <wp:anchor distT="0" distB="0" distL="114300" distR="114300" simplePos="0" relativeHeight="251675648" behindDoc="0" locked="0" layoutInCell="1" allowOverlap="1" wp14:anchorId="5FBD39B7" wp14:editId="795C0847">
-                <wp:simplePos x="0" y="0"/>
-                <wp:positionH relativeFrom="column">
-                  <wp:posOffset>541020</wp:posOffset>
-                </wp:positionH>
-                <wp:positionV relativeFrom="paragraph">
-                  <wp:posOffset>8890</wp:posOffset>
-                </wp:positionV>
-                <wp:extent cx="279400" cy="149860"/>
-                <wp:effectExtent l="0" t="0" r="25400" b="21590"/>
-                <wp:wrapNone/>
-                <wp:docPr id="41" name="Retângulo 41"/>
-                <wp:cNvGraphicFramePr/>
-                <a:graphic xmlns:a="http://schemas.openxmlformats.org/drawingml/2006/main">
-                  <a:graphicData uri="http://schemas.microsoft.com/office/word/2010/wordprocessingShape">
-                    <wps:wsp>
-                      <wps:cNvSpPr/>
-                      <wps:spPr>
-                        <a:xfrm>
-                          <a:off x="0" y="0"/>
-                          <a:ext cx="279400" cy="149860"/>
-                        </a:xfrm>
-                        <a:prstGeom prst="rect">
-                          <a:avLst/>
-                        </a:prstGeom>
-                        <a:solidFill>
-                          <a:schemeClr val="tx1"/>
-                        </a:solidFill>
-                        <a:ln>
-                          <a:solidFill>
-                            <a:schemeClr val="tx1"/>
-                          </a:solidFill>
-                        </a:ln>
-                      </wps:spPr>
-                      <wps:style>
-                        <a:lnRef idx="2">
-                          <a:schemeClr val="accent1">
-                            <a:shade val="50000"/>
-                          </a:schemeClr>
-                        </a:lnRef>
-                        <a:fillRef idx="1">
-                          <a:schemeClr val="accent1"/>
-                        </a:fillRef>
-                        <a:effectRef idx="0">
-                          <a:schemeClr val="accent1"/>
-                        </a:effectRef>
-                        <a:fontRef idx="minor">
-                          <a:schemeClr val="lt1"/>
-                        </a:fontRef>
-                      </wps:style>
-                      <wps:bodyPr rot="0" spcFirstLastPara="0" vertOverflow="overflow" horzOverflow="overflow" vert="horz" wrap="square" lIns="91440" tIns="45720" rIns="91440" bIns="45720" numCol="1" spcCol="0" rtlCol="0" fromWordArt="0" anchor="ctr" anchorCtr="0" forceAA="0" compatLnSpc="1">
-                        <a:prstTxWarp prst="textNoShape">
-                          <a:avLst/>
-                        </a:prstTxWarp>
-                        <a:noAutofit/>
-                      </wps:bodyPr>
-                    </wps:wsp>
-                  </a:graphicData>
-                </a:graphic>
-              </wp:anchor>
-            </w:drawing>
-          </mc:Choice>
-          <mc:Fallback>
-            <w:pict>
-              <v:rect w14:anchorId="48947B08" id="Retângulo 41" o:spid="_x0000_s1026" style="position:absolute;margin-left:42.6pt;margin-top:.7pt;width:22pt;height:11.8pt;z-index:251675648;visibility:visible;mso-wrap-style:square;mso-wrap-distance-left:9pt;mso-wrap-distance-top:0;mso-wrap-distance-right:9pt;mso-wrap-distance-bottom:0;mso-position-horizontal:absolute;mso-position-horizontal-relative:text;mso-position-vertical:absolute;mso-position-vertical-relative:text;v-text-anchor:middle" o:gfxdata="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" fillcolor="black [3213]" strokecolor="black [3213]" strokeweight="1pt"/>
-            </w:pict>
-          </mc:Fallback>
-        </mc:AlternateContent>
-      </w:r>
-      <w:r>
-        <w:t>#000000</w:t>
+        <w:t xml:space="preserve"> </w:t>
+      </w:r>
+      <w:r>
+        <w:t xml:space="preserve"> </w:t>
       </w:r>
     </w:p>
     <w:p>
       <w:pPr>
         <w:pStyle w:val="Ttulo1"/>
       </w:pPr>
-      <w:bookmarkStart w:id="15" w:name="_Toc500878153"/>
+      <w:bookmarkStart w:id="19" w:name="_Toc501387006"/>
       <w:r>
         <w:lastRenderedPageBreak/>
         <w:t>Wireframes</w:t>
       </w:r>
-      <w:bookmarkEnd w:id="15"/>
+      <w:bookmarkEnd w:id="19"/>
+    </w:p>
+    <w:p>
+      <w:pPr>
+        <w:pStyle w:val="Ttulo2"/>
+      </w:pPr>
+      <w:bookmarkStart w:id="20" w:name="_Toc501387007"/>
+      <w:r>
+        <w:t>Front</w:t>
+      </w:r>
+      <w:r>
+        <w:t xml:space="preserve"> Page</w:t>
+      </w:r>
+      <w:bookmarkEnd w:id="20"/>
     </w:p>
     <w:p>
       <w:r>
@@ -6534,7 +8201,7 @@
                     </pic:cNvPicPr>
                   </pic:nvPicPr>
                   <pic:blipFill>
-                    <a:blip r:embed="rId11">
+                    <a:blip r:embed="rId14">
                       <a:extLst>
                         <a:ext uri="{28A0092B-C50C-407E-A947-70E740481C1C}">
                           <a14:useLocalDpi xmlns:a14="http://schemas.microsoft.com/office/drawing/2010/main" val="0"/>
@@ -6570,20 +8237,118 @@
       <w:pPr>
         <w:pStyle w:val="Ttulo1"/>
       </w:pPr>
-      <w:bookmarkStart w:id="16" w:name="_Toc500878154"/>
+      <w:bookmarkStart w:id="21" w:name="_Toc501387008"/>
       <w:r>
         <w:t>Capture Section</w:t>
       </w:r>
-      <w:bookmarkEnd w:id="16"/>
-    </w:p>
-    <w:p>
-      <w:r>
-        <w:t>Not yet constructed</w:t>
-      </w:r>
+      <w:bookmarkEnd w:id="21"/>
+    </w:p>
+    <w:p>
+      <w:pPr>
+        <w:pStyle w:val="Ttulo2"/>
+      </w:pPr>
+      <w:bookmarkStart w:id="22" w:name="_Toc501387009"/>
+      <w:r>
+        <w:t>Front Page</w:t>
+      </w:r>
+      <w:bookmarkEnd w:id="22"/>
+    </w:p>
+    <w:p>
+      <w:r>
+        <w:rPr>
+          <w:noProof/>
+          <w:lang w:eastAsia="en-CA"/>
+        </w:rPr>
+        <w:drawing>
+          <wp:inline distT="0" distB="0" distL="0" distR="0" wp14:anchorId="1482F359" wp14:editId="24A9DC79">
+            <wp:extent cx="5612130" cy="3039745"/>
+            <wp:effectExtent l="0" t="0" r="7620" b="8255"/>
+            <wp:docPr id="51" name="Imagem 51"/>
+            <wp:cNvGraphicFramePr>
+              <a:graphicFrameLocks xmlns:a="http://schemas.openxmlformats.org/drawingml/2006/main" noChangeAspect="1"/>
+            </wp:cNvGraphicFramePr>
+            <a:graphic xmlns:a="http://schemas.openxmlformats.org/drawingml/2006/main">
+              <a:graphicData uri="http://schemas.openxmlformats.org/drawingml/2006/picture">
+                <pic:pic xmlns:pic="http://schemas.openxmlformats.org/drawingml/2006/picture">
+                  <pic:nvPicPr>
+                    <pic:cNvPr id="1" name=""/>
+                    <pic:cNvPicPr/>
+                  </pic:nvPicPr>
+                  <pic:blipFill>
+                    <a:blip r:embed="rId15"/>
+                    <a:stretch>
+                      <a:fillRect/>
+                    </a:stretch>
+                  </pic:blipFill>
+                  <pic:spPr>
+                    <a:xfrm>
+                      <a:off x="0" y="0"/>
+                      <a:ext cx="5612130" cy="3039745"/>
+                    </a:xfrm>
+                    <a:prstGeom prst="rect">
+                      <a:avLst/>
+                    </a:prstGeom>
+                  </pic:spPr>
+                </pic:pic>
+              </a:graphicData>
+            </a:graphic>
+          </wp:inline>
+        </w:drawing>
+      </w:r>
+    </w:p>
+    <w:p/>
+    <w:p>
+      <w:pPr>
+        <w:jc w:val="center"/>
+      </w:pPr>
+      <w:r>
+        <w:rPr>
+          <w:noProof/>
+          <w:lang w:eastAsia="en-CA"/>
+        </w:rPr>
+        <w:lastRenderedPageBreak/>
+        <w:drawing>
+          <wp:inline distT="0" distB="0" distL="0" distR="0" wp14:anchorId="11557218" wp14:editId="235F73BE">
+            <wp:extent cx="3290280" cy="4593287"/>
+            <wp:effectExtent l="0" t="0" r="5715" b="0"/>
+            <wp:docPr id="54" name="Imagem 54"/>
+            <wp:cNvGraphicFramePr>
+              <a:graphicFrameLocks xmlns:a="http://schemas.openxmlformats.org/drawingml/2006/main" noChangeAspect="1"/>
+            </wp:cNvGraphicFramePr>
+            <a:graphic xmlns:a="http://schemas.openxmlformats.org/drawingml/2006/main">
+              <a:graphicData uri="http://schemas.openxmlformats.org/drawingml/2006/picture">
+                <pic:pic xmlns:pic="http://schemas.openxmlformats.org/drawingml/2006/picture">
+                  <pic:nvPicPr>
+                    <pic:cNvPr id="1" name=""/>
+                    <pic:cNvPicPr/>
+                  </pic:nvPicPr>
+                  <pic:blipFill>
+                    <a:blip r:embed="rId16"/>
+                    <a:stretch>
+                      <a:fillRect/>
+                    </a:stretch>
+                  </pic:blipFill>
+                  <pic:spPr>
+                    <a:xfrm>
+                      <a:off x="0" y="0"/>
+                      <a:ext cx="3306321" cy="4615680"/>
+                    </a:xfrm>
+                    <a:prstGeom prst="rect">
+                      <a:avLst/>
+                    </a:prstGeom>
+                  </pic:spPr>
+                </pic:pic>
+              </a:graphicData>
+            </a:graphic>
+          </wp:inline>
+        </w:drawing>
+      </w:r>
+      <w:bookmarkStart w:id="23" w:name="_GoBack"/>
+      <w:bookmarkEnd w:id="23"/>
     </w:p>
     <w:sectPr>
-      <w:headerReference w:type="default" r:id="rId12"/>
-      <w:footerReference w:type="default" r:id="rId13"/>
+      <w:headerReference w:type="default" r:id="rId17"/>
+      <w:footerReference w:type="default" r:id="rId18"/>
       <w:pgSz w:w="12240" w:h="15840"/>
       <w:pgMar w:top="1417" w:right="1701" w:bottom="1417" w:left="1701" w:header="708" w:footer="708" w:gutter="0"/>
       <w:pgNumType w:start="0"/>
@@ -6758,7 +8523,7 @@
               <w:szCs w:val="18"/>
               <w:lang w:val="pt-BR"/>
             </w:rPr>
-            <w:t>4</w:t>
+            <w:t>8</w:t>
           </w:r>
           <w:r>
             <w:rPr>
@@ -8067,6 +9832,86 @@
       </w:tcPr>
     </w:tblStylePr>
   </w:style>
+  <w:style w:type="table" w:styleId="TabelaSimples2">
+    <w:name w:val="Plain Table 2"/>
+    <w:basedOn w:val="Tabelanormal"/>
+    <w:uiPriority w:val="42"/>
+    <w:rsid w:val="007B1878"/>
+    <w:pPr>
+      <w:spacing w:after="0" w:line="240" w:lineRule="auto"/>
+    </w:pPr>
+    <w:tblPr>
+      <w:tblStyleRowBandSize w:val="1"/>
+      <w:tblStyleColBandSize w:val="1"/>
+      <w:tblBorders>
+        <w:top w:val="single" w:sz="4" w:space="0" w:color="7F7F7F" w:themeColor="text1" w:themeTint="80"/>
+        <w:bottom w:val="single" w:sz="4" w:space="0" w:color="7F7F7F" w:themeColor="text1" w:themeTint="80"/>
+      </w:tblBorders>
+    </w:tblPr>
+    <w:tblStylePr w:type="firstRow">
+      <w:rPr>
+        <w:b/>
+        <w:bCs/>
+      </w:rPr>
+      <w:tblPr/>
+      <w:tcPr>
+        <w:tcBorders>
+          <w:bottom w:val="single" w:sz="4" w:space="0" w:color="7F7F7F" w:themeColor="text1" w:themeTint="80"/>
+        </w:tcBorders>
+      </w:tcPr>
+    </w:tblStylePr>
+    <w:tblStylePr w:type="lastRow">
+      <w:rPr>
+        <w:b/>
+        <w:bCs/>
+      </w:rPr>
+      <w:tblPr/>
+      <w:tcPr>
+        <w:tcBorders>
+          <w:top w:val="single" w:sz="4" w:space="0" w:color="7F7F7F" w:themeColor="text1" w:themeTint="80"/>
+        </w:tcBorders>
+      </w:tcPr>
+    </w:tblStylePr>
+    <w:tblStylePr w:type="firstCol">
+      <w:rPr>
+        <w:b/>
+        <w:bCs/>
+      </w:rPr>
+    </w:tblStylePr>
+    <w:tblStylePr w:type="lastCol">
+      <w:rPr>
+        <w:b/>
+        <w:bCs/>
+      </w:rPr>
+    </w:tblStylePr>
+    <w:tblStylePr w:type="band1Vert">
+      <w:tblPr/>
+      <w:tcPr>
+        <w:tcBorders>
+          <w:left w:val="single" w:sz="4" w:space="0" w:color="7F7F7F" w:themeColor="text1" w:themeTint="80"/>
+          <w:right w:val="single" w:sz="4" w:space="0" w:color="7F7F7F" w:themeColor="text1" w:themeTint="80"/>
+        </w:tcBorders>
+      </w:tcPr>
+    </w:tblStylePr>
+    <w:tblStylePr w:type="band2Vert">
+      <w:tblPr/>
+      <w:tcPr>
+        <w:tcBorders>
+          <w:left w:val="single" w:sz="4" w:space="0" w:color="7F7F7F" w:themeColor="text1" w:themeTint="80"/>
+          <w:right w:val="single" w:sz="4" w:space="0" w:color="7F7F7F" w:themeColor="text1" w:themeTint="80"/>
+        </w:tcBorders>
+      </w:tcPr>
+    </w:tblStylePr>
+    <w:tblStylePr w:type="band1Horz">
+      <w:tblPr/>
+      <w:tcPr>
+        <w:tcBorders>
+          <w:top w:val="single" w:sz="4" w:space="0" w:color="7F7F7F" w:themeColor="text1" w:themeTint="80"/>
+          <w:bottom w:val="single" w:sz="4" w:space="0" w:color="7F7F7F" w:themeColor="text1" w:themeTint="80"/>
+        </w:tcBorders>
+      </w:tcPr>
+    </w:tblStylePr>
+  </w:style>
 </w:styles>
 </file>
 
@@ -8355,7 +10200,7 @@
 </file>
 
 <file path=customXml/itemProps2.xml><?xml version="1.0" encoding="utf-8"?>
-<ds:datastoreItem xmlns:ds="http://schemas.openxmlformats.org/officeDocument/2006/customXml" ds:itemID="{A978425D-4B67-4D7E-9848-E9172CE8D880}">
+<ds:datastoreItem xmlns:ds="http://schemas.openxmlformats.org/officeDocument/2006/customXml" ds:itemID="{0FC917EB-3805-4510-8BD3-7335CFB27926}">
   <ds:schemaRefs>
     <ds:schemaRef ds:uri="http://schemas.openxmlformats.org/officeDocument/2006/bibliography"/>
   </ds:schemaRefs>

</xml_diff>

<commit_message>
Fixed some documentation and coding reuse.
</commit_message>
<xml_diff>
--- a/Comp229-TeamAssign/Documents/ProjectDocumentation.docx
+++ b/Comp229-TeamAssign/Documents/ProjectDocumentation.docx
@@ -1,6 +1,6 @@
 
 <file path=word/document.xml><?xml version="1.0" encoding="utf-8"?>
-<w:document xmlns:wpc="http://schemas.microsoft.com/office/word/2010/wordprocessingCanvas" xmlns:cx="http://schemas.microsoft.com/office/drawing/2014/chartex" xmlns:cx1="http://schemas.microsoft.com/office/drawing/2015/9/8/chartex" xmlns:cx2="http://schemas.microsoft.com/office/drawing/2015/10/21/chartex" xmlns:cx3="http://schemas.microsoft.com/office/drawing/2016/5/9/chartex" xmlns:cx4="http://schemas.microsoft.com/office/drawing/2016/5/10/chartex" xmlns:cx5="http://schemas.microsoft.com/office/drawing/2016/5/11/chartex" xmlns:cx6="http://schemas.microsoft.com/office/drawing/2016/5/12/chartex" xmlns:cx7="http://schemas.microsoft.com/office/drawing/2016/5/13/chartex" xmlns:cx8="http://schemas.microsoft.com/office/drawing/2016/5/14/chartex" xmlns:mc="http://schemas.openxmlformats.org/markup-compatibility/2006" xmlns:aink="http://schemas.microsoft.com/office/drawing/2016/ink" xmlns:am3d="http://schemas.microsoft.com/office/drawing/2017/model3d" xmlns:o="urn:schemas-microsoft-com:office:office" xmlns:r="http://schemas.openxmlformats.org/officeDocument/2006/relationships" xmlns:m="http://schemas.openxmlformats.org/officeDocument/2006/math" xmlns:v="urn:schemas-microsoft-com:vml" xmlns:wp14="http://schemas.microsoft.com/office/word/2010/wordprocessingDrawing" xmlns:wp="http://schemas.openxmlformats.org/drawingml/2006/wordprocessingDrawing" xmlns:w10="urn:schemas-microsoft-com:office:word" xmlns:w="http://schemas.openxmlformats.org/wordprocessingml/2006/main" xmlns:w14="http://schemas.microsoft.com/office/word/2010/wordml" xmlns:w15="http://schemas.microsoft.com/office/word/2012/wordml" xmlns:w16se="http://schemas.microsoft.com/office/word/2015/wordml/symex" xmlns:wpg="http://schemas.microsoft.com/office/word/2010/wordprocessingGroup" xmlns:wpi="http://schemas.microsoft.com/office/word/2010/wordprocessingInk" xmlns:wne="http://schemas.microsoft.com/office/word/2006/wordml" xmlns:wps="http://schemas.microsoft.com/office/word/2010/wordprocessingShape" mc:Ignorable="w14 w15 w16se wp14">
+<w:document xmlns:wpc="http://schemas.microsoft.com/office/word/2010/wordprocessingCanvas" xmlns:mc="http://schemas.openxmlformats.org/markup-compatibility/2006" xmlns:o="urn:schemas-microsoft-com:office:office" xmlns:r="http://schemas.openxmlformats.org/officeDocument/2006/relationships" xmlns:m="http://schemas.openxmlformats.org/officeDocument/2006/math" xmlns:v="urn:schemas-microsoft-com:vml" xmlns:wp14="http://schemas.microsoft.com/office/word/2010/wordprocessingDrawing" xmlns:wp="http://schemas.openxmlformats.org/drawingml/2006/wordprocessingDrawing" xmlns:w10="urn:schemas-microsoft-com:office:word" xmlns:w="http://schemas.openxmlformats.org/wordprocessingml/2006/main" xmlns:w14="http://schemas.microsoft.com/office/word/2010/wordml" xmlns:w15="http://schemas.microsoft.com/office/word/2012/wordml" xmlns:wpg="http://schemas.microsoft.com/office/word/2010/wordprocessingGroup" xmlns:wpi="http://schemas.microsoft.com/office/word/2010/wordprocessingInk" xmlns:wne="http://schemas.microsoft.com/office/word/2006/wordml" xmlns:wps="http://schemas.microsoft.com/office/word/2010/wordprocessingShape" mc:Ignorable="w14 w15 wp14">
   <w:body>
     <w:sdt>
       <w:sdtPr>
@@ -21,7 +21,7 @@
       <w:sdtContent>
         <w:p>
           <w:pPr>
-            <w:pStyle w:val="NoSpacing"/>
+            <w:pStyle w:val="SemEspaamento"/>
           </w:pPr>
           <w:r>
             <w:rPr>
@@ -161,7 +161,7 @@
                                   <w:sdtContent>
                                     <w:p>
                                       <w:pPr>
-                                        <w:pStyle w:val="NoSpacing"/>
+                                        <w:pStyle w:val="SemEspaamento"/>
                                         <w:jc w:val="right"/>
                                         <w:rPr>
                                           <w:color w:val="FFFFFF" w:themeColor="background1"/>
@@ -3434,7 +3434,7 @@
                   </wp:anchor>
                 </w:drawing>
               </mc:Choice>
-              <mc:Fallback>
+              <mc:Fallback xmlns:w16se="http://schemas.microsoft.com/office/word/2015/wordml/symex" xmlns:am3d="http://schemas.microsoft.com/office/drawing/2017/model3d" xmlns:aink="http://schemas.microsoft.com/office/drawing/2016/ink" xmlns:cx8="http://schemas.microsoft.com/office/drawing/2016/5/14/chartex" xmlns:cx7="http://schemas.microsoft.com/office/drawing/2016/5/13/chartex" xmlns:cx6="http://schemas.microsoft.com/office/drawing/2016/5/12/chartex" xmlns:cx5="http://schemas.microsoft.com/office/drawing/2016/5/11/chartex" xmlns:cx4="http://schemas.microsoft.com/office/drawing/2016/5/10/chartex" xmlns:cx3="http://schemas.microsoft.com/office/drawing/2016/5/9/chartex" xmlns:cx2="http://schemas.microsoft.com/office/drawing/2015/10/21/chartex" xmlns:cx1="http://schemas.microsoft.com/office/drawing/2015/9/8/chartex" xmlns:cx="http://schemas.microsoft.com/office/drawing/2014/chartex">
                 <w:pict>
                   <v:group id="Grupo 2" o:spid="_x0000_s1026" style="position:absolute;margin-left:0;margin-top:0;width:172.8pt;height:718.55pt;z-index:-251657216;mso-width-percent:330;mso-height-percent:950;mso-left-percent:40;mso-position-horizontal-relative:page;mso-position-vertical:center;mso-position-vertical-relative:page;mso-width-percent:330;mso-height-percent:950;mso-left-percent:40" coordsize="21945,91257" o:gfxdata="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">
                     <v:rect id="Retângulo 3" o:spid="_x0000_s1027" style="position:absolute;width:1945;height:91257;visibility:visible;mso-wrap-style:square;v-text-anchor:middle" o:gfxdata="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" fillcolor="#44546a [3215]" stroked="f" strokeweight="1pt"/>
@@ -3603,19 +3603,19 @@
             </mc:AlternateContent>
           </w:r>
         </w:p>
+        <w:bookmarkStart w:id="0" w:name="_Toc500863208"/>
+        <w:bookmarkStart w:id="1" w:name="_Toc500863372"/>
+        <w:bookmarkStart w:id="2" w:name="_Toc500867627"/>
+        <w:bookmarkStart w:id="3" w:name="_Toc500877902"/>
+        <w:bookmarkStart w:id="4" w:name="_Toc500877932"/>
+        <w:bookmarkStart w:id="5" w:name="_Toc500878144"/>
+        <w:bookmarkStart w:id="6" w:name="_Toc501386058"/>
+        <w:bookmarkStart w:id="7" w:name="_Toc501386994"/>
+        <w:bookmarkStart w:id="8" w:name="_Toc501392213"/>
         <w:p>
           <w:pPr>
-            <w:pStyle w:val="Heading1"/>
+            <w:pStyle w:val="Ttulo1"/>
           </w:pPr>
-          <w:bookmarkStart w:id="0" w:name="_Toc500863208"/>
-          <w:bookmarkStart w:id="1" w:name="_Toc500863372"/>
-          <w:bookmarkStart w:id="2" w:name="_Toc500867627"/>
-          <w:bookmarkStart w:id="3" w:name="_Toc500877902"/>
-          <w:bookmarkStart w:id="4" w:name="_Toc500877932"/>
-          <w:bookmarkStart w:id="5" w:name="_Toc500878144"/>
-          <w:bookmarkStart w:id="6" w:name="_Toc501386058"/>
-          <w:bookmarkStart w:id="7" w:name="_Toc501386994"/>
-          <w:bookmarkStart w:id="8" w:name="_Toc501392213"/>
           <w:r>
             <w:rPr>
               <w:noProof/>
@@ -3673,7 +3673,7 @@
                             <w:txbxContent>
                               <w:p>
                                 <w:pPr>
-                                  <w:pStyle w:val="NoSpacing"/>
+                                  <w:pStyle w:val="SemEspaamento"/>
                                   <w:rPr>
                                     <w:rFonts w:asciiTheme="majorHAnsi" w:eastAsiaTheme="majorEastAsia" w:hAnsiTheme="majorHAnsi" w:cstheme="majorBidi"/>
                                     <w:color w:val="262626" w:themeColor="text1" w:themeTint="D9"/>
@@ -3728,7 +3728,7 @@
                   </wp:anchor>
                 </w:drawing>
               </mc:Choice>
-              <mc:Fallback>
+              <mc:Fallback xmlns:w16se="http://schemas.microsoft.com/office/word/2015/wordml/symex" xmlns:am3d="http://schemas.microsoft.com/office/drawing/2017/model3d" xmlns:aink="http://schemas.microsoft.com/office/drawing/2016/ink" xmlns:cx8="http://schemas.microsoft.com/office/drawing/2016/5/14/chartex" xmlns:cx7="http://schemas.microsoft.com/office/drawing/2016/5/13/chartex" xmlns:cx6="http://schemas.microsoft.com/office/drawing/2016/5/12/chartex" xmlns:cx5="http://schemas.microsoft.com/office/drawing/2016/5/11/chartex" xmlns:cx4="http://schemas.microsoft.com/office/drawing/2016/5/10/chartex" xmlns:cx3="http://schemas.microsoft.com/office/drawing/2016/5/9/chartex" xmlns:cx2="http://schemas.microsoft.com/office/drawing/2015/10/21/chartex" xmlns:cx1="http://schemas.microsoft.com/office/drawing/2015/9/8/chartex" xmlns:cx="http://schemas.microsoft.com/office/drawing/2014/chartex">
                 <w:pict>
                   <v:shapetype id="_x0000_t202" coordsize="21600,21600" o:spt="202" path="m,l,21600r21600,l21600,xe">
                     <v:stroke joinstyle="miter"/>
@@ -3908,7 +3908,7 @@
                             <w:txbxContent>
                               <w:p>
                                 <w:pPr>
-                                  <w:pStyle w:val="NoSpacing"/>
+                                  <w:pStyle w:val="SemEspaamento"/>
                                   <w:rPr>
                                     <w:color w:val="5B9BD5" w:themeColor="accent1"/>
                                     <w:sz w:val="26"/>
@@ -3955,7 +3955,7 @@
                               </w:p>
                               <w:p>
                                 <w:pPr>
-                                  <w:pStyle w:val="NoSpacing"/>
+                                  <w:pStyle w:val="SemEspaamento"/>
                                   <w:rPr>
                                     <w:color w:val="5B9BD5" w:themeColor="accent1"/>
                                     <w:sz w:val="26"/>
@@ -4029,7 +4029,7 @@
                   </wp:anchor>
                 </w:drawing>
               </mc:Choice>
-              <mc:Fallback>
+              <mc:Fallback xmlns:w16se="http://schemas.microsoft.com/office/word/2015/wordml/symex" xmlns:am3d="http://schemas.microsoft.com/office/drawing/2017/model3d" xmlns:aink="http://schemas.microsoft.com/office/drawing/2016/ink" xmlns:cx8="http://schemas.microsoft.com/office/drawing/2016/5/14/chartex" xmlns:cx7="http://schemas.microsoft.com/office/drawing/2016/5/13/chartex" xmlns:cx6="http://schemas.microsoft.com/office/drawing/2016/5/12/chartex" xmlns:cx5="http://schemas.microsoft.com/office/drawing/2016/5/11/chartex" xmlns:cx4="http://schemas.microsoft.com/office/drawing/2016/5/10/chartex" xmlns:cx3="http://schemas.microsoft.com/office/drawing/2016/5/9/chartex" xmlns:cx2="http://schemas.microsoft.com/office/drawing/2015/10/21/chartex" xmlns:cx1="http://schemas.microsoft.com/office/drawing/2015/9/8/chartex" xmlns:cx="http://schemas.microsoft.com/office/drawing/2014/chartex">
                 <w:pict>
                   <v:shape id="Caixa de texto 32" o:spid="_x0000_s1056" type="#_x0000_t202" style="position:absolute;margin-left:257.25pt;margin-top:637.1pt;width:4in;height:79.6pt;z-index:251661312;visibility:visible;mso-wrap-style:square;mso-width-percent:450;mso-height-percent:0;mso-wrap-distance-left:9pt;mso-wrap-distance-top:0;mso-wrap-distance-right:9pt;mso-wrap-distance-bottom:0;mso-position-horizontal:absolute;mso-position-horizontal-relative:page;mso-position-vertical:absolute;mso-position-vertical-relative:page;mso-width-percent:450;mso-height-percent:0;mso-width-relative:page;mso-height-relative:margin;v-text-anchor:bottom" o:gfxdata="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" filled="f" stroked="f" strokeweight=".5pt">
                     <v:textbox inset="0,0,0,0">
@@ -4184,7 +4184,7 @@
       <w:sdtContent>
         <w:p>
           <w:pPr>
-            <w:pStyle w:val="TOCHeading"/>
+            <w:pStyle w:val="CabealhodoSumrio"/>
           </w:pPr>
           <w:r>
             <w:t>Table of Contents</w:t>
@@ -4192,7 +4192,7 @@
         </w:p>
         <w:p>
           <w:pPr>
-            <w:pStyle w:val="TOC1"/>
+            <w:pStyle w:val="Sumrio1"/>
             <w:tabs>
               <w:tab w:val="right" w:leader="dot" w:pos="8828"/>
             </w:tabs>
@@ -4271,7 +4271,7 @@
         </w:p>
         <w:p>
           <w:pPr>
-            <w:pStyle w:val="TOC2"/>
+            <w:pStyle w:val="Sumrio2"/>
             <w:tabs>
               <w:tab w:val="right" w:leader="dot" w:pos="8828"/>
             </w:tabs>
@@ -4341,7 +4341,7 @@
         </w:p>
         <w:p>
           <w:pPr>
-            <w:pStyle w:val="TOC2"/>
+            <w:pStyle w:val="Sumrio2"/>
             <w:tabs>
               <w:tab w:val="right" w:leader="dot" w:pos="8828"/>
             </w:tabs>
@@ -4411,7 +4411,7 @@
         </w:p>
         <w:p>
           <w:pPr>
-            <w:pStyle w:val="TOC2"/>
+            <w:pStyle w:val="Sumrio2"/>
             <w:tabs>
               <w:tab w:val="right" w:leader="dot" w:pos="8828"/>
             </w:tabs>
@@ -4481,7 +4481,7 @@
         </w:p>
         <w:p>
           <w:pPr>
-            <w:pStyle w:val="TOC1"/>
+            <w:pStyle w:val="Sumrio1"/>
             <w:tabs>
               <w:tab w:val="right" w:leader="dot" w:pos="8828"/>
             </w:tabs>
@@ -4551,7 +4551,7 @@
         </w:p>
         <w:p>
           <w:pPr>
-            <w:pStyle w:val="TOC1"/>
+            <w:pStyle w:val="Sumrio1"/>
             <w:tabs>
               <w:tab w:val="right" w:leader="dot" w:pos="8828"/>
             </w:tabs>
@@ -4621,7 +4621,7 @@
         </w:p>
         <w:p>
           <w:pPr>
-            <w:pStyle w:val="TOC1"/>
+            <w:pStyle w:val="Sumrio1"/>
             <w:tabs>
               <w:tab w:val="right" w:leader="dot" w:pos="8828"/>
             </w:tabs>
@@ -4691,7 +4691,7 @@
         </w:p>
         <w:p>
           <w:pPr>
-            <w:pStyle w:val="TOC1"/>
+            <w:pStyle w:val="Sumrio1"/>
             <w:tabs>
               <w:tab w:val="right" w:leader="dot" w:pos="8828"/>
             </w:tabs>
@@ -4761,7 +4761,7 @@
         </w:p>
         <w:p>
           <w:pPr>
-            <w:pStyle w:val="TOC1"/>
+            <w:pStyle w:val="Sumrio1"/>
             <w:tabs>
               <w:tab w:val="right" w:leader="dot" w:pos="8828"/>
             </w:tabs>
@@ -4831,7 +4831,7 @@
         </w:p>
         <w:p>
           <w:pPr>
-            <w:pStyle w:val="TOC2"/>
+            <w:pStyle w:val="Sumrio2"/>
             <w:tabs>
               <w:tab w:val="right" w:leader="dot" w:pos="8828"/>
             </w:tabs>
@@ -4901,7 +4901,7 @@
         </w:p>
         <w:p>
           <w:pPr>
-            <w:pStyle w:val="TOC2"/>
+            <w:pStyle w:val="Sumrio2"/>
             <w:tabs>
               <w:tab w:val="right" w:leader="dot" w:pos="8828"/>
             </w:tabs>
@@ -4971,7 +4971,7 @@
         </w:p>
         <w:p>
           <w:pPr>
-            <w:pStyle w:val="TOC1"/>
+            <w:pStyle w:val="Sumrio1"/>
             <w:tabs>
               <w:tab w:val="right" w:leader="dot" w:pos="8828"/>
             </w:tabs>
@@ -5041,7 +5041,7 @@
         </w:p>
         <w:p>
           <w:pPr>
-            <w:pStyle w:val="TOC2"/>
+            <w:pStyle w:val="Sumrio2"/>
             <w:tabs>
               <w:tab w:val="right" w:leader="dot" w:pos="8828"/>
             </w:tabs>
@@ -5111,7 +5111,7 @@
         </w:p>
         <w:p>
           <w:pPr>
-            <w:pStyle w:val="TOC1"/>
+            <w:pStyle w:val="Sumrio1"/>
             <w:tabs>
               <w:tab w:val="right" w:leader="dot" w:pos="8828"/>
             </w:tabs>
@@ -5181,7 +5181,7 @@
         </w:p>
         <w:p>
           <w:pPr>
-            <w:pStyle w:val="TOC2"/>
+            <w:pStyle w:val="Sumrio2"/>
             <w:tabs>
               <w:tab w:val="right" w:leader="dot" w:pos="8828"/>
             </w:tabs>
@@ -5372,7 +5372,7 @@
     </w:p>
     <w:p>
       <w:pPr>
-        <w:pStyle w:val="Heading1"/>
+        <w:pStyle w:val="Ttulo1"/>
       </w:pPr>
       <w:bookmarkStart w:id="9" w:name="_Toc501392214"/>
       <w:r>
@@ -5384,7 +5384,7 @@
     <w:p/>
     <w:p>
       <w:pPr>
-        <w:pStyle w:val="Heading2"/>
+        <w:pStyle w:val="Ttulo2"/>
       </w:pPr>
       <w:bookmarkStart w:id="10" w:name="_Toc501392215"/>
       <w:r>
@@ -5429,12 +5429,12 @@
     </w:p>
     <w:p>
       <w:pPr>
-        <w:pStyle w:val="Heading2"/>
-      </w:pPr>
-    </w:p>
-    <w:p>
-      <w:pPr>
-        <w:pStyle w:val="Heading2"/>
+        <w:pStyle w:val="Ttulo2"/>
+      </w:pPr>
+    </w:p>
+    <w:p>
+      <w:pPr>
+        <w:pStyle w:val="Ttulo2"/>
       </w:pPr>
       <w:bookmarkStart w:id="11" w:name="_Toc501392216"/>
       <w:r>
@@ -5536,115 +5536,6 @@
         <w:jc w:val="both"/>
         <w:textAlignment w:val="baseline"/>
       </w:pPr>
-      <w:r>
-        <w:t xml:space="preserve"> </w:t>
-      </w:r>
-      <w:r>
-        <w:t>G</w:t>
-      </w:r>
-      <w:r>
-        <w:t>et a notice when a book is accessible</w:t>
-      </w:r>
-      <w:r>
-        <w:t>.</w:t>
-      </w:r>
-    </w:p>
-    <w:p>
-      <w:pPr>
-        <w:numPr>
-          <w:ilvl w:val="0"/>
-          <w:numId w:val="1"/>
-        </w:numPr>
-        <w:shd w:val="clear" w:color="auto" w:fill="FFFFFF"/>
-        <w:spacing w:after="0" w:line="240" w:lineRule="auto"/>
-        <w:ind w:left="945"/>
-        <w:jc w:val="both"/>
-        <w:textAlignment w:val="baseline"/>
-      </w:pPr>
-      <w:r>
-        <w:t xml:space="preserve"> </w:t>
-      </w:r>
-      <w:r>
-        <w:t>G</w:t>
-      </w:r>
-      <w:r>
-        <w:t>et a notice when a book may be picked up.</w:t>
-      </w:r>
-    </w:p>
-    <w:p>
-      <w:pPr>
-        <w:numPr>
-          <w:ilvl w:val="0"/>
-          <w:numId w:val="1"/>
-        </w:numPr>
-        <w:shd w:val="clear" w:color="auto" w:fill="FFFFFF"/>
-        <w:spacing w:after="0" w:line="240" w:lineRule="auto"/>
-        <w:ind w:left="945"/>
-        <w:jc w:val="both"/>
-        <w:textAlignment w:val="baseline"/>
-      </w:pPr>
-      <w:r>
-        <w:t xml:space="preserve"> </w:t>
-      </w:r>
-      <w:r>
-        <w:t>G</w:t>
-      </w:r>
-      <w:r>
-        <w:t xml:space="preserve">et a notice </w:t>
-      </w:r>
-      <w:r>
-        <w:t xml:space="preserve">when borrow time </w:t>
-      </w:r>
-      <w:r>
-        <w:t>is close to exceed</w:t>
-      </w:r>
-      <w:r>
-        <w:t xml:space="preserve"> and is exceeded</w:t>
-      </w:r>
-      <w:r>
-        <w:t>.  </w:t>
-      </w:r>
-    </w:p>
-    <w:p>
-      <w:pPr>
-        <w:numPr>
-          <w:ilvl w:val="0"/>
-          <w:numId w:val="1"/>
-        </w:numPr>
-        <w:shd w:val="clear" w:color="auto" w:fill="FFFFFF"/>
-        <w:spacing w:after="0" w:line="240" w:lineRule="auto"/>
-        <w:ind w:left="945"/>
-        <w:jc w:val="both"/>
-        <w:textAlignment w:val="baseline"/>
-      </w:pPr>
-      <w:r>
-        <w:t xml:space="preserve"> </w:t>
-      </w:r>
-      <w:r>
-        <w:t>T</w:t>
-      </w:r>
-      <w:r>
-        <w:t>race order status and number of days to return a book to the library</w:t>
-      </w:r>
-      <w:r>
-        <w:t>.</w:t>
-      </w:r>
-    </w:p>
-    <w:p>
-      <w:pPr>
-        <w:numPr>
-          <w:ilvl w:val="0"/>
-          <w:numId w:val="1"/>
-        </w:numPr>
-        <w:shd w:val="clear" w:color="auto" w:fill="FFFFFF"/>
-        <w:spacing w:after="0" w:line="240" w:lineRule="auto"/>
-        <w:ind w:left="945"/>
-        <w:jc w:val="both"/>
-        <w:textAlignment w:val="baseline"/>
-      </w:pPr>
-      <w:r>
-        <w:t xml:space="preserve"> </w:t>
-      </w:r>
       <w:r>
         <w:t>M</w:t>
       </w:r>
@@ -5674,178 +5565,21 @@
         <w:shd w:val="clear" w:color="auto" w:fill="FFFFFF"/>
         <w:spacing w:after="0" w:line="240" w:lineRule="auto"/>
         <w:jc w:val="both"/>
-      </w:pPr>
-      <w:r>
-        <w:t>The system will enable library staff (administrator) to:</w:t>
-      </w:r>
-    </w:p>
-    <w:p>
-      <w:pPr>
-        <w:numPr>
-          <w:ilvl w:val="0"/>
-          <w:numId w:val="2"/>
-        </w:numPr>
+        <w:textAlignment w:val="baseline"/>
+      </w:pPr>
+    </w:p>
+    <w:p>
+      <w:pPr>
         <w:shd w:val="clear" w:color="auto" w:fill="FFFFFF"/>
         <w:spacing w:after="0" w:line="240" w:lineRule="auto"/>
         <w:ind w:left="945"/>
         <w:jc w:val="both"/>
         <w:textAlignment w:val="baseline"/>
       </w:pPr>
-      <w:r>
-        <w:t xml:space="preserve"> </w:t>
-      </w:r>
-      <w:r>
-        <w:t>L</w:t>
-      </w:r>
-      <w:r>
-        <w:t>ogin to and log out from the system</w:t>
-      </w:r>
-      <w:r>
-        <w:t>.</w:t>
-      </w:r>
-    </w:p>
-    <w:p>
-      <w:pPr>
-        <w:numPr>
-          <w:ilvl w:val="0"/>
-          <w:numId w:val="2"/>
-        </w:numPr>
-        <w:shd w:val="clear" w:color="auto" w:fill="FFFFFF"/>
-        <w:spacing w:after="0" w:line="240" w:lineRule="auto"/>
-        <w:ind w:left="945"/>
-        <w:jc w:val="both"/>
-        <w:textAlignment w:val="baseline"/>
-      </w:pPr>
-      <w:r>
-        <w:t xml:space="preserve"> </w:t>
-      </w:r>
-      <w:r>
-        <w:t>M</w:t>
-      </w:r>
-      <w:r>
-        <w:t>anage the catalog of books</w:t>
-      </w:r>
-      <w:r>
-        <w:t>.</w:t>
-      </w:r>
-    </w:p>
-    <w:p>
-      <w:pPr>
-        <w:numPr>
-          <w:ilvl w:val="0"/>
-          <w:numId w:val="2"/>
-        </w:numPr>
-        <w:shd w:val="clear" w:color="auto" w:fill="FFFFFF"/>
-        <w:spacing w:after="0" w:line="240" w:lineRule="auto"/>
-        <w:ind w:left="945"/>
-        <w:jc w:val="both"/>
-        <w:textAlignment w:val="baseline"/>
-      </w:pPr>
-      <w:r>
-        <w:t xml:space="preserve"> </w:t>
-      </w:r>
-      <w:r>
-        <w:t>M</w:t>
-      </w:r>
-      <w:r>
-        <w:t>anage books flow - serving books orders, pickups and returns</w:t>
-      </w:r>
-      <w:r>
-        <w:t>.</w:t>
-      </w:r>
-    </w:p>
-    <w:p>
-      <w:pPr>
-        <w:numPr>
-          <w:ilvl w:val="0"/>
-          <w:numId w:val="2"/>
-        </w:numPr>
-        <w:shd w:val="clear" w:color="auto" w:fill="FFFFFF"/>
-        <w:spacing w:after="0" w:line="240" w:lineRule="auto"/>
-        <w:ind w:left="945"/>
-        <w:jc w:val="both"/>
-        <w:textAlignment w:val="baseline"/>
-      </w:pPr>
-      <w:r>
-        <w:t xml:space="preserve"> </w:t>
-      </w:r>
-      <w:r>
-        <w:t>T</w:t>
-      </w:r>
-      <w:r>
-        <w:t>race delays</w:t>
-      </w:r>
-      <w:r>
-        <w:t>.</w:t>
-      </w:r>
-    </w:p>
-    <w:p>
-      <w:pPr>
-        <w:numPr>
-          <w:ilvl w:val="0"/>
-          <w:numId w:val="2"/>
-        </w:numPr>
-        <w:shd w:val="clear" w:color="auto" w:fill="FFFFFF"/>
-        <w:spacing w:after="0" w:line="240" w:lineRule="auto"/>
-        <w:ind w:left="945"/>
-        <w:jc w:val="both"/>
-        <w:textAlignment w:val="baseline"/>
-      </w:pPr>
-      <w:r>
-        <w:t xml:space="preserve"> </w:t>
-      </w:r>
-      <w:r>
-        <w:t>M</w:t>
-      </w:r>
-      <w:r>
-        <w:t>anage cash penalties - client has a possibility to pay online using PayPal</w:t>
-      </w:r>
-    </w:p>
-    <w:p>
-      <w:pPr>
-        <w:numPr>
-          <w:ilvl w:val="0"/>
-          <w:numId w:val="2"/>
-        </w:numPr>
-        <w:shd w:val="clear" w:color="auto" w:fill="FFFFFF"/>
-        <w:spacing w:after="0" w:line="240" w:lineRule="auto"/>
-        <w:ind w:left="945"/>
-        <w:jc w:val="both"/>
-        <w:textAlignment w:val="baseline"/>
-      </w:pPr>
-      <w:r>
-        <w:t xml:space="preserve"> </w:t>
-      </w:r>
-      <w:r>
-        <w:t>M</w:t>
-      </w:r>
-      <w:r>
-        <w:t>anage system settings</w:t>
-      </w:r>
-      <w:r>
-        <w:t>.</w:t>
-      </w:r>
-    </w:p>
-    <w:p>
-      <w:pPr>
-        <w:shd w:val="clear" w:color="auto" w:fill="FFFFFF"/>
-        <w:spacing w:after="0" w:line="240" w:lineRule="auto"/>
-        <w:jc w:val="both"/>
-        <w:textAlignment w:val="baseline"/>
-      </w:pPr>
-    </w:p>
-    <w:p>
-      <w:pPr>
-        <w:shd w:val="clear" w:color="auto" w:fill="FFFFFF"/>
-        <w:spacing w:after="0" w:line="240" w:lineRule="auto"/>
-        <w:ind w:left="945"/>
-        <w:jc w:val="both"/>
-        <w:textAlignment w:val="baseline"/>
-      </w:pPr>
-    </w:p>
-    <w:p>
-      <w:pPr>
-        <w:pStyle w:val="Heading2"/>
+    </w:p>
+    <w:p>
+      <w:pPr>
+        <w:pStyle w:val="Ttulo2"/>
       </w:pPr>
       <w:bookmarkStart w:id="12" w:name="_Toc501392217"/>
       <w:r>
@@ -5974,14 +5708,79 @@
     </w:p>
     <w:p>
       <w:pPr>
-        <w:pStyle w:val="Heading1"/>
+        <w:shd w:val="clear" w:color="auto" w:fill="FFFFFF"/>
+        <w:spacing w:after="0" w:line="240" w:lineRule="auto"/>
+        <w:jc w:val="both"/>
+      </w:pPr>
+    </w:p>
+    <w:p>
+      <w:pPr>
+        <w:shd w:val="clear" w:color="auto" w:fill="FFFFFF"/>
+        <w:spacing w:after="0" w:line="240" w:lineRule="auto"/>
+        <w:jc w:val="both"/>
+      </w:pPr>
+    </w:p>
+    <w:p>
+      <w:pPr>
+        <w:shd w:val="clear" w:color="auto" w:fill="FFFFFF"/>
+        <w:spacing w:after="0" w:line="240" w:lineRule="auto"/>
+        <w:jc w:val="both"/>
+      </w:pPr>
+    </w:p>
+    <w:p>
+      <w:pPr>
+        <w:shd w:val="clear" w:color="auto" w:fill="FFFFFF"/>
+        <w:spacing w:after="0" w:line="240" w:lineRule="auto"/>
+        <w:jc w:val="both"/>
+      </w:pPr>
+    </w:p>
+    <w:p>
+      <w:pPr>
+        <w:shd w:val="clear" w:color="auto" w:fill="FFFFFF"/>
+        <w:spacing w:after="0" w:line="240" w:lineRule="auto"/>
+        <w:jc w:val="both"/>
+      </w:pPr>
+    </w:p>
+    <w:p>
+      <w:pPr>
+        <w:shd w:val="clear" w:color="auto" w:fill="FFFFFF"/>
+        <w:spacing w:after="0" w:line="240" w:lineRule="auto"/>
+        <w:jc w:val="both"/>
+      </w:pPr>
+    </w:p>
+    <w:p>
+      <w:pPr>
+        <w:shd w:val="clear" w:color="auto" w:fill="FFFFFF"/>
+        <w:spacing w:after="0" w:line="240" w:lineRule="auto"/>
+        <w:jc w:val="both"/>
+      </w:pPr>
+    </w:p>
+    <w:p>
+      <w:pPr>
+        <w:shd w:val="clear" w:color="auto" w:fill="FFFFFF"/>
+        <w:spacing w:after="0" w:line="240" w:lineRule="auto"/>
+        <w:jc w:val="both"/>
+      </w:pPr>
+    </w:p>
+    <w:p>
+      <w:pPr>
+        <w:shd w:val="clear" w:color="auto" w:fill="FFFFFF"/>
+        <w:spacing w:after="0" w:line="240" w:lineRule="auto"/>
+        <w:jc w:val="both"/>
+      </w:pPr>
+    </w:p>
+    <w:p>
+      <w:pPr>
+        <w:pStyle w:val="Ttulo1"/>
       </w:pPr>
       <w:bookmarkStart w:id="13" w:name="_Toc501392218"/>
+      <w:bookmarkStart w:id="14" w:name="_GoBack"/>
       <w:r>
         <w:lastRenderedPageBreak/>
         <w:t>Domain Class Diagram</w:t>
       </w:r>
       <w:bookmarkEnd w:id="13"/>
+      <w:bookmarkEnd w:id="14"/>
     </w:p>
     <w:p/>
     <w:p>
@@ -6131,14 +5930,14 @@
     </w:p>
     <w:p>
       <w:pPr>
-        <w:pStyle w:val="Heading1"/>
-      </w:pPr>
-      <w:bookmarkStart w:id="14" w:name="_Toc501392219"/>
+        <w:pStyle w:val="Ttulo1"/>
+      </w:pPr>
+      <w:bookmarkStart w:id="15" w:name="_Toc501392219"/>
       <w:r>
         <w:lastRenderedPageBreak/>
         <w:t>DAO Class Diagram</w:t>
       </w:r>
-      <w:bookmarkEnd w:id="14"/>
+      <w:bookmarkEnd w:id="15"/>
     </w:p>
     <w:p>
       <w:pPr>
@@ -6322,14 +6121,14 @@
     </w:p>
     <w:p>
       <w:pPr>
-        <w:pStyle w:val="Heading1"/>
-      </w:pPr>
-      <w:bookmarkStart w:id="15" w:name="_Toc501392220"/>
+        <w:pStyle w:val="Ttulo1"/>
+      </w:pPr>
+      <w:bookmarkStart w:id="16" w:name="_Toc501392220"/>
       <w:r>
         <w:lastRenderedPageBreak/>
         <w:t>Entity Relationship Diagram</w:t>
       </w:r>
-      <w:bookmarkEnd w:id="15"/>
+      <w:bookmarkEnd w:id="16"/>
     </w:p>
     <w:p/>
     <w:p>
@@ -6547,18 +6346,18 @@
     </w:p>
     <w:p>
       <w:pPr>
-        <w:pStyle w:val="Heading1"/>
-      </w:pPr>
-      <w:bookmarkStart w:id="16" w:name="_Toc501392221"/>
+        <w:pStyle w:val="Ttulo1"/>
+      </w:pPr>
+      <w:bookmarkStart w:id="17" w:name="_Toc501392221"/>
       <w:r>
         <w:lastRenderedPageBreak/>
         <w:t>Version History</w:t>
       </w:r>
-      <w:bookmarkEnd w:id="16"/>
+      <w:bookmarkEnd w:id="17"/>
     </w:p>
     <w:tbl>
       <w:tblPr>
-        <w:tblStyle w:val="GridTable6Colorful-Accent5"/>
+        <w:tblStyle w:val="TabeladeGrade6Colorida-nfase5"/>
         <w:tblW w:w="0" w:type="auto"/>
         <w:tblLook w:val="04A0" w:firstRow="1" w:lastRow="0" w:firstColumn="1" w:lastColumn="0" w:noHBand="0" w:noVBand="1"/>
       </w:tblPr>
@@ -6656,6 +6455,7 @@
       <w:r>
         <w:rPr>
           <w:noProof/>
+          <w:lang w:eastAsia="en-CA"/>
         </w:rPr>
         <w:drawing>
           <wp:inline distT="0" distB="0" distL="0" distR="0" wp14:anchorId="5B65C8EC" wp14:editId="503B3038">
@@ -6693,17 +6493,15 @@
           </wp:inline>
         </w:drawing>
       </w:r>
-      <w:bookmarkStart w:id="17" w:name="_GoBack"/>
-      <w:bookmarkEnd w:id="17"/>
-    </w:p>
-    <w:p>
-      <w:pPr>
-        <w:pStyle w:val="Heading1"/>
-      </w:pPr>
-    </w:p>
-    <w:p>
-      <w:pPr>
-        <w:pStyle w:val="Heading1"/>
+    </w:p>
+    <w:p>
+      <w:pPr>
+        <w:pStyle w:val="Ttulo1"/>
+      </w:pPr>
+    </w:p>
+    <w:p>
+      <w:pPr>
+        <w:pStyle w:val="Ttulo1"/>
       </w:pPr>
       <w:bookmarkStart w:id="18" w:name="_Toc501392222"/>
       <w:r>
@@ -6716,7 +6514,7 @@
     </w:p>
     <w:p>
       <w:pPr>
-        <w:pStyle w:val="Heading2"/>
+        <w:pStyle w:val="Ttulo2"/>
       </w:pPr>
       <w:bookmarkStart w:id="19" w:name="_Toc501392223"/>
       <w:r>
@@ -6731,7 +6529,7 @@
     </w:p>
     <w:p>
       <w:pPr>
-        <w:pStyle w:val="Heading2"/>
+        <w:pStyle w:val="Ttulo2"/>
       </w:pPr>
       <w:bookmarkStart w:id="20" w:name="_Toc501392224"/>
       <w:r>
@@ -6744,7 +6542,7 @@
     </w:p>
     <w:tbl>
       <w:tblPr>
-        <w:tblStyle w:val="PlainTable2"/>
+        <w:tblStyle w:val="TabelaSimples2"/>
         <w:tblW w:w="0" w:type="auto"/>
         <w:tblBorders>
           <w:top w:val="single" w:sz="4" w:space="0" w:color="D9D9D9" w:themeColor="background1" w:themeShade="D9"/>
@@ -6884,7 +6682,7 @@
                     </wp:anchor>
                   </w:drawing>
                 </mc:Choice>
-                <mc:Fallback>
+                <mc:Fallback xmlns:w16se="http://schemas.microsoft.com/office/word/2015/wordml/symex" xmlns:am3d="http://schemas.microsoft.com/office/drawing/2017/model3d" xmlns:aink="http://schemas.microsoft.com/office/drawing/2016/ink" xmlns:cx8="http://schemas.microsoft.com/office/drawing/2016/5/14/chartex" xmlns:cx7="http://schemas.microsoft.com/office/drawing/2016/5/13/chartex" xmlns:cx6="http://schemas.microsoft.com/office/drawing/2016/5/12/chartex" xmlns:cx5="http://schemas.microsoft.com/office/drawing/2016/5/11/chartex" xmlns:cx4="http://schemas.microsoft.com/office/drawing/2016/5/10/chartex" xmlns:cx3="http://schemas.microsoft.com/office/drawing/2016/5/9/chartex" xmlns:cx2="http://schemas.microsoft.com/office/drawing/2015/10/21/chartex" xmlns:cx1="http://schemas.microsoft.com/office/drawing/2015/9/8/chartex" xmlns:cx="http://schemas.microsoft.com/office/drawing/2014/chartex">
                   <w:pict>
                     <v:rect w14:anchorId="2530788A" id="Retângulo 42" o:spid="_x0000_s1026" style="position:absolute;margin-left:-.45pt;margin-top:.25pt;width:22pt;height:11.8pt;z-index:251677696;visibility:visible;mso-wrap-style:square;mso-wrap-distance-left:9pt;mso-wrap-distance-top:0;mso-wrap-distance-right:9pt;mso-wrap-distance-bottom:0;mso-position-horizontal:absolute;mso-position-horizontal-relative:text;mso-position-vertical:absolute;mso-position-vertical-relative:text;v-text-anchor:middle" o:gfxdata="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" fillcolor="white [3201]" strokecolor="black [3200]" strokeweight=".25pt"/>
                   </w:pict>
@@ -7010,7 +6808,7 @@
                     </wp:anchor>
                   </w:drawing>
                 </mc:Choice>
-                <mc:Fallback>
+                <mc:Fallback xmlns:w16se="http://schemas.microsoft.com/office/word/2015/wordml/symex" xmlns:am3d="http://schemas.microsoft.com/office/drawing/2017/model3d" xmlns:aink="http://schemas.microsoft.com/office/drawing/2016/ink" xmlns:cx8="http://schemas.microsoft.com/office/drawing/2016/5/14/chartex" xmlns:cx7="http://schemas.microsoft.com/office/drawing/2016/5/13/chartex" xmlns:cx6="http://schemas.microsoft.com/office/drawing/2016/5/12/chartex" xmlns:cx5="http://schemas.microsoft.com/office/drawing/2016/5/11/chartex" xmlns:cx4="http://schemas.microsoft.com/office/drawing/2016/5/10/chartex" xmlns:cx3="http://schemas.microsoft.com/office/drawing/2016/5/9/chartex" xmlns:cx2="http://schemas.microsoft.com/office/drawing/2015/10/21/chartex" xmlns:cx1="http://schemas.microsoft.com/office/drawing/2015/9/8/chartex" xmlns:cx="http://schemas.microsoft.com/office/drawing/2014/chartex">
                   <w:pict>
                     <v:rect w14:anchorId="70F56BB9" id="Retângulo 35" o:spid="_x0000_s1026" style="position:absolute;margin-left:.2pt;margin-top:.25pt;width:22pt;height:11.8pt;z-index:251679744;visibility:visible;mso-wrap-style:square;mso-wrap-distance-left:9pt;mso-wrap-distance-top:0;mso-wrap-distance-right:9pt;mso-wrap-distance-bottom:0;mso-position-horizontal:absolute;mso-position-horizontal-relative:text;mso-position-vertical:absolute;mso-position-vertical-relative:text;v-text-anchor:middle" o:gfxdata="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" fillcolor="#71a4d6" strokecolor="#71a4d6" strokeweight="1pt"/>
                   </w:pict>
@@ -7136,7 +6934,7 @@
                     </wp:anchor>
                   </w:drawing>
                 </mc:Choice>
-                <mc:Fallback>
+                <mc:Fallback xmlns:w16se="http://schemas.microsoft.com/office/word/2015/wordml/symex" xmlns:am3d="http://schemas.microsoft.com/office/drawing/2017/model3d" xmlns:aink="http://schemas.microsoft.com/office/drawing/2016/ink" xmlns:cx8="http://schemas.microsoft.com/office/drawing/2016/5/14/chartex" xmlns:cx7="http://schemas.microsoft.com/office/drawing/2016/5/13/chartex" xmlns:cx6="http://schemas.microsoft.com/office/drawing/2016/5/12/chartex" xmlns:cx5="http://schemas.microsoft.com/office/drawing/2016/5/11/chartex" xmlns:cx4="http://schemas.microsoft.com/office/drawing/2016/5/10/chartex" xmlns:cx3="http://schemas.microsoft.com/office/drawing/2016/5/9/chartex" xmlns:cx2="http://schemas.microsoft.com/office/drawing/2015/10/21/chartex" xmlns:cx1="http://schemas.microsoft.com/office/drawing/2015/9/8/chartex" xmlns:cx="http://schemas.microsoft.com/office/drawing/2014/chartex">
                   <w:pict>
                     <v:rect w14:anchorId="28BFC6AB" id="Retângulo 36" o:spid="_x0000_s1026" style="position:absolute;margin-left:.25pt;margin-top:.25pt;width:22pt;height:11.8pt;z-index:251681792;visibility:visible;mso-wrap-style:square;mso-wrap-distance-left:9pt;mso-wrap-distance-top:0;mso-wrap-distance-right:9pt;mso-wrap-distance-bottom:0;mso-position-horizontal:absolute;mso-position-horizontal-relative:text;mso-position-vertical:absolute;mso-position-vertical-relative:text;v-text-anchor:middle" o:gfxdata="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" fillcolor="#98af8c" strokecolor="#98af8c" strokeweight="1pt"/>
                   </w:pict>
@@ -7270,7 +7068,7 @@
                     </wp:anchor>
                   </w:drawing>
                 </mc:Choice>
-                <mc:Fallback>
+                <mc:Fallback xmlns:w16se="http://schemas.microsoft.com/office/word/2015/wordml/symex" xmlns:am3d="http://schemas.microsoft.com/office/drawing/2017/model3d" xmlns:aink="http://schemas.microsoft.com/office/drawing/2016/ink" xmlns:cx8="http://schemas.microsoft.com/office/drawing/2016/5/14/chartex" xmlns:cx7="http://schemas.microsoft.com/office/drawing/2016/5/13/chartex" xmlns:cx6="http://schemas.microsoft.com/office/drawing/2016/5/12/chartex" xmlns:cx5="http://schemas.microsoft.com/office/drawing/2016/5/11/chartex" xmlns:cx4="http://schemas.microsoft.com/office/drawing/2016/5/10/chartex" xmlns:cx3="http://schemas.microsoft.com/office/drawing/2016/5/9/chartex" xmlns:cx2="http://schemas.microsoft.com/office/drawing/2015/10/21/chartex" xmlns:cx1="http://schemas.microsoft.com/office/drawing/2015/9/8/chartex" xmlns:cx="http://schemas.microsoft.com/office/drawing/2014/chartex">
                   <w:pict>
                     <v:rect w14:anchorId="07D5C11E" id="Retângulo 37" o:spid="_x0000_s1026" style="position:absolute;margin-left:.05pt;margin-top:.35pt;width:22pt;height:11.8pt;z-index:251683840;visibility:visible;mso-wrap-style:square;mso-wrap-distance-left:9pt;mso-wrap-distance-top:0;mso-wrap-distance-right:9pt;mso-wrap-distance-bottom:0;mso-position-horizontal:absolute;mso-position-horizontal-relative:text;mso-position-vertical:absolute;mso-position-vertical-relative:text;v-text-anchor:middle" o:gfxdata="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" fillcolor="#9ccd90" strokecolor="#9ccd90" strokeweight="1pt"/>
                   </w:pict>
@@ -7396,7 +7194,7 @@
                     </wp:anchor>
                   </w:drawing>
                 </mc:Choice>
-                <mc:Fallback>
+                <mc:Fallback xmlns:w16se="http://schemas.microsoft.com/office/word/2015/wordml/symex" xmlns:am3d="http://schemas.microsoft.com/office/drawing/2017/model3d" xmlns:aink="http://schemas.microsoft.com/office/drawing/2016/ink" xmlns:cx8="http://schemas.microsoft.com/office/drawing/2016/5/14/chartex" xmlns:cx7="http://schemas.microsoft.com/office/drawing/2016/5/13/chartex" xmlns:cx6="http://schemas.microsoft.com/office/drawing/2016/5/12/chartex" xmlns:cx5="http://schemas.microsoft.com/office/drawing/2016/5/11/chartex" xmlns:cx4="http://schemas.microsoft.com/office/drawing/2016/5/10/chartex" xmlns:cx3="http://schemas.microsoft.com/office/drawing/2016/5/9/chartex" xmlns:cx2="http://schemas.microsoft.com/office/drawing/2015/10/21/chartex" xmlns:cx1="http://schemas.microsoft.com/office/drawing/2015/9/8/chartex" xmlns:cx="http://schemas.microsoft.com/office/drawing/2014/chartex">
                   <w:pict>
                     <v:rect w14:anchorId="57601E8F" id="Retângulo 40" o:spid="_x0000_s1026" style="position:absolute;margin-left:.2pt;margin-top:.35pt;width:22pt;height:11.8pt;z-index:251685888;visibility:visible;mso-wrap-style:square;mso-wrap-distance-left:9pt;mso-wrap-distance-top:0;mso-wrap-distance-right:9pt;mso-wrap-distance-bottom:0;mso-position-horizontal:absolute;mso-position-horizontal-relative:text;mso-position-vertical:absolute;mso-position-vertical-relative:text;v-text-anchor:middle" o:gfxdata="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" fillcolor="#61705a" strokecolor="#61705a" strokeweight="1pt"/>
                   </w:pict>
@@ -7522,7 +7320,7 @@
                     </wp:anchor>
                   </w:drawing>
                 </mc:Choice>
-                <mc:Fallback>
+                <mc:Fallback xmlns:w16se="http://schemas.microsoft.com/office/word/2015/wordml/symex" xmlns:am3d="http://schemas.microsoft.com/office/drawing/2017/model3d" xmlns:aink="http://schemas.microsoft.com/office/drawing/2016/ink" xmlns:cx8="http://schemas.microsoft.com/office/drawing/2016/5/14/chartex" xmlns:cx7="http://schemas.microsoft.com/office/drawing/2016/5/13/chartex" xmlns:cx6="http://schemas.microsoft.com/office/drawing/2016/5/12/chartex" xmlns:cx5="http://schemas.microsoft.com/office/drawing/2016/5/11/chartex" xmlns:cx4="http://schemas.microsoft.com/office/drawing/2016/5/10/chartex" xmlns:cx3="http://schemas.microsoft.com/office/drawing/2016/5/9/chartex" xmlns:cx2="http://schemas.microsoft.com/office/drawing/2015/10/21/chartex" xmlns:cx1="http://schemas.microsoft.com/office/drawing/2015/9/8/chartex" xmlns:cx="http://schemas.microsoft.com/office/drawing/2014/chartex">
                   <w:pict>
                     <v:rect w14:anchorId="5EF2E085" id="Retângulo 38" o:spid="_x0000_s1026" style="position:absolute;margin-left:.25pt;margin-top:.35pt;width:22pt;height:11.8pt;z-index:251687936;visibility:visible;mso-wrap-style:square;mso-wrap-distance-left:9pt;mso-wrap-distance-top:0;mso-wrap-distance-right:9pt;mso-wrap-distance-bottom:0;mso-position-horizontal:absolute;mso-position-horizontal-relative:text;mso-position-vertical:absolute;mso-position-vertical-relative:text;v-text-anchor:middle" o:gfxdata="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" fillcolor="#9f887d" strokecolor="#9f887d" strokeweight="1pt"/>
                   </w:pict>
@@ -7650,7 +7448,7 @@
                     </wp:anchor>
                   </w:drawing>
                 </mc:Choice>
-                <mc:Fallback>
+                <mc:Fallback xmlns:w16se="http://schemas.microsoft.com/office/word/2015/wordml/symex" xmlns:am3d="http://schemas.microsoft.com/office/drawing/2017/model3d" xmlns:aink="http://schemas.microsoft.com/office/drawing/2016/ink" xmlns:cx8="http://schemas.microsoft.com/office/drawing/2016/5/14/chartex" xmlns:cx7="http://schemas.microsoft.com/office/drawing/2016/5/13/chartex" xmlns:cx6="http://schemas.microsoft.com/office/drawing/2016/5/12/chartex" xmlns:cx5="http://schemas.microsoft.com/office/drawing/2016/5/11/chartex" xmlns:cx4="http://schemas.microsoft.com/office/drawing/2016/5/10/chartex" xmlns:cx3="http://schemas.microsoft.com/office/drawing/2016/5/9/chartex" xmlns:cx2="http://schemas.microsoft.com/office/drawing/2015/10/21/chartex" xmlns:cx1="http://schemas.microsoft.com/office/drawing/2015/9/8/chartex" xmlns:cx="http://schemas.microsoft.com/office/drawing/2014/chartex">
                   <w:pict>
                     <v:rect w14:anchorId="6541A5B4" id="Retângulo 39" o:spid="_x0000_s1026" style="position:absolute;margin-left:.05pt;margin-top:.35pt;width:22pt;height:11.8pt;z-index:251689984;visibility:visible;mso-wrap-style:square;mso-wrap-distance-left:9pt;mso-wrap-distance-top:0;mso-wrap-distance-right:9pt;mso-wrap-distance-bottom:0;mso-position-horizontal:absolute;mso-position-horizontal-relative:text;mso-position-vertical:absolute;mso-position-vertical-relative:text;v-text-anchor:middle" o:gfxdata="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" fillcolor="#84563f" strokecolor="#84563f" strokeweight="1pt"/>
                   </w:pict>
@@ -7771,7 +7569,7 @@
                     </wp:anchor>
                   </w:drawing>
                 </mc:Choice>
-                <mc:Fallback>
+                <mc:Fallback xmlns:w16se="http://schemas.microsoft.com/office/word/2015/wordml/symex" xmlns:am3d="http://schemas.microsoft.com/office/drawing/2017/model3d" xmlns:aink="http://schemas.microsoft.com/office/drawing/2016/ink" xmlns:cx8="http://schemas.microsoft.com/office/drawing/2016/5/14/chartex" xmlns:cx7="http://schemas.microsoft.com/office/drawing/2016/5/13/chartex" xmlns:cx6="http://schemas.microsoft.com/office/drawing/2016/5/12/chartex" xmlns:cx5="http://schemas.microsoft.com/office/drawing/2016/5/11/chartex" xmlns:cx4="http://schemas.microsoft.com/office/drawing/2016/5/10/chartex" xmlns:cx3="http://schemas.microsoft.com/office/drawing/2016/5/9/chartex" xmlns:cx2="http://schemas.microsoft.com/office/drawing/2015/10/21/chartex" xmlns:cx1="http://schemas.microsoft.com/office/drawing/2015/9/8/chartex" xmlns:cx="http://schemas.microsoft.com/office/drawing/2014/chartex">
                   <w:pict>
                     <v:rect w14:anchorId="3997FBB3" id="Retângulo 41" o:spid="_x0000_s1026" style="position:absolute;margin-left:.2pt;margin-top:.35pt;width:22pt;height:11.8pt;z-index:251692032;visibility:visible;mso-wrap-style:square;mso-wrap-distance-left:9pt;mso-wrap-distance-top:0;mso-wrap-distance-right:9pt;mso-wrap-distance-bottom:0;mso-position-horizontal:absolute;mso-position-horizontal-relative:text;mso-position-vertical:absolute;mso-position-vertical-relative:text;v-text-anchor:middle" o:gfxdata="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" fillcolor="black [3213]" strokecolor="black [3213]" strokeweight="1pt"/>
                   </w:pict>
@@ -7892,7 +7690,7 @@
                     </wp:anchor>
                   </w:drawing>
                 </mc:Choice>
-                <mc:Fallback>
+                <mc:Fallback xmlns:w16se="http://schemas.microsoft.com/office/word/2015/wordml/symex" xmlns:am3d="http://schemas.microsoft.com/office/drawing/2017/model3d" xmlns:aink="http://schemas.microsoft.com/office/drawing/2016/ink" xmlns:cx8="http://schemas.microsoft.com/office/drawing/2016/5/14/chartex" xmlns:cx7="http://schemas.microsoft.com/office/drawing/2016/5/13/chartex" xmlns:cx6="http://schemas.microsoft.com/office/drawing/2016/5/12/chartex" xmlns:cx5="http://schemas.microsoft.com/office/drawing/2016/5/11/chartex" xmlns:cx4="http://schemas.microsoft.com/office/drawing/2016/5/10/chartex" xmlns:cx3="http://schemas.microsoft.com/office/drawing/2016/5/9/chartex" xmlns:cx2="http://schemas.microsoft.com/office/drawing/2015/10/21/chartex" xmlns:cx1="http://schemas.microsoft.com/office/drawing/2015/9/8/chartex" xmlns:cx="http://schemas.microsoft.com/office/drawing/2014/chartex">
                   <w:pict>
                     <v:rect w14:anchorId="5E9434FE" id="Retângulo 49" o:spid="_x0000_s1026" style="position:absolute;margin-left:.25pt;margin-top:.35pt;width:22pt;height:11.8pt;z-index:251694080;visibility:visible;mso-wrap-style:square;mso-wrap-distance-left:9pt;mso-wrap-distance-top:0;mso-wrap-distance-right:9pt;mso-wrap-distance-bottom:0;mso-position-horizontal:absolute;mso-position-horizontal-relative:text;mso-position-vertical:absolute;mso-position-vertical-relative:text;v-text-anchor:middle" o:gfxdata="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" fillcolor="#e5e5e5" strokecolor="#e5e5e5" strokeweight="1pt"/>
                   </w:pict>
@@ -8029,7 +7827,7 @@
                     </wp:anchor>
                   </w:drawing>
                 </mc:Choice>
-                <mc:Fallback>
+                <mc:Fallback xmlns:w16se="http://schemas.microsoft.com/office/word/2015/wordml/symex" xmlns:am3d="http://schemas.microsoft.com/office/drawing/2017/model3d" xmlns:aink="http://schemas.microsoft.com/office/drawing/2016/ink" xmlns:cx8="http://schemas.microsoft.com/office/drawing/2016/5/14/chartex" xmlns:cx7="http://schemas.microsoft.com/office/drawing/2016/5/13/chartex" xmlns:cx6="http://schemas.microsoft.com/office/drawing/2016/5/12/chartex" xmlns:cx5="http://schemas.microsoft.com/office/drawing/2016/5/11/chartex" xmlns:cx4="http://schemas.microsoft.com/office/drawing/2016/5/10/chartex" xmlns:cx3="http://schemas.microsoft.com/office/drawing/2016/5/9/chartex" xmlns:cx2="http://schemas.microsoft.com/office/drawing/2015/10/21/chartex" xmlns:cx1="http://schemas.microsoft.com/office/drawing/2015/9/8/chartex" xmlns:cx="http://schemas.microsoft.com/office/drawing/2014/chartex">
                   <w:pict>
                     <v:rect w14:anchorId="56DE763F" id="Retângulo 50" o:spid="_x0000_s1026" style="position:absolute;margin-left:.05pt;margin-top:.4pt;width:22pt;height:11.8pt;z-index:251696128;visibility:visible;mso-wrap-style:square;mso-wrap-distance-left:9pt;mso-wrap-distance-top:0;mso-wrap-distance-right:9pt;mso-wrap-distance-bottom:0;mso-position-horizontal:absolute;mso-position-horizontal-relative:text;mso-position-vertical:absolute;mso-position-vertical-relative:text;v-text-anchor:middle" o:gfxdata="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" fillcolor="#454545" strokecolor="#454545" strokeweight="1pt"/>
                   </w:pict>
@@ -8126,11 +7924,6 @@
     </w:tbl>
     <w:p/>
     <w:p/>
-    <w:p>
-      <w:r>
-        <w:t xml:space="preserve"> </w:t>
-      </w:r>
-    </w:p>
     <w:p/>
     <w:p>
       <w:pPr>
@@ -8139,7 +7932,6 @@
         </w:rPr>
       </w:pPr>
       <w:r>
-        <w:lastRenderedPageBreak/>
         <w:t xml:space="preserve"> </w:t>
       </w:r>
       <w:r>
@@ -8148,17 +7940,18 @@
     </w:p>
     <w:p>
       <w:pPr>
-        <w:pStyle w:val="Heading1"/>
+        <w:pStyle w:val="Ttulo1"/>
       </w:pPr>
       <w:bookmarkStart w:id="21" w:name="_Toc501392225"/>
       <w:r>
+        <w:lastRenderedPageBreak/>
         <w:t>Wireframes</w:t>
       </w:r>
       <w:bookmarkEnd w:id="21"/>
     </w:p>
     <w:p>
       <w:pPr>
-        <w:pStyle w:val="Heading2"/>
+        <w:pStyle w:val="Ttulo2"/>
       </w:pPr>
       <w:bookmarkStart w:id="22" w:name="_Toc501392226"/>
       <w:r>
@@ -8227,18 +8020,17 @@
     </w:p>
     <w:p>
       <w:pPr>
-        <w:pStyle w:val="Heading1"/>
+        <w:pStyle w:val="Ttulo1"/>
       </w:pPr>
       <w:bookmarkStart w:id="23" w:name="_Toc501392227"/>
       <w:r>
-        <w:lastRenderedPageBreak/>
         <w:t>Capture Section</w:t>
       </w:r>
       <w:bookmarkEnd w:id="23"/>
     </w:p>
     <w:p>
       <w:pPr>
-        <w:pStyle w:val="Heading2"/>
+        <w:pStyle w:val="Ttulo2"/>
       </w:pPr>
       <w:bookmarkStart w:id="24" w:name="_Toc501392228"/>
       <w:r>
@@ -8352,7 +8144,7 @@
 </file>
 
 <file path=word/endnotes.xml><?xml version="1.0" encoding="utf-8"?>
-<w:endnotes xmlns:wpc="http://schemas.microsoft.com/office/word/2010/wordprocessingCanvas" xmlns:cx="http://schemas.microsoft.com/office/drawing/2014/chartex" xmlns:cx1="http://schemas.microsoft.com/office/drawing/2015/9/8/chartex" xmlns:cx2="http://schemas.microsoft.com/office/drawing/2015/10/21/chartex" xmlns:cx3="http://schemas.microsoft.com/office/drawing/2016/5/9/chartex" xmlns:cx4="http://schemas.microsoft.com/office/drawing/2016/5/10/chartex" xmlns:cx5="http://schemas.microsoft.com/office/drawing/2016/5/11/chartex" xmlns:cx6="http://schemas.microsoft.com/office/drawing/2016/5/12/chartex" xmlns:cx7="http://schemas.microsoft.com/office/drawing/2016/5/13/chartex" xmlns:cx8="http://schemas.microsoft.com/office/drawing/2016/5/14/chartex" xmlns:mc="http://schemas.openxmlformats.org/markup-compatibility/2006" xmlns:aink="http://schemas.microsoft.com/office/drawing/2016/ink" xmlns:am3d="http://schemas.microsoft.com/office/drawing/2017/model3d" xmlns:o="urn:schemas-microsoft-com:office:office" xmlns:r="http://schemas.openxmlformats.org/officeDocument/2006/relationships" xmlns:m="http://schemas.openxmlformats.org/officeDocument/2006/math" xmlns:v="urn:schemas-microsoft-com:vml" xmlns:wp14="http://schemas.microsoft.com/office/word/2010/wordprocessingDrawing" xmlns:wp="http://schemas.openxmlformats.org/drawingml/2006/wordprocessingDrawing" xmlns:w10="urn:schemas-microsoft-com:office:word" xmlns:w="http://schemas.openxmlformats.org/wordprocessingml/2006/main" xmlns:w14="http://schemas.microsoft.com/office/word/2010/wordml" xmlns:w15="http://schemas.microsoft.com/office/word/2012/wordml" xmlns:w16se="http://schemas.microsoft.com/office/word/2015/wordml/symex" xmlns:wpg="http://schemas.microsoft.com/office/word/2010/wordprocessingGroup" xmlns:wpi="http://schemas.microsoft.com/office/word/2010/wordprocessingInk" xmlns:wne="http://schemas.microsoft.com/office/word/2006/wordml" xmlns:wps="http://schemas.microsoft.com/office/word/2010/wordprocessingShape" mc:Ignorable="w14 w15 w16se wp14">
+<w:endnotes xmlns:wpc="http://schemas.microsoft.com/office/word/2010/wordprocessingCanvas" xmlns:mc="http://schemas.openxmlformats.org/markup-compatibility/2006" xmlns:o="urn:schemas-microsoft-com:office:office" xmlns:r="http://schemas.openxmlformats.org/officeDocument/2006/relationships" xmlns:m="http://schemas.openxmlformats.org/officeDocument/2006/math" xmlns:v="urn:schemas-microsoft-com:vml" xmlns:wp14="http://schemas.microsoft.com/office/word/2010/wordprocessingDrawing" xmlns:wp="http://schemas.openxmlformats.org/drawingml/2006/wordprocessingDrawing" xmlns:w10="urn:schemas-microsoft-com:office:word" xmlns:w="http://schemas.openxmlformats.org/wordprocessingml/2006/main" xmlns:w14="http://schemas.microsoft.com/office/word/2010/wordml" xmlns:w15="http://schemas.microsoft.com/office/word/2012/wordml" xmlns:wpg="http://schemas.microsoft.com/office/word/2010/wordprocessingGroup" xmlns:wpi="http://schemas.microsoft.com/office/word/2010/wordprocessingInk" xmlns:wne="http://schemas.microsoft.com/office/word/2006/wordml" xmlns:wps="http://schemas.microsoft.com/office/word/2010/wordprocessingShape" mc:Ignorable="w14 w15 wp14">
   <w:endnote w:type="separator" w:id="-1">
     <w:p>
       <w:pPr>
@@ -8377,7 +8169,7 @@
 </file>
 
 <file path=word/footer1.xml><?xml version="1.0" encoding="utf-8"?>
-<w:ftr xmlns:wpc="http://schemas.microsoft.com/office/word/2010/wordprocessingCanvas" xmlns:cx="http://schemas.microsoft.com/office/drawing/2014/chartex" xmlns:cx1="http://schemas.microsoft.com/office/drawing/2015/9/8/chartex" xmlns:cx2="http://schemas.microsoft.com/office/drawing/2015/10/21/chartex" xmlns:cx3="http://schemas.microsoft.com/office/drawing/2016/5/9/chartex" xmlns:cx4="http://schemas.microsoft.com/office/drawing/2016/5/10/chartex" xmlns:cx5="http://schemas.microsoft.com/office/drawing/2016/5/11/chartex" xmlns:cx6="http://schemas.microsoft.com/office/drawing/2016/5/12/chartex" xmlns:cx7="http://schemas.microsoft.com/office/drawing/2016/5/13/chartex" xmlns:cx8="http://schemas.microsoft.com/office/drawing/2016/5/14/chartex" xmlns:mc="http://schemas.openxmlformats.org/markup-compatibility/2006" xmlns:aink="http://schemas.microsoft.com/office/drawing/2016/ink" xmlns:am3d="http://schemas.microsoft.com/office/drawing/2017/model3d" xmlns:o="urn:schemas-microsoft-com:office:office" xmlns:r="http://schemas.openxmlformats.org/officeDocument/2006/relationships" xmlns:m="http://schemas.openxmlformats.org/officeDocument/2006/math" xmlns:v="urn:schemas-microsoft-com:vml" xmlns:wp14="http://schemas.microsoft.com/office/word/2010/wordprocessingDrawing" xmlns:wp="http://schemas.openxmlformats.org/drawingml/2006/wordprocessingDrawing" xmlns:w10="urn:schemas-microsoft-com:office:word" xmlns:w="http://schemas.openxmlformats.org/wordprocessingml/2006/main" xmlns:w14="http://schemas.microsoft.com/office/word/2010/wordml" xmlns:w15="http://schemas.microsoft.com/office/word/2012/wordml" xmlns:w16se="http://schemas.microsoft.com/office/word/2015/wordml/symex" xmlns:wpg="http://schemas.microsoft.com/office/word/2010/wordprocessingGroup" xmlns:wpi="http://schemas.microsoft.com/office/word/2010/wordprocessingInk" xmlns:wne="http://schemas.microsoft.com/office/word/2006/wordml" xmlns:wps="http://schemas.microsoft.com/office/word/2010/wordprocessingShape" mc:Ignorable="w14 w15 w16se wp14">
+<w:ftr xmlns:wpc="http://schemas.microsoft.com/office/word/2010/wordprocessingCanvas" xmlns:mc="http://schemas.openxmlformats.org/markup-compatibility/2006" xmlns:o="urn:schemas-microsoft-com:office:office" xmlns:r="http://schemas.openxmlformats.org/officeDocument/2006/relationships" xmlns:m="http://schemas.openxmlformats.org/officeDocument/2006/math" xmlns:v="urn:schemas-microsoft-com:vml" xmlns:wp14="http://schemas.microsoft.com/office/word/2010/wordprocessingDrawing" xmlns:wp="http://schemas.openxmlformats.org/drawingml/2006/wordprocessingDrawing" xmlns:w10="urn:schemas-microsoft-com:office:word" xmlns:w="http://schemas.openxmlformats.org/wordprocessingml/2006/main" xmlns:w14="http://schemas.microsoft.com/office/word/2010/wordml" xmlns:w15="http://schemas.microsoft.com/office/word/2012/wordml" xmlns:wpg="http://schemas.microsoft.com/office/word/2010/wordprocessingGroup" xmlns:wpi="http://schemas.microsoft.com/office/word/2010/wordprocessingInk" xmlns:wne="http://schemas.microsoft.com/office/word/2006/wordml" xmlns:wps="http://schemas.microsoft.com/office/word/2010/wordprocessingShape" mc:Ignorable="w14 w15 wp14">
   <w:tbl>
     <w:tblPr>
       <w:tblW w:w="5000" w:type="pct"/>
@@ -8410,7 +8202,7 @@
         </w:tcPr>
         <w:p>
           <w:pPr>
-            <w:pStyle w:val="Header"/>
+            <w:pStyle w:val="Cabealho"/>
             <w:rPr>
               <w:caps/>
               <w:sz w:val="18"/>
@@ -8429,7 +8221,7 @@
         </w:tcPr>
         <w:p>
           <w:pPr>
-            <w:pStyle w:val="Header"/>
+            <w:pStyle w:val="Cabealho"/>
             <w:jc w:val="right"/>
             <w:rPr>
               <w:caps/>
@@ -8451,7 +8243,7 @@
         </w:tcPr>
         <w:p>
           <w:pPr>
-            <w:pStyle w:val="Footer"/>
+            <w:pStyle w:val="Rodap"/>
             <w:rPr>
               <w:caps/>
               <w:color w:val="808080" w:themeColor="background1" w:themeShade="80"/>
@@ -8469,7 +8261,7 @@
         </w:tcPr>
         <w:p>
           <w:pPr>
-            <w:pStyle w:val="Footer"/>
+            <w:pStyle w:val="Rodap"/>
             <w:jc w:val="right"/>
             <w:rPr>
               <w:caps/>
@@ -8514,7 +8306,7 @@
               <w:szCs w:val="18"/>
               <w:lang w:val="pt-BR"/>
             </w:rPr>
-            <w:t>6</w:t>
+            <w:t>8</w:t>
           </w:r>
           <w:r>
             <w:rPr>
@@ -8531,14 +8323,14 @@
   </w:tbl>
   <w:p>
     <w:pPr>
-      <w:pStyle w:val="Footer"/>
+      <w:pStyle w:val="Rodap"/>
     </w:pPr>
   </w:p>
 </w:ftr>
 </file>
 
 <file path=word/footnotes.xml><?xml version="1.0" encoding="utf-8"?>
-<w:footnotes xmlns:wpc="http://schemas.microsoft.com/office/word/2010/wordprocessingCanvas" xmlns:cx="http://schemas.microsoft.com/office/drawing/2014/chartex" xmlns:cx1="http://schemas.microsoft.com/office/drawing/2015/9/8/chartex" xmlns:cx2="http://schemas.microsoft.com/office/drawing/2015/10/21/chartex" xmlns:cx3="http://schemas.microsoft.com/office/drawing/2016/5/9/chartex" xmlns:cx4="http://schemas.microsoft.com/office/drawing/2016/5/10/chartex" xmlns:cx5="http://schemas.microsoft.com/office/drawing/2016/5/11/chartex" xmlns:cx6="http://schemas.microsoft.com/office/drawing/2016/5/12/chartex" xmlns:cx7="http://schemas.microsoft.com/office/drawing/2016/5/13/chartex" xmlns:cx8="http://schemas.microsoft.com/office/drawing/2016/5/14/chartex" xmlns:mc="http://schemas.openxmlformats.org/markup-compatibility/2006" xmlns:aink="http://schemas.microsoft.com/office/drawing/2016/ink" xmlns:am3d="http://schemas.microsoft.com/office/drawing/2017/model3d" xmlns:o="urn:schemas-microsoft-com:office:office" xmlns:r="http://schemas.openxmlformats.org/officeDocument/2006/relationships" xmlns:m="http://schemas.openxmlformats.org/officeDocument/2006/math" xmlns:v="urn:schemas-microsoft-com:vml" xmlns:wp14="http://schemas.microsoft.com/office/word/2010/wordprocessingDrawing" xmlns:wp="http://schemas.openxmlformats.org/drawingml/2006/wordprocessingDrawing" xmlns:w10="urn:schemas-microsoft-com:office:word" xmlns:w="http://schemas.openxmlformats.org/wordprocessingml/2006/main" xmlns:w14="http://schemas.microsoft.com/office/word/2010/wordml" xmlns:w15="http://schemas.microsoft.com/office/word/2012/wordml" xmlns:w16se="http://schemas.microsoft.com/office/word/2015/wordml/symex" xmlns:wpg="http://schemas.microsoft.com/office/word/2010/wordprocessingGroup" xmlns:wpi="http://schemas.microsoft.com/office/word/2010/wordprocessingInk" xmlns:wne="http://schemas.microsoft.com/office/word/2006/wordml" xmlns:wps="http://schemas.microsoft.com/office/word/2010/wordprocessingShape" mc:Ignorable="w14 w15 w16se wp14">
+<w:footnotes xmlns:wpc="http://schemas.microsoft.com/office/word/2010/wordprocessingCanvas" xmlns:mc="http://schemas.openxmlformats.org/markup-compatibility/2006" xmlns:o="urn:schemas-microsoft-com:office:office" xmlns:r="http://schemas.openxmlformats.org/officeDocument/2006/relationships" xmlns:m="http://schemas.openxmlformats.org/officeDocument/2006/math" xmlns:v="urn:schemas-microsoft-com:vml" xmlns:wp14="http://schemas.microsoft.com/office/word/2010/wordprocessingDrawing" xmlns:wp="http://schemas.openxmlformats.org/drawingml/2006/wordprocessingDrawing" xmlns:w10="urn:schemas-microsoft-com:office:word" xmlns:w="http://schemas.openxmlformats.org/wordprocessingml/2006/main" xmlns:w14="http://schemas.microsoft.com/office/word/2010/wordml" xmlns:w15="http://schemas.microsoft.com/office/word/2012/wordml" xmlns:wpg="http://schemas.microsoft.com/office/word/2010/wordprocessingGroup" xmlns:wpi="http://schemas.microsoft.com/office/word/2010/wordprocessingInk" xmlns:wne="http://schemas.microsoft.com/office/word/2006/wordml" xmlns:wps="http://schemas.microsoft.com/office/word/2010/wordprocessingShape" mc:Ignorable="w14 w15 wp14">
   <w:footnote w:type="separator" w:id="-1">
     <w:p>
       <w:pPr>
@@ -8563,10 +8355,10 @@
 </file>
 
 <file path=word/header1.xml><?xml version="1.0" encoding="utf-8"?>
-<w:hdr xmlns:wpc="http://schemas.microsoft.com/office/word/2010/wordprocessingCanvas" xmlns:cx="http://schemas.microsoft.com/office/drawing/2014/chartex" xmlns:cx1="http://schemas.microsoft.com/office/drawing/2015/9/8/chartex" xmlns:cx2="http://schemas.microsoft.com/office/drawing/2015/10/21/chartex" xmlns:cx3="http://schemas.microsoft.com/office/drawing/2016/5/9/chartex" xmlns:cx4="http://schemas.microsoft.com/office/drawing/2016/5/10/chartex" xmlns:cx5="http://schemas.microsoft.com/office/drawing/2016/5/11/chartex" xmlns:cx6="http://schemas.microsoft.com/office/drawing/2016/5/12/chartex" xmlns:cx7="http://schemas.microsoft.com/office/drawing/2016/5/13/chartex" xmlns:cx8="http://schemas.microsoft.com/office/drawing/2016/5/14/chartex" xmlns:mc="http://schemas.openxmlformats.org/markup-compatibility/2006" xmlns:aink="http://schemas.microsoft.com/office/drawing/2016/ink" xmlns:am3d="http://schemas.microsoft.com/office/drawing/2017/model3d" xmlns:o="urn:schemas-microsoft-com:office:office" xmlns:r="http://schemas.openxmlformats.org/officeDocument/2006/relationships" xmlns:m="http://schemas.openxmlformats.org/officeDocument/2006/math" xmlns:v="urn:schemas-microsoft-com:vml" xmlns:wp14="http://schemas.microsoft.com/office/word/2010/wordprocessingDrawing" xmlns:wp="http://schemas.openxmlformats.org/drawingml/2006/wordprocessingDrawing" xmlns:w10="urn:schemas-microsoft-com:office:word" xmlns:w="http://schemas.openxmlformats.org/wordprocessingml/2006/main" xmlns:w14="http://schemas.microsoft.com/office/word/2010/wordml" xmlns:w15="http://schemas.microsoft.com/office/word/2012/wordml" xmlns:w16se="http://schemas.microsoft.com/office/word/2015/wordml/symex" xmlns:wpg="http://schemas.microsoft.com/office/word/2010/wordprocessingGroup" xmlns:wpi="http://schemas.microsoft.com/office/word/2010/wordprocessingInk" xmlns:wne="http://schemas.microsoft.com/office/word/2006/wordml" xmlns:wps="http://schemas.microsoft.com/office/word/2010/wordprocessingShape" mc:Ignorable="w14 w15 w16se wp14">
+<w:hdr xmlns:wpc="http://schemas.microsoft.com/office/word/2010/wordprocessingCanvas" xmlns:mc="http://schemas.openxmlformats.org/markup-compatibility/2006" xmlns:o="urn:schemas-microsoft-com:office:office" xmlns:r="http://schemas.openxmlformats.org/officeDocument/2006/relationships" xmlns:m="http://schemas.openxmlformats.org/officeDocument/2006/math" xmlns:v="urn:schemas-microsoft-com:vml" xmlns:wp14="http://schemas.microsoft.com/office/word/2010/wordprocessingDrawing" xmlns:wp="http://schemas.openxmlformats.org/drawingml/2006/wordprocessingDrawing" xmlns:w10="urn:schemas-microsoft-com:office:word" xmlns:w="http://schemas.openxmlformats.org/wordprocessingml/2006/main" xmlns:w14="http://schemas.microsoft.com/office/word/2010/wordml" xmlns:w15="http://schemas.microsoft.com/office/word/2012/wordml" xmlns:wpg="http://schemas.microsoft.com/office/word/2010/wordprocessingGroup" xmlns:wpi="http://schemas.microsoft.com/office/word/2010/wordprocessingInk" xmlns:wne="http://schemas.microsoft.com/office/word/2006/wordml" xmlns:wps="http://schemas.microsoft.com/office/word/2010/wordprocessingShape" mc:Ignorable="w14 w15 wp14">
   <w:p>
     <w:pPr>
-      <w:pStyle w:val="Header"/>
+      <w:pStyle w:val="Cabealho"/>
     </w:pPr>
     <w:r>
       <w:rPr>
@@ -8651,7 +8443,7 @@
                           <w:sdtContent>
                             <w:p>
                               <w:pPr>
-                                <w:pStyle w:val="Header"/>
+                                <w:pStyle w:val="Cabealho"/>
                                 <w:jc w:val="center"/>
                                 <w:rPr>
                                   <w:caps/>
@@ -8688,7 +8480,7 @@
             </wp:anchor>
           </w:drawing>
         </mc:Choice>
-        <mc:Fallback>
+        <mc:Fallback xmlns:w16se="http://schemas.microsoft.com/office/word/2015/wordml/symex" xmlns:am3d="http://schemas.microsoft.com/office/drawing/2017/model3d" xmlns:aink="http://schemas.microsoft.com/office/drawing/2016/ink" xmlns:cx8="http://schemas.microsoft.com/office/drawing/2016/5/14/chartex" xmlns:cx7="http://schemas.microsoft.com/office/drawing/2016/5/13/chartex" xmlns:cx6="http://schemas.microsoft.com/office/drawing/2016/5/12/chartex" xmlns:cx5="http://schemas.microsoft.com/office/drawing/2016/5/11/chartex" xmlns:cx4="http://schemas.microsoft.com/office/drawing/2016/5/10/chartex" xmlns:cx3="http://schemas.microsoft.com/office/drawing/2016/5/9/chartex" xmlns:cx2="http://schemas.microsoft.com/office/drawing/2015/10/21/chartex" xmlns:cx1="http://schemas.microsoft.com/office/drawing/2015/9/8/chartex" xmlns:cx="http://schemas.microsoft.com/office/drawing/2014/chartex">
           <w:pict>
             <v:rect id="Retângulo 197" o:spid="_x0000_s1057" style="position:absolute;margin-left:0;margin-top:0;width:468.5pt;height:21.3pt;z-index:-251657216;visibility:visible;mso-wrap-style:square;mso-width-percent:1000;mso-height-percent:27;mso-top-percent:45;mso-wrap-distance-left:9.35pt;mso-wrap-distance-top:0;mso-wrap-distance-right:9.35pt;mso-wrap-distance-bottom:0;mso-position-horizontal:center;mso-position-horizontal-relative:margin;mso-position-vertical-relative:page;mso-width-percent:1000;mso-height-percent:27;mso-top-percent:45;mso-width-relative:margin;mso-height-relative:page;v-text-anchor:middle" o:gfxdata="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" o:allowoverlap="f" fillcolor="#5b9bd5 [3204]" stroked="f" strokeweight="1pt">
               <v:textbox style="mso-fit-shape-to-text:t">
@@ -8739,7 +8531,7 @@
 </file>
 
 <file path=word/numbering.xml><?xml version="1.0" encoding="utf-8"?>
-<w:numbering xmlns:wpc="http://schemas.microsoft.com/office/word/2010/wordprocessingCanvas" xmlns:cx="http://schemas.microsoft.com/office/drawing/2014/chartex" xmlns:cx1="http://schemas.microsoft.com/office/drawing/2015/9/8/chartex" xmlns:cx2="http://schemas.microsoft.com/office/drawing/2015/10/21/chartex" xmlns:cx3="http://schemas.microsoft.com/office/drawing/2016/5/9/chartex" xmlns:cx4="http://schemas.microsoft.com/office/drawing/2016/5/10/chartex" xmlns:cx5="http://schemas.microsoft.com/office/drawing/2016/5/11/chartex" xmlns:cx6="http://schemas.microsoft.com/office/drawing/2016/5/12/chartex" xmlns:cx7="http://schemas.microsoft.com/office/drawing/2016/5/13/chartex" xmlns:cx8="http://schemas.microsoft.com/office/drawing/2016/5/14/chartex" xmlns:mc="http://schemas.openxmlformats.org/markup-compatibility/2006" xmlns:aink="http://schemas.microsoft.com/office/drawing/2016/ink" xmlns:am3d="http://schemas.microsoft.com/office/drawing/2017/model3d" xmlns:o="urn:schemas-microsoft-com:office:office" xmlns:r="http://schemas.openxmlformats.org/officeDocument/2006/relationships" xmlns:m="http://schemas.openxmlformats.org/officeDocument/2006/math" xmlns:v="urn:schemas-microsoft-com:vml" xmlns:wp14="http://schemas.microsoft.com/office/word/2010/wordprocessingDrawing" xmlns:wp="http://schemas.openxmlformats.org/drawingml/2006/wordprocessingDrawing" xmlns:w10="urn:schemas-microsoft-com:office:word" xmlns:w="http://schemas.openxmlformats.org/wordprocessingml/2006/main" xmlns:w14="http://schemas.microsoft.com/office/word/2010/wordml" xmlns:w15="http://schemas.microsoft.com/office/word/2012/wordml" xmlns:w16se="http://schemas.microsoft.com/office/word/2015/wordml/symex" xmlns:wpg="http://schemas.microsoft.com/office/word/2010/wordprocessingGroup" xmlns:wpi="http://schemas.microsoft.com/office/word/2010/wordprocessingInk" xmlns:wne="http://schemas.microsoft.com/office/word/2006/wordml" xmlns:wps="http://schemas.microsoft.com/office/word/2010/wordprocessingShape" mc:Ignorable="w14 w15 w16se wp14">
+<w:numbering xmlns:wpc="http://schemas.microsoft.com/office/word/2010/wordprocessingCanvas" xmlns:mc="http://schemas.openxmlformats.org/markup-compatibility/2006" xmlns:o="urn:schemas-microsoft-com:office:office" xmlns:r="http://schemas.openxmlformats.org/officeDocument/2006/relationships" xmlns:m="http://schemas.openxmlformats.org/officeDocument/2006/math" xmlns:v="urn:schemas-microsoft-com:vml" xmlns:wp14="http://schemas.microsoft.com/office/word/2010/wordprocessingDrawing" xmlns:wp="http://schemas.openxmlformats.org/drawingml/2006/wordprocessingDrawing" xmlns:w10="urn:schemas-microsoft-com:office:word" xmlns:w="http://schemas.openxmlformats.org/wordprocessingml/2006/main" xmlns:w14="http://schemas.microsoft.com/office/word/2010/wordml" xmlns:w15="http://schemas.microsoft.com/office/word/2012/wordml" xmlns:wpg="http://schemas.microsoft.com/office/word/2010/wordprocessingGroup" xmlns:wpi="http://schemas.microsoft.com/office/word/2010/wordprocessingInk" xmlns:wne="http://schemas.microsoft.com/office/word/2006/wordml" xmlns:wps="http://schemas.microsoft.com/office/word/2010/wordprocessingShape" mc:Ignorable="w14 w15 wp14">
   <w:abstractNum w:abstractNumId="0" w15:restartNumberingAfterBreak="0">
     <w:nsid w:val="31AB34A7"/>
     <w:multiLevelType w:val="multilevel"/>
@@ -9048,7 +8840,7 @@
 </file>
 
 <file path=word/styles.xml><?xml version="1.0" encoding="utf-8"?>
-<w:styles xmlns:mc="http://schemas.openxmlformats.org/markup-compatibility/2006" xmlns:r="http://schemas.openxmlformats.org/officeDocument/2006/relationships" xmlns:w="http://schemas.openxmlformats.org/wordprocessingml/2006/main" xmlns:w14="http://schemas.microsoft.com/office/word/2010/wordml" xmlns:w15="http://schemas.microsoft.com/office/word/2012/wordml" xmlns:w16se="http://schemas.microsoft.com/office/word/2015/wordml/symex" mc:Ignorable="w14 w15 w16se">
+<w:styles xmlns:mc="http://schemas.openxmlformats.org/markup-compatibility/2006" xmlns:r="http://schemas.openxmlformats.org/officeDocument/2006/relationships" xmlns:w="http://schemas.openxmlformats.org/wordprocessingml/2006/main" xmlns:w14="http://schemas.microsoft.com/office/word/2010/wordml" xmlns:w15="http://schemas.microsoft.com/office/word/2012/wordml" mc:Ignorable="w14 w15">
   <w:docDefaults>
     <w:rPrDefault>
       <w:rPr>
@@ -9064,7 +8856,7 @@
       </w:pPr>
     </w:pPrDefault>
   </w:docDefaults>
-  <w:latentStyles w:defLockedState="0" w:defUIPriority="99" w:defSemiHidden="0" w:defUnhideWhenUsed="0" w:defQFormat="0" w:count="375">
+  <w:latentStyles w:defLockedState="0" w:defUIPriority="99" w:defSemiHidden="0" w:defUnhideWhenUsed="0" w:defQFormat="0" w:count="371">
     <w:lsdException w:name="Normal" w:uiPriority="0" w:qFormat="1"/>
     <w:lsdException w:name="heading 1" w:uiPriority="9" w:qFormat="1"/>
     <w:lsdException w:name="heading 2" w:semiHidden="1" w:uiPriority="9" w:unhideWhenUsed="1" w:qFormat="1"/>
@@ -9170,6 +8962,7 @@
     <w:lsdException w:name="HTML Sample" w:semiHidden="1" w:unhideWhenUsed="1"/>
     <w:lsdException w:name="HTML Typewriter" w:semiHidden="1" w:unhideWhenUsed="1"/>
     <w:lsdException w:name="HTML Variable" w:semiHidden="1" w:unhideWhenUsed="1"/>
+    <w:lsdException w:name="Normal Table" w:semiHidden="1" w:unhideWhenUsed="1"/>
     <w:lsdException w:name="annotation subject" w:semiHidden="1" w:unhideWhenUsed="1"/>
     <w:lsdException w:name="No List" w:semiHidden="1" w:unhideWhenUsed="1"/>
     <w:lsdException w:name="Outline List 1" w:semiHidden="1" w:unhideWhenUsed="1"/>
@@ -9213,8 +9006,10 @@
     <w:lsdException w:name="Table Elegant" w:semiHidden="1" w:unhideWhenUsed="1"/>
     <w:lsdException w:name="Table Professional" w:semiHidden="1" w:unhideWhenUsed="1"/>
     <w:lsdException w:name="Table Subtle 1" w:semiHidden="1" w:unhideWhenUsed="1"/>
+    <w:lsdException w:name="Table Subtle 2" w:semiHidden="1" w:unhideWhenUsed="1"/>
     <w:lsdException w:name="Table Web 1" w:semiHidden="1" w:unhideWhenUsed="1"/>
     <w:lsdException w:name="Table Web 2" w:semiHidden="1" w:unhideWhenUsed="1"/>
+    <w:lsdException w:name="Table Web 3" w:semiHidden="1" w:unhideWhenUsed="1"/>
     <w:lsdException w:name="Balloon Text" w:semiHidden="1" w:unhideWhenUsed="1"/>
     <w:lsdException w:name="Table Grid" w:uiPriority="39"/>
     <w:lsdException w:name="Table Theme" w:semiHidden="1" w:unhideWhenUsed="1"/>
@@ -9433,20 +9228,16 @@
     <w:lsdException w:name="List Table 5 Dark Accent 6" w:uiPriority="50"/>
     <w:lsdException w:name="List Table 6 Colorful Accent 6" w:uiPriority="51"/>
     <w:lsdException w:name="List Table 7 Colorful Accent 6" w:uiPriority="52"/>
-    <w:lsdException w:name="Mention" w:semiHidden="1" w:unhideWhenUsed="1"/>
-    <w:lsdException w:name="Smart Hyperlink" w:semiHidden="1" w:unhideWhenUsed="1"/>
-    <w:lsdException w:name="Hashtag" w:semiHidden="1" w:unhideWhenUsed="1"/>
-    <w:lsdException w:name="Unresolved Mention" w:semiHidden="1" w:unhideWhenUsed="1"/>
   </w:latentStyles>
   <w:style w:type="paragraph" w:default="1" w:styleId="Normal">
     <w:name w:val="Normal"/>
     <w:qFormat/>
   </w:style>
-  <w:style w:type="paragraph" w:styleId="Heading1">
+  <w:style w:type="paragraph" w:styleId="Ttulo1">
     <w:name w:val="heading 1"/>
     <w:basedOn w:val="Normal"/>
     <w:next w:val="Normal"/>
-    <w:link w:val="Heading1Char"/>
+    <w:link w:val="Ttulo1Char"/>
     <w:uiPriority w:val="9"/>
     <w:qFormat/>
     <w:rsid w:val="00271106"/>
@@ -9463,11 +9254,11 @@
       <w:szCs w:val="32"/>
     </w:rPr>
   </w:style>
-  <w:style w:type="paragraph" w:styleId="Heading2">
+  <w:style w:type="paragraph" w:styleId="Ttulo2">
     <w:name w:val="heading 2"/>
     <w:basedOn w:val="Normal"/>
     <w:next w:val="Normal"/>
-    <w:link w:val="Heading2Char"/>
+    <w:link w:val="Ttulo2Char"/>
     <w:uiPriority w:val="9"/>
     <w:unhideWhenUsed/>
     <w:qFormat/>
@@ -9485,13 +9276,13 @@
       <w:szCs w:val="26"/>
     </w:rPr>
   </w:style>
-  <w:style w:type="character" w:default="1" w:styleId="DefaultParagraphFont">
+  <w:style w:type="character" w:default="1" w:styleId="Fontepargpadro">
     <w:name w:val="Default Paragraph Font"/>
     <w:uiPriority w:val="1"/>
     <w:semiHidden/>
     <w:unhideWhenUsed/>
   </w:style>
-  <w:style w:type="table" w:default="1" w:styleId="TableNormal">
+  <w:style w:type="table" w:default="1" w:styleId="Tabelanormal">
     <w:name w:val="Normal Table"/>
     <w:uiPriority w:val="99"/>
     <w:semiHidden/>
@@ -9506,16 +9297,16 @@
       </w:tblCellMar>
     </w:tblPr>
   </w:style>
-  <w:style w:type="numbering" w:default="1" w:styleId="NoList">
+  <w:style w:type="numbering" w:default="1" w:styleId="Semlista">
     <w:name w:val="No List"/>
     <w:uiPriority w:val="99"/>
     <w:semiHidden/>
     <w:unhideWhenUsed/>
   </w:style>
-  <w:style w:type="paragraph" w:styleId="Header">
+  <w:style w:type="paragraph" w:styleId="Cabealho">
     <w:name w:val="header"/>
     <w:basedOn w:val="Normal"/>
-    <w:link w:val="HeaderChar"/>
+    <w:link w:val="CabealhoChar"/>
     <w:uiPriority w:val="99"/>
     <w:unhideWhenUsed/>
     <w:rsid w:val="0020017C"/>
@@ -9527,17 +9318,17 @@
       <w:spacing w:after="0" w:line="240" w:lineRule="auto"/>
     </w:pPr>
   </w:style>
-  <w:style w:type="character" w:customStyle="1" w:styleId="HeaderChar">
-    <w:name w:val="Header Char"/>
-    <w:basedOn w:val="DefaultParagraphFont"/>
-    <w:link w:val="Header"/>
+  <w:style w:type="character" w:customStyle="1" w:styleId="CabealhoChar">
+    <w:name w:val="Cabeçalho Char"/>
+    <w:basedOn w:val="Fontepargpadro"/>
+    <w:link w:val="Cabealho"/>
     <w:uiPriority w:val="99"/>
     <w:rsid w:val="0020017C"/>
   </w:style>
-  <w:style w:type="paragraph" w:styleId="Footer">
+  <w:style w:type="paragraph" w:styleId="Rodap">
     <w:name w:val="footer"/>
     <w:basedOn w:val="Normal"/>
-    <w:link w:val="FooterChar"/>
+    <w:link w:val="RodapChar"/>
     <w:uiPriority w:val="99"/>
     <w:unhideWhenUsed/>
     <w:rsid w:val="0020017C"/>
@@ -9549,16 +9340,16 @@
       <w:spacing w:after="0" w:line="240" w:lineRule="auto"/>
     </w:pPr>
   </w:style>
-  <w:style w:type="character" w:customStyle="1" w:styleId="FooterChar">
-    <w:name w:val="Footer Char"/>
-    <w:basedOn w:val="DefaultParagraphFont"/>
-    <w:link w:val="Footer"/>
+  <w:style w:type="character" w:customStyle="1" w:styleId="RodapChar">
+    <w:name w:val="Rodapé Char"/>
+    <w:basedOn w:val="Fontepargpadro"/>
+    <w:link w:val="Rodap"/>
     <w:uiPriority w:val="99"/>
     <w:rsid w:val="0020017C"/>
   </w:style>
-  <w:style w:type="paragraph" w:styleId="NoSpacing">
+  <w:style w:type="paragraph" w:styleId="SemEspaamento">
     <w:name w:val="No Spacing"/>
-    <w:link w:val="NoSpacingChar"/>
+    <w:link w:val="SemEspaamentoChar"/>
     <w:uiPriority w:val="1"/>
     <w:qFormat/>
     <w:rsid w:val="00944B06"/>
@@ -9570,10 +9361,10 @@
       <w:lang w:eastAsia="en-CA"/>
     </w:rPr>
   </w:style>
-  <w:style w:type="character" w:customStyle="1" w:styleId="NoSpacingChar">
-    <w:name w:val="No Spacing Char"/>
-    <w:basedOn w:val="DefaultParagraphFont"/>
-    <w:link w:val="NoSpacing"/>
+  <w:style w:type="character" w:customStyle="1" w:styleId="SemEspaamentoChar">
+    <w:name w:val="Sem Espaçamento Char"/>
+    <w:basedOn w:val="Fontepargpadro"/>
+    <w:link w:val="SemEspaamento"/>
     <w:uiPriority w:val="1"/>
     <w:rsid w:val="00944B06"/>
     <w:rPr>
@@ -9581,10 +9372,10 @@
       <w:lang w:eastAsia="en-CA"/>
     </w:rPr>
   </w:style>
-  <w:style w:type="character" w:customStyle="1" w:styleId="Heading1Char">
-    <w:name w:val="Heading 1 Char"/>
-    <w:basedOn w:val="DefaultParagraphFont"/>
-    <w:link w:val="Heading1"/>
+  <w:style w:type="character" w:customStyle="1" w:styleId="Ttulo1Char">
+    <w:name w:val="Título 1 Char"/>
+    <w:basedOn w:val="Fontepargpadro"/>
+    <w:link w:val="Ttulo1"/>
     <w:uiPriority w:val="9"/>
     <w:rsid w:val="00271106"/>
     <w:rPr>
@@ -9594,10 +9385,10 @@
       <w:szCs w:val="32"/>
     </w:rPr>
   </w:style>
-  <w:style w:type="character" w:customStyle="1" w:styleId="Heading2Char">
-    <w:name w:val="Heading 2 Char"/>
-    <w:basedOn w:val="DefaultParagraphFont"/>
-    <w:link w:val="Heading2"/>
+  <w:style w:type="character" w:customStyle="1" w:styleId="Ttulo2Char">
+    <w:name w:val="Título 2 Char"/>
+    <w:basedOn w:val="Fontepargpadro"/>
+    <w:link w:val="Ttulo2"/>
     <w:uiPriority w:val="9"/>
     <w:rsid w:val="00271106"/>
     <w:rPr>
@@ -9607,9 +9398,9 @@
       <w:szCs w:val="26"/>
     </w:rPr>
   </w:style>
-  <w:style w:type="paragraph" w:styleId="TOCHeading">
+  <w:style w:type="paragraph" w:styleId="CabealhodoSumrio">
     <w:name w:val="TOC Heading"/>
-    <w:basedOn w:val="Heading1"/>
+    <w:basedOn w:val="Ttulo1"/>
     <w:next w:val="Normal"/>
     <w:uiPriority w:val="39"/>
     <w:unhideWhenUsed/>
@@ -9622,7 +9413,7 @@
       <w:lang w:eastAsia="en-CA"/>
     </w:rPr>
   </w:style>
-  <w:style w:type="paragraph" w:styleId="TOC1">
+  <w:style w:type="paragraph" w:styleId="Sumrio1">
     <w:name w:val="toc 1"/>
     <w:basedOn w:val="Normal"/>
     <w:next w:val="Normal"/>
@@ -9636,7 +9427,7 @@
   </w:style>
   <w:style w:type="character" w:styleId="Hyperlink">
     <w:name w:val="Hyperlink"/>
-    <w:basedOn w:val="DefaultParagraphFont"/>
+    <w:basedOn w:val="Fontepargpadro"/>
     <w:uiPriority w:val="99"/>
     <w:unhideWhenUsed/>
     <w:rsid w:val="004506DC"/>
@@ -9645,7 +9436,7 @@
       <w:u w:val="single"/>
     </w:rPr>
   </w:style>
-  <w:style w:type="paragraph" w:styleId="TOC2">
+  <w:style w:type="paragraph" w:styleId="Sumrio2">
     <w:name w:val="toc 2"/>
     <w:basedOn w:val="Normal"/>
     <w:next w:val="Normal"/>
@@ -9658,9 +9449,9 @@
       <w:ind w:left="220"/>
     </w:pPr>
   </w:style>
-  <w:style w:type="table" w:styleId="TableGrid">
+  <w:style w:type="table" w:styleId="Tabelacomgrade">
     <w:name w:val="Table Grid"/>
-    <w:basedOn w:val="TableNormal"/>
+    <w:basedOn w:val="Tabelanormal"/>
     <w:uiPriority w:val="39"/>
     <w:rsid w:val="000F2447"/>
     <w:pPr>
@@ -9677,9 +9468,9 @@
       </w:tblBorders>
     </w:tblPr>
   </w:style>
-  <w:style w:type="table" w:styleId="GridTable2-Accent5">
+  <w:style w:type="table" w:styleId="TabeladeGrade2-nfase5">
     <w:name w:val="Grid Table 2 Accent 5"/>
-    <w:basedOn w:val="TableNormal"/>
+    <w:basedOn w:val="Tabelanormal"/>
     <w:uiPriority w:val="47"/>
     <w:rsid w:val="000F2447"/>
     <w:pPr>
@@ -9752,9 +9543,9 @@
       </w:tcPr>
     </w:tblStylePr>
   </w:style>
-  <w:style w:type="table" w:styleId="GridTable6Colorful-Accent5">
+  <w:style w:type="table" w:styleId="TabeladeGrade6Colorida-nfase5">
     <w:name w:val="Grid Table 6 Colorful Accent 5"/>
-    <w:basedOn w:val="TableNormal"/>
+    <w:basedOn w:val="Tabelanormal"/>
     <w:uiPriority w:val="51"/>
     <w:rsid w:val="000F2447"/>
     <w:pPr>
@@ -9824,9 +9615,9 @@
       </w:tcPr>
     </w:tblStylePr>
   </w:style>
-  <w:style w:type="table" w:styleId="PlainTable2">
+  <w:style w:type="table" w:styleId="TabelaSimples2">
     <w:name w:val="Plain Table 2"/>
-    <w:basedOn w:val="TableNormal"/>
+    <w:basedOn w:val="Tabelanormal"/>
     <w:uiPriority w:val="42"/>
     <w:rsid w:val="007B1878"/>
     <w:pPr>
@@ -10192,7 +9983,7 @@
 </file>
 
 <file path=customXml/itemProps2.xml><?xml version="1.0" encoding="utf-8"?>
-<ds:datastoreItem xmlns:ds="http://schemas.openxmlformats.org/officeDocument/2006/customXml" ds:itemID="{C7A28D63-3CAE-4281-8163-E93D36DFAA98}">
+<ds:datastoreItem xmlns:ds="http://schemas.openxmlformats.org/officeDocument/2006/customXml" ds:itemID="{1391161A-3488-4028-8E82-821F3676DBDE}">
   <ds:schemaRefs>
     <ds:schemaRef ds:uri="http://schemas.openxmlformats.org/officeDocument/2006/bibliography"/>
   </ds:schemaRefs>

</xml_diff>

<commit_message>
Fixed the page responsiviness.
</commit_message>
<xml_diff>
--- a/Comp229-TeamAssign/Documents/ProjectDocumentation.docx
+++ b/Comp229-TeamAssign/Documents/ProjectDocumentation.docx
@@ -3434,7 +3434,7 @@
                   </wp:anchor>
                 </w:drawing>
               </mc:Choice>
-              <mc:Fallback xmlns:w16se="http://schemas.microsoft.com/office/word/2015/wordml/symex" xmlns:am3d="http://schemas.microsoft.com/office/drawing/2017/model3d" xmlns:aink="http://schemas.microsoft.com/office/drawing/2016/ink" xmlns:cx8="http://schemas.microsoft.com/office/drawing/2016/5/14/chartex" xmlns:cx7="http://schemas.microsoft.com/office/drawing/2016/5/13/chartex" xmlns:cx6="http://schemas.microsoft.com/office/drawing/2016/5/12/chartex" xmlns:cx5="http://schemas.microsoft.com/office/drawing/2016/5/11/chartex" xmlns:cx4="http://schemas.microsoft.com/office/drawing/2016/5/10/chartex" xmlns:cx3="http://schemas.microsoft.com/office/drawing/2016/5/9/chartex" xmlns:cx2="http://schemas.microsoft.com/office/drawing/2015/10/21/chartex" xmlns:cx1="http://schemas.microsoft.com/office/drawing/2015/9/8/chartex" xmlns:cx="http://schemas.microsoft.com/office/drawing/2014/chartex">
+              <mc:Fallback xmlns:cx="http://schemas.microsoft.com/office/drawing/2014/chartex" xmlns:cx1="http://schemas.microsoft.com/office/drawing/2015/9/8/chartex" xmlns:cx2="http://schemas.microsoft.com/office/drawing/2015/10/21/chartex" xmlns:cx3="http://schemas.microsoft.com/office/drawing/2016/5/9/chartex" xmlns:cx4="http://schemas.microsoft.com/office/drawing/2016/5/10/chartex" xmlns:cx5="http://schemas.microsoft.com/office/drawing/2016/5/11/chartex" xmlns:cx6="http://schemas.microsoft.com/office/drawing/2016/5/12/chartex" xmlns:cx7="http://schemas.microsoft.com/office/drawing/2016/5/13/chartex" xmlns:cx8="http://schemas.microsoft.com/office/drawing/2016/5/14/chartex" xmlns:aink="http://schemas.microsoft.com/office/drawing/2016/ink" xmlns:am3d="http://schemas.microsoft.com/office/drawing/2017/model3d" xmlns:w16se="http://schemas.microsoft.com/office/word/2015/wordml/symex">
                 <w:pict>
                   <v:group id="Grupo 2" o:spid="_x0000_s1026" style="position:absolute;margin-left:0;margin-top:0;width:172.8pt;height:718.55pt;z-index:-251657216;mso-width-percent:330;mso-height-percent:950;mso-left-percent:40;mso-position-horizontal-relative:page;mso-position-vertical:center;mso-position-vertical-relative:page;mso-width-percent:330;mso-height-percent:950;mso-left-percent:40" coordsize="21945,91257" o:gfxdata="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">
                     <v:rect id="Retângulo 3" o:spid="_x0000_s1027" style="position:absolute;width:1945;height:91257;visibility:visible;mso-wrap-style:square;v-text-anchor:middle" o:gfxdata="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" fillcolor="#44546a [3215]" stroked="f" strokeweight="1pt"/>
@@ -3728,7 +3728,7 @@
                   </wp:anchor>
                 </w:drawing>
               </mc:Choice>
-              <mc:Fallback xmlns:w16se="http://schemas.microsoft.com/office/word/2015/wordml/symex" xmlns:am3d="http://schemas.microsoft.com/office/drawing/2017/model3d" xmlns:aink="http://schemas.microsoft.com/office/drawing/2016/ink" xmlns:cx8="http://schemas.microsoft.com/office/drawing/2016/5/14/chartex" xmlns:cx7="http://schemas.microsoft.com/office/drawing/2016/5/13/chartex" xmlns:cx6="http://schemas.microsoft.com/office/drawing/2016/5/12/chartex" xmlns:cx5="http://schemas.microsoft.com/office/drawing/2016/5/11/chartex" xmlns:cx4="http://schemas.microsoft.com/office/drawing/2016/5/10/chartex" xmlns:cx3="http://schemas.microsoft.com/office/drawing/2016/5/9/chartex" xmlns:cx2="http://schemas.microsoft.com/office/drawing/2015/10/21/chartex" xmlns:cx1="http://schemas.microsoft.com/office/drawing/2015/9/8/chartex" xmlns:cx="http://schemas.microsoft.com/office/drawing/2014/chartex">
+              <mc:Fallback xmlns:cx="http://schemas.microsoft.com/office/drawing/2014/chartex" xmlns:cx1="http://schemas.microsoft.com/office/drawing/2015/9/8/chartex" xmlns:cx2="http://schemas.microsoft.com/office/drawing/2015/10/21/chartex" xmlns:cx3="http://schemas.microsoft.com/office/drawing/2016/5/9/chartex" xmlns:cx4="http://schemas.microsoft.com/office/drawing/2016/5/10/chartex" xmlns:cx5="http://schemas.microsoft.com/office/drawing/2016/5/11/chartex" xmlns:cx6="http://schemas.microsoft.com/office/drawing/2016/5/12/chartex" xmlns:cx7="http://schemas.microsoft.com/office/drawing/2016/5/13/chartex" xmlns:cx8="http://schemas.microsoft.com/office/drawing/2016/5/14/chartex" xmlns:aink="http://schemas.microsoft.com/office/drawing/2016/ink" xmlns:am3d="http://schemas.microsoft.com/office/drawing/2017/model3d" xmlns:w16se="http://schemas.microsoft.com/office/word/2015/wordml/symex">
                 <w:pict>
                   <v:shapetype id="_x0000_t202" coordsize="21600,21600" o:spt="202" path="m,l,21600r21600,l21600,xe">
                     <v:stroke joinstyle="miter"/>
@@ -4029,7 +4029,7 @@
                   </wp:anchor>
                 </w:drawing>
               </mc:Choice>
-              <mc:Fallback xmlns:w16se="http://schemas.microsoft.com/office/word/2015/wordml/symex" xmlns:am3d="http://schemas.microsoft.com/office/drawing/2017/model3d" xmlns:aink="http://schemas.microsoft.com/office/drawing/2016/ink" xmlns:cx8="http://schemas.microsoft.com/office/drawing/2016/5/14/chartex" xmlns:cx7="http://schemas.microsoft.com/office/drawing/2016/5/13/chartex" xmlns:cx6="http://schemas.microsoft.com/office/drawing/2016/5/12/chartex" xmlns:cx5="http://schemas.microsoft.com/office/drawing/2016/5/11/chartex" xmlns:cx4="http://schemas.microsoft.com/office/drawing/2016/5/10/chartex" xmlns:cx3="http://schemas.microsoft.com/office/drawing/2016/5/9/chartex" xmlns:cx2="http://schemas.microsoft.com/office/drawing/2015/10/21/chartex" xmlns:cx1="http://schemas.microsoft.com/office/drawing/2015/9/8/chartex" xmlns:cx="http://schemas.microsoft.com/office/drawing/2014/chartex">
+              <mc:Fallback xmlns:cx="http://schemas.microsoft.com/office/drawing/2014/chartex" xmlns:cx1="http://schemas.microsoft.com/office/drawing/2015/9/8/chartex" xmlns:cx2="http://schemas.microsoft.com/office/drawing/2015/10/21/chartex" xmlns:cx3="http://schemas.microsoft.com/office/drawing/2016/5/9/chartex" xmlns:cx4="http://schemas.microsoft.com/office/drawing/2016/5/10/chartex" xmlns:cx5="http://schemas.microsoft.com/office/drawing/2016/5/11/chartex" xmlns:cx6="http://schemas.microsoft.com/office/drawing/2016/5/12/chartex" xmlns:cx7="http://schemas.microsoft.com/office/drawing/2016/5/13/chartex" xmlns:cx8="http://schemas.microsoft.com/office/drawing/2016/5/14/chartex" xmlns:aink="http://schemas.microsoft.com/office/drawing/2016/ink" xmlns:am3d="http://schemas.microsoft.com/office/drawing/2017/model3d" xmlns:w16se="http://schemas.microsoft.com/office/word/2015/wordml/symex">
                 <w:pict>
                   <v:shape id="Caixa de texto 32" o:spid="_x0000_s1056" type="#_x0000_t202" style="position:absolute;margin-left:257.25pt;margin-top:637.1pt;width:4in;height:79.6pt;z-index:251661312;visibility:visible;mso-wrap-style:square;mso-width-percent:450;mso-height-percent:0;mso-wrap-distance-left:9pt;mso-wrap-distance-top:0;mso-wrap-distance-right:9pt;mso-wrap-distance-bottom:0;mso-position-horizontal:absolute;mso-position-horizontal-relative:page;mso-position-vertical:absolute;mso-position-vertical-relative:page;mso-width-percent:450;mso-height-percent:0;mso-width-relative:page;mso-height-relative:margin;v-text-anchor:bottom" o:gfxdata="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" filled="f" stroked="f" strokeweight=".5pt">
                     <v:textbox inset="0,0,0,0">
@@ -5774,13 +5774,11 @@
         <w:pStyle w:val="Ttulo1"/>
       </w:pPr>
       <w:bookmarkStart w:id="13" w:name="_Toc501392218"/>
-      <w:bookmarkStart w:id="14" w:name="_GoBack"/>
       <w:r>
         <w:lastRenderedPageBreak/>
         <w:t>Domain Class Diagram</w:t>
       </w:r>
       <w:bookmarkEnd w:id="13"/>
-      <w:bookmarkEnd w:id="14"/>
     </w:p>
     <w:p/>
     <w:p>
@@ -5932,12 +5930,12 @@
       <w:pPr>
         <w:pStyle w:val="Ttulo1"/>
       </w:pPr>
-      <w:bookmarkStart w:id="15" w:name="_Toc501392219"/>
+      <w:bookmarkStart w:id="14" w:name="_Toc501392219"/>
       <w:r>
         <w:lastRenderedPageBreak/>
         <w:t>DAO Class Diagram</w:t>
       </w:r>
-      <w:bookmarkEnd w:id="15"/>
+      <w:bookmarkEnd w:id="14"/>
     </w:p>
     <w:p>
       <w:pPr>
@@ -6123,12 +6121,12 @@
       <w:pPr>
         <w:pStyle w:val="Ttulo1"/>
       </w:pPr>
-      <w:bookmarkStart w:id="16" w:name="_Toc501392220"/>
+      <w:bookmarkStart w:id="15" w:name="_Toc501392220"/>
       <w:r>
         <w:lastRenderedPageBreak/>
         <w:t>Entity Relationship Diagram</w:t>
       </w:r>
-      <w:bookmarkEnd w:id="16"/>
+      <w:bookmarkEnd w:id="15"/>
     </w:p>
     <w:p/>
     <w:p>
@@ -6348,12 +6346,12 @@
       <w:pPr>
         <w:pStyle w:val="Ttulo1"/>
       </w:pPr>
-      <w:bookmarkStart w:id="17" w:name="_Toc501392221"/>
+      <w:bookmarkStart w:id="16" w:name="_Toc501392221"/>
       <w:r>
         <w:lastRenderedPageBreak/>
         <w:t>Version History</w:t>
       </w:r>
-      <w:bookmarkEnd w:id="17"/>
+      <w:bookmarkEnd w:id="16"/>
     </w:p>
     <w:tbl>
       <w:tblPr>
@@ -6503,24 +6501,24 @@
       <w:pPr>
         <w:pStyle w:val="Ttulo1"/>
       </w:pPr>
-      <w:bookmarkStart w:id="18" w:name="_Toc501392222"/>
+      <w:bookmarkStart w:id="17" w:name="_Toc501392222"/>
       <w:r>
         <w:t>Typography and Colour</w:t>
       </w:r>
       <w:r>
         <w:t>s</w:t>
       </w:r>
-      <w:bookmarkEnd w:id="18"/>
+      <w:bookmarkEnd w:id="17"/>
     </w:p>
     <w:p>
       <w:pPr>
         <w:pStyle w:val="Ttulo2"/>
       </w:pPr>
-      <w:bookmarkStart w:id="19" w:name="_Toc501392223"/>
+      <w:bookmarkStart w:id="18" w:name="_Toc501392223"/>
       <w:r>
         <w:t>Typography</w:t>
       </w:r>
-      <w:bookmarkEnd w:id="19"/>
+      <w:bookmarkEnd w:id="18"/>
     </w:p>
     <w:p>
       <w:r>
@@ -6531,14 +6529,14 @@
       <w:pPr>
         <w:pStyle w:val="Ttulo2"/>
       </w:pPr>
-      <w:bookmarkStart w:id="20" w:name="_Toc501392224"/>
+      <w:bookmarkStart w:id="19" w:name="_Toc501392224"/>
       <w:r>
         <w:t>Colour</w:t>
       </w:r>
       <w:r>
         <w:t>s</w:t>
       </w:r>
-      <w:bookmarkEnd w:id="20"/>
+      <w:bookmarkEnd w:id="19"/>
     </w:p>
     <w:tbl>
       <w:tblPr>
@@ -6588,18 +6586,8 @@
                 <w:b w:val="0"/>
                 <w:sz w:val="20"/>
               </w:rPr>
-              <w:t>#</w:t>
-            </w:r>
-            <w:proofErr w:type="spellStart"/>
-            <w:r>
-              <w:rPr>
-                <w:rFonts w:ascii="Consolas" w:hAnsi="Consolas"/>
-                <w:b w:val="0"/>
-                <w:sz w:val="20"/>
-              </w:rPr>
-              <w:t>ffffff</w:t>
-            </w:r>
-            <w:proofErr w:type="spellEnd"/>
+              <w:t>#ffffff</w:t>
+            </w:r>
           </w:p>
         </w:tc>
         <w:tc>
@@ -6682,7 +6670,7 @@
                     </wp:anchor>
                   </w:drawing>
                 </mc:Choice>
-                <mc:Fallback xmlns:w16se="http://schemas.microsoft.com/office/word/2015/wordml/symex" xmlns:am3d="http://schemas.microsoft.com/office/drawing/2017/model3d" xmlns:aink="http://schemas.microsoft.com/office/drawing/2016/ink" xmlns:cx8="http://schemas.microsoft.com/office/drawing/2016/5/14/chartex" xmlns:cx7="http://schemas.microsoft.com/office/drawing/2016/5/13/chartex" xmlns:cx6="http://schemas.microsoft.com/office/drawing/2016/5/12/chartex" xmlns:cx5="http://schemas.microsoft.com/office/drawing/2016/5/11/chartex" xmlns:cx4="http://schemas.microsoft.com/office/drawing/2016/5/10/chartex" xmlns:cx3="http://schemas.microsoft.com/office/drawing/2016/5/9/chartex" xmlns:cx2="http://schemas.microsoft.com/office/drawing/2015/10/21/chartex" xmlns:cx1="http://schemas.microsoft.com/office/drawing/2015/9/8/chartex" xmlns:cx="http://schemas.microsoft.com/office/drawing/2014/chartex">
+                <mc:Fallback xmlns:cx="http://schemas.microsoft.com/office/drawing/2014/chartex" xmlns:cx1="http://schemas.microsoft.com/office/drawing/2015/9/8/chartex" xmlns:cx2="http://schemas.microsoft.com/office/drawing/2015/10/21/chartex" xmlns:cx3="http://schemas.microsoft.com/office/drawing/2016/5/9/chartex" xmlns:cx4="http://schemas.microsoft.com/office/drawing/2016/5/10/chartex" xmlns:cx5="http://schemas.microsoft.com/office/drawing/2016/5/11/chartex" xmlns:cx6="http://schemas.microsoft.com/office/drawing/2016/5/12/chartex" xmlns:cx7="http://schemas.microsoft.com/office/drawing/2016/5/13/chartex" xmlns:cx8="http://schemas.microsoft.com/office/drawing/2016/5/14/chartex" xmlns:aink="http://schemas.microsoft.com/office/drawing/2016/ink" xmlns:am3d="http://schemas.microsoft.com/office/drawing/2017/model3d" xmlns:w16se="http://schemas.microsoft.com/office/word/2015/wordml/symex">
                   <w:pict>
                     <v:rect w14:anchorId="2530788A" id="Retângulo 42" o:spid="_x0000_s1026" style="position:absolute;margin-left:-.45pt;margin-top:.25pt;width:22pt;height:11.8pt;z-index:251677696;visibility:visible;mso-wrap-style:square;mso-wrap-distance-left:9pt;mso-wrap-distance-top:0;mso-wrap-distance-right:9pt;mso-wrap-distance-bottom:0;mso-position-horizontal:absolute;mso-position-horizontal-relative:text;mso-position-vertical:absolute;mso-position-vertical-relative:text;v-text-anchor:middle" o:gfxdata="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" fillcolor="white [3201]" strokecolor="black [3200]" strokeweight=".25pt"/>
                   </w:pict>
@@ -6808,7 +6796,7 @@
                     </wp:anchor>
                   </w:drawing>
                 </mc:Choice>
-                <mc:Fallback xmlns:w16se="http://schemas.microsoft.com/office/word/2015/wordml/symex" xmlns:am3d="http://schemas.microsoft.com/office/drawing/2017/model3d" xmlns:aink="http://schemas.microsoft.com/office/drawing/2016/ink" xmlns:cx8="http://schemas.microsoft.com/office/drawing/2016/5/14/chartex" xmlns:cx7="http://schemas.microsoft.com/office/drawing/2016/5/13/chartex" xmlns:cx6="http://schemas.microsoft.com/office/drawing/2016/5/12/chartex" xmlns:cx5="http://schemas.microsoft.com/office/drawing/2016/5/11/chartex" xmlns:cx4="http://schemas.microsoft.com/office/drawing/2016/5/10/chartex" xmlns:cx3="http://schemas.microsoft.com/office/drawing/2016/5/9/chartex" xmlns:cx2="http://schemas.microsoft.com/office/drawing/2015/10/21/chartex" xmlns:cx1="http://schemas.microsoft.com/office/drawing/2015/9/8/chartex" xmlns:cx="http://schemas.microsoft.com/office/drawing/2014/chartex">
+                <mc:Fallback xmlns:cx="http://schemas.microsoft.com/office/drawing/2014/chartex" xmlns:cx1="http://schemas.microsoft.com/office/drawing/2015/9/8/chartex" xmlns:cx2="http://schemas.microsoft.com/office/drawing/2015/10/21/chartex" xmlns:cx3="http://schemas.microsoft.com/office/drawing/2016/5/9/chartex" xmlns:cx4="http://schemas.microsoft.com/office/drawing/2016/5/10/chartex" xmlns:cx5="http://schemas.microsoft.com/office/drawing/2016/5/11/chartex" xmlns:cx6="http://schemas.microsoft.com/office/drawing/2016/5/12/chartex" xmlns:cx7="http://schemas.microsoft.com/office/drawing/2016/5/13/chartex" xmlns:cx8="http://schemas.microsoft.com/office/drawing/2016/5/14/chartex" xmlns:aink="http://schemas.microsoft.com/office/drawing/2016/ink" xmlns:am3d="http://schemas.microsoft.com/office/drawing/2017/model3d" xmlns:w16se="http://schemas.microsoft.com/office/word/2015/wordml/symex">
                   <w:pict>
                     <v:rect w14:anchorId="70F56BB9" id="Retângulo 35" o:spid="_x0000_s1026" style="position:absolute;margin-left:.2pt;margin-top:.25pt;width:22pt;height:11.8pt;z-index:251679744;visibility:visible;mso-wrap-style:square;mso-wrap-distance-left:9pt;mso-wrap-distance-top:0;mso-wrap-distance-right:9pt;mso-wrap-distance-bottom:0;mso-position-horizontal:absolute;mso-position-horizontal-relative:text;mso-position-vertical:absolute;mso-position-vertical-relative:text;v-text-anchor:middle" o:gfxdata="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" fillcolor="#71a4d6" strokecolor="#71a4d6" strokeweight="1pt"/>
                   </w:pict>
@@ -6934,7 +6922,7 @@
                     </wp:anchor>
                   </w:drawing>
                 </mc:Choice>
-                <mc:Fallback xmlns:w16se="http://schemas.microsoft.com/office/word/2015/wordml/symex" xmlns:am3d="http://schemas.microsoft.com/office/drawing/2017/model3d" xmlns:aink="http://schemas.microsoft.com/office/drawing/2016/ink" xmlns:cx8="http://schemas.microsoft.com/office/drawing/2016/5/14/chartex" xmlns:cx7="http://schemas.microsoft.com/office/drawing/2016/5/13/chartex" xmlns:cx6="http://schemas.microsoft.com/office/drawing/2016/5/12/chartex" xmlns:cx5="http://schemas.microsoft.com/office/drawing/2016/5/11/chartex" xmlns:cx4="http://schemas.microsoft.com/office/drawing/2016/5/10/chartex" xmlns:cx3="http://schemas.microsoft.com/office/drawing/2016/5/9/chartex" xmlns:cx2="http://schemas.microsoft.com/office/drawing/2015/10/21/chartex" xmlns:cx1="http://schemas.microsoft.com/office/drawing/2015/9/8/chartex" xmlns:cx="http://schemas.microsoft.com/office/drawing/2014/chartex">
+                <mc:Fallback xmlns:cx="http://schemas.microsoft.com/office/drawing/2014/chartex" xmlns:cx1="http://schemas.microsoft.com/office/drawing/2015/9/8/chartex" xmlns:cx2="http://schemas.microsoft.com/office/drawing/2015/10/21/chartex" xmlns:cx3="http://schemas.microsoft.com/office/drawing/2016/5/9/chartex" xmlns:cx4="http://schemas.microsoft.com/office/drawing/2016/5/10/chartex" xmlns:cx5="http://schemas.microsoft.com/office/drawing/2016/5/11/chartex" xmlns:cx6="http://schemas.microsoft.com/office/drawing/2016/5/12/chartex" xmlns:cx7="http://schemas.microsoft.com/office/drawing/2016/5/13/chartex" xmlns:cx8="http://schemas.microsoft.com/office/drawing/2016/5/14/chartex" xmlns:aink="http://schemas.microsoft.com/office/drawing/2016/ink" xmlns:am3d="http://schemas.microsoft.com/office/drawing/2017/model3d" xmlns:w16se="http://schemas.microsoft.com/office/word/2015/wordml/symex">
                   <w:pict>
                     <v:rect w14:anchorId="28BFC6AB" id="Retângulo 36" o:spid="_x0000_s1026" style="position:absolute;margin-left:.25pt;margin-top:.25pt;width:22pt;height:11.8pt;z-index:251681792;visibility:visible;mso-wrap-style:square;mso-wrap-distance-left:9pt;mso-wrap-distance-top:0;mso-wrap-distance-right:9pt;mso-wrap-distance-bottom:0;mso-position-horizontal:absolute;mso-position-horizontal-relative:text;mso-position-vertical:absolute;mso-position-vertical-relative:text;v-text-anchor:middle" o:gfxdata="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" fillcolor="#98af8c" strokecolor="#98af8c" strokeweight="1pt"/>
                   </w:pict>
@@ -7068,7 +7056,7 @@
                     </wp:anchor>
                   </w:drawing>
                 </mc:Choice>
-                <mc:Fallback xmlns:w16se="http://schemas.microsoft.com/office/word/2015/wordml/symex" xmlns:am3d="http://schemas.microsoft.com/office/drawing/2017/model3d" xmlns:aink="http://schemas.microsoft.com/office/drawing/2016/ink" xmlns:cx8="http://schemas.microsoft.com/office/drawing/2016/5/14/chartex" xmlns:cx7="http://schemas.microsoft.com/office/drawing/2016/5/13/chartex" xmlns:cx6="http://schemas.microsoft.com/office/drawing/2016/5/12/chartex" xmlns:cx5="http://schemas.microsoft.com/office/drawing/2016/5/11/chartex" xmlns:cx4="http://schemas.microsoft.com/office/drawing/2016/5/10/chartex" xmlns:cx3="http://schemas.microsoft.com/office/drawing/2016/5/9/chartex" xmlns:cx2="http://schemas.microsoft.com/office/drawing/2015/10/21/chartex" xmlns:cx1="http://schemas.microsoft.com/office/drawing/2015/9/8/chartex" xmlns:cx="http://schemas.microsoft.com/office/drawing/2014/chartex">
+                <mc:Fallback xmlns:cx="http://schemas.microsoft.com/office/drawing/2014/chartex" xmlns:cx1="http://schemas.microsoft.com/office/drawing/2015/9/8/chartex" xmlns:cx2="http://schemas.microsoft.com/office/drawing/2015/10/21/chartex" xmlns:cx3="http://schemas.microsoft.com/office/drawing/2016/5/9/chartex" xmlns:cx4="http://schemas.microsoft.com/office/drawing/2016/5/10/chartex" xmlns:cx5="http://schemas.microsoft.com/office/drawing/2016/5/11/chartex" xmlns:cx6="http://schemas.microsoft.com/office/drawing/2016/5/12/chartex" xmlns:cx7="http://schemas.microsoft.com/office/drawing/2016/5/13/chartex" xmlns:cx8="http://schemas.microsoft.com/office/drawing/2016/5/14/chartex" xmlns:aink="http://schemas.microsoft.com/office/drawing/2016/ink" xmlns:am3d="http://schemas.microsoft.com/office/drawing/2017/model3d" xmlns:w16se="http://schemas.microsoft.com/office/word/2015/wordml/symex">
                   <w:pict>
                     <v:rect w14:anchorId="07D5C11E" id="Retângulo 37" o:spid="_x0000_s1026" style="position:absolute;margin-left:.05pt;margin-top:.35pt;width:22pt;height:11.8pt;z-index:251683840;visibility:visible;mso-wrap-style:square;mso-wrap-distance-left:9pt;mso-wrap-distance-top:0;mso-wrap-distance-right:9pt;mso-wrap-distance-bottom:0;mso-position-horizontal:absolute;mso-position-horizontal-relative:text;mso-position-vertical:absolute;mso-position-vertical-relative:text;v-text-anchor:middle" o:gfxdata="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" fillcolor="#9ccd90" strokecolor="#9ccd90" strokeweight="1pt"/>
                   </w:pict>
@@ -7194,7 +7182,7 @@
                     </wp:anchor>
                   </w:drawing>
                 </mc:Choice>
-                <mc:Fallback xmlns:w16se="http://schemas.microsoft.com/office/word/2015/wordml/symex" xmlns:am3d="http://schemas.microsoft.com/office/drawing/2017/model3d" xmlns:aink="http://schemas.microsoft.com/office/drawing/2016/ink" xmlns:cx8="http://schemas.microsoft.com/office/drawing/2016/5/14/chartex" xmlns:cx7="http://schemas.microsoft.com/office/drawing/2016/5/13/chartex" xmlns:cx6="http://schemas.microsoft.com/office/drawing/2016/5/12/chartex" xmlns:cx5="http://schemas.microsoft.com/office/drawing/2016/5/11/chartex" xmlns:cx4="http://schemas.microsoft.com/office/drawing/2016/5/10/chartex" xmlns:cx3="http://schemas.microsoft.com/office/drawing/2016/5/9/chartex" xmlns:cx2="http://schemas.microsoft.com/office/drawing/2015/10/21/chartex" xmlns:cx1="http://schemas.microsoft.com/office/drawing/2015/9/8/chartex" xmlns:cx="http://schemas.microsoft.com/office/drawing/2014/chartex">
+                <mc:Fallback xmlns:cx="http://schemas.microsoft.com/office/drawing/2014/chartex" xmlns:cx1="http://schemas.microsoft.com/office/drawing/2015/9/8/chartex" xmlns:cx2="http://schemas.microsoft.com/office/drawing/2015/10/21/chartex" xmlns:cx3="http://schemas.microsoft.com/office/drawing/2016/5/9/chartex" xmlns:cx4="http://schemas.microsoft.com/office/drawing/2016/5/10/chartex" xmlns:cx5="http://schemas.microsoft.com/office/drawing/2016/5/11/chartex" xmlns:cx6="http://schemas.microsoft.com/office/drawing/2016/5/12/chartex" xmlns:cx7="http://schemas.microsoft.com/office/drawing/2016/5/13/chartex" xmlns:cx8="http://schemas.microsoft.com/office/drawing/2016/5/14/chartex" xmlns:aink="http://schemas.microsoft.com/office/drawing/2016/ink" xmlns:am3d="http://schemas.microsoft.com/office/drawing/2017/model3d" xmlns:w16se="http://schemas.microsoft.com/office/word/2015/wordml/symex">
                   <w:pict>
                     <v:rect w14:anchorId="57601E8F" id="Retângulo 40" o:spid="_x0000_s1026" style="position:absolute;margin-left:.2pt;margin-top:.35pt;width:22pt;height:11.8pt;z-index:251685888;visibility:visible;mso-wrap-style:square;mso-wrap-distance-left:9pt;mso-wrap-distance-top:0;mso-wrap-distance-right:9pt;mso-wrap-distance-bottom:0;mso-position-horizontal:absolute;mso-position-horizontal-relative:text;mso-position-vertical:absolute;mso-position-vertical-relative:text;v-text-anchor:middle" o:gfxdata="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" fillcolor="#61705a" strokecolor="#61705a" strokeweight="1pt"/>
                   </w:pict>
@@ -7320,7 +7308,7 @@
                     </wp:anchor>
                   </w:drawing>
                 </mc:Choice>
-                <mc:Fallback xmlns:w16se="http://schemas.microsoft.com/office/word/2015/wordml/symex" xmlns:am3d="http://schemas.microsoft.com/office/drawing/2017/model3d" xmlns:aink="http://schemas.microsoft.com/office/drawing/2016/ink" xmlns:cx8="http://schemas.microsoft.com/office/drawing/2016/5/14/chartex" xmlns:cx7="http://schemas.microsoft.com/office/drawing/2016/5/13/chartex" xmlns:cx6="http://schemas.microsoft.com/office/drawing/2016/5/12/chartex" xmlns:cx5="http://schemas.microsoft.com/office/drawing/2016/5/11/chartex" xmlns:cx4="http://schemas.microsoft.com/office/drawing/2016/5/10/chartex" xmlns:cx3="http://schemas.microsoft.com/office/drawing/2016/5/9/chartex" xmlns:cx2="http://schemas.microsoft.com/office/drawing/2015/10/21/chartex" xmlns:cx1="http://schemas.microsoft.com/office/drawing/2015/9/8/chartex" xmlns:cx="http://schemas.microsoft.com/office/drawing/2014/chartex">
+                <mc:Fallback xmlns:cx="http://schemas.microsoft.com/office/drawing/2014/chartex" xmlns:cx1="http://schemas.microsoft.com/office/drawing/2015/9/8/chartex" xmlns:cx2="http://schemas.microsoft.com/office/drawing/2015/10/21/chartex" xmlns:cx3="http://schemas.microsoft.com/office/drawing/2016/5/9/chartex" xmlns:cx4="http://schemas.microsoft.com/office/drawing/2016/5/10/chartex" xmlns:cx5="http://schemas.microsoft.com/office/drawing/2016/5/11/chartex" xmlns:cx6="http://schemas.microsoft.com/office/drawing/2016/5/12/chartex" xmlns:cx7="http://schemas.microsoft.com/office/drawing/2016/5/13/chartex" xmlns:cx8="http://schemas.microsoft.com/office/drawing/2016/5/14/chartex" xmlns:aink="http://schemas.microsoft.com/office/drawing/2016/ink" xmlns:am3d="http://schemas.microsoft.com/office/drawing/2017/model3d" xmlns:w16se="http://schemas.microsoft.com/office/word/2015/wordml/symex">
                   <w:pict>
                     <v:rect w14:anchorId="5EF2E085" id="Retângulo 38" o:spid="_x0000_s1026" style="position:absolute;margin-left:.25pt;margin-top:.35pt;width:22pt;height:11.8pt;z-index:251687936;visibility:visible;mso-wrap-style:square;mso-wrap-distance-left:9pt;mso-wrap-distance-top:0;mso-wrap-distance-right:9pt;mso-wrap-distance-bottom:0;mso-position-horizontal:absolute;mso-position-horizontal-relative:text;mso-position-vertical:absolute;mso-position-vertical-relative:text;v-text-anchor:middle" o:gfxdata="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" fillcolor="#9f887d" strokecolor="#9f887d" strokeweight="1pt"/>
                   </w:pict>
@@ -7448,7 +7436,7 @@
                     </wp:anchor>
                   </w:drawing>
                 </mc:Choice>
-                <mc:Fallback xmlns:w16se="http://schemas.microsoft.com/office/word/2015/wordml/symex" xmlns:am3d="http://schemas.microsoft.com/office/drawing/2017/model3d" xmlns:aink="http://schemas.microsoft.com/office/drawing/2016/ink" xmlns:cx8="http://schemas.microsoft.com/office/drawing/2016/5/14/chartex" xmlns:cx7="http://schemas.microsoft.com/office/drawing/2016/5/13/chartex" xmlns:cx6="http://schemas.microsoft.com/office/drawing/2016/5/12/chartex" xmlns:cx5="http://schemas.microsoft.com/office/drawing/2016/5/11/chartex" xmlns:cx4="http://schemas.microsoft.com/office/drawing/2016/5/10/chartex" xmlns:cx3="http://schemas.microsoft.com/office/drawing/2016/5/9/chartex" xmlns:cx2="http://schemas.microsoft.com/office/drawing/2015/10/21/chartex" xmlns:cx1="http://schemas.microsoft.com/office/drawing/2015/9/8/chartex" xmlns:cx="http://schemas.microsoft.com/office/drawing/2014/chartex">
+                <mc:Fallback xmlns:cx="http://schemas.microsoft.com/office/drawing/2014/chartex" xmlns:cx1="http://schemas.microsoft.com/office/drawing/2015/9/8/chartex" xmlns:cx2="http://schemas.microsoft.com/office/drawing/2015/10/21/chartex" xmlns:cx3="http://schemas.microsoft.com/office/drawing/2016/5/9/chartex" xmlns:cx4="http://schemas.microsoft.com/office/drawing/2016/5/10/chartex" xmlns:cx5="http://schemas.microsoft.com/office/drawing/2016/5/11/chartex" xmlns:cx6="http://schemas.microsoft.com/office/drawing/2016/5/12/chartex" xmlns:cx7="http://schemas.microsoft.com/office/drawing/2016/5/13/chartex" xmlns:cx8="http://schemas.microsoft.com/office/drawing/2016/5/14/chartex" xmlns:aink="http://schemas.microsoft.com/office/drawing/2016/ink" xmlns:am3d="http://schemas.microsoft.com/office/drawing/2017/model3d" xmlns:w16se="http://schemas.microsoft.com/office/word/2015/wordml/symex">
                   <w:pict>
                     <v:rect w14:anchorId="6541A5B4" id="Retângulo 39" o:spid="_x0000_s1026" style="position:absolute;margin-left:.05pt;margin-top:.35pt;width:22pt;height:11.8pt;z-index:251689984;visibility:visible;mso-wrap-style:square;mso-wrap-distance-left:9pt;mso-wrap-distance-top:0;mso-wrap-distance-right:9pt;mso-wrap-distance-bottom:0;mso-position-horizontal:absolute;mso-position-horizontal-relative:text;mso-position-vertical:absolute;mso-position-vertical-relative:text;v-text-anchor:middle" o:gfxdata="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" fillcolor="#84563f" strokecolor="#84563f" strokeweight="1pt"/>
                   </w:pict>
@@ -7569,7 +7557,7 @@
                     </wp:anchor>
                   </w:drawing>
                 </mc:Choice>
-                <mc:Fallback xmlns:w16se="http://schemas.microsoft.com/office/word/2015/wordml/symex" xmlns:am3d="http://schemas.microsoft.com/office/drawing/2017/model3d" xmlns:aink="http://schemas.microsoft.com/office/drawing/2016/ink" xmlns:cx8="http://schemas.microsoft.com/office/drawing/2016/5/14/chartex" xmlns:cx7="http://schemas.microsoft.com/office/drawing/2016/5/13/chartex" xmlns:cx6="http://schemas.microsoft.com/office/drawing/2016/5/12/chartex" xmlns:cx5="http://schemas.microsoft.com/office/drawing/2016/5/11/chartex" xmlns:cx4="http://schemas.microsoft.com/office/drawing/2016/5/10/chartex" xmlns:cx3="http://schemas.microsoft.com/office/drawing/2016/5/9/chartex" xmlns:cx2="http://schemas.microsoft.com/office/drawing/2015/10/21/chartex" xmlns:cx1="http://schemas.microsoft.com/office/drawing/2015/9/8/chartex" xmlns:cx="http://schemas.microsoft.com/office/drawing/2014/chartex">
+                <mc:Fallback xmlns:cx="http://schemas.microsoft.com/office/drawing/2014/chartex" xmlns:cx1="http://schemas.microsoft.com/office/drawing/2015/9/8/chartex" xmlns:cx2="http://schemas.microsoft.com/office/drawing/2015/10/21/chartex" xmlns:cx3="http://schemas.microsoft.com/office/drawing/2016/5/9/chartex" xmlns:cx4="http://schemas.microsoft.com/office/drawing/2016/5/10/chartex" xmlns:cx5="http://schemas.microsoft.com/office/drawing/2016/5/11/chartex" xmlns:cx6="http://schemas.microsoft.com/office/drawing/2016/5/12/chartex" xmlns:cx7="http://schemas.microsoft.com/office/drawing/2016/5/13/chartex" xmlns:cx8="http://schemas.microsoft.com/office/drawing/2016/5/14/chartex" xmlns:aink="http://schemas.microsoft.com/office/drawing/2016/ink" xmlns:am3d="http://schemas.microsoft.com/office/drawing/2017/model3d" xmlns:w16se="http://schemas.microsoft.com/office/word/2015/wordml/symex">
                   <w:pict>
                     <v:rect w14:anchorId="3997FBB3" id="Retângulo 41" o:spid="_x0000_s1026" style="position:absolute;margin-left:.2pt;margin-top:.35pt;width:22pt;height:11.8pt;z-index:251692032;visibility:visible;mso-wrap-style:square;mso-wrap-distance-left:9pt;mso-wrap-distance-top:0;mso-wrap-distance-right:9pt;mso-wrap-distance-bottom:0;mso-position-horizontal:absolute;mso-position-horizontal-relative:text;mso-position-vertical:absolute;mso-position-vertical-relative:text;v-text-anchor:middle" o:gfxdata="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" fillcolor="black [3213]" strokecolor="black [3213]" strokeweight="1pt"/>
                   </w:pict>
@@ -7690,7 +7678,7 @@
                     </wp:anchor>
                   </w:drawing>
                 </mc:Choice>
-                <mc:Fallback xmlns:w16se="http://schemas.microsoft.com/office/word/2015/wordml/symex" xmlns:am3d="http://schemas.microsoft.com/office/drawing/2017/model3d" xmlns:aink="http://schemas.microsoft.com/office/drawing/2016/ink" xmlns:cx8="http://schemas.microsoft.com/office/drawing/2016/5/14/chartex" xmlns:cx7="http://schemas.microsoft.com/office/drawing/2016/5/13/chartex" xmlns:cx6="http://schemas.microsoft.com/office/drawing/2016/5/12/chartex" xmlns:cx5="http://schemas.microsoft.com/office/drawing/2016/5/11/chartex" xmlns:cx4="http://schemas.microsoft.com/office/drawing/2016/5/10/chartex" xmlns:cx3="http://schemas.microsoft.com/office/drawing/2016/5/9/chartex" xmlns:cx2="http://schemas.microsoft.com/office/drawing/2015/10/21/chartex" xmlns:cx1="http://schemas.microsoft.com/office/drawing/2015/9/8/chartex" xmlns:cx="http://schemas.microsoft.com/office/drawing/2014/chartex">
+                <mc:Fallback xmlns:cx="http://schemas.microsoft.com/office/drawing/2014/chartex" xmlns:cx1="http://schemas.microsoft.com/office/drawing/2015/9/8/chartex" xmlns:cx2="http://schemas.microsoft.com/office/drawing/2015/10/21/chartex" xmlns:cx3="http://schemas.microsoft.com/office/drawing/2016/5/9/chartex" xmlns:cx4="http://schemas.microsoft.com/office/drawing/2016/5/10/chartex" xmlns:cx5="http://schemas.microsoft.com/office/drawing/2016/5/11/chartex" xmlns:cx6="http://schemas.microsoft.com/office/drawing/2016/5/12/chartex" xmlns:cx7="http://schemas.microsoft.com/office/drawing/2016/5/13/chartex" xmlns:cx8="http://schemas.microsoft.com/office/drawing/2016/5/14/chartex" xmlns:aink="http://schemas.microsoft.com/office/drawing/2016/ink" xmlns:am3d="http://schemas.microsoft.com/office/drawing/2017/model3d" xmlns:w16se="http://schemas.microsoft.com/office/word/2015/wordml/symex">
                   <w:pict>
                     <v:rect w14:anchorId="5E9434FE" id="Retângulo 49" o:spid="_x0000_s1026" style="position:absolute;margin-left:.25pt;margin-top:.35pt;width:22pt;height:11.8pt;z-index:251694080;visibility:visible;mso-wrap-style:square;mso-wrap-distance-left:9pt;mso-wrap-distance-top:0;mso-wrap-distance-right:9pt;mso-wrap-distance-bottom:0;mso-position-horizontal:absolute;mso-position-horizontal-relative:text;mso-position-vertical:absolute;mso-position-vertical-relative:text;v-text-anchor:middle" o:gfxdata="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" fillcolor="#e5e5e5" strokecolor="#e5e5e5" strokeweight="1pt"/>
                   </w:pict>
@@ -7827,7 +7815,7 @@
                     </wp:anchor>
                   </w:drawing>
                 </mc:Choice>
-                <mc:Fallback xmlns:w16se="http://schemas.microsoft.com/office/word/2015/wordml/symex" xmlns:am3d="http://schemas.microsoft.com/office/drawing/2017/model3d" xmlns:aink="http://schemas.microsoft.com/office/drawing/2016/ink" xmlns:cx8="http://schemas.microsoft.com/office/drawing/2016/5/14/chartex" xmlns:cx7="http://schemas.microsoft.com/office/drawing/2016/5/13/chartex" xmlns:cx6="http://schemas.microsoft.com/office/drawing/2016/5/12/chartex" xmlns:cx5="http://schemas.microsoft.com/office/drawing/2016/5/11/chartex" xmlns:cx4="http://schemas.microsoft.com/office/drawing/2016/5/10/chartex" xmlns:cx3="http://schemas.microsoft.com/office/drawing/2016/5/9/chartex" xmlns:cx2="http://schemas.microsoft.com/office/drawing/2015/10/21/chartex" xmlns:cx1="http://schemas.microsoft.com/office/drawing/2015/9/8/chartex" xmlns:cx="http://schemas.microsoft.com/office/drawing/2014/chartex">
+                <mc:Fallback xmlns:cx="http://schemas.microsoft.com/office/drawing/2014/chartex" xmlns:cx1="http://schemas.microsoft.com/office/drawing/2015/9/8/chartex" xmlns:cx2="http://schemas.microsoft.com/office/drawing/2015/10/21/chartex" xmlns:cx3="http://schemas.microsoft.com/office/drawing/2016/5/9/chartex" xmlns:cx4="http://schemas.microsoft.com/office/drawing/2016/5/10/chartex" xmlns:cx5="http://schemas.microsoft.com/office/drawing/2016/5/11/chartex" xmlns:cx6="http://schemas.microsoft.com/office/drawing/2016/5/12/chartex" xmlns:cx7="http://schemas.microsoft.com/office/drawing/2016/5/13/chartex" xmlns:cx8="http://schemas.microsoft.com/office/drawing/2016/5/14/chartex" xmlns:aink="http://schemas.microsoft.com/office/drawing/2016/ink" xmlns:am3d="http://schemas.microsoft.com/office/drawing/2017/model3d" xmlns:w16se="http://schemas.microsoft.com/office/word/2015/wordml/symex">
                   <w:pict>
                     <v:rect w14:anchorId="56DE763F" id="Retângulo 50" o:spid="_x0000_s1026" style="position:absolute;margin-left:.05pt;margin-top:.4pt;width:22pt;height:11.8pt;z-index:251696128;visibility:visible;mso-wrap-style:square;mso-wrap-distance-left:9pt;mso-wrap-distance-top:0;mso-wrap-distance-right:9pt;mso-wrap-distance-bottom:0;mso-position-horizontal:absolute;mso-position-horizontal-relative:text;mso-position-vertical:absolute;mso-position-vertical-relative:text;v-text-anchor:middle" o:gfxdata="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" fillcolor="#454545" strokecolor="#454545" strokeweight="1pt"/>
                   </w:pict>
@@ -7854,6 +7842,20 @@
                 <w:sz w:val="20"/>
               </w:rPr>
             </w:pPr>
+            <w:r>
+              <w:rPr>
+                <w:rFonts w:ascii="Consolas" w:hAnsi="Consolas"/>
+                <w:sz w:val="20"/>
+              </w:rPr>
+              <w:t>#</w:t>
+            </w:r>
+            <w:r>
+              <w:rPr>
+                <w:rFonts w:ascii="Consolas" w:hAnsi="Consolas"/>
+                <w:sz w:val="20"/>
+              </w:rPr>
+              <w:t>213140</w:t>
+            </w:r>
           </w:p>
         </w:tc>
         <w:tc>
@@ -7876,6 +7878,85 @@
                 <w:lang w:eastAsia="en-CA"/>
               </w:rPr>
             </w:pPr>
+            <w:r>
+              <w:rPr>
+                <w:rFonts w:ascii="Consolas" w:hAnsi="Consolas"/>
+                <w:noProof/>
+                <w:sz w:val="20"/>
+                <w:lang w:eastAsia="en-CA"/>
+              </w:rPr>
+              <mc:AlternateContent>
+                <mc:Choice Requires="wps">
+                  <w:drawing>
+                    <wp:anchor distT="0" distB="0" distL="114300" distR="114300" simplePos="0" relativeHeight="251698176" behindDoc="0" locked="0" layoutInCell="1" allowOverlap="1" wp14:anchorId="2BEAEF29" wp14:editId="6EE5C0CC">
+                      <wp:simplePos x="0" y="0"/>
+                      <wp:positionH relativeFrom="column">
+                        <wp:posOffset>-1905</wp:posOffset>
+                      </wp:positionH>
+                      <wp:positionV relativeFrom="paragraph">
+                        <wp:posOffset>36195</wp:posOffset>
+                      </wp:positionV>
+                      <wp:extent cx="279400" cy="149860"/>
+                      <wp:effectExtent l="0" t="0" r="25400" b="21590"/>
+                      <wp:wrapNone/>
+                      <wp:docPr id="33" name="Retângulo 33"/>
+                      <wp:cNvGraphicFramePr/>
+                      <a:graphic xmlns:a="http://schemas.openxmlformats.org/drawingml/2006/main">
+                        <a:graphicData uri="http://schemas.microsoft.com/office/word/2010/wordprocessingShape">
+                          <wps:wsp>
+                            <wps:cNvSpPr/>
+                            <wps:spPr>
+                              <a:xfrm>
+                                <a:off x="0" y="0"/>
+                                <a:ext cx="279400" cy="149860"/>
+                              </a:xfrm>
+                              <a:prstGeom prst="rect">
+                                <a:avLst/>
+                              </a:prstGeom>
+                              <a:solidFill>
+                                <a:srgbClr val="213140"/>
+                              </a:solidFill>
+                              <a:ln>
+                                <a:solidFill>
+                                  <a:srgbClr val="71A4D6"/>
+                                </a:solidFill>
+                              </a:ln>
+                            </wps:spPr>
+                            <wps:style>
+                              <a:lnRef idx="2">
+                                <a:schemeClr val="accent1">
+                                  <a:shade val="50000"/>
+                                </a:schemeClr>
+                              </a:lnRef>
+                              <a:fillRef idx="1">
+                                <a:schemeClr val="accent1"/>
+                              </a:fillRef>
+                              <a:effectRef idx="0">
+                                <a:schemeClr val="accent1"/>
+                              </a:effectRef>
+                              <a:fontRef idx="minor">
+                                <a:schemeClr val="lt1"/>
+                              </a:fontRef>
+                            </wps:style>
+                            <wps:bodyPr rot="0" spcFirstLastPara="0" vertOverflow="overflow" horzOverflow="overflow" vert="horz" wrap="square" lIns="91440" tIns="45720" rIns="91440" bIns="45720" numCol="1" spcCol="0" rtlCol="0" fromWordArt="0" anchor="ctr" anchorCtr="0" forceAA="0" compatLnSpc="1">
+                              <a:prstTxWarp prst="textNoShape">
+                                <a:avLst/>
+                              </a:prstTxWarp>
+                              <a:noAutofit/>
+                            </wps:bodyPr>
+                          </wps:wsp>
+                        </a:graphicData>
+                      </a:graphic>
+                    </wp:anchor>
+                  </w:drawing>
+                </mc:Choice>
+                <mc:Fallback>
+                  <w:pict>
+                    <v:rect w14:anchorId="10F4E7E9" id="Retângulo 33" o:spid="_x0000_s1026" style="position:absolute;margin-left:-.15pt;margin-top:2.85pt;width:22pt;height:11.8pt;z-index:251698176;visibility:visible;mso-wrap-style:square;mso-wrap-distance-left:9pt;mso-wrap-distance-top:0;mso-wrap-distance-right:9pt;mso-wrap-distance-bottom:0;mso-position-horizontal:absolute;mso-position-horizontal-relative:text;mso-position-vertical:absolute;mso-position-vertical-relative:text;v-text-anchor:middle" o:gfxdata="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" fillcolor="#213140" strokecolor="#71a4d6" strokeweight="1pt"/>
+                  </w:pict>
+                </mc:Fallback>
+              </mc:AlternateContent>
+            </w:r>
           </w:p>
         </w:tc>
         <w:tc>
@@ -7922,7 +8003,15 @@
         </w:tc>
       </w:tr>
     </w:tbl>
-    <w:p/>
+    <w:p>
+      <w:pPr>
+        <w:rPr>
+          <w:u w:val="single"/>
+        </w:rPr>
+      </w:pPr>
+      <w:bookmarkStart w:id="20" w:name="_GoBack"/>
+      <w:bookmarkEnd w:id="20"/>
+    </w:p>
     <w:p/>
     <w:p/>
     <w:p>
@@ -8480,7 +8569,7 @@
             </wp:anchor>
           </w:drawing>
         </mc:Choice>
-        <mc:Fallback xmlns:w16se="http://schemas.microsoft.com/office/word/2015/wordml/symex" xmlns:am3d="http://schemas.microsoft.com/office/drawing/2017/model3d" xmlns:aink="http://schemas.microsoft.com/office/drawing/2016/ink" xmlns:cx8="http://schemas.microsoft.com/office/drawing/2016/5/14/chartex" xmlns:cx7="http://schemas.microsoft.com/office/drawing/2016/5/13/chartex" xmlns:cx6="http://schemas.microsoft.com/office/drawing/2016/5/12/chartex" xmlns:cx5="http://schemas.microsoft.com/office/drawing/2016/5/11/chartex" xmlns:cx4="http://schemas.microsoft.com/office/drawing/2016/5/10/chartex" xmlns:cx3="http://schemas.microsoft.com/office/drawing/2016/5/9/chartex" xmlns:cx2="http://schemas.microsoft.com/office/drawing/2015/10/21/chartex" xmlns:cx1="http://schemas.microsoft.com/office/drawing/2015/9/8/chartex" xmlns:cx="http://schemas.microsoft.com/office/drawing/2014/chartex">
+        <mc:Fallback xmlns:cx="http://schemas.microsoft.com/office/drawing/2014/chartex" xmlns:cx1="http://schemas.microsoft.com/office/drawing/2015/9/8/chartex" xmlns:cx2="http://schemas.microsoft.com/office/drawing/2015/10/21/chartex" xmlns:cx3="http://schemas.microsoft.com/office/drawing/2016/5/9/chartex" xmlns:cx4="http://schemas.microsoft.com/office/drawing/2016/5/10/chartex" xmlns:cx5="http://schemas.microsoft.com/office/drawing/2016/5/11/chartex" xmlns:cx6="http://schemas.microsoft.com/office/drawing/2016/5/12/chartex" xmlns:cx7="http://schemas.microsoft.com/office/drawing/2016/5/13/chartex" xmlns:cx8="http://schemas.microsoft.com/office/drawing/2016/5/14/chartex" xmlns:aink="http://schemas.microsoft.com/office/drawing/2016/ink" xmlns:am3d="http://schemas.microsoft.com/office/drawing/2017/model3d" xmlns:w16se="http://schemas.microsoft.com/office/word/2015/wordml/symex">
           <w:pict>
             <v:rect id="Retângulo 197" o:spid="_x0000_s1057" style="position:absolute;margin-left:0;margin-top:0;width:468.5pt;height:21.3pt;z-index:-251657216;visibility:visible;mso-wrap-style:square;mso-width-percent:1000;mso-height-percent:27;mso-top-percent:45;mso-wrap-distance-left:9.35pt;mso-wrap-distance-top:0;mso-wrap-distance-right:9.35pt;mso-wrap-distance-bottom:0;mso-position-horizontal:center;mso-position-horizontal-relative:margin;mso-position-vertical-relative:page;mso-width-percent:1000;mso-height-percent:27;mso-top-percent:45;mso-width-relative:margin;mso-height-relative:page;v-text-anchor:middle" o:gfxdata="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" o:allowoverlap="f" fillcolor="#5b9bd5 [3204]" stroked="f" strokeweight="1pt">
               <v:textbox style="mso-fit-shape-to-text:t">
@@ -9983,7 +10072,7 @@
 </file>
 
 <file path=customXml/itemProps2.xml><?xml version="1.0" encoding="utf-8"?>
-<ds:datastoreItem xmlns:ds="http://schemas.openxmlformats.org/officeDocument/2006/customXml" ds:itemID="{1391161A-3488-4028-8E82-821F3676DBDE}">
+<ds:datastoreItem xmlns:ds="http://schemas.openxmlformats.org/officeDocument/2006/customXml" ds:itemID="{A0995CAA-DC9E-47CA-9F41-6F10A07059C0}">
   <ds:schemaRefs>
     <ds:schemaRef ds:uri="http://schemas.openxmlformats.org/officeDocument/2006/bibliography"/>
   </ds:schemaRefs>

</xml_diff>

<commit_message>
Wireframes Created for all pages
</commit_message>
<xml_diff>
--- a/Comp229-TeamAssign/Documents/ProjectDocumentation.docx
+++ b/Comp229-TeamAssign/Documents/ProjectDocumentation.docx
@@ -3603,19 +3603,19 @@
             </mc:AlternateContent>
           </w:r>
         </w:p>
+        <w:bookmarkStart w:id="0" w:name="_Toc500863208"/>
+        <w:bookmarkStart w:id="1" w:name="_Toc500863372"/>
+        <w:bookmarkStart w:id="2" w:name="_Toc500867627"/>
+        <w:bookmarkStart w:id="3" w:name="_Toc500877902"/>
+        <w:bookmarkStart w:id="4" w:name="_Toc500877932"/>
+        <w:bookmarkStart w:id="5" w:name="_Toc500878144"/>
+        <w:bookmarkStart w:id="6" w:name="_Toc501386058"/>
+        <w:bookmarkStart w:id="7" w:name="_Toc501386994"/>
+        <w:bookmarkStart w:id="8" w:name="_Toc501392213"/>
         <w:p>
           <w:pPr>
             <w:pStyle w:val="Heading1"/>
           </w:pPr>
-          <w:bookmarkStart w:id="0" w:name="_Toc500863208"/>
-          <w:bookmarkStart w:id="1" w:name="_Toc500863372"/>
-          <w:bookmarkStart w:id="2" w:name="_Toc500867627"/>
-          <w:bookmarkStart w:id="3" w:name="_Toc500877902"/>
-          <w:bookmarkStart w:id="4" w:name="_Toc500877932"/>
-          <w:bookmarkStart w:id="5" w:name="_Toc500878144"/>
-          <w:bookmarkStart w:id="6" w:name="_Toc501386058"/>
-          <w:bookmarkStart w:id="7" w:name="_Toc501386994"/>
-          <w:bookmarkStart w:id="8" w:name="_Toc501392213"/>
           <w:r>
             <w:rPr>
               <w:noProof/>
@@ -6693,54 +6693,52 @@
           </wp:inline>
         </w:drawing>
       </w:r>
-      <w:bookmarkStart w:id="17" w:name="_GoBack"/>
+    </w:p>
+    <w:p>
+      <w:pPr>
+        <w:pStyle w:val="Heading1"/>
+      </w:pPr>
+    </w:p>
+    <w:p>
+      <w:pPr>
+        <w:pStyle w:val="Heading1"/>
+      </w:pPr>
+      <w:bookmarkStart w:id="17" w:name="_Toc501392222"/>
+      <w:r>
+        <w:t>Typography and Colour</w:t>
+      </w:r>
+      <w:r>
+        <w:t>s</w:t>
+      </w:r>
       <w:bookmarkEnd w:id="17"/>
     </w:p>
     <w:p>
       <w:pPr>
-        <w:pStyle w:val="Heading1"/>
-      </w:pPr>
-    </w:p>
-    <w:p>
-      <w:pPr>
-        <w:pStyle w:val="Heading1"/>
-      </w:pPr>
-      <w:bookmarkStart w:id="18" w:name="_Toc501392222"/>
-      <w:r>
-        <w:t>Typography and Colour</w:t>
+        <w:pStyle w:val="Heading2"/>
+      </w:pPr>
+      <w:bookmarkStart w:id="18" w:name="_Toc501392223"/>
+      <w:r>
+        <w:t>Typography</w:t>
+      </w:r>
+      <w:bookmarkEnd w:id="18"/>
+    </w:p>
+    <w:p>
+      <w:r>
+        <w:t>Calibri</w:t>
+      </w:r>
+    </w:p>
+    <w:p>
+      <w:pPr>
+        <w:pStyle w:val="Heading2"/>
+      </w:pPr>
+      <w:bookmarkStart w:id="19" w:name="_Toc501392224"/>
+      <w:r>
+        <w:t>Colour</w:t>
       </w:r>
       <w:r>
         <w:t>s</w:t>
       </w:r>
-      <w:bookmarkEnd w:id="18"/>
-    </w:p>
-    <w:p>
-      <w:pPr>
-        <w:pStyle w:val="Heading2"/>
-      </w:pPr>
-      <w:bookmarkStart w:id="19" w:name="_Toc501392223"/>
-      <w:r>
-        <w:t>Typography</w:t>
-      </w:r>
       <w:bookmarkEnd w:id="19"/>
-    </w:p>
-    <w:p>
-      <w:r>
-        <w:t>Calibri</w:t>
-      </w:r>
-    </w:p>
-    <w:p>
-      <w:pPr>
-        <w:pStyle w:val="Heading2"/>
-      </w:pPr>
-      <w:bookmarkStart w:id="20" w:name="_Toc501392224"/>
-      <w:r>
-        <w:t>Colour</w:t>
-      </w:r>
-      <w:r>
-        <w:t>s</w:t>
-      </w:r>
-      <w:bookmarkEnd w:id="20"/>
     </w:p>
     <w:tbl>
       <w:tblPr>
@@ -6790,18 +6788,8 @@
                 <w:b w:val="0"/>
                 <w:sz w:val="20"/>
               </w:rPr>
-              <w:t>#</w:t>
-            </w:r>
-            <w:proofErr w:type="spellStart"/>
-            <w:r>
-              <w:rPr>
-                <w:rFonts w:ascii="Consolas" w:hAnsi="Consolas"/>
-                <w:b w:val="0"/>
-                <w:sz w:val="20"/>
-              </w:rPr>
-              <w:t>ffffff</w:t>
-            </w:r>
-            <w:proofErr w:type="spellEnd"/>
+              <w:t>#ffffff</w:t>
+            </w:r>
           </w:p>
         </w:tc>
         <w:tc>
@@ -8131,43 +8119,36 @@
         <w:t xml:space="preserve"> </w:t>
       </w:r>
     </w:p>
-    <w:p/>
     <w:p>
       <w:pPr>
         <w:rPr>
           <w:u w:val="single"/>
         </w:rPr>
       </w:pPr>
+    </w:p>
+    <w:p>
+      <w:pPr>
+        <w:pStyle w:val="Heading1"/>
+      </w:pPr>
+      <w:bookmarkStart w:id="20" w:name="_Toc501392225"/>
       <w:r>
         <w:lastRenderedPageBreak/>
-        <w:t xml:space="preserve"> </w:t>
-      </w:r>
-      <w:r>
-        <w:t xml:space="preserve"> </w:t>
-      </w:r>
-    </w:p>
-    <w:p>
-      <w:pPr>
-        <w:pStyle w:val="Heading1"/>
-      </w:pPr>
-      <w:bookmarkStart w:id="21" w:name="_Toc501392225"/>
-      <w:r>
         <w:t>Wireframes</w:t>
       </w:r>
+      <w:bookmarkEnd w:id="20"/>
+    </w:p>
+    <w:p>
+      <w:pPr>
+        <w:pStyle w:val="Heading2"/>
+      </w:pPr>
+      <w:bookmarkStart w:id="21" w:name="_Toc501392226"/>
+      <w:r>
+        <w:t>Front</w:t>
+      </w:r>
+      <w:r>
+        <w:t xml:space="preserve"> Page</w:t>
+      </w:r>
       <w:bookmarkEnd w:id="21"/>
-    </w:p>
-    <w:p>
-      <w:pPr>
-        <w:pStyle w:val="Heading2"/>
-      </w:pPr>
-      <w:bookmarkStart w:id="22" w:name="_Toc501392226"/>
-      <w:r>
-        <w:t>Front</w:t>
-      </w:r>
-      <w:r>
-        <w:t xml:space="preserve"> Page</w:t>
-      </w:r>
-      <w:bookmarkEnd w:id="22"/>
     </w:p>
     <w:p>
       <w:r>
@@ -8227,14 +8208,213 @@
     </w:p>
     <w:p>
       <w:pPr>
+        <w:pStyle w:val="Heading2"/>
+      </w:pPr>
+      <w:r>
+        <w:t>BookDetail</w:t>
+      </w:r>
+      <w:r>
+        <w:t xml:space="preserve"> Page</w:t>
+      </w:r>
+    </w:p>
+    <w:p>
+      <w:r>
+        <w:rPr>
+          <w:noProof/>
+        </w:rPr>
+        <w:drawing>
+          <wp:inline distT="0" distB="0" distL="0" distR="0" wp14:anchorId="6B61C1CD" wp14:editId="3B261A32">
+            <wp:extent cx="5518150" cy="3308350"/>
+            <wp:effectExtent l="0" t="0" r="6350" b="6350"/>
+            <wp:docPr id="33" name="Picture 33"/>
+            <wp:cNvGraphicFramePr>
+              <a:graphicFrameLocks xmlns:a="http://schemas.openxmlformats.org/drawingml/2006/main" noChangeAspect="1"/>
+            </wp:cNvGraphicFramePr>
+            <a:graphic xmlns:a="http://schemas.openxmlformats.org/drawingml/2006/main">
+              <a:graphicData uri="http://schemas.openxmlformats.org/drawingml/2006/picture">
+                <pic:pic xmlns:pic="http://schemas.openxmlformats.org/drawingml/2006/picture">
+                  <pic:nvPicPr>
+                    <pic:cNvPr id="1" name=""/>
+                    <pic:cNvPicPr/>
+                  </pic:nvPicPr>
+                  <pic:blipFill rotWithShape="1">
+                    <a:blip r:embed="rId15"/>
+                    <a:srcRect l="9165" t="15207" r="28943" b="12021"/>
+                    <a:stretch/>
+                  </pic:blipFill>
+                  <pic:spPr bwMode="auto">
+                    <a:xfrm>
+                      <a:off x="0" y="0"/>
+                      <a:ext cx="5518150" cy="3308350"/>
+                    </a:xfrm>
+                    <a:prstGeom prst="rect">
+                      <a:avLst/>
+                    </a:prstGeom>
+                    <a:ln>
+                      <a:noFill/>
+                    </a:ln>
+                    <a:extLst>
+                      <a:ext uri="{53640926-AAD7-44D8-BBD7-CCE9431645EC}">
+                        <a14:shadowObscured xmlns:a14="http://schemas.microsoft.com/office/drawing/2010/main"/>
+                      </a:ext>
+                    </a:extLst>
+                  </pic:spPr>
+                </pic:pic>
+              </a:graphicData>
+            </a:graphic>
+          </wp:inline>
+        </w:drawing>
+      </w:r>
+    </w:p>
+    <w:p>
+      <w:pPr>
+        <w:pStyle w:val="Heading2"/>
+      </w:pPr>
+      <w:bookmarkStart w:id="22" w:name="_Toc501392227"/>
+      <w:r>
+        <w:lastRenderedPageBreak/>
+        <w:t>Login</w:t>
+      </w:r>
+      <w:r>
+        <w:t xml:space="preserve"> Page</w:t>
+      </w:r>
+    </w:p>
+    <w:p>
+      <w:pPr>
         <w:pStyle w:val="Heading1"/>
       </w:pPr>
-      <w:bookmarkStart w:id="23" w:name="_Toc501392227"/>
+      <w:r>
+        <w:rPr>
+          <w:noProof/>
+        </w:rPr>
+        <w:drawing>
+          <wp:inline distT="0" distB="0" distL="0" distR="0" wp14:anchorId="3EA56DCA" wp14:editId="3296F363">
+            <wp:extent cx="5619750" cy="3181350"/>
+            <wp:effectExtent l="0" t="0" r="0" b="0"/>
+            <wp:docPr id="45" name="Picture 45"/>
+            <wp:cNvGraphicFramePr>
+              <a:graphicFrameLocks xmlns:a="http://schemas.openxmlformats.org/drawingml/2006/main" noChangeAspect="1"/>
+            </wp:cNvGraphicFramePr>
+            <a:graphic xmlns:a="http://schemas.openxmlformats.org/drawingml/2006/main">
+              <a:graphicData uri="http://schemas.openxmlformats.org/drawingml/2006/picture">
+                <pic:pic xmlns:pic="http://schemas.openxmlformats.org/drawingml/2006/picture">
+                  <pic:nvPicPr>
+                    <pic:cNvPr id="1" name=""/>
+                    <pic:cNvPicPr/>
+                  </pic:nvPicPr>
+                  <pic:blipFill rotWithShape="1">
+                    <a:blip r:embed="rId16"/>
+                    <a:srcRect l="9165" t="15388" r="27811" b="10935"/>
+                    <a:stretch/>
+                  </pic:blipFill>
+                  <pic:spPr bwMode="auto">
+                    <a:xfrm>
+                      <a:off x="0" y="0"/>
+                      <a:ext cx="5619750" cy="3181350"/>
+                    </a:xfrm>
+                    <a:prstGeom prst="rect">
+                      <a:avLst/>
+                    </a:prstGeom>
+                    <a:ln>
+                      <a:noFill/>
+                    </a:ln>
+                    <a:extLst>
+                      <a:ext uri="{53640926-AAD7-44D8-BBD7-CCE9431645EC}">
+                        <a14:shadowObscured xmlns:a14="http://schemas.microsoft.com/office/drawing/2010/main"/>
+                      </a:ext>
+                    </a:extLst>
+                  </pic:spPr>
+                </pic:pic>
+              </a:graphicData>
+            </a:graphic>
+          </wp:inline>
+        </w:drawing>
+      </w:r>
+    </w:p>
+    <w:p>
+      <w:pPr>
+        <w:pStyle w:val="Heading2"/>
+      </w:pPr>
+    </w:p>
+    <w:p>
+      <w:pPr>
+        <w:pStyle w:val="Heading2"/>
+      </w:pPr>
+      <w:r>
+        <w:t>Register</w:t>
+      </w:r>
+      <w:r>
+        <w:t xml:space="preserve"> Page</w:t>
+      </w:r>
+    </w:p>
+    <w:p>
+      <w:pPr>
+        <w:pStyle w:val="Heading1"/>
+      </w:pPr>
+      <w:r>
+        <w:rPr>
+          <w:noProof/>
+        </w:rPr>
+        <w:drawing>
+          <wp:inline distT="0" distB="0" distL="0" distR="0" wp14:anchorId="312587E6" wp14:editId="3452E8AC">
+            <wp:extent cx="5588000" cy="3181350"/>
+            <wp:effectExtent l="0" t="0" r="0" b="0"/>
+            <wp:docPr id="44" name="Picture 44"/>
+            <wp:cNvGraphicFramePr>
+              <a:graphicFrameLocks xmlns:a="http://schemas.openxmlformats.org/drawingml/2006/main" noChangeAspect="1"/>
+            </wp:cNvGraphicFramePr>
+            <a:graphic xmlns:a="http://schemas.openxmlformats.org/drawingml/2006/main">
+              <a:graphicData uri="http://schemas.openxmlformats.org/drawingml/2006/picture">
+                <pic:pic xmlns:pic="http://schemas.openxmlformats.org/drawingml/2006/picture">
+                  <pic:nvPicPr>
+                    <pic:cNvPr id="1" name=""/>
+                    <pic:cNvPicPr/>
+                  </pic:nvPicPr>
+                  <pic:blipFill rotWithShape="1">
+                    <a:blip r:embed="rId17"/>
+                    <a:srcRect l="9844" t="15206" r="28265" b="10572"/>
+                    <a:stretch/>
+                  </pic:blipFill>
+                  <pic:spPr bwMode="auto">
+                    <a:xfrm>
+                      <a:off x="0" y="0"/>
+                      <a:ext cx="5588000" cy="3181350"/>
+                    </a:xfrm>
+                    <a:prstGeom prst="rect">
+                      <a:avLst/>
+                    </a:prstGeom>
+                    <a:ln>
+                      <a:noFill/>
+                    </a:ln>
+                    <a:extLst>
+                      <a:ext uri="{53640926-AAD7-44D8-BBD7-CCE9431645EC}">
+                        <a14:shadowObscured xmlns:a14="http://schemas.microsoft.com/office/drawing/2010/main"/>
+                      </a:ext>
+                    </a:extLst>
+                  </pic:spPr>
+                </pic:pic>
+              </a:graphicData>
+            </a:graphic>
+          </wp:inline>
+        </w:drawing>
+      </w:r>
+    </w:p>
+    <w:p>
+      <w:pPr>
+        <w:pStyle w:val="Heading1"/>
+      </w:pPr>
+      <w:bookmarkStart w:id="23" w:name="_GoBack"/>
+      <w:bookmarkEnd w:id="23"/>
+    </w:p>
+    <w:p>
+      <w:pPr>
+        <w:pStyle w:val="Heading1"/>
+      </w:pPr>
       <w:r>
         <w:lastRenderedPageBreak/>
         <w:t>Capture Section</w:t>
       </w:r>
-      <w:bookmarkEnd w:id="23"/>
+      <w:bookmarkEnd w:id="22"/>
     </w:p>
     <w:p>
       <w:pPr>
@@ -8268,7 +8448,7 @@
                     <pic:cNvPicPr/>
                   </pic:nvPicPr>
                   <pic:blipFill>
-                    <a:blip r:embed="rId15"/>
+                    <a:blip r:embed="rId18"/>
                     <a:stretch>
                       <a:fillRect/>
                     </a:stretch>
@@ -8316,7 +8496,7 @@
                     <pic:cNvPicPr/>
                   </pic:nvPicPr>
                   <pic:blipFill>
-                    <a:blip r:embed="rId16"/>
+                    <a:blip r:embed="rId19"/>
                     <a:stretch>
                       <a:fillRect/>
                     </a:stretch>
@@ -8338,8 +8518,8 @@
       </w:r>
     </w:p>
     <w:sectPr>
-      <w:headerReference w:type="default" r:id="rId17"/>
-      <w:footerReference w:type="default" r:id="rId18"/>
+      <w:headerReference w:type="default" r:id="rId20"/>
+      <w:footerReference w:type="default" r:id="rId21"/>
       <w:pgSz w:w="12240" w:h="15840"/>
       <w:pgMar w:top="1417" w:right="1701" w:bottom="1417" w:left="1701" w:header="708" w:footer="708" w:gutter="0"/>
       <w:pgNumType w:start="0"/>
@@ -8514,7 +8694,7 @@
               <w:szCs w:val="18"/>
               <w:lang w:val="pt-BR"/>
             </w:rPr>
-            <w:t>6</w:t>
+            <w:t>9</w:t>
           </w:r>
           <w:r>
             <w:rPr>
@@ -9170,6 +9350,7 @@
     <w:lsdException w:name="HTML Sample" w:semiHidden="1" w:unhideWhenUsed="1"/>
     <w:lsdException w:name="HTML Typewriter" w:semiHidden="1" w:unhideWhenUsed="1"/>
     <w:lsdException w:name="HTML Variable" w:semiHidden="1" w:unhideWhenUsed="1"/>
+    <w:lsdException w:name="Normal Table" w:semiHidden="1" w:unhideWhenUsed="1"/>
     <w:lsdException w:name="annotation subject" w:semiHidden="1" w:unhideWhenUsed="1"/>
     <w:lsdException w:name="No List" w:semiHidden="1" w:unhideWhenUsed="1"/>
     <w:lsdException w:name="Outline List 1" w:semiHidden="1" w:unhideWhenUsed="1"/>
@@ -9213,8 +9394,10 @@
     <w:lsdException w:name="Table Elegant" w:semiHidden="1" w:unhideWhenUsed="1"/>
     <w:lsdException w:name="Table Professional" w:semiHidden="1" w:unhideWhenUsed="1"/>
     <w:lsdException w:name="Table Subtle 1" w:semiHidden="1" w:unhideWhenUsed="1"/>
+    <w:lsdException w:name="Table Subtle 2" w:semiHidden="1" w:unhideWhenUsed="1"/>
     <w:lsdException w:name="Table Web 1" w:semiHidden="1" w:unhideWhenUsed="1"/>
     <w:lsdException w:name="Table Web 2" w:semiHidden="1" w:unhideWhenUsed="1"/>
+    <w:lsdException w:name="Table Web 3" w:semiHidden="1" w:unhideWhenUsed="1"/>
     <w:lsdException w:name="Balloon Text" w:semiHidden="1" w:unhideWhenUsed="1"/>
     <w:lsdException w:name="Table Grid" w:uiPriority="39"/>
     <w:lsdException w:name="Table Theme" w:semiHidden="1" w:unhideWhenUsed="1"/>
@@ -10192,7 +10375,7 @@
 </file>
 
 <file path=customXml/itemProps2.xml><?xml version="1.0" encoding="utf-8"?>
-<ds:datastoreItem xmlns:ds="http://schemas.openxmlformats.org/officeDocument/2006/customXml" ds:itemID="{C7A28D63-3CAE-4281-8163-E93D36DFAA98}">
+<ds:datastoreItem xmlns:ds="http://schemas.openxmlformats.org/officeDocument/2006/customXml" ds:itemID="{F78335AA-9215-43EC-AC8C-B9A819475999}">
   <ds:schemaRefs>
     <ds:schemaRef ds:uri="http://schemas.openxmlformats.org/officeDocument/2006/bibliography"/>
   </ds:schemaRefs>

</xml_diff>

<commit_message>
Rental Procedure and Function created.
</commit_message>
<xml_diff>
--- a/Comp229-TeamAssign/Documents/ProjectDocumentation.docx
+++ b/Comp229-TeamAssign/Documents/ProjectDocumentation.docx
@@ -1,6 +1,6 @@
 
 <file path=word/document.xml><?xml version="1.0" encoding="utf-8"?>
-<w:document xmlns:wpc="http://schemas.microsoft.com/office/word/2010/wordprocessingCanvas" xmlns:cx="http://schemas.microsoft.com/office/drawing/2014/chartex" xmlns:cx1="http://schemas.microsoft.com/office/drawing/2015/9/8/chartex" xmlns:cx2="http://schemas.microsoft.com/office/drawing/2015/10/21/chartex" xmlns:cx3="http://schemas.microsoft.com/office/drawing/2016/5/9/chartex" xmlns:cx4="http://schemas.microsoft.com/office/drawing/2016/5/10/chartex" xmlns:cx5="http://schemas.microsoft.com/office/drawing/2016/5/11/chartex" xmlns:cx6="http://schemas.microsoft.com/office/drawing/2016/5/12/chartex" xmlns:cx7="http://schemas.microsoft.com/office/drawing/2016/5/13/chartex" xmlns:cx8="http://schemas.microsoft.com/office/drawing/2016/5/14/chartex" xmlns:mc="http://schemas.openxmlformats.org/markup-compatibility/2006" xmlns:aink="http://schemas.microsoft.com/office/drawing/2016/ink" xmlns:am3d="http://schemas.microsoft.com/office/drawing/2017/model3d" xmlns:o="urn:schemas-microsoft-com:office:office" xmlns:r="http://schemas.openxmlformats.org/officeDocument/2006/relationships" xmlns:m="http://schemas.openxmlformats.org/officeDocument/2006/math" xmlns:v="urn:schemas-microsoft-com:vml" xmlns:wp14="http://schemas.microsoft.com/office/word/2010/wordprocessingDrawing" xmlns:wp="http://schemas.openxmlformats.org/drawingml/2006/wordprocessingDrawing" xmlns:w10="urn:schemas-microsoft-com:office:word" xmlns:w="http://schemas.openxmlformats.org/wordprocessingml/2006/main" xmlns:w14="http://schemas.microsoft.com/office/word/2010/wordml" xmlns:w15="http://schemas.microsoft.com/office/word/2012/wordml" xmlns:w16se="http://schemas.microsoft.com/office/word/2015/wordml/symex" xmlns:wpg="http://schemas.microsoft.com/office/word/2010/wordprocessingGroup" xmlns:wpi="http://schemas.microsoft.com/office/word/2010/wordprocessingInk" xmlns:wne="http://schemas.microsoft.com/office/word/2006/wordml" xmlns:wps="http://schemas.microsoft.com/office/word/2010/wordprocessingShape" mc:Ignorable="w14 w15 w16se wp14">
+<w:document xmlns:wpc="http://schemas.microsoft.com/office/word/2010/wordprocessingCanvas" xmlns:mc="http://schemas.openxmlformats.org/markup-compatibility/2006" xmlns:o="urn:schemas-microsoft-com:office:office" xmlns:r="http://schemas.openxmlformats.org/officeDocument/2006/relationships" xmlns:m="http://schemas.openxmlformats.org/officeDocument/2006/math" xmlns:v="urn:schemas-microsoft-com:vml" xmlns:wp14="http://schemas.microsoft.com/office/word/2010/wordprocessingDrawing" xmlns:wp="http://schemas.openxmlformats.org/drawingml/2006/wordprocessingDrawing" xmlns:w10="urn:schemas-microsoft-com:office:word" xmlns:w="http://schemas.openxmlformats.org/wordprocessingml/2006/main" xmlns:w14="http://schemas.microsoft.com/office/word/2010/wordml" xmlns:w15="http://schemas.microsoft.com/office/word/2012/wordml" xmlns:wpg="http://schemas.microsoft.com/office/word/2010/wordprocessingGroup" xmlns:wpi="http://schemas.microsoft.com/office/word/2010/wordprocessingInk" xmlns:wne="http://schemas.microsoft.com/office/word/2006/wordml" xmlns:wps="http://schemas.microsoft.com/office/word/2010/wordprocessingShape" mc:Ignorable="w14 w15 wp14">
   <w:body>
     <w:sdt>
       <w:sdtPr>
@@ -21,7 +21,7 @@
       <w:sdtContent>
         <w:p>
           <w:pPr>
-            <w:pStyle w:val="NoSpacing"/>
+            <w:pStyle w:val="SemEspaamento"/>
           </w:pPr>
           <w:r>
             <w:rPr>
@@ -161,7 +161,7 @@
                                   <w:sdtContent>
                                     <w:p>
                                       <w:pPr>
-                                        <w:pStyle w:val="NoSpacing"/>
+                                        <w:pStyle w:val="SemEspaamento"/>
                                         <w:jc w:val="right"/>
                                         <w:rPr>
                                           <w:color w:val="FFFFFF" w:themeColor="background1"/>
@@ -3434,7 +3434,7 @@
                   </wp:anchor>
                 </w:drawing>
               </mc:Choice>
-              <mc:Fallback>
+              <mc:Fallback xmlns:w16se="http://schemas.microsoft.com/office/word/2015/wordml/symex" xmlns:am3d="http://schemas.microsoft.com/office/drawing/2017/model3d" xmlns:aink="http://schemas.microsoft.com/office/drawing/2016/ink" xmlns:cx8="http://schemas.microsoft.com/office/drawing/2016/5/14/chartex" xmlns:cx7="http://schemas.microsoft.com/office/drawing/2016/5/13/chartex" xmlns:cx6="http://schemas.microsoft.com/office/drawing/2016/5/12/chartex" xmlns:cx5="http://schemas.microsoft.com/office/drawing/2016/5/11/chartex" xmlns:cx4="http://schemas.microsoft.com/office/drawing/2016/5/10/chartex" xmlns:cx3="http://schemas.microsoft.com/office/drawing/2016/5/9/chartex" xmlns:cx2="http://schemas.microsoft.com/office/drawing/2015/10/21/chartex" xmlns:cx1="http://schemas.microsoft.com/office/drawing/2015/9/8/chartex" xmlns:cx="http://schemas.microsoft.com/office/drawing/2014/chartex">
                 <w:pict>
                   <v:group id="Grupo 2" o:spid="_x0000_s1026" style="position:absolute;margin-left:0;margin-top:0;width:172.8pt;height:718.55pt;z-index:-251657216;mso-width-percent:330;mso-height-percent:950;mso-left-percent:40;mso-position-horizontal-relative:page;mso-position-vertical:center;mso-position-vertical-relative:page;mso-width-percent:330;mso-height-percent:950;mso-left-percent:40" coordsize="21945,91257" o:gfxdata="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">
                     <v:rect id="Retângulo 3" o:spid="_x0000_s1027" style="position:absolute;width:1945;height:91257;visibility:visible;mso-wrap-style:square;v-text-anchor:middle" o:gfxdata="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" fillcolor="#44546a [3215]" stroked="f" strokeweight="1pt"/>
@@ -3614,7 +3614,7 @@
         <w:bookmarkStart w:id="8" w:name="_Toc501392213"/>
         <w:p>
           <w:pPr>
-            <w:pStyle w:val="Heading1"/>
+            <w:pStyle w:val="Ttulo1"/>
           </w:pPr>
           <w:r>
             <w:rPr>
@@ -3673,7 +3673,7 @@
                             <w:txbxContent>
                               <w:p>
                                 <w:pPr>
-                                  <w:pStyle w:val="NoSpacing"/>
+                                  <w:pStyle w:val="SemEspaamento"/>
                                   <w:rPr>
                                     <w:rFonts w:asciiTheme="majorHAnsi" w:eastAsiaTheme="majorEastAsia" w:hAnsiTheme="majorHAnsi" w:cstheme="majorBidi"/>
                                     <w:color w:val="262626" w:themeColor="text1" w:themeTint="D9"/>
@@ -3728,7 +3728,7 @@
                   </wp:anchor>
                 </w:drawing>
               </mc:Choice>
-              <mc:Fallback>
+              <mc:Fallback xmlns:w16se="http://schemas.microsoft.com/office/word/2015/wordml/symex" xmlns:am3d="http://schemas.microsoft.com/office/drawing/2017/model3d" xmlns:aink="http://schemas.microsoft.com/office/drawing/2016/ink" xmlns:cx8="http://schemas.microsoft.com/office/drawing/2016/5/14/chartex" xmlns:cx7="http://schemas.microsoft.com/office/drawing/2016/5/13/chartex" xmlns:cx6="http://schemas.microsoft.com/office/drawing/2016/5/12/chartex" xmlns:cx5="http://schemas.microsoft.com/office/drawing/2016/5/11/chartex" xmlns:cx4="http://schemas.microsoft.com/office/drawing/2016/5/10/chartex" xmlns:cx3="http://schemas.microsoft.com/office/drawing/2016/5/9/chartex" xmlns:cx2="http://schemas.microsoft.com/office/drawing/2015/10/21/chartex" xmlns:cx1="http://schemas.microsoft.com/office/drawing/2015/9/8/chartex" xmlns:cx="http://schemas.microsoft.com/office/drawing/2014/chartex">
                 <w:pict>
                   <v:shapetype id="_x0000_t202" coordsize="21600,21600" o:spt="202" path="m,l,21600r21600,l21600,xe">
                     <v:stroke joinstyle="miter"/>
@@ -3908,7 +3908,7 @@
                             <w:txbxContent>
                               <w:p>
                                 <w:pPr>
-                                  <w:pStyle w:val="NoSpacing"/>
+                                  <w:pStyle w:val="SemEspaamento"/>
                                   <w:rPr>
                                     <w:color w:val="5B9BD5" w:themeColor="accent1"/>
                                     <w:sz w:val="26"/>
@@ -3955,7 +3955,7 @@
                               </w:p>
                               <w:p>
                                 <w:pPr>
-                                  <w:pStyle w:val="NoSpacing"/>
+                                  <w:pStyle w:val="SemEspaamento"/>
                                   <w:rPr>
                                     <w:color w:val="5B9BD5" w:themeColor="accent1"/>
                                     <w:sz w:val="26"/>
@@ -4029,7 +4029,7 @@
                   </wp:anchor>
                 </w:drawing>
               </mc:Choice>
-              <mc:Fallback>
+              <mc:Fallback xmlns:w16se="http://schemas.microsoft.com/office/word/2015/wordml/symex" xmlns:am3d="http://schemas.microsoft.com/office/drawing/2017/model3d" xmlns:aink="http://schemas.microsoft.com/office/drawing/2016/ink" xmlns:cx8="http://schemas.microsoft.com/office/drawing/2016/5/14/chartex" xmlns:cx7="http://schemas.microsoft.com/office/drawing/2016/5/13/chartex" xmlns:cx6="http://schemas.microsoft.com/office/drawing/2016/5/12/chartex" xmlns:cx5="http://schemas.microsoft.com/office/drawing/2016/5/11/chartex" xmlns:cx4="http://schemas.microsoft.com/office/drawing/2016/5/10/chartex" xmlns:cx3="http://schemas.microsoft.com/office/drawing/2016/5/9/chartex" xmlns:cx2="http://schemas.microsoft.com/office/drawing/2015/10/21/chartex" xmlns:cx1="http://schemas.microsoft.com/office/drawing/2015/9/8/chartex" xmlns:cx="http://schemas.microsoft.com/office/drawing/2014/chartex">
                 <w:pict>
                   <v:shape id="Caixa de texto 32" o:spid="_x0000_s1056" type="#_x0000_t202" style="position:absolute;margin-left:257.25pt;margin-top:637.1pt;width:4in;height:79.6pt;z-index:251661312;visibility:visible;mso-wrap-style:square;mso-width-percent:450;mso-height-percent:0;mso-wrap-distance-left:9pt;mso-wrap-distance-top:0;mso-wrap-distance-right:9pt;mso-wrap-distance-bottom:0;mso-position-horizontal:absolute;mso-position-horizontal-relative:page;mso-position-vertical:absolute;mso-position-vertical-relative:page;mso-width-percent:450;mso-height-percent:0;mso-width-relative:page;mso-height-relative:margin;v-text-anchor:bottom" o:gfxdata="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" filled="f" stroked="f" strokeweight=".5pt">
                     <v:textbox inset="0,0,0,0">
@@ -4184,7 +4184,7 @@
       <w:sdtContent>
         <w:p>
           <w:pPr>
-            <w:pStyle w:val="TOCHeading"/>
+            <w:pStyle w:val="CabealhodoSumrio"/>
           </w:pPr>
           <w:r>
             <w:t>Table of Contents</w:t>
@@ -4192,7 +4192,7 @@
         </w:p>
         <w:p>
           <w:pPr>
-            <w:pStyle w:val="TOC1"/>
+            <w:pStyle w:val="Sumrio1"/>
             <w:tabs>
               <w:tab w:val="right" w:leader="dot" w:pos="8828"/>
             </w:tabs>
@@ -4271,7 +4271,7 @@
         </w:p>
         <w:p>
           <w:pPr>
-            <w:pStyle w:val="TOC2"/>
+            <w:pStyle w:val="Sumrio2"/>
             <w:tabs>
               <w:tab w:val="right" w:leader="dot" w:pos="8828"/>
             </w:tabs>
@@ -4341,7 +4341,7 @@
         </w:p>
         <w:p>
           <w:pPr>
-            <w:pStyle w:val="TOC2"/>
+            <w:pStyle w:val="Sumrio2"/>
             <w:tabs>
               <w:tab w:val="right" w:leader="dot" w:pos="8828"/>
             </w:tabs>
@@ -4411,7 +4411,7 @@
         </w:p>
         <w:p>
           <w:pPr>
-            <w:pStyle w:val="TOC2"/>
+            <w:pStyle w:val="Sumrio2"/>
             <w:tabs>
               <w:tab w:val="right" w:leader="dot" w:pos="8828"/>
             </w:tabs>
@@ -4481,7 +4481,7 @@
         </w:p>
         <w:p>
           <w:pPr>
-            <w:pStyle w:val="TOC1"/>
+            <w:pStyle w:val="Sumrio1"/>
             <w:tabs>
               <w:tab w:val="right" w:leader="dot" w:pos="8828"/>
             </w:tabs>
@@ -4551,7 +4551,7 @@
         </w:p>
         <w:p>
           <w:pPr>
-            <w:pStyle w:val="TOC1"/>
+            <w:pStyle w:val="Sumrio1"/>
             <w:tabs>
               <w:tab w:val="right" w:leader="dot" w:pos="8828"/>
             </w:tabs>
@@ -4621,7 +4621,7 @@
         </w:p>
         <w:p>
           <w:pPr>
-            <w:pStyle w:val="TOC1"/>
+            <w:pStyle w:val="Sumrio1"/>
             <w:tabs>
               <w:tab w:val="right" w:leader="dot" w:pos="8828"/>
             </w:tabs>
@@ -4691,7 +4691,7 @@
         </w:p>
         <w:p>
           <w:pPr>
-            <w:pStyle w:val="TOC1"/>
+            <w:pStyle w:val="Sumrio1"/>
             <w:tabs>
               <w:tab w:val="right" w:leader="dot" w:pos="8828"/>
             </w:tabs>
@@ -4761,7 +4761,7 @@
         </w:p>
         <w:p>
           <w:pPr>
-            <w:pStyle w:val="TOC1"/>
+            <w:pStyle w:val="Sumrio1"/>
             <w:tabs>
               <w:tab w:val="right" w:leader="dot" w:pos="8828"/>
             </w:tabs>
@@ -4831,7 +4831,7 @@
         </w:p>
         <w:p>
           <w:pPr>
-            <w:pStyle w:val="TOC2"/>
+            <w:pStyle w:val="Sumrio2"/>
             <w:tabs>
               <w:tab w:val="right" w:leader="dot" w:pos="8828"/>
             </w:tabs>
@@ -4901,7 +4901,7 @@
         </w:p>
         <w:p>
           <w:pPr>
-            <w:pStyle w:val="TOC2"/>
+            <w:pStyle w:val="Sumrio2"/>
             <w:tabs>
               <w:tab w:val="right" w:leader="dot" w:pos="8828"/>
             </w:tabs>
@@ -4971,7 +4971,7 @@
         </w:p>
         <w:p>
           <w:pPr>
-            <w:pStyle w:val="TOC1"/>
+            <w:pStyle w:val="Sumrio1"/>
             <w:tabs>
               <w:tab w:val="right" w:leader="dot" w:pos="8828"/>
             </w:tabs>
@@ -5041,7 +5041,7 @@
         </w:p>
         <w:p>
           <w:pPr>
-            <w:pStyle w:val="TOC2"/>
+            <w:pStyle w:val="Sumrio2"/>
             <w:tabs>
               <w:tab w:val="right" w:leader="dot" w:pos="8828"/>
             </w:tabs>
@@ -5111,7 +5111,7 @@
         </w:p>
         <w:p>
           <w:pPr>
-            <w:pStyle w:val="TOC1"/>
+            <w:pStyle w:val="Sumrio1"/>
             <w:tabs>
               <w:tab w:val="right" w:leader="dot" w:pos="8828"/>
             </w:tabs>
@@ -5181,7 +5181,7 @@
         </w:p>
         <w:p>
           <w:pPr>
-            <w:pStyle w:val="TOC2"/>
+            <w:pStyle w:val="Sumrio2"/>
             <w:tabs>
               <w:tab w:val="right" w:leader="dot" w:pos="8828"/>
             </w:tabs>
@@ -5372,7 +5372,7 @@
     </w:p>
     <w:p>
       <w:pPr>
-        <w:pStyle w:val="Heading1"/>
+        <w:pStyle w:val="Ttulo1"/>
       </w:pPr>
       <w:bookmarkStart w:id="9" w:name="_Toc501392214"/>
       <w:r>
@@ -5384,7 +5384,7 @@
     <w:p/>
     <w:p>
       <w:pPr>
-        <w:pStyle w:val="Heading2"/>
+        <w:pStyle w:val="Ttulo2"/>
       </w:pPr>
       <w:bookmarkStart w:id="10" w:name="_Toc501392215"/>
       <w:r>
@@ -5429,12 +5429,12 @@
     </w:p>
     <w:p>
       <w:pPr>
-        <w:pStyle w:val="Heading2"/>
-      </w:pPr>
-    </w:p>
-    <w:p>
-      <w:pPr>
-        <w:pStyle w:val="Heading2"/>
+        <w:pStyle w:val="Ttulo2"/>
+      </w:pPr>
+    </w:p>
+    <w:p>
+      <w:pPr>
+        <w:pStyle w:val="Ttulo2"/>
       </w:pPr>
       <w:bookmarkStart w:id="11" w:name="_Toc501392216"/>
       <w:r>
@@ -5845,7 +5845,7 @@
     </w:p>
     <w:p>
       <w:pPr>
-        <w:pStyle w:val="Heading2"/>
+        <w:pStyle w:val="Ttulo2"/>
       </w:pPr>
       <w:bookmarkStart w:id="12" w:name="_Toc501392217"/>
       <w:r>
@@ -5974,7 +5974,7 @@
     </w:p>
     <w:p>
       <w:pPr>
-        <w:pStyle w:val="Heading1"/>
+        <w:pStyle w:val="Ttulo1"/>
       </w:pPr>
       <w:bookmarkStart w:id="13" w:name="_Toc501392218"/>
       <w:r>
@@ -6131,7 +6131,7 @@
     </w:p>
     <w:p>
       <w:pPr>
-        <w:pStyle w:val="Heading1"/>
+        <w:pStyle w:val="Ttulo1"/>
       </w:pPr>
       <w:bookmarkStart w:id="14" w:name="_Toc501392219"/>
       <w:r>
@@ -6322,7 +6322,7 @@
     </w:p>
     <w:p>
       <w:pPr>
-        <w:pStyle w:val="Heading1"/>
+        <w:pStyle w:val="Ttulo1"/>
       </w:pPr>
       <w:bookmarkStart w:id="15" w:name="_Toc501392220"/>
       <w:r>
@@ -6547,7 +6547,7 @@
     </w:p>
     <w:p>
       <w:pPr>
-        <w:pStyle w:val="Heading1"/>
+        <w:pStyle w:val="Ttulo1"/>
       </w:pPr>
       <w:bookmarkStart w:id="16" w:name="_Toc501392221"/>
       <w:r>
@@ -6558,7 +6558,7 @@
     </w:p>
     <w:tbl>
       <w:tblPr>
-        <w:tblStyle w:val="GridTable6Colorful-Accent5"/>
+        <w:tblStyle w:val="TabeladeGrade6Colorida-nfase5"/>
         <w:tblW w:w="0" w:type="auto"/>
         <w:tblLook w:val="04A0" w:firstRow="1" w:lastRow="0" w:firstColumn="1" w:lastColumn="0" w:noHBand="0" w:noVBand="1"/>
       </w:tblPr>
@@ -6608,6 +6608,9 @@
             <w:r>
               <w:t>0.1</w:t>
             </w:r>
+            <w:r>
+              <w:t>.0</w:t>
+            </w:r>
           </w:p>
         </w:tc>
         <w:tc>
@@ -6634,6 +6637,9 @@
             <w:r>
               <w:t>0.2</w:t>
             </w:r>
+            <w:r>
+              <w:t>.0</w:t>
+            </w:r>
           </w:p>
         </w:tc>
         <w:tc>
@@ -6650,12 +6656,76 @@
           </w:p>
         </w:tc>
       </w:tr>
+      <w:tr>
+        <w:trPr>
+          <w:cnfStyle w:val="000000100000" w:firstRow="0" w:lastRow="0" w:firstColumn="0" w:lastColumn="0" w:oddVBand="0" w:evenVBand="0" w:oddHBand="1" w:evenHBand="0" w:firstRowFirstColumn="0" w:firstRowLastColumn="0" w:lastRowFirstColumn="0" w:lastRowLastColumn="0"/>
+        </w:trPr>
+        <w:tc>
+          <w:tcPr>
+            <w:cnfStyle w:val="001000000000" w:firstRow="0" w:lastRow="0" w:firstColumn="1" w:lastColumn="0" w:oddVBand="0" w:evenVBand="0" w:oddHBand="0" w:evenHBand="0" w:firstRowFirstColumn="0" w:firstRowLastColumn="0" w:lastRowFirstColumn="0" w:lastRowLastColumn="0"/>
+            <w:tcW w:w="1980" w:type="dxa"/>
+          </w:tcPr>
+          <w:p>
+            <w:r>
+              <w:t>0.3</w:t>
+            </w:r>
+            <w:r>
+              <w:t>.0</w:t>
+            </w:r>
+            <w:bookmarkStart w:id="17" w:name="_GoBack"/>
+            <w:bookmarkEnd w:id="17"/>
+          </w:p>
+        </w:tc>
+        <w:tc>
+          <w:tcPr>
+            <w:tcW w:w="6848" w:type="dxa"/>
+          </w:tcPr>
+          <w:p>
+            <w:pPr>
+              <w:cnfStyle w:val="000000100000" w:firstRow="0" w:lastRow="0" w:firstColumn="0" w:lastColumn="0" w:oddVBand="0" w:evenVBand="0" w:oddHBand="1" w:evenHBand="0" w:firstRowFirstColumn="0" w:firstRowLastColumn="0" w:lastRowFirstColumn="0" w:lastRowLastColumn="0"/>
+            </w:pPr>
+            <w:r>
+              <w:t>Login and Registration working.</w:t>
+            </w:r>
+          </w:p>
+        </w:tc>
+      </w:tr>
+      <w:tr>
+        <w:tc>
+          <w:tcPr>
+            <w:cnfStyle w:val="001000000000" w:firstRow="0" w:lastRow="0" w:firstColumn="1" w:lastColumn="0" w:oddVBand="0" w:evenVBand="0" w:oddHBand="0" w:evenHBand="0" w:firstRowFirstColumn="0" w:firstRowLastColumn="0" w:lastRowFirstColumn="0" w:lastRowLastColumn="0"/>
+            <w:tcW w:w="1980" w:type="dxa"/>
+          </w:tcPr>
+          <w:p>
+            <w:r>
+              <w:t>0.</w:t>
+            </w:r>
+            <w:r>
+              <w:t>3.1</w:t>
+            </w:r>
+          </w:p>
+        </w:tc>
+        <w:tc>
+          <w:tcPr>
+            <w:tcW w:w="6848" w:type="dxa"/>
+          </w:tcPr>
+          <w:p>
+            <w:pPr>
+              <w:cnfStyle w:val="000000000000" w:firstRow="0" w:lastRow="0" w:firstColumn="0" w:lastColumn="0" w:oddVBand="0" w:evenVBand="0" w:oddHBand="0" w:evenHBand="0" w:firstRowFirstColumn="0" w:firstRowLastColumn="0" w:lastRowFirstColumn="0" w:lastRowLastColumn="0"/>
+            </w:pPr>
+            <w:r>
+              <w:t>Logout working.</w:t>
+            </w:r>
+          </w:p>
+        </w:tc>
+      </w:tr>
     </w:tbl>
     <w:p/>
     <w:p>
       <w:r>
         <w:rPr>
           <w:noProof/>
+          <w:lang w:eastAsia="en-CA"/>
         </w:rPr>
         <w:drawing>
           <wp:inline distT="0" distB="0" distL="0" distR="0" wp14:anchorId="5B65C8EC" wp14:editId="503B3038">
@@ -6696,31 +6766,31 @@
     </w:p>
     <w:p>
       <w:pPr>
-        <w:pStyle w:val="Heading1"/>
-      </w:pPr>
-    </w:p>
-    <w:p>
-      <w:pPr>
-        <w:pStyle w:val="Heading1"/>
-      </w:pPr>
-      <w:bookmarkStart w:id="17" w:name="_Toc501392222"/>
+        <w:pStyle w:val="Ttulo1"/>
+      </w:pPr>
+    </w:p>
+    <w:p>
+      <w:pPr>
+        <w:pStyle w:val="Ttulo1"/>
+      </w:pPr>
+      <w:bookmarkStart w:id="18" w:name="_Toc501392222"/>
       <w:r>
         <w:t>Typography and Colour</w:t>
       </w:r>
       <w:r>
         <w:t>s</w:t>
       </w:r>
-      <w:bookmarkEnd w:id="17"/>
-    </w:p>
-    <w:p>
-      <w:pPr>
-        <w:pStyle w:val="Heading2"/>
-      </w:pPr>
-      <w:bookmarkStart w:id="18" w:name="_Toc501392223"/>
+      <w:bookmarkEnd w:id="18"/>
+    </w:p>
+    <w:p>
+      <w:pPr>
+        <w:pStyle w:val="Ttulo2"/>
+      </w:pPr>
+      <w:bookmarkStart w:id="19" w:name="_Toc501392223"/>
       <w:r>
         <w:t>Typography</w:t>
       </w:r>
-      <w:bookmarkEnd w:id="18"/>
+      <w:bookmarkEnd w:id="19"/>
     </w:p>
     <w:p>
       <w:r>
@@ -6729,20 +6799,20 @@
     </w:p>
     <w:p>
       <w:pPr>
-        <w:pStyle w:val="Heading2"/>
-      </w:pPr>
-      <w:bookmarkStart w:id="19" w:name="_Toc501392224"/>
+        <w:pStyle w:val="Ttulo2"/>
+      </w:pPr>
+      <w:bookmarkStart w:id="20" w:name="_Toc501392224"/>
       <w:r>
         <w:t>Colour</w:t>
       </w:r>
       <w:r>
         <w:t>s</w:t>
       </w:r>
-      <w:bookmarkEnd w:id="19"/>
+      <w:bookmarkEnd w:id="20"/>
     </w:p>
     <w:tbl>
       <w:tblPr>
-        <w:tblStyle w:val="PlainTable2"/>
+        <w:tblStyle w:val="TabelaSimples2"/>
         <w:tblW w:w="0" w:type="auto"/>
         <w:tblBorders>
           <w:top w:val="single" w:sz="4" w:space="0" w:color="D9D9D9" w:themeColor="background1" w:themeShade="D9"/>
@@ -6872,7 +6942,7 @@
                     </wp:anchor>
                   </w:drawing>
                 </mc:Choice>
-                <mc:Fallback>
+                <mc:Fallback xmlns:w16se="http://schemas.microsoft.com/office/word/2015/wordml/symex" xmlns:am3d="http://schemas.microsoft.com/office/drawing/2017/model3d" xmlns:aink="http://schemas.microsoft.com/office/drawing/2016/ink" xmlns:cx8="http://schemas.microsoft.com/office/drawing/2016/5/14/chartex" xmlns:cx7="http://schemas.microsoft.com/office/drawing/2016/5/13/chartex" xmlns:cx6="http://schemas.microsoft.com/office/drawing/2016/5/12/chartex" xmlns:cx5="http://schemas.microsoft.com/office/drawing/2016/5/11/chartex" xmlns:cx4="http://schemas.microsoft.com/office/drawing/2016/5/10/chartex" xmlns:cx3="http://schemas.microsoft.com/office/drawing/2016/5/9/chartex" xmlns:cx2="http://schemas.microsoft.com/office/drawing/2015/10/21/chartex" xmlns:cx1="http://schemas.microsoft.com/office/drawing/2015/9/8/chartex" xmlns:cx="http://schemas.microsoft.com/office/drawing/2014/chartex">
                   <w:pict>
                     <v:rect w14:anchorId="2530788A" id="Retângulo 42" o:spid="_x0000_s1026" style="position:absolute;margin-left:-.45pt;margin-top:.25pt;width:22pt;height:11.8pt;z-index:251677696;visibility:visible;mso-wrap-style:square;mso-wrap-distance-left:9pt;mso-wrap-distance-top:0;mso-wrap-distance-right:9pt;mso-wrap-distance-bottom:0;mso-position-horizontal:absolute;mso-position-horizontal-relative:text;mso-position-vertical:absolute;mso-position-vertical-relative:text;v-text-anchor:middle" o:gfxdata="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" fillcolor="white [3201]" strokecolor="black [3200]" strokeweight=".25pt"/>
                   </w:pict>
@@ -6998,7 +7068,7 @@
                     </wp:anchor>
                   </w:drawing>
                 </mc:Choice>
-                <mc:Fallback>
+                <mc:Fallback xmlns:w16se="http://schemas.microsoft.com/office/word/2015/wordml/symex" xmlns:am3d="http://schemas.microsoft.com/office/drawing/2017/model3d" xmlns:aink="http://schemas.microsoft.com/office/drawing/2016/ink" xmlns:cx8="http://schemas.microsoft.com/office/drawing/2016/5/14/chartex" xmlns:cx7="http://schemas.microsoft.com/office/drawing/2016/5/13/chartex" xmlns:cx6="http://schemas.microsoft.com/office/drawing/2016/5/12/chartex" xmlns:cx5="http://schemas.microsoft.com/office/drawing/2016/5/11/chartex" xmlns:cx4="http://schemas.microsoft.com/office/drawing/2016/5/10/chartex" xmlns:cx3="http://schemas.microsoft.com/office/drawing/2016/5/9/chartex" xmlns:cx2="http://schemas.microsoft.com/office/drawing/2015/10/21/chartex" xmlns:cx1="http://schemas.microsoft.com/office/drawing/2015/9/8/chartex" xmlns:cx="http://schemas.microsoft.com/office/drawing/2014/chartex">
                   <w:pict>
                     <v:rect w14:anchorId="70F56BB9" id="Retângulo 35" o:spid="_x0000_s1026" style="position:absolute;margin-left:.2pt;margin-top:.25pt;width:22pt;height:11.8pt;z-index:251679744;visibility:visible;mso-wrap-style:square;mso-wrap-distance-left:9pt;mso-wrap-distance-top:0;mso-wrap-distance-right:9pt;mso-wrap-distance-bottom:0;mso-position-horizontal:absolute;mso-position-horizontal-relative:text;mso-position-vertical:absolute;mso-position-vertical-relative:text;v-text-anchor:middle" o:gfxdata="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" fillcolor="#71a4d6" strokecolor="#71a4d6" strokeweight="1pt"/>
                   </w:pict>
@@ -7124,7 +7194,7 @@
                     </wp:anchor>
                   </w:drawing>
                 </mc:Choice>
-                <mc:Fallback>
+                <mc:Fallback xmlns:w16se="http://schemas.microsoft.com/office/word/2015/wordml/symex" xmlns:am3d="http://schemas.microsoft.com/office/drawing/2017/model3d" xmlns:aink="http://schemas.microsoft.com/office/drawing/2016/ink" xmlns:cx8="http://schemas.microsoft.com/office/drawing/2016/5/14/chartex" xmlns:cx7="http://schemas.microsoft.com/office/drawing/2016/5/13/chartex" xmlns:cx6="http://schemas.microsoft.com/office/drawing/2016/5/12/chartex" xmlns:cx5="http://schemas.microsoft.com/office/drawing/2016/5/11/chartex" xmlns:cx4="http://schemas.microsoft.com/office/drawing/2016/5/10/chartex" xmlns:cx3="http://schemas.microsoft.com/office/drawing/2016/5/9/chartex" xmlns:cx2="http://schemas.microsoft.com/office/drawing/2015/10/21/chartex" xmlns:cx1="http://schemas.microsoft.com/office/drawing/2015/9/8/chartex" xmlns:cx="http://schemas.microsoft.com/office/drawing/2014/chartex">
                   <w:pict>
                     <v:rect w14:anchorId="28BFC6AB" id="Retângulo 36" o:spid="_x0000_s1026" style="position:absolute;margin-left:.25pt;margin-top:.25pt;width:22pt;height:11.8pt;z-index:251681792;visibility:visible;mso-wrap-style:square;mso-wrap-distance-left:9pt;mso-wrap-distance-top:0;mso-wrap-distance-right:9pt;mso-wrap-distance-bottom:0;mso-position-horizontal:absolute;mso-position-horizontal-relative:text;mso-position-vertical:absolute;mso-position-vertical-relative:text;v-text-anchor:middle" o:gfxdata="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" fillcolor="#98af8c" strokecolor="#98af8c" strokeweight="1pt"/>
                   </w:pict>
@@ -7258,7 +7328,7 @@
                     </wp:anchor>
                   </w:drawing>
                 </mc:Choice>
-                <mc:Fallback>
+                <mc:Fallback xmlns:w16se="http://schemas.microsoft.com/office/word/2015/wordml/symex" xmlns:am3d="http://schemas.microsoft.com/office/drawing/2017/model3d" xmlns:aink="http://schemas.microsoft.com/office/drawing/2016/ink" xmlns:cx8="http://schemas.microsoft.com/office/drawing/2016/5/14/chartex" xmlns:cx7="http://schemas.microsoft.com/office/drawing/2016/5/13/chartex" xmlns:cx6="http://schemas.microsoft.com/office/drawing/2016/5/12/chartex" xmlns:cx5="http://schemas.microsoft.com/office/drawing/2016/5/11/chartex" xmlns:cx4="http://schemas.microsoft.com/office/drawing/2016/5/10/chartex" xmlns:cx3="http://schemas.microsoft.com/office/drawing/2016/5/9/chartex" xmlns:cx2="http://schemas.microsoft.com/office/drawing/2015/10/21/chartex" xmlns:cx1="http://schemas.microsoft.com/office/drawing/2015/9/8/chartex" xmlns:cx="http://schemas.microsoft.com/office/drawing/2014/chartex">
                   <w:pict>
                     <v:rect w14:anchorId="07D5C11E" id="Retângulo 37" o:spid="_x0000_s1026" style="position:absolute;margin-left:.05pt;margin-top:.35pt;width:22pt;height:11.8pt;z-index:251683840;visibility:visible;mso-wrap-style:square;mso-wrap-distance-left:9pt;mso-wrap-distance-top:0;mso-wrap-distance-right:9pt;mso-wrap-distance-bottom:0;mso-position-horizontal:absolute;mso-position-horizontal-relative:text;mso-position-vertical:absolute;mso-position-vertical-relative:text;v-text-anchor:middle" o:gfxdata="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" fillcolor="#9ccd90" strokecolor="#9ccd90" strokeweight="1pt"/>
                   </w:pict>
@@ -7384,7 +7454,7 @@
                     </wp:anchor>
                   </w:drawing>
                 </mc:Choice>
-                <mc:Fallback>
+                <mc:Fallback xmlns:w16se="http://schemas.microsoft.com/office/word/2015/wordml/symex" xmlns:am3d="http://schemas.microsoft.com/office/drawing/2017/model3d" xmlns:aink="http://schemas.microsoft.com/office/drawing/2016/ink" xmlns:cx8="http://schemas.microsoft.com/office/drawing/2016/5/14/chartex" xmlns:cx7="http://schemas.microsoft.com/office/drawing/2016/5/13/chartex" xmlns:cx6="http://schemas.microsoft.com/office/drawing/2016/5/12/chartex" xmlns:cx5="http://schemas.microsoft.com/office/drawing/2016/5/11/chartex" xmlns:cx4="http://schemas.microsoft.com/office/drawing/2016/5/10/chartex" xmlns:cx3="http://schemas.microsoft.com/office/drawing/2016/5/9/chartex" xmlns:cx2="http://schemas.microsoft.com/office/drawing/2015/10/21/chartex" xmlns:cx1="http://schemas.microsoft.com/office/drawing/2015/9/8/chartex" xmlns:cx="http://schemas.microsoft.com/office/drawing/2014/chartex">
                   <w:pict>
                     <v:rect w14:anchorId="57601E8F" id="Retângulo 40" o:spid="_x0000_s1026" style="position:absolute;margin-left:.2pt;margin-top:.35pt;width:22pt;height:11.8pt;z-index:251685888;visibility:visible;mso-wrap-style:square;mso-wrap-distance-left:9pt;mso-wrap-distance-top:0;mso-wrap-distance-right:9pt;mso-wrap-distance-bottom:0;mso-position-horizontal:absolute;mso-position-horizontal-relative:text;mso-position-vertical:absolute;mso-position-vertical-relative:text;v-text-anchor:middle" o:gfxdata="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" fillcolor="#61705a" strokecolor="#61705a" strokeweight="1pt"/>
                   </w:pict>
@@ -7510,7 +7580,7 @@
                     </wp:anchor>
                   </w:drawing>
                 </mc:Choice>
-                <mc:Fallback>
+                <mc:Fallback xmlns:w16se="http://schemas.microsoft.com/office/word/2015/wordml/symex" xmlns:am3d="http://schemas.microsoft.com/office/drawing/2017/model3d" xmlns:aink="http://schemas.microsoft.com/office/drawing/2016/ink" xmlns:cx8="http://schemas.microsoft.com/office/drawing/2016/5/14/chartex" xmlns:cx7="http://schemas.microsoft.com/office/drawing/2016/5/13/chartex" xmlns:cx6="http://schemas.microsoft.com/office/drawing/2016/5/12/chartex" xmlns:cx5="http://schemas.microsoft.com/office/drawing/2016/5/11/chartex" xmlns:cx4="http://schemas.microsoft.com/office/drawing/2016/5/10/chartex" xmlns:cx3="http://schemas.microsoft.com/office/drawing/2016/5/9/chartex" xmlns:cx2="http://schemas.microsoft.com/office/drawing/2015/10/21/chartex" xmlns:cx1="http://schemas.microsoft.com/office/drawing/2015/9/8/chartex" xmlns:cx="http://schemas.microsoft.com/office/drawing/2014/chartex">
                   <w:pict>
                     <v:rect w14:anchorId="5EF2E085" id="Retângulo 38" o:spid="_x0000_s1026" style="position:absolute;margin-left:.25pt;margin-top:.35pt;width:22pt;height:11.8pt;z-index:251687936;visibility:visible;mso-wrap-style:square;mso-wrap-distance-left:9pt;mso-wrap-distance-top:0;mso-wrap-distance-right:9pt;mso-wrap-distance-bottom:0;mso-position-horizontal:absolute;mso-position-horizontal-relative:text;mso-position-vertical:absolute;mso-position-vertical-relative:text;v-text-anchor:middle" o:gfxdata="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" fillcolor="#9f887d" strokecolor="#9f887d" strokeweight="1pt"/>
                   </w:pict>
@@ -7638,7 +7708,7 @@
                     </wp:anchor>
                   </w:drawing>
                 </mc:Choice>
-                <mc:Fallback>
+                <mc:Fallback xmlns:w16se="http://schemas.microsoft.com/office/word/2015/wordml/symex" xmlns:am3d="http://schemas.microsoft.com/office/drawing/2017/model3d" xmlns:aink="http://schemas.microsoft.com/office/drawing/2016/ink" xmlns:cx8="http://schemas.microsoft.com/office/drawing/2016/5/14/chartex" xmlns:cx7="http://schemas.microsoft.com/office/drawing/2016/5/13/chartex" xmlns:cx6="http://schemas.microsoft.com/office/drawing/2016/5/12/chartex" xmlns:cx5="http://schemas.microsoft.com/office/drawing/2016/5/11/chartex" xmlns:cx4="http://schemas.microsoft.com/office/drawing/2016/5/10/chartex" xmlns:cx3="http://schemas.microsoft.com/office/drawing/2016/5/9/chartex" xmlns:cx2="http://schemas.microsoft.com/office/drawing/2015/10/21/chartex" xmlns:cx1="http://schemas.microsoft.com/office/drawing/2015/9/8/chartex" xmlns:cx="http://schemas.microsoft.com/office/drawing/2014/chartex">
                   <w:pict>
                     <v:rect w14:anchorId="6541A5B4" id="Retângulo 39" o:spid="_x0000_s1026" style="position:absolute;margin-left:.05pt;margin-top:.35pt;width:22pt;height:11.8pt;z-index:251689984;visibility:visible;mso-wrap-style:square;mso-wrap-distance-left:9pt;mso-wrap-distance-top:0;mso-wrap-distance-right:9pt;mso-wrap-distance-bottom:0;mso-position-horizontal:absolute;mso-position-horizontal-relative:text;mso-position-vertical:absolute;mso-position-vertical-relative:text;v-text-anchor:middle" o:gfxdata="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" fillcolor="#84563f" strokecolor="#84563f" strokeweight="1pt"/>
                   </w:pict>
@@ -7759,7 +7829,7 @@
                     </wp:anchor>
                   </w:drawing>
                 </mc:Choice>
-                <mc:Fallback>
+                <mc:Fallback xmlns:w16se="http://schemas.microsoft.com/office/word/2015/wordml/symex" xmlns:am3d="http://schemas.microsoft.com/office/drawing/2017/model3d" xmlns:aink="http://schemas.microsoft.com/office/drawing/2016/ink" xmlns:cx8="http://schemas.microsoft.com/office/drawing/2016/5/14/chartex" xmlns:cx7="http://schemas.microsoft.com/office/drawing/2016/5/13/chartex" xmlns:cx6="http://schemas.microsoft.com/office/drawing/2016/5/12/chartex" xmlns:cx5="http://schemas.microsoft.com/office/drawing/2016/5/11/chartex" xmlns:cx4="http://schemas.microsoft.com/office/drawing/2016/5/10/chartex" xmlns:cx3="http://schemas.microsoft.com/office/drawing/2016/5/9/chartex" xmlns:cx2="http://schemas.microsoft.com/office/drawing/2015/10/21/chartex" xmlns:cx1="http://schemas.microsoft.com/office/drawing/2015/9/8/chartex" xmlns:cx="http://schemas.microsoft.com/office/drawing/2014/chartex">
                   <w:pict>
                     <v:rect w14:anchorId="3997FBB3" id="Retângulo 41" o:spid="_x0000_s1026" style="position:absolute;margin-left:.2pt;margin-top:.35pt;width:22pt;height:11.8pt;z-index:251692032;visibility:visible;mso-wrap-style:square;mso-wrap-distance-left:9pt;mso-wrap-distance-top:0;mso-wrap-distance-right:9pt;mso-wrap-distance-bottom:0;mso-position-horizontal:absolute;mso-position-horizontal-relative:text;mso-position-vertical:absolute;mso-position-vertical-relative:text;v-text-anchor:middle" o:gfxdata="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" fillcolor="black [3213]" strokecolor="black [3213]" strokeweight="1pt"/>
                   </w:pict>
@@ -7880,7 +7950,7 @@
                     </wp:anchor>
                   </w:drawing>
                 </mc:Choice>
-                <mc:Fallback>
+                <mc:Fallback xmlns:w16se="http://schemas.microsoft.com/office/word/2015/wordml/symex" xmlns:am3d="http://schemas.microsoft.com/office/drawing/2017/model3d" xmlns:aink="http://schemas.microsoft.com/office/drawing/2016/ink" xmlns:cx8="http://schemas.microsoft.com/office/drawing/2016/5/14/chartex" xmlns:cx7="http://schemas.microsoft.com/office/drawing/2016/5/13/chartex" xmlns:cx6="http://schemas.microsoft.com/office/drawing/2016/5/12/chartex" xmlns:cx5="http://schemas.microsoft.com/office/drawing/2016/5/11/chartex" xmlns:cx4="http://schemas.microsoft.com/office/drawing/2016/5/10/chartex" xmlns:cx3="http://schemas.microsoft.com/office/drawing/2016/5/9/chartex" xmlns:cx2="http://schemas.microsoft.com/office/drawing/2015/10/21/chartex" xmlns:cx1="http://schemas.microsoft.com/office/drawing/2015/9/8/chartex" xmlns:cx="http://schemas.microsoft.com/office/drawing/2014/chartex">
                   <w:pict>
                     <v:rect w14:anchorId="5E9434FE" id="Retângulo 49" o:spid="_x0000_s1026" style="position:absolute;margin-left:.25pt;margin-top:.35pt;width:22pt;height:11.8pt;z-index:251694080;visibility:visible;mso-wrap-style:square;mso-wrap-distance-left:9pt;mso-wrap-distance-top:0;mso-wrap-distance-right:9pt;mso-wrap-distance-bottom:0;mso-position-horizontal:absolute;mso-position-horizontal-relative:text;mso-position-vertical:absolute;mso-position-vertical-relative:text;v-text-anchor:middle" o:gfxdata="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" fillcolor="#e5e5e5" strokecolor="#e5e5e5" strokeweight="1pt"/>
                   </w:pict>
@@ -8017,7 +8087,7 @@
                     </wp:anchor>
                   </w:drawing>
                 </mc:Choice>
-                <mc:Fallback>
+                <mc:Fallback xmlns:w16se="http://schemas.microsoft.com/office/word/2015/wordml/symex" xmlns:am3d="http://schemas.microsoft.com/office/drawing/2017/model3d" xmlns:aink="http://schemas.microsoft.com/office/drawing/2016/ink" xmlns:cx8="http://schemas.microsoft.com/office/drawing/2016/5/14/chartex" xmlns:cx7="http://schemas.microsoft.com/office/drawing/2016/5/13/chartex" xmlns:cx6="http://schemas.microsoft.com/office/drawing/2016/5/12/chartex" xmlns:cx5="http://schemas.microsoft.com/office/drawing/2016/5/11/chartex" xmlns:cx4="http://schemas.microsoft.com/office/drawing/2016/5/10/chartex" xmlns:cx3="http://schemas.microsoft.com/office/drawing/2016/5/9/chartex" xmlns:cx2="http://schemas.microsoft.com/office/drawing/2015/10/21/chartex" xmlns:cx1="http://schemas.microsoft.com/office/drawing/2015/9/8/chartex" xmlns:cx="http://schemas.microsoft.com/office/drawing/2014/chartex">
                   <w:pict>
                     <v:rect w14:anchorId="56DE763F" id="Retângulo 50" o:spid="_x0000_s1026" style="position:absolute;margin-left:.05pt;margin-top:.4pt;width:22pt;height:11.8pt;z-index:251696128;visibility:visible;mso-wrap-style:square;mso-wrap-distance-left:9pt;mso-wrap-distance-top:0;mso-wrap-distance-right:9pt;mso-wrap-distance-bottom:0;mso-position-horizontal:absolute;mso-position-horizontal-relative:text;mso-position-vertical:absolute;mso-position-vertical-relative:text;v-text-anchor:middle" o:gfxdata="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" fillcolor="#454545" strokecolor="#454545" strokeweight="1pt"/>
                   </w:pict>
@@ -8116,6 +8186,7 @@
     <w:p/>
     <w:p>
       <w:r>
+        <w:lastRenderedPageBreak/>
         <w:t xml:space="preserve"> </w:t>
       </w:r>
     </w:p>
@@ -8128,27 +8199,26 @@
     </w:p>
     <w:p>
       <w:pPr>
-        <w:pStyle w:val="Heading1"/>
-      </w:pPr>
-      <w:bookmarkStart w:id="20" w:name="_Toc501392225"/>
-      <w:r>
-        <w:lastRenderedPageBreak/>
+        <w:pStyle w:val="Ttulo1"/>
+      </w:pPr>
+      <w:bookmarkStart w:id="21" w:name="_Toc501392225"/>
+      <w:r>
         <w:t>Wireframes</w:t>
       </w:r>
-      <w:bookmarkEnd w:id="20"/>
-    </w:p>
-    <w:p>
-      <w:pPr>
-        <w:pStyle w:val="Heading2"/>
-      </w:pPr>
-      <w:bookmarkStart w:id="21" w:name="_Toc501392226"/>
+      <w:bookmarkEnd w:id="21"/>
+    </w:p>
+    <w:p>
+      <w:pPr>
+        <w:pStyle w:val="Ttulo2"/>
+      </w:pPr>
+      <w:bookmarkStart w:id="22" w:name="_Toc501392226"/>
       <w:r>
         <w:t>Front</w:t>
       </w:r>
       <w:r>
         <w:t xml:space="preserve"> Page</w:t>
       </w:r>
-      <w:bookmarkEnd w:id="21"/>
+      <w:bookmarkEnd w:id="22"/>
     </w:p>
     <w:p>
       <w:r>
@@ -8208,19 +8278,18 @@
     </w:p>
     <w:p>
       <w:pPr>
-        <w:pStyle w:val="Heading2"/>
-      </w:pPr>
-      <w:r>
-        <w:t>BookDetail</w:t>
-      </w:r>
-      <w:r>
-        <w:t xml:space="preserve"> Page</w:t>
+        <w:pStyle w:val="Ttulo2"/>
+      </w:pPr>
+      <w:r>
+        <w:lastRenderedPageBreak/>
+        <w:t>BookDetail Page</w:t>
       </w:r>
     </w:p>
     <w:p>
       <w:r>
         <w:rPr>
           <w:noProof/>
+          <w:lang w:eastAsia="en-CA"/>
         </w:rPr>
         <w:drawing>
           <wp:inline distT="0" distB="0" distL="0" distR="0" wp14:anchorId="6B61C1CD" wp14:editId="3B261A32">
@@ -8268,24 +8337,22 @@
     </w:p>
     <w:p>
       <w:pPr>
-        <w:pStyle w:val="Heading2"/>
-      </w:pPr>
-      <w:bookmarkStart w:id="22" w:name="_Toc501392227"/>
+        <w:pStyle w:val="Ttulo2"/>
+      </w:pPr>
+      <w:bookmarkStart w:id="23" w:name="_Toc501392227"/>
       <w:r>
         <w:lastRenderedPageBreak/>
-        <w:t>Login</w:t>
-      </w:r>
-      <w:r>
-        <w:t xml:space="preserve"> Page</w:t>
-      </w:r>
-    </w:p>
-    <w:p>
-      <w:pPr>
-        <w:pStyle w:val="Heading1"/>
+        <w:t>Login Page</w:t>
+      </w:r>
+    </w:p>
+    <w:p>
+      <w:pPr>
+        <w:pStyle w:val="Ttulo1"/>
       </w:pPr>
       <w:r>
         <w:rPr>
           <w:noProof/>
+          <w:lang w:eastAsia="en-CA"/>
         </w:rPr>
         <w:drawing>
           <wp:inline distT="0" distB="0" distL="0" distR="0" wp14:anchorId="3EA56DCA" wp14:editId="3296F363">
@@ -8333,27 +8400,25 @@
     </w:p>
     <w:p>
       <w:pPr>
-        <w:pStyle w:val="Heading2"/>
-      </w:pPr>
-    </w:p>
-    <w:p>
-      <w:pPr>
-        <w:pStyle w:val="Heading2"/>
-      </w:pPr>
-      <w:r>
-        <w:t>Register</w:t>
-      </w:r>
-      <w:r>
-        <w:t xml:space="preserve"> Page</w:t>
-      </w:r>
-    </w:p>
-    <w:p>
-      <w:pPr>
-        <w:pStyle w:val="Heading1"/>
+        <w:pStyle w:val="Ttulo2"/>
+      </w:pPr>
+    </w:p>
+    <w:p>
+      <w:pPr>
+        <w:pStyle w:val="Ttulo2"/>
+      </w:pPr>
+      <w:r>
+        <w:t>Register Page</w:t>
+      </w:r>
+    </w:p>
+    <w:p>
+      <w:pPr>
+        <w:pStyle w:val="Ttulo1"/>
       </w:pPr>
       <w:r>
         <w:rPr>
           <w:noProof/>
+          <w:lang w:eastAsia="en-CA"/>
         </w:rPr>
         <w:drawing>
           <wp:inline distT="0" distB="0" distL="0" distR="0" wp14:anchorId="312587E6" wp14:editId="3452E8AC">
@@ -8401,24 +8466,22 @@
     </w:p>
     <w:p>
       <w:pPr>
-        <w:pStyle w:val="Heading1"/>
-      </w:pPr>
-      <w:bookmarkStart w:id="23" w:name="_GoBack"/>
-      <w:bookmarkEnd w:id="23"/>
-    </w:p>
-    <w:p>
-      <w:pPr>
-        <w:pStyle w:val="Heading1"/>
+        <w:pStyle w:val="Ttulo1"/>
+      </w:pPr>
+    </w:p>
+    <w:p>
+      <w:pPr>
+        <w:pStyle w:val="Ttulo1"/>
       </w:pPr>
       <w:r>
         <w:lastRenderedPageBreak/>
         <w:t>Capture Section</w:t>
       </w:r>
-      <w:bookmarkEnd w:id="22"/>
-    </w:p>
-    <w:p>
-      <w:pPr>
-        <w:pStyle w:val="Heading2"/>
+      <w:bookmarkEnd w:id="23"/>
+    </w:p>
+    <w:p>
+      <w:pPr>
+        <w:pStyle w:val="Ttulo2"/>
       </w:pPr>
       <w:bookmarkStart w:id="24" w:name="_Toc501392228"/>
       <w:r>
@@ -8532,7 +8595,7 @@
 </file>
 
 <file path=word/endnotes.xml><?xml version="1.0" encoding="utf-8"?>
-<w:endnotes xmlns:wpc="http://schemas.microsoft.com/office/word/2010/wordprocessingCanvas" xmlns:cx="http://schemas.microsoft.com/office/drawing/2014/chartex" xmlns:cx1="http://schemas.microsoft.com/office/drawing/2015/9/8/chartex" xmlns:cx2="http://schemas.microsoft.com/office/drawing/2015/10/21/chartex" xmlns:cx3="http://schemas.microsoft.com/office/drawing/2016/5/9/chartex" xmlns:cx4="http://schemas.microsoft.com/office/drawing/2016/5/10/chartex" xmlns:cx5="http://schemas.microsoft.com/office/drawing/2016/5/11/chartex" xmlns:cx6="http://schemas.microsoft.com/office/drawing/2016/5/12/chartex" xmlns:cx7="http://schemas.microsoft.com/office/drawing/2016/5/13/chartex" xmlns:cx8="http://schemas.microsoft.com/office/drawing/2016/5/14/chartex" xmlns:mc="http://schemas.openxmlformats.org/markup-compatibility/2006" xmlns:aink="http://schemas.microsoft.com/office/drawing/2016/ink" xmlns:am3d="http://schemas.microsoft.com/office/drawing/2017/model3d" xmlns:o="urn:schemas-microsoft-com:office:office" xmlns:r="http://schemas.openxmlformats.org/officeDocument/2006/relationships" xmlns:m="http://schemas.openxmlformats.org/officeDocument/2006/math" xmlns:v="urn:schemas-microsoft-com:vml" xmlns:wp14="http://schemas.microsoft.com/office/word/2010/wordprocessingDrawing" xmlns:wp="http://schemas.openxmlformats.org/drawingml/2006/wordprocessingDrawing" xmlns:w10="urn:schemas-microsoft-com:office:word" xmlns:w="http://schemas.openxmlformats.org/wordprocessingml/2006/main" xmlns:w14="http://schemas.microsoft.com/office/word/2010/wordml" xmlns:w15="http://schemas.microsoft.com/office/word/2012/wordml" xmlns:w16se="http://schemas.microsoft.com/office/word/2015/wordml/symex" xmlns:wpg="http://schemas.microsoft.com/office/word/2010/wordprocessingGroup" xmlns:wpi="http://schemas.microsoft.com/office/word/2010/wordprocessingInk" xmlns:wne="http://schemas.microsoft.com/office/word/2006/wordml" xmlns:wps="http://schemas.microsoft.com/office/word/2010/wordprocessingShape" mc:Ignorable="w14 w15 w16se wp14">
+<w:endnotes xmlns:wpc="http://schemas.microsoft.com/office/word/2010/wordprocessingCanvas" xmlns:mc="http://schemas.openxmlformats.org/markup-compatibility/2006" xmlns:o="urn:schemas-microsoft-com:office:office" xmlns:r="http://schemas.openxmlformats.org/officeDocument/2006/relationships" xmlns:m="http://schemas.openxmlformats.org/officeDocument/2006/math" xmlns:v="urn:schemas-microsoft-com:vml" xmlns:wp14="http://schemas.microsoft.com/office/word/2010/wordprocessingDrawing" xmlns:wp="http://schemas.openxmlformats.org/drawingml/2006/wordprocessingDrawing" xmlns:w10="urn:schemas-microsoft-com:office:word" xmlns:w="http://schemas.openxmlformats.org/wordprocessingml/2006/main" xmlns:w14="http://schemas.microsoft.com/office/word/2010/wordml" xmlns:w15="http://schemas.microsoft.com/office/word/2012/wordml" xmlns:wpg="http://schemas.microsoft.com/office/word/2010/wordprocessingGroup" xmlns:wpi="http://schemas.microsoft.com/office/word/2010/wordprocessingInk" xmlns:wne="http://schemas.microsoft.com/office/word/2006/wordml" xmlns:wps="http://schemas.microsoft.com/office/word/2010/wordprocessingShape" mc:Ignorable="w14 w15 wp14">
   <w:endnote w:type="separator" w:id="-1">
     <w:p>
       <w:pPr>
@@ -8557,7 +8620,7 @@
 </file>
 
 <file path=word/footer1.xml><?xml version="1.0" encoding="utf-8"?>
-<w:ftr xmlns:wpc="http://schemas.microsoft.com/office/word/2010/wordprocessingCanvas" xmlns:cx="http://schemas.microsoft.com/office/drawing/2014/chartex" xmlns:cx1="http://schemas.microsoft.com/office/drawing/2015/9/8/chartex" xmlns:cx2="http://schemas.microsoft.com/office/drawing/2015/10/21/chartex" xmlns:cx3="http://schemas.microsoft.com/office/drawing/2016/5/9/chartex" xmlns:cx4="http://schemas.microsoft.com/office/drawing/2016/5/10/chartex" xmlns:cx5="http://schemas.microsoft.com/office/drawing/2016/5/11/chartex" xmlns:cx6="http://schemas.microsoft.com/office/drawing/2016/5/12/chartex" xmlns:cx7="http://schemas.microsoft.com/office/drawing/2016/5/13/chartex" xmlns:cx8="http://schemas.microsoft.com/office/drawing/2016/5/14/chartex" xmlns:mc="http://schemas.openxmlformats.org/markup-compatibility/2006" xmlns:aink="http://schemas.microsoft.com/office/drawing/2016/ink" xmlns:am3d="http://schemas.microsoft.com/office/drawing/2017/model3d" xmlns:o="urn:schemas-microsoft-com:office:office" xmlns:r="http://schemas.openxmlformats.org/officeDocument/2006/relationships" xmlns:m="http://schemas.openxmlformats.org/officeDocument/2006/math" xmlns:v="urn:schemas-microsoft-com:vml" xmlns:wp14="http://schemas.microsoft.com/office/word/2010/wordprocessingDrawing" xmlns:wp="http://schemas.openxmlformats.org/drawingml/2006/wordprocessingDrawing" xmlns:w10="urn:schemas-microsoft-com:office:word" xmlns:w="http://schemas.openxmlformats.org/wordprocessingml/2006/main" xmlns:w14="http://schemas.microsoft.com/office/word/2010/wordml" xmlns:w15="http://schemas.microsoft.com/office/word/2012/wordml" xmlns:w16se="http://schemas.microsoft.com/office/word/2015/wordml/symex" xmlns:wpg="http://schemas.microsoft.com/office/word/2010/wordprocessingGroup" xmlns:wpi="http://schemas.microsoft.com/office/word/2010/wordprocessingInk" xmlns:wne="http://schemas.microsoft.com/office/word/2006/wordml" xmlns:wps="http://schemas.microsoft.com/office/word/2010/wordprocessingShape" mc:Ignorable="w14 w15 w16se wp14">
+<w:ftr xmlns:wpc="http://schemas.microsoft.com/office/word/2010/wordprocessingCanvas" xmlns:mc="http://schemas.openxmlformats.org/markup-compatibility/2006" xmlns:o="urn:schemas-microsoft-com:office:office" xmlns:r="http://schemas.openxmlformats.org/officeDocument/2006/relationships" xmlns:m="http://schemas.openxmlformats.org/officeDocument/2006/math" xmlns:v="urn:schemas-microsoft-com:vml" xmlns:wp14="http://schemas.microsoft.com/office/word/2010/wordprocessingDrawing" xmlns:wp="http://schemas.openxmlformats.org/drawingml/2006/wordprocessingDrawing" xmlns:w10="urn:schemas-microsoft-com:office:word" xmlns:w="http://schemas.openxmlformats.org/wordprocessingml/2006/main" xmlns:w14="http://schemas.microsoft.com/office/word/2010/wordml" xmlns:w15="http://schemas.microsoft.com/office/word/2012/wordml" xmlns:wpg="http://schemas.microsoft.com/office/word/2010/wordprocessingGroup" xmlns:wpi="http://schemas.microsoft.com/office/word/2010/wordprocessingInk" xmlns:wne="http://schemas.microsoft.com/office/word/2006/wordml" xmlns:wps="http://schemas.microsoft.com/office/word/2010/wordprocessingShape" mc:Ignorable="w14 w15 wp14">
   <w:tbl>
     <w:tblPr>
       <w:tblW w:w="5000" w:type="pct"/>
@@ -8590,7 +8653,7 @@
         </w:tcPr>
         <w:p>
           <w:pPr>
-            <w:pStyle w:val="Header"/>
+            <w:pStyle w:val="Cabealho"/>
             <w:rPr>
               <w:caps/>
               <w:sz w:val="18"/>
@@ -8609,7 +8672,7 @@
         </w:tcPr>
         <w:p>
           <w:pPr>
-            <w:pStyle w:val="Header"/>
+            <w:pStyle w:val="Cabealho"/>
             <w:jc w:val="right"/>
             <w:rPr>
               <w:caps/>
@@ -8631,7 +8694,7 @@
         </w:tcPr>
         <w:p>
           <w:pPr>
-            <w:pStyle w:val="Footer"/>
+            <w:pStyle w:val="Rodap"/>
             <w:rPr>
               <w:caps/>
               <w:color w:val="808080" w:themeColor="background1" w:themeShade="80"/>
@@ -8649,7 +8712,7 @@
         </w:tcPr>
         <w:p>
           <w:pPr>
-            <w:pStyle w:val="Footer"/>
+            <w:pStyle w:val="Rodap"/>
             <w:jc w:val="right"/>
             <w:rPr>
               <w:caps/>
@@ -8694,7 +8757,7 @@
               <w:szCs w:val="18"/>
               <w:lang w:val="pt-BR"/>
             </w:rPr>
-            <w:t>9</w:t>
+            <w:t>11</w:t>
           </w:r>
           <w:r>
             <w:rPr>
@@ -8711,14 +8774,14 @@
   </w:tbl>
   <w:p>
     <w:pPr>
-      <w:pStyle w:val="Footer"/>
+      <w:pStyle w:val="Rodap"/>
     </w:pPr>
   </w:p>
 </w:ftr>
 </file>
 
 <file path=word/footnotes.xml><?xml version="1.0" encoding="utf-8"?>
-<w:footnotes xmlns:wpc="http://schemas.microsoft.com/office/word/2010/wordprocessingCanvas" xmlns:cx="http://schemas.microsoft.com/office/drawing/2014/chartex" xmlns:cx1="http://schemas.microsoft.com/office/drawing/2015/9/8/chartex" xmlns:cx2="http://schemas.microsoft.com/office/drawing/2015/10/21/chartex" xmlns:cx3="http://schemas.microsoft.com/office/drawing/2016/5/9/chartex" xmlns:cx4="http://schemas.microsoft.com/office/drawing/2016/5/10/chartex" xmlns:cx5="http://schemas.microsoft.com/office/drawing/2016/5/11/chartex" xmlns:cx6="http://schemas.microsoft.com/office/drawing/2016/5/12/chartex" xmlns:cx7="http://schemas.microsoft.com/office/drawing/2016/5/13/chartex" xmlns:cx8="http://schemas.microsoft.com/office/drawing/2016/5/14/chartex" xmlns:mc="http://schemas.openxmlformats.org/markup-compatibility/2006" xmlns:aink="http://schemas.microsoft.com/office/drawing/2016/ink" xmlns:am3d="http://schemas.microsoft.com/office/drawing/2017/model3d" xmlns:o="urn:schemas-microsoft-com:office:office" xmlns:r="http://schemas.openxmlformats.org/officeDocument/2006/relationships" xmlns:m="http://schemas.openxmlformats.org/officeDocument/2006/math" xmlns:v="urn:schemas-microsoft-com:vml" xmlns:wp14="http://schemas.microsoft.com/office/word/2010/wordprocessingDrawing" xmlns:wp="http://schemas.openxmlformats.org/drawingml/2006/wordprocessingDrawing" xmlns:w10="urn:schemas-microsoft-com:office:word" xmlns:w="http://schemas.openxmlformats.org/wordprocessingml/2006/main" xmlns:w14="http://schemas.microsoft.com/office/word/2010/wordml" xmlns:w15="http://schemas.microsoft.com/office/word/2012/wordml" xmlns:w16se="http://schemas.microsoft.com/office/word/2015/wordml/symex" xmlns:wpg="http://schemas.microsoft.com/office/word/2010/wordprocessingGroup" xmlns:wpi="http://schemas.microsoft.com/office/word/2010/wordprocessingInk" xmlns:wne="http://schemas.microsoft.com/office/word/2006/wordml" xmlns:wps="http://schemas.microsoft.com/office/word/2010/wordprocessingShape" mc:Ignorable="w14 w15 w16se wp14">
+<w:footnotes xmlns:wpc="http://schemas.microsoft.com/office/word/2010/wordprocessingCanvas" xmlns:mc="http://schemas.openxmlformats.org/markup-compatibility/2006" xmlns:o="urn:schemas-microsoft-com:office:office" xmlns:r="http://schemas.openxmlformats.org/officeDocument/2006/relationships" xmlns:m="http://schemas.openxmlformats.org/officeDocument/2006/math" xmlns:v="urn:schemas-microsoft-com:vml" xmlns:wp14="http://schemas.microsoft.com/office/word/2010/wordprocessingDrawing" xmlns:wp="http://schemas.openxmlformats.org/drawingml/2006/wordprocessingDrawing" xmlns:w10="urn:schemas-microsoft-com:office:word" xmlns:w="http://schemas.openxmlformats.org/wordprocessingml/2006/main" xmlns:w14="http://schemas.microsoft.com/office/word/2010/wordml" xmlns:w15="http://schemas.microsoft.com/office/word/2012/wordml" xmlns:wpg="http://schemas.microsoft.com/office/word/2010/wordprocessingGroup" xmlns:wpi="http://schemas.microsoft.com/office/word/2010/wordprocessingInk" xmlns:wne="http://schemas.microsoft.com/office/word/2006/wordml" xmlns:wps="http://schemas.microsoft.com/office/word/2010/wordprocessingShape" mc:Ignorable="w14 w15 wp14">
   <w:footnote w:type="separator" w:id="-1">
     <w:p>
       <w:pPr>
@@ -8743,10 +8806,10 @@
 </file>
 
 <file path=word/header1.xml><?xml version="1.0" encoding="utf-8"?>
-<w:hdr xmlns:wpc="http://schemas.microsoft.com/office/word/2010/wordprocessingCanvas" xmlns:cx="http://schemas.microsoft.com/office/drawing/2014/chartex" xmlns:cx1="http://schemas.microsoft.com/office/drawing/2015/9/8/chartex" xmlns:cx2="http://schemas.microsoft.com/office/drawing/2015/10/21/chartex" xmlns:cx3="http://schemas.microsoft.com/office/drawing/2016/5/9/chartex" xmlns:cx4="http://schemas.microsoft.com/office/drawing/2016/5/10/chartex" xmlns:cx5="http://schemas.microsoft.com/office/drawing/2016/5/11/chartex" xmlns:cx6="http://schemas.microsoft.com/office/drawing/2016/5/12/chartex" xmlns:cx7="http://schemas.microsoft.com/office/drawing/2016/5/13/chartex" xmlns:cx8="http://schemas.microsoft.com/office/drawing/2016/5/14/chartex" xmlns:mc="http://schemas.openxmlformats.org/markup-compatibility/2006" xmlns:aink="http://schemas.microsoft.com/office/drawing/2016/ink" xmlns:am3d="http://schemas.microsoft.com/office/drawing/2017/model3d" xmlns:o="urn:schemas-microsoft-com:office:office" xmlns:r="http://schemas.openxmlformats.org/officeDocument/2006/relationships" xmlns:m="http://schemas.openxmlformats.org/officeDocument/2006/math" xmlns:v="urn:schemas-microsoft-com:vml" xmlns:wp14="http://schemas.microsoft.com/office/word/2010/wordprocessingDrawing" xmlns:wp="http://schemas.openxmlformats.org/drawingml/2006/wordprocessingDrawing" xmlns:w10="urn:schemas-microsoft-com:office:word" xmlns:w="http://schemas.openxmlformats.org/wordprocessingml/2006/main" xmlns:w14="http://schemas.microsoft.com/office/word/2010/wordml" xmlns:w15="http://schemas.microsoft.com/office/word/2012/wordml" xmlns:w16se="http://schemas.microsoft.com/office/word/2015/wordml/symex" xmlns:wpg="http://schemas.microsoft.com/office/word/2010/wordprocessingGroup" xmlns:wpi="http://schemas.microsoft.com/office/word/2010/wordprocessingInk" xmlns:wne="http://schemas.microsoft.com/office/word/2006/wordml" xmlns:wps="http://schemas.microsoft.com/office/word/2010/wordprocessingShape" mc:Ignorable="w14 w15 w16se wp14">
+<w:hdr xmlns:wpc="http://schemas.microsoft.com/office/word/2010/wordprocessingCanvas" xmlns:mc="http://schemas.openxmlformats.org/markup-compatibility/2006" xmlns:o="urn:schemas-microsoft-com:office:office" xmlns:r="http://schemas.openxmlformats.org/officeDocument/2006/relationships" xmlns:m="http://schemas.openxmlformats.org/officeDocument/2006/math" xmlns:v="urn:schemas-microsoft-com:vml" xmlns:wp14="http://schemas.microsoft.com/office/word/2010/wordprocessingDrawing" xmlns:wp="http://schemas.openxmlformats.org/drawingml/2006/wordprocessingDrawing" xmlns:w10="urn:schemas-microsoft-com:office:word" xmlns:w="http://schemas.openxmlformats.org/wordprocessingml/2006/main" xmlns:w14="http://schemas.microsoft.com/office/word/2010/wordml" xmlns:w15="http://schemas.microsoft.com/office/word/2012/wordml" xmlns:wpg="http://schemas.microsoft.com/office/word/2010/wordprocessingGroup" xmlns:wpi="http://schemas.microsoft.com/office/word/2010/wordprocessingInk" xmlns:wne="http://schemas.microsoft.com/office/word/2006/wordml" xmlns:wps="http://schemas.microsoft.com/office/word/2010/wordprocessingShape" mc:Ignorable="w14 w15 wp14">
   <w:p>
     <w:pPr>
-      <w:pStyle w:val="Header"/>
+      <w:pStyle w:val="Cabealho"/>
     </w:pPr>
     <w:r>
       <w:rPr>
@@ -8831,7 +8894,7 @@
                           <w:sdtContent>
                             <w:p>
                               <w:pPr>
-                                <w:pStyle w:val="Header"/>
+                                <w:pStyle w:val="Cabealho"/>
                                 <w:jc w:val="center"/>
                                 <w:rPr>
                                   <w:caps/>
@@ -8868,7 +8931,7 @@
             </wp:anchor>
           </w:drawing>
         </mc:Choice>
-        <mc:Fallback>
+        <mc:Fallback xmlns:w16se="http://schemas.microsoft.com/office/word/2015/wordml/symex" xmlns:am3d="http://schemas.microsoft.com/office/drawing/2017/model3d" xmlns:aink="http://schemas.microsoft.com/office/drawing/2016/ink" xmlns:cx8="http://schemas.microsoft.com/office/drawing/2016/5/14/chartex" xmlns:cx7="http://schemas.microsoft.com/office/drawing/2016/5/13/chartex" xmlns:cx6="http://schemas.microsoft.com/office/drawing/2016/5/12/chartex" xmlns:cx5="http://schemas.microsoft.com/office/drawing/2016/5/11/chartex" xmlns:cx4="http://schemas.microsoft.com/office/drawing/2016/5/10/chartex" xmlns:cx3="http://schemas.microsoft.com/office/drawing/2016/5/9/chartex" xmlns:cx2="http://schemas.microsoft.com/office/drawing/2015/10/21/chartex" xmlns:cx1="http://schemas.microsoft.com/office/drawing/2015/9/8/chartex" xmlns:cx="http://schemas.microsoft.com/office/drawing/2014/chartex">
           <w:pict>
             <v:rect id="Retângulo 197" o:spid="_x0000_s1057" style="position:absolute;margin-left:0;margin-top:0;width:468.5pt;height:21.3pt;z-index:-251657216;visibility:visible;mso-wrap-style:square;mso-width-percent:1000;mso-height-percent:27;mso-top-percent:45;mso-wrap-distance-left:9.35pt;mso-wrap-distance-top:0;mso-wrap-distance-right:9.35pt;mso-wrap-distance-bottom:0;mso-position-horizontal:center;mso-position-horizontal-relative:margin;mso-position-vertical-relative:page;mso-width-percent:1000;mso-height-percent:27;mso-top-percent:45;mso-width-relative:margin;mso-height-relative:page;v-text-anchor:middle" o:gfxdata="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" o:allowoverlap="f" fillcolor="#5b9bd5 [3204]" stroked="f" strokeweight="1pt">
               <v:textbox style="mso-fit-shape-to-text:t">
@@ -8919,7 +8982,7 @@
 </file>
 
 <file path=word/numbering.xml><?xml version="1.0" encoding="utf-8"?>
-<w:numbering xmlns:wpc="http://schemas.microsoft.com/office/word/2010/wordprocessingCanvas" xmlns:cx="http://schemas.microsoft.com/office/drawing/2014/chartex" xmlns:cx1="http://schemas.microsoft.com/office/drawing/2015/9/8/chartex" xmlns:cx2="http://schemas.microsoft.com/office/drawing/2015/10/21/chartex" xmlns:cx3="http://schemas.microsoft.com/office/drawing/2016/5/9/chartex" xmlns:cx4="http://schemas.microsoft.com/office/drawing/2016/5/10/chartex" xmlns:cx5="http://schemas.microsoft.com/office/drawing/2016/5/11/chartex" xmlns:cx6="http://schemas.microsoft.com/office/drawing/2016/5/12/chartex" xmlns:cx7="http://schemas.microsoft.com/office/drawing/2016/5/13/chartex" xmlns:cx8="http://schemas.microsoft.com/office/drawing/2016/5/14/chartex" xmlns:mc="http://schemas.openxmlformats.org/markup-compatibility/2006" xmlns:aink="http://schemas.microsoft.com/office/drawing/2016/ink" xmlns:am3d="http://schemas.microsoft.com/office/drawing/2017/model3d" xmlns:o="urn:schemas-microsoft-com:office:office" xmlns:r="http://schemas.openxmlformats.org/officeDocument/2006/relationships" xmlns:m="http://schemas.openxmlformats.org/officeDocument/2006/math" xmlns:v="urn:schemas-microsoft-com:vml" xmlns:wp14="http://schemas.microsoft.com/office/word/2010/wordprocessingDrawing" xmlns:wp="http://schemas.openxmlformats.org/drawingml/2006/wordprocessingDrawing" xmlns:w10="urn:schemas-microsoft-com:office:word" xmlns:w="http://schemas.openxmlformats.org/wordprocessingml/2006/main" xmlns:w14="http://schemas.microsoft.com/office/word/2010/wordml" xmlns:w15="http://schemas.microsoft.com/office/word/2012/wordml" xmlns:w16se="http://schemas.microsoft.com/office/word/2015/wordml/symex" xmlns:wpg="http://schemas.microsoft.com/office/word/2010/wordprocessingGroup" xmlns:wpi="http://schemas.microsoft.com/office/word/2010/wordprocessingInk" xmlns:wne="http://schemas.microsoft.com/office/word/2006/wordml" xmlns:wps="http://schemas.microsoft.com/office/word/2010/wordprocessingShape" mc:Ignorable="w14 w15 w16se wp14">
+<w:numbering xmlns:wpc="http://schemas.microsoft.com/office/word/2010/wordprocessingCanvas" xmlns:mc="http://schemas.openxmlformats.org/markup-compatibility/2006" xmlns:o="urn:schemas-microsoft-com:office:office" xmlns:r="http://schemas.openxmlformats.org/officeDocument/2006/relationships" xmlns:m="http://schemas.openxmlformats.org/officeDocument/2006/math" xmlns:v="urn:schemas-microsoft-com:vml" xmlns:wp14="http://schemas.microsoft.com/office/word/2010/wordprocessingDrawing" xmlns:wp="http://schemas.openxmlformats.org/drawingml/2006/wordprocessingDrawing" xmlns:w10="urn:schemas-microsoft-com:office:word" xmlns:w="http://schemas.openxmlformats.org/wordprocessingml/2006/main" xmlns:w14="http://schemas.microsoft.com/office/word/2010/wordml" xmlns:w15="http://schemas.microsoft.com/office/word/2012/wordml" xmlns:wpg="http://schemas.microsoft.com/office/word/2010/wordprocessingGroup" xmlns:wpi="http://schemas.microsoft.com/office/word/2010/wordprocessingInk" xmlns:wne="http://schemas.microsoft.com/office/word/2006/wordml" xmlns:wps="http://schemas.microsoft.com/office/word/2010/wordprocessingShape" mc:Ignorable="w14 w15 wp14">
   <w:abstractNum w:abstractNumId="0" w15:restartNumberingAfterBreak="0">
     <w:nsid w:val="31AB34A7"/>
     <w:multiLevelType w:val="multilevel"/>
@@ -9228,7 +9291,7 @@
 </file>
 
 <file path=word/styles.xml><?xml version="1.0" encoding="utf-8"?>
-<w:styles xmlns:mc="http://schemas.openxmlformats.org/markup-compatibility/2006" xmlns:r="http://schemas.openxmlformats.org/officeDocument/2006/relationships" xmlns:w="http://schemas.openxmlformats.org/wordprocessingml/2006/main" xmlns:w14="http://schemas.microsoft.com/office/word/2010/wordml" xmlns:w15="http://schemas.microsoft.com/office/word/2012/wordml" xmlns:w16se="http://schemas.microsoft.com/office/word/2015/wordml/symex" mc:Ignorable="w14 w15 w16se">
+<w:styles xmlns:mc="http://schemas.openxmlformats.org/markup-compatibility/2006" xmlns:r="http://schemas.openxmlformats.org/officeDocument/2006/relationships" xmlns:w="http://schemas.openxmlformats.org/wordprocessingml/2006/main" xmlns:w14="http://schemas.microsoft.com/office/word/2010/wordml" xmlns:w15="http://schemas.microsoft.com/office/word/2012/wordml" mc:Ignorable="w14 w15">
   <w:docDefaults>
     <w:rPrDefault>
       <w:rPr>
@@ -9244,7 +9307,7 @@
       </w:pPr>
     </w:pPrDefault>
   </w:docDefaults>
-  <w:latentStyles w:defLockedState="0" w:defUIPriority="99" w:defSemiHidden="0" w:defUnhideWhenUsed="0" w:defQFormat="0" w:count="375">
+  <w:latentStyles w:defLockedState="0" w:defUIPriority="99" w:defSemiHidden="0" w:defUnhideWhenUsed="0" w:defQFormat="0" w:count="371">
     <w:lsdException w:name="Normal" w:uiPriority="0" w:qFormat="1"/>
     <w:lsdException w:name="heading 1" w:uiPriority="9" w:qFormat="1"/>
     <w:lsdException w:name="heading 2" w:semiHidden="1" w:uiPriority="9" w:unhideWhenUsed="1" w:qFormat="1"/>
@@ -9616,20 +9679,16 @@
     <w:lsdException w:name="List Table 5 Dark Accent 6" w:uiPriority="50"/>
     <w:lsdException w:name="List Table 6 Colorful Accent 6" w:uiPriority="51"/>
     <w:lsdException w:name="List Table 7 Colorful Accent 6" w:uiPriority="52"/>
-    <w:lsdException w:name="Mention" w:semiHidden="1" w:unhideWhenUsed="1"/>
-    <w:lsdException w:name="Smart Hyperlink" w:semiHidden="1" w:unhideWhenUsed="1"/>
-    <w:lsdException w:name="Hashtag" w:semiHidden="1" w:unhideWhenUsed="1"/>
-    <w:lsdException w:name="Unresolved Mention" w:semiHidden="1" w:unhideWhenUsed="1"/>
   </w:latentStyles>
   <w:style w:type="paragraph" w:default="1" w:styleId="Normal">
     <w:name w:val="Normal"/>
     <w:qFormat/>
   </w:style>
-  <w:style w:type="paragraph" w:styleId="Heading1">
+  <w:style w:type="paragraph" w:styleId="Ttulo1">
     <w:name w:val="heading 1"/>
     <w:basedOn w:val="Normal"/>
     <w:next w:val="Normal"/>
-    <w:link w:val="Heading1Char"/>
+    <w:link w:val="Ttulo1Char"/>
     <w:uiPriority w:val="9"/>
     <w:qFormat/>
     <w:rsid w:val="00271106"/>
@@ -9646,11 +9705,11 @@
       <w:szCs w:val="32"/>
     </w:rPr>
   </w:style>
-  <w:style w:type="paragraph" w:styleId="Heading2">
+  <w:style w:type="paragraph" w:styleId="Ttulo2">
     <w:name w:val="heading 2"/>
     <w:basedOn w:val="Normal"/>
     <w:next w:val="Normal"/>
-    <w:link w:val="Heading2Char"/>
+    <w:link w:val="Ttulo2Char"/>
     <w:uiPriority w:val="9"/>
     <w:unhideWhenUsed/>
     <w:qFormat/>
@@ -9668,13 +9727,13 @@
       <w:szCs w:val="26"/>
     </w:rPr>
   </w:style>
-  <w:style w:type="character" w:default="1" w:styleId="DefaultParagraphFont">
+  <w:style w:type="character" w:default="1" w:styleId="Fontepargpadro">
     <w:name w:val="Default Paragraph Font"/>
     <w:uiPriority w:val="1"/>
     <w:semiHidden/>
     <w:unhideWhenUsed/>
   </w:style>
-  <w:style w:type="table" w:default="1" w:styleId="TableNormal">
+  <w:style w:type="table" w:default="1" w:styleId="Tabelanormal">
     <w:name w:val="Normal Table"/>
     <w:uiPriority w:val="99"/>
     <w:semiHidden/>
@@ -9689,16 +9748,16 @@
       </w:tblCellMar>
     </w:tblPr>
   </w:style>
-  <w:style w:type="numbering" w:default="1" w:styleId="NoList">
+  <w:style w:type="numbering" w:default="1" w:styleId="Semlista">
     <w:name w:val="No List"/>
     <w:uiPriority w:val="99"/>
     <w:semiHidden/>
     <w:unhideWhenUsed/>
   </w:style>
-  <w:style w:type="paragraph" w:styleId="Header">
+  <w:style w:type="paragraph" w:styleId="Cabealho">
     <w:name w:val="header"/>
     <w:basedOn w:val="Normal"/>
-    <w:link w:val="HeaderChar"/>
+    <w:link w:val="CabealhoChar"/>
     <w:uiPriority w:val="99"/>
     <w:unhideWhenUsed/>
     <w:rsid w:val="0020017C"/>
@@ -9710,17 +9769,17 @@
       <w:spacing w:after="0" w:line="240" w:lineRule="auto"/>
     </w:pPr>
   </w:style>
-  <w:style w:type="character" w:customStyle="1" w:styleId="HeaderChar">
-    <w:name w:val="Header Char"/>
-    <w:basedOn w:val="DefaultParagraphFont"/>
-    <w:link w:val="Header"/>
+  <w:style w:type="character" w:customStyle="1" w:styleId="CabealhoChar">
+    <w:name w:val="Cabeçalho Char"/>
+    <w:basedOn w:val="Fontepargpadro"/>
+    <w:link w:val="Cabealho"/>
     <w:uiPriority w:val="99"/>
     <w:rsid w:val="0020017C"/>
   </w:style>
-  <w:style w:type="paragraph" w:styleId="Footer">
+  <w:style w:type="paragraph" w:styleId="Rodap">
     <w:name w:val="footer"/>
     <w:basedOn w:val="Normal"/>
-    <w:link w:val="FooterChar"/>
+    <w:link w:val="RodapChar"/>
     <w:uiPriority w:val="99"/>
     <w:unhideWhenUsed/>
     <w:rsid w:val="0020017C"/>
@@ -9732,16 +9791,16 @@
       <w:spacing w:after="0" w:line="240" w:lineRule="auto"/>
     </w:pPr>
   </w:style>
-  <w:style w:type="character" w:customStyle="1" w:styleId="FooterChar">
-    <w:name w:val="Footer Char"/>
-    <w:basedOn w:val="DefaultParagraphFont"/>
-    <w:link w:val="Footer"/>
+  <w:style w:type="character" w:customStyle="1" w:styleId="RodapChar">
+    <w:name w:val="Rodapé Char"/>
+    <w:basedOn w:val="Fontepargpadro"/>
+    <w:link w:val="Rodap"/>
     <w:uiPriority w:val="99"/>
     <w:rsid w:val="0020017C"/>
   </w:style>
-  <w:style w:type="paragraph" w:styleId="NoSpacing">
+  <w:style w:type="paragraph" w:styleId="SemEspaamento">
     <w:name w:val="No Spacing"/>
-    <w:link w:val="NoSpacingChar"/>
+    <w:link w:val="SemEspaamentoChar"/>
     <w:uiPriority w:val="1"/>
     <w:qFormat/>
     <w:rsid w:val="00944B06"/>
@@ -9753,10 +9812,10 @@
       <w:lang w:eastAsia="en-CA"/>
     </w:rPr>
   </w:style>
-  <w:style w:type="character" w:customStyle="1" w:styleId="NoSpacingChar">
-    <w:name w:val="No Spacing Char"/>
-    <w:basedOn w:val="DefaultParagraphFont"/>
-    <w:link w:val="NoSpacing"/>
+  <w:style w:type="character" w:customStyle="1" w:styleId="SemEspaamentoChar">
+    <w:name w:val="Sem Espaçamento Char"/>
+    <w:basedOn w:val="Fontepargpadro"/>
+    <w:link w:val="SemEspaamento"/>
     <w:uiPriority w:val="1"/>
     <w:rsid w:val="00944B06"/>
     <w:rPr>
@@ -9764,10 +9823,10 @@
       <w:lang w:eastAsia="en-CA"/>
     </w:rPr>
   </w:style>
-  <w:style w:type="character" w:customStyle="1" w:styleId="Heading1Char">
-    <w:name w:val="Heading 1 Char"/>
-    <w:basedOn w:val="DefaultParagraphFont"/>
-    <w:link w:val="Heading1"/>
+  <w:style w:type="character" w:customStyle="1" w:styleId="Ttulo1Char">
+    <w:name w:val="Título 1 Char"/>
+    <w:basedOn w:val="Fontepargpadro"/>
+    <w:link w:val="Ttulo1"/>
     <w:uiPriority w:val="9"/>
     <w:rsid w:val="00271106"/>
     <w:rPr>
@@ -9777,10 +9836,10 @@
       <w:szCs w:val="32"/>
     </w:rPr>
   </w:style>
-  <w:style w:type="character" w:customStyle="1" w:styleId="Heading2Char">
-    <w:name w:val="Heading 2 Char"/>
-    <w:basedOn w:val="DefaultParagraphFont"/>
-    <w:link w:val="Heading2"/>
+  <w:style w:type="character" w:customStyle="1" w:styleId="Ttulo2Char">
+    <w:name w:val="Título 2 Char"/>
+    <w:basedOn w:val="Fontepargpadro"/>
+    <w:link w:val="Ttulo2"/>
     <w:uiPriority w:val="9"/>
     <w:rsid w:val="00271106"/>
     <w:rPr>
@@ -9790,9 +9849,9 @@
       <w:szCs w:val="26"/>
     </w:rPr>
   </w:style>
-  <w:style w:type="paragraph" w:styleId="TOCHeading">
+  <w:style w:type="paragraph" w:styleId="CabealhodoSumrio">
     <w:name w:val="TOC Heading"/>
-    <w:basedOn w:val="Heading1"/>
+    <w:basedOn w:val="Ttulo1"/>
     <w:next w:val="Normal"/>
     <w:uiPriority w:val="39"/>
     <w:unhideWhenUsed/>
@@ -9805,7 +9864,7 @@
       <w:lang w:eastAsia="en-CA"/>
     </w:rPr>
   </w:style>
-  <w:style w:type="paragraph" w:styleId="TOC1">
+  <w:style w:type="paragraph" w:styleId="Sumrio1">
     <w:name w:val="toc 1"/>
     <w:basedOn w:val="Normal"/>
     <w:next w:val="Normal"/>
@@ -9819,7 +9878,7 @@
   </w:style>
   <w:style w:type="character" w:styleId="Hyperlink">
     <w:name w:val="Hyperlink"/>
-    <w:basedOn w:val="DefaultParagraphFont"/>
+    <w:basedOn w:val="Fontepargpadro"/>
     <w:uiPriority w:val="99"/>
     <w:unhideWhenUsed/>
     <w:rsid w:val="004506DC"/>
@@ -9828,7 +9887,7 @@
       <w:u w:val="single"/>
     </w:rPr>
   </w:style>
-  <w:style w:type="paragraph" w:styleId="TOC2">
+  <w:style w:type="paragraph" w:styleId="Sumrio2">
     <w:name w:val="toc 2"/>
     <w:basedOn w:val="Normal"/>
     <w:next w:val="Normal"/>
@@ -9841,9 +9900,9 @@
       <w:ind w:left="220"/>
     </w:pPr>
   </w:style>
-  <w:style w:type="table" w:styleId="TableGrid">
+  <w:style w:type="table" w:styleId="Tabelacomgrade">
     <w:name w:val="Table Grid"/>
-    <w:basedOn w:val="TableNormal"/>
+    <w:basedOn w:val="Tabelanormal"/>
     <w:uiPriority w:val="39"/>
     <w:rsid w:val="000F2447"/>
     <w:pPr>
@@ -9860,9 +9919,9 @@
       </w:tblBorders>
     </w:tblPr>
   </w:style>
-  <w:style w:type="table" w:styleId="GridTable2-Accent5">
+  <w:style w:type="table" w:styleId="TabeladeGrade2-nfase5">
     <w:name w:val="Grid Table 2 Accent 5"/>
-    <w:basedOn w:val="TableNormal"/>
+    <w:basedOn w:val="Tabelanormal"/>
     <w:uiPriority w:val="47"/>
     <w:rsid w:val="000F2447"/>
     <w:pPr>
@@ -9935,9 +9994,9 @@
       </w:tcPr>
     </w:tblStylePr>
   </w:style>
-  <w:style w:type="table" w:styleId="GridTable6Colorful-Accent5">
+  <w:style w:type="table" w:styleId="TabeladeGrade6Colorida-nfase5">
     <w:name w:val="Grid Table 6 Colorful Accent 5"/>
-    <w:basedOn w:val="TableNormal"/>
+    <w:basedOn w:val="Tabelanormal"/>
     <w:uiPriority w:val="51"/>
     <w:rsid w:val="000F2447"/>
     <w:pPr>
@@ -10007,9 +10066,9 @@
       </w:tcPr>
     </w:tblStylePr>
   </w:style>
-  <w:style w:type="table" w:styleId="PlainTable2">
+  <w:style w:type="table" w:styleId="TabelaSimples2">
     <w:name w:val="Plain Table 2"/>
-    <w:basedOn w:val="TableNormal"/>
+    <w:basedOn w:val="Tabelanormal"/>
     <w:uiPriority w:val="42"/>
     <w:rsid w:val="007B1878"/>
     <w:pPr>
@@ -10375,7 +10434,7 @@
 </file>
 
 <file path=customXml/itemProps2.xml><?xml version="1.0" encoding="utf-8"?>
-<ds:datastoreItem xmlns:ds="http://schemas.openxmlformats.org/officeDocument/2006/customXml" ds:itemID="{F78335AA-9215-43EC-AC8C-B9A819475999}">
+<ds:datastoreItem xmlns:ds="http://schemas.openxmlformats.org/officeDocument/2006/customXml" ds:itemID="{FAD7C215-544C-48EB-9EC9-BC72FEC566BF}">
   <ds:schemaRefs>
     <ds:schemaRef ds:uri="http://schemas.openxmlformats.org/officeDocument/2006/bibliography"/>
   </ds:schemaRefs>

</xml_diff>

<commit_message>
Created the update profile feature.
</commit_message>
<xml_diff>
--- a/Comp229-TeamAssign/Documents/ProjectDocumentation.docx
+++ b/Comp229-TeamAssign/Documents/ProjectDocumentation.docx
@@ -6672,8 +6672,6 @@
             <w:r>
               <w:t>.0</w:t>
             </w:r>
-            <w:bookmarkStart w:id="17" w:name="_GoBack"/>
-            <w:bookmarkEnd w:id="17"/>
           </w:p>
         </w:tc>
         <w:tc>
@@ -6716,6 +6714,37 @@
             <w:r>
               <w:t>Logout working.</w:t>
             </w:r>
+          </w:p>
+        </w:tc>
+      </w:tr>
+      <w:tr>
+        <w:trPr>
+          <w:cnfStyle w:val="000000100000" w:firstRow="0" w:lastRow="0" w:firstColumn="0" w:lastColumn="0" w:oddVBand="0" w:evenVBand="0" w:oddHBand="1" w:evenHBand="0" w:firstRowFirstColumn="0" w:firstRowLastColumn="0" w:lastRowFirstColumn="0" w:lastRowLastColumn="0"/>
+        </w:trPr>
+        <w:tc>
+          <w:tcPr>
+            <w:cnfStyle w:val="001000000000" w:firstRow="0" w:lastRow="0" w:firstColumn="1" w:lastColumn="0" w:oddVBand="0" w:evenVBand="0" w:oddHBand="0" w:evenHBand="0" w:firstRowFirstColumn="0" w:firstRowLastColumn="0" w:lastRowFirstColumn="0" w:lastRowLastColumn="0"/>
+            <w:tcW w:w="1980" w:type="dxa"/>
+          </w:tcPr>
+          <w:p>
+            <w:r>
+              <w:t>0.4.0</w:t>
+            </w:r>
+          </w:p>
+        </w:tc>
+        <w:tc>
+          <w:tcPr>
+            <w:tcW w:w="6848" w:type="dxa"/>
+          </w:tcPr>
+          <w:p>
+            <w:pPr>
+              <w:cnfStyle w:val="000000100000" w:firstRow="0" w:lastRow="0" w:firstColumn="0" w:lastColumn="0" w:oddVBand="0" w:evenVBand="0" w:oddHBand="1" w:evenHBand="0" w:firstRowFirstColumn="0" w:firstRowLastColumn="0" w:lastRowFirstColumn="0" w:lastRowLastColumn="0"/>
+            </w:pPr>
+            <w:r>
+              <w:t>Reservation feature implemented.</w:t>
+            </w:r>
+            <w:bookmarkStart w:id="17" w:name="_GoBack"/>
+            <w:bookmarkEnd w:id="17"/>
           </w:p>
         </w:tc>
       </w:tr>
@@ -10434,7 +10463,7 @@
 </file>
 
 <file path=customXml/itemProps2.xml><?xml version="1.0" encoding="utf-8"?>
-<ds:datastoreItem xmlns:ds="http://schemas.openxmlformats.org/officeDocument/2006/customXml" ds:itemID="{FAD7C215-544C-48EB-9EC9-BC72FEC566BF}">
+<ds:datastoreItem xmlns:ds="http://schemas.openxmlformats.org/officeDocument/2006/customXml" ds:itemID="{97BD506F-FE60-4F42-9024-E4AFCA79E76C}">
   <ds:schemaRefs>
     <ds:schemaRef ds:uri="http://schemas.openxmlformats.org/officeDocument/2006/bibliography"/>
   </ds:schemaRefs>

</xml_diff>

<commit_message>
Fixed some bugs and layout
</commit_message>
<xml_diff>
--- a/Comp229-TeamAssign/Documents/ProjectDocumentation.docx
+++ b/Comp229-TeamAssign/Documents/ProjectDocumentation.docx
@@ -3434,7 +3434,7 @@
                   </wp:anchor>
                 </w:drawing>
               </mc:Choice>
-              <mc:Fallback xmlns:w16se="http://schemas.microsoft.com/office/word/2015/wordml/symex" xmlns:am3d="http://schemas.microsoft.com/office/drawing/2017/model3d" xmlns:aink="http://schemas.microsoft.com/office/drawing/2016/ink" xmlns:cx8="http://schemas.microsoft.com/office/drawing/2016/5/14/chartex" xmlns:cx7="http://schemas.microsoft.com/office/drawing/2016/5/13/chartex" xmlns:cx6="http://schemas.microsoft.com/office/drawing/2016/5/12/chartex" xmlns:cx5="http://schemas.microsoft.com/office/drawing/2016/5/11/chartex" xmlns:cx4="http://schemas.microsoft.com/office/drawing/2016/5/10/chartex" xmlns:cx3="http://schemas.microsoft.com/office/drawing/2016/5/9/chartex" xmlns:cx2="http://schemas.microsoft.com/office/drawing/2015/10/21/chartex" xmlns:cx1="http://schemas.microsoft.com/office/drawing/2015/9/8/chartex" xmlns:cx="http://schemas.microsoft.com/office/drawing/2014/chartex">
+              <mc:Fallback xmlns:cx="http://schemas.microsoft.com/office/drawing/2014/chartex" xmlns:cx1="http://schemas.microsoft.com/office/drawing/2015/9/8/chartex" xmlns:cx2="http://schemas.microsoft.com/office/drawing/2015/10/21/chartex" xmlns:cx3="http://schemas.microsoft.com/office/drawing/2016/5/9/chartex" xmlns:cx4="http://schemas.microsoft.com/office/drawing/2016/5/10/chartex" xmlns:cx5="http://schemas.microsoft.com/office/drawing/2016/5/11/chartex" xmlns:cx6="http://schemas.microsoft.com/office/drawing/2016/5/12/chartex" xmlns:cx7="http://schemas.microsoft.com/office/drawing/2016/5/13/chartex" xmlns:cx8="http://schemas.microsoft.com/office/drawing/2016/5/14/chartex" xmlns:aink="http://schemas.microsoft.com/office/drawing/2016/ink" xmlns:am3d="http://schemas.microsoft.com/office/drawing/2017/model3d" xmlns:w16se="http://schemas.microsoft.com/office/word/2015/wordml/symex">
                 <w:pict>
                   <v:group id="Grupo 2" o:spid="_x0000_s1026" style="position:absolute;margin-left:0;margin-top:0;width:172.8pt;height:718.55pt;z-index:-251657216;mso-width-percent:330;mso-height-percent:950;mso-left-percent:40;mso-position-horizontal-relative:page;mso-position-vertical:center;mso-position-vertical-relative:page;mso-width-percent:330;mso-height-percent:950;mso-left-percent:40" coordsize="21945,91257" o:gfxdata="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">
                     <v:rect id="Retângulo 3" o:spid="_x0000_s1027" style="position:absolute;width:1945;height:91257;visibility:visible;mso-wrap-style:square;v-text-anchor:middle" o:gfxdata="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" fillcolor="#44546a [3215]" stroked="f" strokeweight="1pt"/>
@@ -3730,7 +3730,7 @@
                   </wp:anchor>
                 </w:drawing>
               </mc:Choice>
-              <mc:Fallback xmlns:w16se="http://schemas.microsoft.com/office/word/2015/wordml/symex" xmlns:am3d="http://schemas.microsoft.com/office/drawing/2017/model3d" xmlns:aink="http://schemas.microsoft.com/office/drawing/2016/ink" xmlns:cx8="http://schemas.microsoft.com/office/drawing/2016/5/14/chartex" xmlns:cx7="http://schemas.microsoft.com/office/drawing/2016/5/13/chartex" xmlns:cx6="http://schemas.microsoft.com/office/drawing/2016/5/12/chartex" xmlns:cx5="http://schemas.microsoft.com/office/drawing/2016/5/11/chartex" xmlns:cx4="http://schemas.microsoft.com/office/drawing/2016/5/10/chartex" xmlns:cx3="http://schemas.microsoft.com/office/drawing/2016/5/9/chartex" xmlns:cx2="http://schemas.microsoft.com/office/drawing/2015/10/21/chartex" xmlns:cx1="http://schemas.microsoft.com/office/drawing/2015/9/8/chartex" xmlns:cx="http://schemas.microsoft.com/office/drawing/2014/chartex">
+              <mc:Fallback xmlns:cx="http://schemas.microsoft.com/office/drawing/2014/chartex" xmlns:cx1="http://schemas.microsoft.com/office/drawing/2015/9/8/chartex" xmlns:cx2="http://schemas.microsoft.com/office/drawing/2015/10/21/chartex" xmlns:cx3="http://schemas.microsoft.com/office/drawing/2016/5/9/chartex" xmlns:cx4="http://schemas.microsoft.com/office/drawing/2016/5/10/chartex" xmlns:cx5="http://schemas.microsoft.com/office/drawing/2016/5/11/chartex" xmlns:cx6="http://schemas.microsoft.com/office/drawing/2016/5/12/chartex" xmlns:cx7="http://schemas.microsoft.com/office/drawing/2016/5/13/chartex" xmlns:cx8="http://schemas.microsoft.com/office/drawing/2016/5/14/chartex" xmlns:aink="http://schemas.microsoft.com/office/drawing/2016/ink" xmlns:am3d="http://schemas.microsoft.com/office/drawing/2017/model3d" xmlns:w16se="http://schemas.microsoft.com/office/word/2015/wordml/symex">
                 <w:pict>
                   <v:shapetype id="_x0000_t202" coordsize="21600,21600" o:spt="202" path="m,l,21600r21600,l21600,xe">
                     <v:stroke joinstyle="miter"/>
@@ -4031,7 +4031,7 @@
                   </wp:anchor>
                 </w:drawing>
               </mc:Choice>
-              <mc:Fallback xmlns:w16se="http://schemas.microsoft.com/office/word/2015/wordml/symex" xmlns:am3d="http://schemas.microsoft.com/office/drawing/2017/model3d" xmlns:aink="http://schemas.microsoft.com/office/drawing/2016/ink" xmlns:cx8="http://schemas.microsoft.com/office/drawing/2016/5/14/chartex" xmlns:cx7="http://schemas.microsoft.com/office/drawing/2016/5/13/chartex" xmlns:cx6="http://schemas.microsoft.com/office/drawing/2016/5/12/chartex" xmlns:cx5="http://schemas.microsoft.com/office/drawing/2016/5/11/chartex" xmlns:cx4="http://schemas.microsoft.com/office/drawing/2016/5/10/chartex" xmlns:cx3="http://schemas.microsoft.com/office/drawing/2016/5/9/chartex" xmlns:cx2="http://schemas.microsoft.com/office/drawing/2015/10/21/chartex" xmlns:cx1="http://schemas.microsoft.com/office/drawing/2015/9/8/chartex" xmlns:cx="http://schemas.microsoft.com/office/drawing/2014/chartex">
+              <mc:Fallback xmlns:cx="http://schemas.microsoft.com/office/drawing/2014/chartex" xmlns:cx1="http://schemas.microsoft.com/office/drawing/2015/9/8/chartex" xmlns:cx2="http://schemas.microsoft.com/office/drawing/2015/10/21/chartex" xmlns:cx3="http://schemas.microsoft.com/office/drawing/2016/5/9/chartex" xmlns:cx4="http://schemas.microsoft.com/office/drawing/2016/5/10/chartex" xmlns:cx5="http://schemas.microsoft.com/office/drawing/2016/5/11/chartex" xmlns:cx6="http://schemas.microsoft.com/office/drawing/2016/5/12/chartex" xmlns:cx7="http://schemas.microsoft.com/office/drawing/2016/5/13/chartex" xmlns:cx8="http://schemas.microsoft.com/office/drawing/2016/5/14/chartex" xmlns:aink="http://schemas.microsoft.com/office/drawing/2016/ink" xmlns:am3d="http://schemas.microsoft.com/office/drawing/2017/model3d" xmlns:w16se="http://schemas.microsoft.com/office/word/2015/wordml/symex">
                 <w:pict>
                   <v:shape id="Caixa de texto 32" o:spid="_x0000_s1056" type="#_x0000_t202" style="position:absolute;margin-left:257.25pt;margin-top:637.1pt;width:4in;height:79.6pt;z-index:251661312;visibility:visible;mso-wrap-style:square;mso-width-percent:450;mso-height-percent:0;mso-wrap-distance-left:9pt;mso-wrap-distance-top:0;mso-wrap-distance-right:9pt;mso-wrap-distance-bottom:0;mso-position-horizontal:absolute;mso-position-horizontal-relative:page;mso-position-vertical:absolute;mso-position-vertical-relative:page;mso-width-percent:450;mso-height-percent:0;mso-width-relative:page;mso-height-relative:margin;v-text-anchor:bottom" o:gfxdata="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" filled="f" stroked="f" strokeweight=".5pt">
                     <v:textbox inset="0,0,0,0">
@@ -5892,8 +5892,6 @@
         <w:pStyle w:val="Ttulo1"/>
       </w:pPr>
       <w:bookmarkStart w:id="11" w:name="_Toc502779123"/>
-      <w:bookmarkStart w:id="12" w:name="_GoBack"/>
-      <w:bookmarkEnd w:id="12"/>
       <w:r>
         <w:lastRenderedPageBreak/>
         <w:t>V</w:t>
@@ -5908,11 +5906,11 @@
       <w:pPr>
         <w:pStyle w:val="Ttulo2"/>
       </w:pPr>
-      <w:bookmarkStart w:id="13" w:name="_Toc502779124"/>
+      <w:bookmarkStart w:id="12" w:name="_Toc502779124"/>
       <w:r>
         <w:t>Problem Description</w:t>
       </w:r>
-      <w:bookmarkEnd w:id="13"/>
+      <w:bookmarkEnd w:id="12"/>
     </w:p>
     <w:p>
       <w:pPr>
@@ -5958,11 +5956,11 @@
       <w:pPr>
         <w:pStyle w:val="Ttulo2"/>
       </w:pPr>
-      <w:bookmarkStart w:id="14" w:name="_Toc502779125"/>
+      <w:bookmarkStart w:id="13" w:name="_Toc502779125"/>
       <w:r>
         <w:t>System Capabilities</w:t>
       </w:r>
-      <w:bookmarkEnd w:id="14"/>
+      <w:bookmarkEnd w:id="13"/>
     </w:p>
     <w:p>
       <w:pPr>
@@ -6102,11 +6100,11 @@
       <w:pPr>
         <w:pStyle w:val="Ttulo2"/>
       </w:pPr>
-      <w:bookmarkStart w:id="15" w:name="_Toc502779126"/>
+      <w:bookmarkStart w:id="14" w:name="_Toc502779126"/>
       <w:r>
         <w:t>Business Benefits</w:t>
       </w:r>
-      <w:bookmarkEnd w:id="15"/>
+      <w:bookmarkEnd w:id="14"/>
     </w:p>
     <w:p>
       <w:pPr>
@@ -6124,10 +6122,18 @@
         <w:t xml:space="preserve"> is contribute the library staffs to manager the book and the users of the store, as well as easier way for users access their account. </w:t>
       </w:r>
       <w:r>
-        <w:t xml:space="preserve">It also can </w:t>
+        <w:t xml:space="preserve">It also </w:t>
+      </w:r>
+      <w:proofErr w:type="gramStart"/>
+      <w:r>
+        <w:t xml:space="preserve">can </w:t>
       </w:r>
       <w:r>
-        <w:t xml:space="preserve">be used to </w:t>
+        <w:t>be used</w:t>
+      </w:r>
+      <w:proofErr w:type="gramEnd"/>
+      <w:r>
+        <w:t xml:space="preserve"> to </w:t>
       </w:r>
       <w:r>
         <w:t xml:space="preserve">check </w:t>
@@ -6294,12 +6300,12 @@
       <w:pPr>
         <w:pStyle w:val="Ttulo1"/>
       </w:pPr>
-      <w:bookmarkStart w:id="16" w:name="_Toc502779127"/>
+      <w:bookmarkStart w:id="15" w:name="_Toc502779127"/>
       <w:r>
         <w:lastRenderedPageBreak/>
         <w:t>Domain Class Diagram</w:t>
       </w:r>
-      <w:bookmarkEnd w:id="16"/>
+      <w:bookmarkEnd w:id="15"/>
     </w:p>
     <w:p/>
     <w:p>
@@ -6460,12 +6466,12 @@
       <w:pPr>
         <w:pStyle w:val="Ttulo1"/>
       </w:pPr>
-      <w:bookmarkStart w:id="17" w:name="_Toc502779128"/>
+      <w:bookmarkStart w:id="16" w:name="_Toc502779128"/>
       <w:r>
         <w:lastRenderedPageBreak/>
         <w:t>DAO Class Diagram</w:t>
       </w:r>
-      <w:bookmarkEnd w:id="17"/>
+      <w:bookmarkEnd w:id="16"/>
     </w:p>
     <w:p>
       <w:pPr>
@@ -6715,12 +6721,12 @@
       <w:pPr>
         <w:pStyle w:val="Ttulo1"/>
       </w:pPr>
-      <w:bookmarkStart w:id="18" w:name="_Toc502779129"/>
+      <w:bookmarkStart w:id="17" w:name="_Toc502779129"/>
       <w:r>
         <w:lastRenderedPageBreak/>
         <w:t>Entity Relationship Diagram</w:t>
       </w:r>
-      <w:bookmarkEnd w:id="18"/>
+      <w:bookmarkEnd w:id="17"/>
     </w:p>
     <w:p/>
     <w:p>
@@ -6933,12 +6939,12 @@
       <w:pPr>
         <w:pStyle w:val="Ttulo1"/>
       </w:pPr>
-      <w:bookmarkStart w:id="19" w:name="_Toc502779130"/>
+      <w:bookmarkStart w:id="18" w:name="_Toc502779130"/>
       <w:r>
         <w:lastRenderedPageBreak/>
         <w:t>Version History</w:t>
       </w:r>
-      <w:bookmarkEnd w:id="19"/>
+      <w:bookmarkEnd w:id="18"/>
     </w:p>
     <w:tbl>
       <w:tblPr>
@@ -7162,6 +7168,37 @@
             <w:r>
               <w:t xml:space="preserve"> implemented.</w:t>
             </w:r>
+          </w:p>
+        </w:tc>
+      </w:tr>
+      <w:tr>
+        <w:trPr>
+          <w:cnfStyle w:val="000000100000" w:firstRow="0" w:lastRow="0" w:firstColumn="0" w:lastColumn="0" w:oddVBand="0" w:evenVBand="0" w:oddHBand="1" w:evenHBand="0" w:firstRowFirstColumn="0" w:firstRowLastColumn="0" w:lastRowFirstColumn="0" w:lastRowLastColumn="0"/>
+        </w:trPr>
+        <w:tc>
+          <w:tcPr>
+            <w:cnfStyle w:val="001000000000" w:firstRow="0" w:lastRow="0" w:firstColumn="1" w:lastColumn="0" w:oddVBand="0" w:evenVBand="0" w:oddHBand="0" w:evenHBand="0" w:firstRowFirstColumn="0" w:firstRowLastColumn="0" w:lastRowFirstColumn="0" w:lastRowLastColumn="0"/>
+            <w:tcW w:w="1980" w:type="dxa"/>
+          </w:tcPr>
+          <w:p>
+            <w:r>
+              <w:t>0.6.0</w:t>
+            </w:r>
+          </w:p>
+        </w:tc>
+        <w:tc>
+          <w:tcPr>
+            <w:tcW w:w="6848" w:type="dxa"/>
+          </w:tcPr>
+          <w:p>
+            <w:pPr>
+              <w:cnfStyle w:val="000000100000" w:firstRow="0" w:lastRow="0" w:firstColumn="0" w:lastColumn="0" w:oddVBand="0" w:evenVBand="0" w:oddHBand="1" w:evenHBand="0" w:firstRowFirstColumn="0" w:firstRowLastColumn="0" w:lastRowFirstColumn="0" w:lastRowLastColumn="0"/>
+            </w:pPr>
+            <w:r>
+              <w:t>Update Book by Admin implemented.</w:t>
+            </w:r>
+            <w:bookmarkStart w:id="19" w:name="_GoBack"/>
+            <w:bookmarkEnd w:id="19"/>
           </w:p>
         </w:tc>
       </w:tr>
@@ -7304,8 +7341,18 @@
                 <w:b w:val="0"/>
                 <w:sz w:val="20"/>
               </w:rPr>
-              <w:t>#ffffff</w:t>
-            </w:r>
+              <w:t>#</w:t>
+            </w:r>
+            <w:proofErr w:type="spellStart"/>
+            <w:r>
+              <w:rPr>
+                <w:rFonts w:ascii="Consolas" w:hAnsi="Consolas"/>
+                <w:b w:val="0"/>
+                <w:sz w:val="20"/>
+              </w:rPr>
+              <w:t>ffffff</w:t>
+            </w:r>
+            <w:proofErr w:type="spellEnd"/>
           </w:p>
         </w:tc>
         <w:tc>
@@ -7388,7 +7435,7 @@
                     </wp:anchor>
                   </w:drawing>
                 </mc:Choice>
-                <mc:Fallback xmlns:w16se="http://schemas.microsoft.com/office/word/2015/wordml/symex" xmlns:am3d="http://schemas.microsoft.com/office/drawing/2017/model3d" xmlns:aink="http://schemas.microsoft.com/office/drawing/2016/ink" xmlns:cx8="http://schemas.microsoft.com/office/drawing/2016/5/14/chartex" xmlns:cx7="http://schemas.microsoft.com/office/drawing/2016/5/13/chartex" xmlns:cx6="http://schemas.microsoft.com/office/drawing/2016/5/12/chartex" xmlns:cx5="http://schemas.microsoft.com/office/drawing/2016/5/11/chartex" xmlns:cx4="http://schemas.microsoft.com/office/drawing/2016/5/10/chartex" xmlns:cx3="http://schemas.microsoft.com/office/drawing/2016/5/9/chartex" xmlns:cx2="http://schemas.microsoft.com/office/drawing/2015/10/21/chartex" xmlns:cx1="http://schemas.microsoft.com/office/drawing/2015/9/8/chartex" xmlns:cx="http://schemas.microsoft.com/office/drawing/2014/chartex">
+                <mc:Fallback xmlns:cx="http://schemas.microsoft.com/office/drawing/2014/chartex" xmlns:cx1="http://schemas.microsoft.com/office/drawing/2015/9/8/chartex" xmlns:cx2="http://schemas.microsoft.com/office/drawing/2015/10/21/chartex" xmlns:cx3="http://schemas.microsoft.com/office/drawing/2016/5/9/chartex" xmlns:cx4="http://schemas.microsoft.com/office/drawing/2016/5/10/chartex" xmlns:cx5="http://schemas.microsoft.com/office/drawing/2016/5/11/chartex" xmlns:cx6="http://schemas.microsoft.com/office/drawing/2016/5/12/chartex" xmlns:cx7="http://schemas.microsoft.com/office/drawing/2016/5/13/chartex" xmlns:cx8="http://schemas.microsoft.com/office/drawing/2016/5/14/chartex" xmlns:aink="http://schemas.microsoft.com/office/drawing/2016/ink" xmlns:am3d="http://schemas.microsoft.com/office/drawing/2017/model3d" xmlns:w16se="http://schemas.microsoft.com/office/word/2015/wordml/symex">
                   <w:pict>
                     <v:rect w14:anchorId="2530788A" id="Retângulo 42" o:spid="_x0000_s1026" style="position:absolute;margin-left:-.45pt;margin-top:.25pt;width:22pt;height:11.8pt;z-index:251677696;visibility:visible;mso-wrap-style:square;mso-wrap-distance-left:9pt;mso-wrap-distance-top:0;mso-wrap-distance-right:9pt;mso-wrap-distance-bottom:0;mso-position-horizontal:absolute;mso-position-horizontal-relative:text;mso-position-vertical:absolute;mso-position-vertical-relative:text;v-text-anchor:middle" o:gfxdata="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" fillcolor="white [3201]" strokecolor="black [3200]" strokeweight=".25pt"/>
                   </w:pict>
@@ -7514,7 +7561,7 @@
                     </wp:anchor>
                   </w:drawing>
                 </mc:Choice>
-                <mc:Fallback xmlns:w16se="http://schemas.microsoft.com/office/word/2015/wordml/symex" xmlns:am3d="http://schemas.microsoft.com/office/drawing/2017/model3d" xmlns:aink="http://schemas.microsoft.com/office/drawing/2016/ink" xmlns:cx8="http://schemas.microsoft.com/office/drawing/2016/5/14/chartex" xmlns:cx7="http://schemas.microsoft.com/office/drawing/2016/5/13/chartex" xmlns:cx6="http://schemas.microsoft.com/office/drawing/2016/5/12/chartex" xmlns:cx5="http://schemas.microsoft.com/office/drawing/2016/5/11/chartex" xmlns:cx4="http://schemas.microsoft.com/office/drawing/2016/5/10/chartex" xmlns:cx3="http://schemas.microsoft.com/office/drawing/2016/5/9/chartex" xmlns:cx2="http://schemas.microsoft.com/office/drawing/2015/10/21/chartex" xmlns:cx1="http://schemas.microsoft.com/office/drawing/2015/9/8/chartex" xmlns:cx="http://schemas.microsoft.com/office/drawing/2014/chartex">
+                <mc:Fallback xmlns:cx="http://schemas.microsoft.com/office/drawing/2014/chartex" xmlns:cx1="http://schemas.microsoft.com/office/drawing/2015/9/8/chartex" xmlns:cx2="http://schemas.microsoft.com/office/drawing/2015/10/21/chartex" xmlns:cx3="http://schemas.microsoft.com/office/drawing/2016/5/9/chartex" xmlns:cx4="http://schemas.microsoft.com/office/drawing/2016/5/10/chartex" xmlns:cx5="http://schemas.microsoft.com/office/drawing/2016/5/11/chartex" xmlns:cx6="http://schemas.microsoft.com/office/drawing/2016/5/12/chartex" xmlns:cx7="http://schemas.microsoft.com/office/drawing/2016/5/13/chartex" xmlns:cx8="http://schemas.microsoft.com/office/drawing/2016/5/14/chartex" xmlns:aink="http://schemas.microsoft.com/office/drawing/2016/ink" xmlns:am3d="http://schemas.microsoft.com/office/drawing/2017/model3d" xmlns:w16se="http://schemas.microsoft.com/office/word/2015/wordml/symex">
                   <w:pict>
                     <v:rect w14:anchorId="70F56BB9" id="Retângulo 35" o:spid="_x0000_s1026" style="position:absolute;margin-left:.2pt;margin-top:.25pt;width:22pt;height:11.8pt;z-index:251679744;visibility:visible;mso-wrap-style:square;mso-wrap-distance-left:9pt;mso-wrap-distance-top:0;mso-wrap-distance-right:9pt;mso-wrap-distance-bottom:0;mso-position-horizontal:absolute;mso-position-horizontal-relative:text;mso-position-vertical:absolute;mso-position-vertical-relative:text;v-text-anchor:middle" o:gfxdata="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" fillcolor="#71a4d6" strokecolor="#71a4d6" strokeweight="1pt"/>
                   </w:pict>
@@ -7640,7 +7687,7 @@
                     </wp:anchor>
                   </w:drawing>
                 </mc:Choice>
-                <mc:Fallback xmlns:w16se="http://schemas.microsoft.com/office/word/2015/wordml/symex" xmlns:am3d="http://schemas.microsoft.com/office/drawing/2017/model3d" xmlns:aink="http://schemas.microsoft.com/office/drawing/2016/ink" xmlns:cx8="http://schemas.microsoft.com/office/drawing/2016/5/14/chartex" xmlns:cx7="http://schemas.microsoft.com/office/drawing/2016/5/13/chartex" xmlns:cx6="http://schemas.microsoft.com/office/drawing/2016/5/12/chartex" xmlns:cx5="http://schemas.microsoft.com/office/drawing/2016/5/11/chartex" xmlns:cx4="http://schemas.microsoft.com/office/drawing/2016/5/10/chartex" xmlns:cx3="http://schemas.microsoft.com/office/drawing/2016/5/9/chartex" xmlns:cx2="http://schemas.microsoft.com/office/drawing/2015/10/21/chartex" xmlns:cx1="http://schemas.microsoft.com/office/drawing/2015/9/8/chartex" xmlns:cx="http://schemas.microsoft.com/office/drawing/2014/chartex">
+                <mc:Fallback xmlns:cx="http://schemas.microsoft.com/office/drawing/2014/chartex" xmlns:cx1="http://schemas.microsoft.com/office/drawing/2015/9/8/chartex" xmlns:cx2="http://schemas.microsoft.com/office/drawing/2015/10/21/chartex" xmlns:cx3="http://schemas.microsoft.com/office/drawing/2016/5/9/chartex" xmlns:cx4="http://schemas.microsoft.com/office/drawing/2016/5/10/chartex" xmlns:cx5="http://schemas.microsoft.com/office/drawing/2016/5/11/chartex" xmlns:cx6="http://schemas.microsoft.com/office/drawing/2016/5/12/chartex" xmlns:cx7="http://schemas.microsoft.com/office/drawing/2016/5/13/chartex" xmlns:cx8="http://schemas.microsoft.com/office/drawing/2016/5/14/chartex" xmlns:aink="http://schemas.microsoft.com/office/drawing/2016/ink" xmlns:am3d="http://schemas.microsoft.com/office/drawing/2017/model3d" xmlns:w16se="http://schemas.microsoft.com/office/word/2015/wordml/symex">
                   <w:pict>
                     <v:rect w14:anchorId="28BFC6AB" id="Retângulo 36" o:spid="_x0000_s1026" style="position:absolute;margin-left:.25pt;margin-top:.25pt;width:22pt;height:11.8pt;z-index:251681792;visibility:visible;mso-wrap-style:square;mso-wrap-distance-left:9pt;mso-wrap-distance-top:0;mso-wrap-distance-right:9pt;mso-wrap-distance-bottom:0;mso-position-horizontal:absolute;mso-position-horizontal-relative:text;mso-position-vertical:absolute;mso-position-vertical-relative:text;v-text-anchor:middle" o:gfxdata="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" fillcolor="#98af8c" strokecolor="#98af8c" strokeweight="1pt"/>
                   </w:pict>
@@ -7774,7 +7821,7 @@
                     </wp:anchor>
                   </w:drawing>
                 </mc:Choice>
-                <mc:Fallback xmlns:w16se="http://schemas.microsoft.com/office/word/2015/wordml/symex" xmlns:am3d="http://schemas.microsoft.com/office/drawing/2017/model3d" xmlns:aink="http://schemas.microsoft.com/office/drawing/2016/ink" xmlns:cx8="http://schemas.microsoft.com/office/drawing/2016/5/14/chartex" xmlns:cx7="http://schemas.microsoft.com/office/drawing/2016/5/13/chartex" xmlns:cx6="http://schemas.microsoft.com/office/drawing/2016/5/12/chartex" xmlns:cx5="http://schemas.microsoft.com/office/drawing/2016/5/11/chartex" xmlns:cx4="http://schemas.microsoft.com/office/drawing/2016/5/10/chartex" xmlns:cx3="http://schemas.microsoft.com/office/drawing/2016/5/9/chartex" xmlns:cx2="http://schemas.microsoft.com/office/drawing/2015/10/21/chartex" xmlns:cx1="http://schemas.microsoft.com/office/drawing/2015/9/8/chartex" xmlns:cx="http://schemas.microsoft.com/office/drawing/2014/chartex">
+                <mc:Fallback xmlns:cx="http://schemas.microsoft.com/office/drawing/2014/chartex" xmlns:cx1="http://schemas.microsoft.com/office/drawing/2015/9/8/chartex" xmlns:cx2="http://schemas.microsoft.com/office/drawing/2015/10/21/chartex" xmlns:cx3="http://schemas.microsoft.com/office/drawing/2016/5/9/chartex" xmlns:cx4="http://schemas.microsoft.com/office/drawing/2016/5/10/chartex" xmlns:cx5="http://schemas.microsoft.com/office/drawing/2016/5/11/chartex" xmlns:cx6="http://schemas.microsoft.com/office/drawing/2016/5/12/chartex" xmlns:cx7="http://schemas.microsoft.com/office/drawing/2016/5/13/chartex" xmlns:cx8="http://schemas.microsoft.com/office/drawing/2016/5/14/chartex" xmlns:aink="http://schemas.microsoft.com/office/drawing/2016/ink" xmlns:am3d="http://schemas.microsoft.com/office/drawing/2017/model3d" xmlns:w16se="http://schemas.microsoft.com/office/word/2015/wordml/symex">
                   <w:pict>
                     <v:rect w14:anchorId="07D5C11E" id="Retângulo 37" o:spid="_x0000_s1026" style="position:absolute;margin-left:.05pt;margin-top:.35pt;width:22pt;height:11.8pt;z-index:251683840;visibility:visible;mso-wrap-style:square;mso-wrap-distance-left:9pt;mso-wrap-distance-top:0;mso-wrap-distance-right:9pt;mso-wrap-distance-bottom:0;mso-position-horizontal:absolute;mso-position-horizontal-relative:text;mso-position-vertical:absolute;mso-position-vertical-relative:text;v-text-anchor:middle" o:gfxdata="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" fillcolor="#9ccd90" strokecolor="#9ccd90" strokeweight="1pt"/>
                   </w:pict>
@@ -7900,7 +7947,7 @@
                     </wp:anchor>
                   </w:drawing>
                 </mc:Choice>
-                <mc:Fallback xmlns:w16se="http://schemas.microsoft.com/office/word/2015/wordml/symex" xmlns:am3d="http://schemas.microsoft.com/office/drawing/2017/model3d" xmlns:aink="http://schemas.microsoft.com/office/drawing/2016/ink" xmlns:cx8="http://schemas.microsoft.com/office/drawing/2016/5/14/chartex" xmlns:cx7="http://schemas.microsoft.com/office/drawing/2016/5/13/chartex" xmlns:cx6="http://schemas.microsoft.com/office/drawing/2016/5/12/chartex" xmlns:cx5="http://schemas.microsoft.com/office/drawing/2016/5/11/chartex" xmlns:cx4="http://schemas.microsoft.com/office/drawing/2016/5/10/chartex" xmlns:cx3="http://schemas.microsoft.com/office/drawing/2016/5/9/chartex" xmlns:cx2="http://schemas.microsoft.com/office/drawing/2015/10/21/chartex" xmlns:cx1="http://schemas.microsoft.com/office/drawing/2015/9/8/chartex" xmlns:cx="http://schemas.microsoft.com/office/drawing/2014/chartex">
+                <mc:Fallback xmlns:cx="http://schemas.microsoft.com/office/drawing/2014/chartex" xmlns:cx1="http://schemas.microsoft.com/office/drawing/2015/9/8/chartex" xmlns:cx2="http://schemas.microsoft.com/office/drawing/2015/10/21/chartex" xmlns:cx3="http://schemas.microsoft.com/office/drawing/2016/5/9/chartex" xmlns:cx4="http://schemas.microsoft.com/office/drawing/2016/5/10/chartex" xmlns:cx5="http://schemas.microsoft.com/office/drawing/2016/5/11/chartex" xmlns:cx6="http://schemas.microsoft.com/office/drawing/2016/5/12/chartex" xmlns:cx7="http://schemas.microsoft.com/office/drawing/2016/5/13/chartex" xmlns:cx8="http://schemas.microsoft.com/office/drawing/2016/5/14/chartex" xmlns:aink="http://schemas.microsoft.com/office/drawing/2016/ink" xmlns:am3d="http://schemas.microsoft.com/office/drawing/2017/model3d" xmlns:w16se="http://schemas.microsoft.com/office/word/2015/wordml/symex">
                   <w:pict>
                     <v:rect w14:anchorId="57601E8F" id="Retângulo 40" o:spid="_x0000_s1026" style="position:absolute;margin-left:.2pt;margin-top:.35pt;width:22pt;height:11.8pt;z-index:251685888;visibility:visible;mso-wrap-style:square;mso-wrap-distance-left:9pt;mso-wrap-distance-top:0;mso-wrap-distance-right:9pt;mso-wrap-distance-bottom:0;mso-position-horizontal:absolute;mso-position-horizontal-relative:text;mso-position-vertical:absolute;mso-position-vertical-relative:text;v-text-anchor:middle" o:gfxdata="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" fillcolor="#61705a" strokecolor="#61705a" strokeweight="1pt"/>
                   </w:pict>
@@ -8026,7 +8073,7 @@
                     </wp:anchor>
                   </w:drawing>
                 </mc:Choice>
-                <mc:Fallback xmlns:w16se="http://schemas.microsoft.com/office/word/2015/wordml/symex" xmlns:am3d="http://schemas.microsoft.com/office/drawing/2017/model3d" xmlns:aink="http://schemas.microsoft.com/office/drawing/2016/ink" xmlns:cx8="http://schemas.microsoft.com/office/drawing/2016/5/14/chartex" xmlns:cx7="http://schemas.microsoft.com/office/drawing/2016/5/13/chartex" xmlns:cx6="http://schemas.microsoft.com/office/drawing/2016/5/12/chartex" xmlns:cx5="http://schemas.microsoft.com/office/drawing/2016/5/11/chartex" xmlns:cx4="http://schemas.microsoft.com/office/drawing/2016/5/10/chartex" xmlns:cx3="http://schemas.microsoft.com/office/drawing/2016/5/9/chartex" xmlns:cx2="http://schemas.microsoft.com/office/drawing/2015/10/21/chartex" xmlns:cx1="http://schemas.microsoft.com/office/drawing/2015/9/8/chartex" xmlns:cx="http://schemas.microsoft.com/office/drawing/2014/chartex">
+                <mc:Fallback xmlns:cx="http://schemas.microsoft.com/office/drawing/2014/chartex" xmlns:cx1="http://schemas.microsoft.com/office/drawing/2015/9/8/chartex" xmlns:cx2="http://schemas.microsoft.com/office/drawing/2015/10/21/chartex" xmlns:cx3="http://schemas.microsoft.com/office/drawing/2016/5/9/chartex" xmlns:cx4="http://schemas.microsoft.com/office/drawing/2016/5/10/chartex" xmlns:cx5="http://schemas.microsoft.com/office/drawing/2016/5/11/chartex" xmlns:cx6="http://schemas.microsoft.com/office/drawing/2016/5/12/chartex" xmlns:cx7="http://schemas.microsoft.com/office/drawing/2016/5/13/chartex" xmlns:cx8="http://schemas.microsoft.com/office/drawing/2016/5/14/chartex" xmlns:aink="http://schemas.microsoft.com/office/drawing/2016/ink" xmlns:am3d="http://schemas.microsoft.com/office/drawing/2017/model3d" xmlns:w16se="http://schemas.microsoft.com/office/word/2015/wordml/symex">
                   <w:pict>
                     <v:rect w14:anchorId="5EF2E085" id="Retângulo 38" o:spid="_x0000_s1026" style="position:absolute;margin-left:.25pt;margin-top:.35pt;width:22pt;height:11.8pt;z-index:251687936;visibility:visible;mso-wrap-style:square;mso-wrap-distance-left:9pt;mso-wrap-distance-top:0;mso-wrap-distance-right:9pt;mso-wrap-distance-bottom:0;mso-position-horizontal:absolute;mso-position-horizontal-relative:text;mso-position-vertical:absolute;mso-position-vertical-relative:text;v-text-anchor:middle" o:gfxdata="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" fillcolor="#9f887d" strokecolor="#9f887d" strokeweight="1pt"/>
                   </w:pict>
@@ -8154,7 +8201,7 @@
                     </wp:anchor>
                   </w:drawing>
                 </mc:Choice>
-                <mc:Fallback xmlns:w16se="http://schemas.microsoft.com/office/word/2015/wordml/symex" xmlns:am3d="http://schemas.microsoft.com/office/drawing/2017/model3d" xmlns:aink="http://schemas.microsoft.com/office/drawing/2016/ink" xmlns:cx8="http://schemas.microsoft.com/office/drawing/2016/5/14/chartex" xmlns:cx7="http://schemas.microsoft.com/office/drawing/2016/5/13/chartex" xmlns:cx6="http://schemas.microsoft.com/office/drawing/2016/5/12/chartex" xmlns:cx5="http://schemas.microsoft.com/office/drawing/2016/5/11/chartex" xmlns:cx4="http://schemas.microsoft.com/office/drawing/2016/5/10/chartex" xmlns:cx3="http://schemas.microsoft.com/office/drawing/2016/5/9/chartex" xmlns:cx2="http://schemas.microsoft.com/office/drawing/2015/10/21/chartex" xmlns:cx1="http://schemas.microsoft.com/office/drawing/2015/9/8/chartex" xmlns:cx="http://schemas.microsoft.com/office/drawing/2014/chartex">
+                <mc:Fallback xmlns:cx="http://schemas.microsoft.com/office/drawing/2014/chartex" xmlns:cx1="http://schemas.microsoft.com/office/drawing/2015/9/8/chartex" xmlns:cx2="http://schemas.microsoft.com/office/drawing/2015/10/21/chartex" xmlns:cx3="http://schemas.microsoft.com/office/drawing/2016/5/9/chartex" xmlns:cx4="http://schemas.microsoft.com/office/drawing/2016/5/10/chartex" xmlns:cx5="http://schemas.microsoft.com/office/drawing/2016/5/11/chartex" xmlns:cx6="http://schemas.microsoft.com/office/drawing/2016/5/12/chartex" xmlns:cx7="http://schemas.microsoft.com/office/drawing/2016/5/13/chartex" xmlns:cx8="http://schemas.microsoft.com/office/drawing/2016/5/14/chartex" xmlns:aink="http://schemas.microsoft.com/office/drawing/2016/ink" xmlns:am3d="http://schemas.microsoft.com/office/drawing/2017/model3d" xmlns:w16se="http://schemas.microsoft.com/office/word/2015/wordml/symex">
                   <w:pict>
                     <v:rect w14:anchorId="6541A5B4" id="Retângulo 39" o:spid="_x0000_s1026" style="position:absolute;margin-left:.05pt;margin-top:.35pt;width:22pt;height:11.8pt;z-index:251689984;visibility:visible;mso-wrap-style:square;mso-wrap-distance-left:9pt;mso-wrap-distance-top:0;mso-wrap-distance-right:9pt;mso-wrap-distance-bottom:0;mso-position-horizontal:absolute;mso-position-horizontal-relative:text;mso-position-vertical:absolute;mso-position-vertical-relative:text;v-text-anchor:middle" o:gfxdata="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" fillcolor="#84563f" strokecolor="#84563f" strokeweight="1pt"/>
                   </w:pict>
@@ -8275,7 +8322,7 @@
                     </wp:anchor>
                   </w:drawing>
                 </mc:Choice>
-                <mc:Fallback xmlns:w16se="http://schemas.microsoft.com/office/word/2015/wordml/symex" xmlns:am3d="http://schemas.microsoft.com/office/drawing/2017/model3d" xmlns:aink="http://schemas.microsoft.com/office/drawing/2016/ink" xmlns:cx8="http://schemas.microsoft.com/office/drawing/2016/5/14/chartex" xmlns:cx7="http://schemas.microsoft.com/office/drawing/2016/5/13/chartex" xmlns:cx6="http://schemas.microsoft.com/office/drawing/2016/5/12/chartex" xmlns:cx5="http://schemas.microsoft.com/office/drawing/2016/5/11/chartex" xmlns:cx4="http://schemas.microsoft.com/office/drawing/2016/5/10/chartex" xmlns:cx3="http://schemas.microsoft.com/office/drawing/2016/5/9/chartex" xmlns:cx2="http://schemas.microsoft.com/office/drawing/2015/10/21/chartex" xmlns:cx1="http://schemas.microsoft.com/office/drawing/2015/9/8/chartex" xmlns:cx="http://schemas.microsoft.com/office/drawing/2014/chartex">
+                <mc:Fallback xmlns:cx="http://schemas.microsoft.com/office/drawing/2014/chartex" xmlns:cx1="http://schemas.microsoft.com/office/drawing/2015/9/8/chartex" xmlns:cx2="http://schemas.microsoft.com/office/drawing/2015/10/21/chartex" xmlns:cx3="http://schemas.microsoft.com/office/drawing/2016/5/9/chartex" xmlns:cx4="http://schemas.microsoft.com/office/drawing/2016/5/10/chartex" xmlns:cx5="http://schemas.microsoft.com/office/drawing/2016/5/11/chartex" xmlns:cx6="http://schemas.microsoft.com/office/drawing/2016/5/12/chartex" xmlns:cx7="http://schemas.microsoft.com/office/drawing/2016/5/13/chartex" xmlns:cx8="http://schemas.microsoft.com/office/drawing/2016/5/14/chartex" xmlns:aink="http://schemas.microsoft.com/office/drawing/2016/ink" xmlns:am3d="http://schemas.microsoft.com/office/drawing/2017/model3d" xmlns:w16se="http://schemas.microsoft.com/office/word/2015/wordml/symex">
                   <w:pict>
                     <v:rect w14:anchorId="3997FBB3" id="Retângulo 41" o:spid="_x0000_s1026" style="position:absolute;margin-left:.2pt;margin-top:.35pt;width:22pt;height:11.8pt;z-index:251692032;visibility:visible;mso-wrap-style:square;mso-wrap-distance-left:9pt;mso-wrap-distance-top:0;mso-wrap-distance-right:9pt;mso-wrap-distance-bottom:0;mso-position-horizontal:absolute;mso-position-horizontal-relative:text;mso-position-vertical:absolute;mso-position-vertical-relative:text;v-text-anchor:middle" o:gfxdata="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" fillcolor="black [3213]" strokecolor="black [3213]" strokeweight="1pt"/>
                   </w:pict>
@@ -8396,7 +8443,7 @@
                     </wp:anchor>
                   </w:drawing>
                 </mc:Choice>
-                <mc:Fallback xmlns:w16se="http://schemas.microsoft.com/office/word/2015/wordml/symex" xmlns:am3d="http://schemas.microsoft.com/office/drawing/2017/model3d" xmlns:aink="http://schemas.microsoft.com/office/drawing/2016/ink" xmlns:cx8="http://schemas.microsoft.com/office/drawing/2016/5/14/chartex" xmlns:cx7="http://schemas.microsoft.com/office/drawing/2016/5/13/chartex" xmlns:cx6="http://schemas.microsoft.com/office/drawing/2016/5/12/chartex" xmlns:cx5="http://schemas.microsoft.com/office/drawing/2016/5/11/chartex" xmlns:cx4="http://schemas.microsoft.com/office/drawing/2016/5/10/chartex" xmlns:cx3="http://schemas.microsoft.com/office/drawing/2016/5/9/chartex" xmlns:cx2="http://schemas.microsoft.com/office/drawing/2015/10/21/chartex" xmlns:cx1="http://schemas.microsoft.com/office/drawing/2015/9/8/chartex" xmlns:cx="http://schemas.microsoft.com/office/drawing/2014/chartex">
+                <mc:Fallback xmlns:cx="http://schemas.microsoft.com/office/drawing/2014/chartex" xmlns:cx1="http://schemas.microsoft.com/office/drawing/2015/9/8/chartex" xmlns:cx2="http://schemas.microsoft.com/office/drawing/2015/10/21/chartex" xmlns:cx3="http://schemas.microsoft.com/office/drawing/2016/5/9/chartex" xmlns:cx4="http://schemas.microsoft.com/office/drawing/2016/5/10/chartex" xmlns:cx5="http://schemas.microsoft.com/office/drawing/2016/5/11/chartex" xmlns:cx6="http://schemas.microsoft.com/office/drawing/2016/5/12/chartex" xmlns:cx7="http://schemas.microsoft.com/office/drawing/2016/5/13/chartex" xmlns:cx8="http://schemas.microsoft.com/office/drawing/2016/5/14/chartex" xmlns:aink="http://schemas.microsoft.com/office/drawing/2016/ink" xmlns:am3d="http://schemas.microsoft.com/office/drawing/2017/model3d" xmlns:w16se="http://schemas.microsoft.com/office/word/2015/wordml/symex">
                   <w:pict>
                     <v:rect w14:anchorId="5E9434FE" id="Retângulo 49" o:spid="_x0000_s1026" style="position:absolute;margin-left:.25pt;margin-top:.35pt;width:22pt;height:11.8pt;z-index:251694080;visibility:visible;mso-wrap-style:square;mso-wrap-distance-left:9pt;mso-wrap-distance-top:0;mso-wrap-distance-right:9pt;mso-wrap-distance-bottom:0;mso-position-horizontal:absolute;mso-position-horizontal-relative:text;mso-position-vertical:absolute;mso-position-vertical-relative:text;v-text-anchor:middle" o:gfxdata="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" fillcolor="#e5e5e5" strokecolor="#e5e5e5" strokeweight="1pt"/>
                   </w:pict>
@@ -8533,7 +8580,7 @@
                     </wp:anchor>
                   </w:drawing>
                 </mc:Choice>
-                <mc:Fallback xmlns:w16se="http://schemas.microsoft.com/office/word/2015/wordml/symex" xmlns:am3d="http://schemas.microsoft.com/office/drawing/2017/model3d" xmlns:aink="http://schemas.microsoft.com/office/drawing/2016/ink" xmlns:cx8="http://schemas.microsoft.com/office/drawing/2016/5/14/chartex" xmlns:cx7="http://schemas.microsoft.com/office/drawing/2016/5/13/chartex" xmlns:cx6="http://schemas.microsoft.com/office/drawing/2016/5/12/chartex" xmlns:cx5="http://schemas.microsoft.com/office/drawing/2016/5/11/chartex" xmlns:cx4="http://schemas.microsoft.com/office/drawing/2016/5/10/chartex" xmlns:cx3="http://schemas.microsoft.com/office/drawing/2016/5/9/chartex" xmlns:cx2="http://schemas.microsoft.com/office/drawing/2015/10/21/chartex" xmlns:cx1="http://schemas.microsoft.com/office/drawing/2015/9/8/chartex" xmlns:cx="http://schemas.microsoft.com/office/drawing/2014/chartex">
+                <mc:Fallback xmlns:cx="http://schemas.microsoft.com/office/drawing/2014/chartex" xmlns:cx1="http://schemas.microsoft.com/office/drawing/2015/9/8/chartex" xmlns:cx2="http://schemas.microsoft.com/office/drawing/2015/10/21/chartex" xmlns:cx3="http://schemas.microsoft.com/office/drawing/2016/5/9/chartex" xmlns:cx4="http://schemas.microsoft.com/office/drawing/2016/5/10/chartex" xmlns:cx5="http://schemas.microsoft.com/office/drawing/2016/5/11/chartex" xmlns:cx6="http://schemas.microsoft.com/office/drawing/2016/5/12/chartex" xmlns:cx7="http://schemas.microsoft.com/office/drawing/2016/5/13/chartex" xmlns:cx8="http://schemas.microsoft.com/office/drawing/2016/5/14/chartex" xmlns:aink="http://schemas.microsoft.com/office/drawing/2016/ink" xmlns:am3d="http://schemas.microsoft.com/office/drawing/2017/model3d" xmlns:w16se="http://schemas.microsoft.com/office/word/2015/wordml/symex">
                   <w:pict>
                     <v:rect w14:anchorId="56DE763F" id="Retângulo 50" o:spid="_x0000_s1026" style="position:absolute;margin-left:.05pt;margin-top:.4pt;width:22pt;height:11.8pt;z-index:251696128;visibility:visible;mso-wrap-style:square;mso-wrap-distance-left:9pt;mso-wrap-distance-top:0;mso-wrap-distance-right:9pt;mso-wrap-distance-bottom:0;mso-position-horizontal:absolute;mso-position-horizontal-relative:text;mso-position-vertical:absolute;mso-position-vertical-relative:text;v-text-anchor:middle" o:gfxdata="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" fillcolor="#454545" strokecolor="#454545" strokeweight="1pt"/>
                   </w:pict>
@@ -8635,7 +8682,6 @@
       </w:pPr>
       <w:bookmarkStart w:id="23" w:name="_Toc502779134"/>
       <w:r>
-        <w:lastRenderedPageBreak/>
         <w:t>Wireframes</w:t>
       </w:r>
       <w:bookmarkEnd w:id="23"/>
@@ -8716,6 +8762,7 @@
       </w:pPr>
       <w:bookmarkStart w:id="25" w:name="_Toc502779136"/>
       <w:r>
+        <w:lastRenderedPageBreak/>
         <w:t>Book</w:t>
       </w:r>
       <w:r>
@@ -8782,7 +8829,6 @@
       </w:pPr>
       <w:bookmarkStart w:id="26" w:name="_Toc502779137"/>
       <w:r>
-        <w:lastRenderedPageBreak/>
         <w:t>Login Page</w:t>
       </w:r>
       <w:bookmarkEnd w:id="26"/>
@@ -8914,7 +8960,6 @@
       </w:pPr>
       <w:bookmarkStart w:id="30" w:name="_Toc502779139"/>
       <w:r>
-        <w:lastRenderedPageBreak/>
         <w:t>Update Profile Page</w:t>
       </w:r>
       <w:bookmarkEnd w:id="30"/>
@@ -9049,7 +9094,6 @@
       </w:pPr>
       <w:bookmarkStart w:id="34" w:name="_Toc502779142"/>
       <w:r>
-        <w:lastRenderedPageBreak/>
         <w:t>Login Page</w:t>
       </w:r>
       <w:bookmarkEnd w:id="34"/>
@@ -9105,6 +9149,7 @@
       </w:pPr>
       <w:bookmarkStart w:id="35" w:name="_Toc502779143"/>
       <w:r>
+        <w:lastRenderedPageBreak/>
         <w:t>Register Page</w:t>
       </w:r>
       <w:bookmarkEnd w:id="35"/>
@@ -9161,7 +9206,6 @@
       </w:pPr>
       <w:bookmarkStart w:id="36" w:name="_Toc502779144"/>
       <w:r>
-        <w:lastRenderedPageBreak/>
         <w:t>Profile Update Page</w:t>
       </w:r>
       <w:bookmarkEnd w:id="36"/>
@@ -9217,6 +9261,7 @@
       </w:pPr>
       <w:bookmarkStart w:id="37" w:name="_Toc502779145"/>
       <w:r>
+        <w:lastRenderedPageBreak/>
         <w:t>Reservation Confirmation Page</w:t>
       </w:r>
       <w:bookmarkEnd w:id="37"/>
@@ -9318,8 +9363,8 @@
       <w:tblLook w:val="04A0" w:firstRow="1" w:lastRow="0" w:firstColumn="1" w:lastColumn="0" w:noHBand="0" w:noVBand="1"/>
     </w:tblPr>
     <w:tblGrid>
-      <w:gridCol w:w="4419"/>
-      <w:gridCol w:w="4419"/>
+      <w:gridCol w:w="4422"/>
+      <w:gridCol w:w="4416"/>
     </w:tblGrid>
     <w:tr>
       <w:trPr>
@@ -9441,7 +9486,7 @@
               <w:szCs w:val="18"/>
               <w:lang w:val="pt-BR"/>
             </w:rPr>
-            <w:t>11</w:t>
+            <w:t>6</w:t>
           </w:r>
           <w:r>
             <w:rPr>
@@ -9615,7 +9660,7 @@
             </wp:anchor>
           </w:drawing>
         </mc:Choice>
-        <mc:Fallback xmlns:w16se="http://schemas.microsoft.com/office/word/2015/wordml/symex" xmlns:am3d="http://schemas.microsoft.com/office/drawing/2017/model3d" xmlns:aink="http://schemas.microsoft.com/office/drawing/2016/ink" xmlns:cx8="http://schemas.microsoft.com/office/drawing/2016/5/14/chartex" xmlns:cx7="http://schemas.microsoft.com/office/drawing/2016/5/13/chartex" xmlns:cx6="http://schemas.microsoft.com/office/drawing/2016/5/12/chartex" xmlns:cx5="http://schemas.microsoft.com/office/drawing/2016/5/11/chartex" xmlns:cx4="http://schemas.microsoft.com/office/drawing/2016/5/10/chartex" xmlns:cx3="http://schemas.microsoft.com/office/drawing/2016/5/9/chartex" xmlns:cx2="http://schemas.microsoft.com/office/drawing/2015/10/21/chartex" xmlns:cx1="http://schemas.microsoft.com/office/drawing/2015/9/8/chartex" xmlns:cx="http://schemas.microsoft.com/office/drawing/2014/chartex">
+        <mc:Fallback xmlns:cx="http://schemas.microsoft.com/office/drawing/2014/chartex" xmlns:cx1="http://schemas.microsoft.com/office/drawing/2015/9/8/chartex" xmlns:cx2="http://schemas.microsoft.com/office/drawing/2015/10/21/chartex" xmlns:cx3="http://schemas.microsoft.com/office/drawing/2016/5/9/chartex" xmlns:cx4="http://schemas.microsoft.com/office/drawing/2016/5/10/chartex" xmlns:cx5="http://schemas.microsoft.com/office/drawing/2016/5/11/chartex" xmlns:cx6="http://schemas.microsoft.com/office/drawing/2016/5/12/chartex" xmlns:cx7="http://schemas.microsoft.com/office/drawing/2016/5/13/chartex" xmlns:cx8="http://schemas.microsoft.com/office/drawing/2016/5/14/chartex" xmlns:aink="http://schemas.microsoft.com/office/drawing/2016/ink" xmlns:am3d="http://schemas.microsoft.com/office/drawing/2017/model3d" xmlns:w16se="http://schemas.microsoft.com/office/word/2015/wordml/symex">
           <w:pict>
             <v:rect id="Retângulo 197" o:spid="_x0000_s1057" style="position:absolute;margin-left:0;margin-top:0;width:468.5pt;height:21.3pt;z-index:-251657216;visibility:visible;mso-wrap-style:square;mso-width-percent:1000;mso-height-percent:27;mso-top-percent:45;mso-wrap-distance-left:9.35pt;mso-wrap-distance-top:0;mso-wrap-distance-right:9.35pt;mso-wrap-distance-bottom:0;mso-position-horizontal:center;mso-position-horizontal-relative:margin;mso-position-vertical-relative:page;mso-width-percent:1000;mso-height-percent:27;mso-top-percent:45;mso-width-relative:margin;mso-height-relative:page;v-text-anchor:middle" o:gfxdata="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" o:allowoverlap="f" fillcolor="#5b9bd5 [3204]" stroked="f" strokeweight="1pt">
               <v:textbox style="mso-fit-shape-to-text:t">
@@ -11118,7 +11163,7 @@
 </file>
 
 <file path=customXml/itemProps2.xml><?xml version="1.0" encoding="utf-8"?>
-<ds:datastoreItem xmlns:ds="http://schemas.openxmlformats.org/officeDocument/2006/customXml" ds:itemID="{47A99CA7-90AA-4B91-93AB-BB19238FE2F1}">
+<ds:datastoreItem xmlns:ds="http://schemas.openxmlformats.org/officeDocument/2006/customXml" ds:itemID="{A08AD459-4DE5-4773-B558-85B391838F16}">
   <ds:schemaRefs>
     <ds:schemaRef ds:uri="http://schemas.openxmlformats.org/officeDocument/2006/bibliography"/>
   </ds:schemaRefs>

</xml_diff>